<commit_message>
Avance en el captitulo 3- teoria
</commit_message>
<xml_diff>
--- a/Documentacion/CAPITULO 3-ANALISIS Y EVALUACION DE TECNOLOGIAS DE REALIDAD AUMENTADA..docx
+++ b/Documentacion/CAPITULO 3-ANALISIS Y EVALUACION DE TECNOLOGIAS DE REALIDAD AUMENTADA..docx
@@ -35,39 +35,85 @@
           <w:rFonts w:ascii="Arial" w:hAnsi="Arial" w:cs="Arial"/>
           <w:b/>
         </w:rPr>
-        <w:t>ANALISIS Y EVALUACION DE TECNOLOGIAS DE REALIDAD AUMENTADA.</w:t>
-      </w:r>
-    </w:p>
-    <w:p>
-      <w:pPr>
-        <w:jc w:val="both"/>
-        <w:rPr>
-          <w:rFonts w:ascii="Arial" w:hAnsi="Arial" w:cs="Arial"/>
-        </w:rPr>
-      </w:pPr>
-      <w:r>
-        <w:rPr>
-          <w:rFonts w:ascii="Arial" w:hAnsi="Arial" w:cs="Arial"/>
-        </w:rPr>
-        <w:t>En</w:t>
-      </w:r>
-      <w:r>
-        <w:rPr>
-          <w:rFonts w:ascii="Arial" w:hAnsi="Arial" w:cs="Arial"/>
-        </w:rPr>
-        <w:t xml:space="preserve"> el</w:t>
-      </w:r>
-      <w:r>
-        <w:rPr>
-          <w:rFonts w:ascii="Arial" w:hAnsi="Arial" w:cs="Arial"/>
-        </w:rPr>
-        <w:t xml:space="preserve"> presente  </w:t>
-      </w:r>
-      <w:r>
-        <w:rPr>
-          <w:rFonts w:ascii="Arial" w:hAnsi="Arial" w:cs="Arial"/>
-        </w:rPr>
-        <w:t>capitulo</w:t>
+        <w:t>ANALISIS Y EVALUACION DE TE</w:t>
+      </w:r>
+      <w:r>
+        <w:rPr>
+          <w:rFonts w:ascii="Arial" w:hAnsi="Arial" w:cs="Arial"/>
+          <w:b/>
+        </w:rPr>
+        <w:t>CNOLOGIAS PARA EL DESARROLLO  DEL PROTOTIPO.</w:t>
+      </w:r>
+    </w:p>
+    <w:p>
+      <w:pPr>
+        <w:jc w:val="both"/>
+        <w:rPr>
+          <w:rFonts w:ascii="Arial" w:hAnsi="Arial" w:cs="Arial"/>
+          <w:b/>
+        </w:rPr>
+      </w:pPr>
+      <w:r>
+        <w:rPr>
+          <w:rFonts w:ascii="Arial" w:hAnsi="Arial" w:cs="Arial"/>
+          <w:b/>
+        </w:rPr>
+        <w:t>Falta introducción.</w:t>
+      </w:r>
+    </w:p>
+    <w:p>
+      <w:pPr>
+        <w:jc w:val="both"/>
+        <w:rPr>
+          <w:rFonts w:ascii="Arial" w:hAnsi="Arial" w:cs="Arial"/>
+          <w:u w:val="single"/>
+        </w:rPr>
+      </w:pPr>
+      <w:r>
+        <w:rPr>
+          <w:rFonts w:ascii="Arial" w:hAnsi="Arial" w:cs="Arial"/>
+          <w:b/>
+        </w:rPr>
+        <w:t>Estudio</w:t>
+      </w:r>
+      <w:r>
+        <w:rPr>
+          <w:rFonts w:ascii="Arial" w:hAnsi="Arial" w:cs="Arial"/>
+          <w:b/>
+        </w:rPr>
+        <w:t xml:space="preserve"> de </w:t>
+      </w:r>
+      <w:r>
+        <w:rPr>
+          <w:rFonts w:ascii="Arial" w:hAnsi="Arial" w:cs="Arial"/>
+          <w:b/>
+        </w:rPr>
+        <w:t>Tecnologías de Realidad Aumentada</w:t>
+      </w:r>
+      <w:r>
+        <w:rPr>
+          <w:rFonts w:ascii="Arial" w:hAnsi="Arial" w:cs="Arial"/>
+          <w:b/>
+        </w:rPr>
+        <w:t xml:space="preserve">: </w:t>
+      </w:r>
+      <w:r>
+        <w:rPr>
+          <w:rFonts w:ascii="Arial" w:hAnsi="Arial" w:cs="Arial"/>
+        </w:rPr>
+        <w:t>S</w:t>
+      </w:r>
+      <w:r>
+        <w:rPr>
+          <w:rFonts w:ascii="Arial" w:hAnsi="Arial" w:cs="Arial"/>
+        </w:rPr>
+        <w:t xml:space="preserve">e llevó a cabo un análisis y evaluación  de las </w:t>
+      </w:r>
+      <w:r>
+        <w:rPr>
+          <w:rFonts w:ascii="Arial" w:hAnsi="Arial" w:cs="Arial"/>
+        </w:rPr>
+        <w:t>librerías</w:t>
       </w:r>
       <w:r>
         <w:rPr>
@@ -79,130 +125,49 @@
         <w:rPr>
           <w:rFonts w:ascii="Arial" w:hAnsi="Arial" w:cs="Arial"/>
         </w:rPr>
-        <w:t>se llevó</w:t>
-      </w:r>
-      <w:r>
-        <w:rPr>
-          <w:rFonts w:ascii="Arial" w:hAnsi="Arial" w:cs="Arial"/>
-        </w:rPr>
-        <w:t xml:space="preserve"> a cabo un análisis y evaluación  de </w:t>
-      </w:r>
-      <w:r>
-        <w:rPr>
-          <w:rFonts w:ascii="Arial" w:hAnsi="Arial" w:cs="Arial"/>
-        </w:rPr>
-        <w:t>las herramientas</w:t>
-      </w:r>
-      <w:r>
-        <w:rPr>
-          <w:rFonts w:ascii="Arial" w:hAnsi="Arial" w:cs="Arial"/>
-          <w:u w:val="single"/>
-        </w:rPr>
-        <w:t xml:space="preserve"> </w:t>
-      </w:r>
-      <w:r>
-        <w:rPr>
-          <w:rFonts w:ascii="Arial" w:hAnsi="Arial" w:cs="Arial"/>
-        </w:rPr>
-        <w:t xml:space="preserve">existentes para el desarrollo de aplicaciones de  </w:t>
-      </w:r>
-      <w:r>
-        <w:rPr>
-          <w:rFonts w:ascii="Arial" w:hAnsi="Arial" w:cs="Arial"/>
-        </w:rPr>
-        <w:t>Realidad Aumentada</w:t>
-      </w:r>
-      <w:r>
-        <w:rPr>
-          <w:rFonts w:ascii="Arial" w:hAnsi="Arial" w:cs="Arial"/>
-        </w:rPr>
-        <w:t xml:space="preserve">  </w:t>
-      </w:r>
-      <w:r>
-        <w:rPr>
-          <w:rFonts w:ascii="Arial" w:hAnsi="Arial" w:cs="Arial"/>
-        </w:rPr>
-        <w:t>en</w:t>
-      </w:r>
-      <w:r>
-        <w:rPr>
-          <w:rFonts w:ascii="Arial" w:hAnsi="Arial" w:cs="Arial"/>
-        </w:rPr>
-        <w:t xml:space="preserve"> dispositivos </w:t>
-      </w:r>
-      <w:r>
-        <w:rPr>
-          <w:rFonts w:ascii="Arial" w:hAnsi="Arial" w:cs="Arial"/>
-        </w:rPr>
-        <w:t>Android. S</w:t>
-      </w:r>
-      <w:r>
-        <w:rPr>
-          <w:rFonts w:ascii="Arial" w:hAnsi="Arial" w:cs="Arial"/>
-        </w:rPr>
-        <w:t>e identificó las</w:t>
-      </w:r>
-      <w:r>
-        <w:rPr>
-          <w:rFonts w:ascii="Arial" w:hAnsi="Arial" w:cs="Arial"/>
-        </w:rPr>
-        <w:t xml:space="preserve"> venta</w:t>
-      </w:r>
-      <w:r>
-        <w:rPr>
-          <w:rFonts w:ascii="Arial" w:hAnsi="Arial" w:cs="Arial"/>
-        </w:rPr>
-        <w:t>jas e inconv</w:t>
-      </w:r>
-      <w:r>
-        <w:rPr>
-          <w:rFonts w:ascii="Arial" w:hAnsi="Arial" w:cs="Arial"/>
-        </w:rPr>
-        <w:t>enientes entre cada una de las tecnologías involucradas</w:t>
-      </w:r>
-      <w:r>
-        <w:rPr>
-          <w:rFonts w:ascii="Arial" w:hAnsi="Arial" w:cs="Arial"/>
-        </w:rPr>
-        <w:t xml:space="preserve"> y se </w:t>
-      </w:r>
-      <w:r>
-        <w:rPr>
-          <w:rFonts w:ascii="Arial" w:hAnsi="Arial" w:cs="Arial"/>
-        </w:rPr>
-        <w:t xml:space="preserve">optó por aquella que </w:t>
-      </w:r>
-      <w:r>
-        <w:rPr>
-          <w:rFonts w:ascii="Arial" w:hAnsi="Arial" w:cs="Arial"/>
-        </w:rPr>
-        <w:t>mejor se ajuste al desarrollo del sistema.</w:t>
-      </w:r>
-    </w:p>
-    <w:p>
-      <w:pPr>
-        <w:jc w:val="both"/>
-        <w:rPr>
-          <w:rFonts w:ascii="Arial" w:hAnsi="Arial"/>
-        </w:rPr>
-      </w:pPr>
-      <w:r>
-        <w:rPr>
-          <w:rFonts w:ascii="Arial" w:hAnsi="Arial"/>
-        </w:rPr>
-        <w:t>S</w:t>
-      </w:r>
-      <w:r>
-        <w:rPr>
-          <w:rFonts w:ascii="Arial" w:hAnsi="Arial"/>
-        </w:rPr>
-        <w:t>e</w:t>
-      </w:r>
-      <w:r>
-        <w:rPr>
-          <w:rFonts w:ascii="Arial" w:hAnsi="Arial"/>
-        </w:rPr>
-        <w:t xml:space="preserve"> estudió cuatro tecnologías de código abierto:</w:t>
+        <w:t xml:space="preserve">existentes para el desarrollo de aplicaciones de  Realidad Aumentada  </w:t>
+      </w:r>
+      <w:r>
+        <w:rPr>
+          <w:rFonts w:ascii="Arial" w:hAnsi="Arial" w:cs="Arial"/>
+        </w:rPr>
+        <w:t>para</w:t>
+      </w:r>
+      <w:r>
+        <w:rPr>
+          <w:rFonts w:ascii="Arial" w:hAnsi="Arial" w:cs="Arial"/>
+        </w:rPr>
+        <w:t xml:space="preserve"> dispositivos Android. Se identificó las ventajas e inconvenientes entre cada una de las tecnologías involucradas</w:t>
+      </w:r>
+      <w:r>
+        <w:rPr>
+          <w:rFonts w:ascii="Arial" w:hAnsi="Arial" w:cs="Arial"/>
+        </w:rPr>
+        <w:t xml:space="preserve"> y se optó por aquella que mejor se ajuste al desarrollo del sistema. En el estudio se consideraron</w:t>
+      </w:r>
+      <w:r>
+        <w:rPr>
+          <w:rFonts w:ascii="Arial" w:hAnsi="Arial" w:cs="Arial"/>
+        </w:rPr>
+        <w:t xml:space="preserve"> cuatro librerías </w:t>
+      </w:r>
+      <w:r>
+        <w:rPr>
+          <w:rFonts w:ascii="Arial" w:hAnsi="Arial" w:cs="Arial"/>
+        </w:rPr>
+        <w:t>de</w:t>
+      </w:r>
+      <w:r>
+        <w:rPr>
+          <w:rFonts w:ascii="Arial" w:hAnsi="Arial" w:cs="Arial"/>
+        </w:rPr>
+        <w:t xml:space="preserve"> código ab</w:t>
+      </w:r>
+      <w:r>
+        <w:rPr>
+          <w:rFonts w:ascii="Arial" w:hAnsi="Arial" w:cs="Arial"/>
+        </w:rPr>
+        <w:t>ierto:</w:t>
       </w:r>
     </w:p>
     <w:p>
@@ -1225,12 +1190,40 @@
           <w:rFonts w:ascii="Arial" w:hAnsi="Arial"/>
           <w:lang w:val="es-AR"/>
         </w:rPr>
-        <w:t>En esta tabla se presenta un resumen de las características de cada una de los SDK.</w:t>
-      </w:r>
-    </w:p>
-    <w:p>
-      <w:pPr>
-        <w:jc w:val="both"/>
+        <w:t xml:space="preserve">En </w:t>
+      </w:r>
+      <w:r>
+        <w:rPr>
+          <w:rFonts w:ascii="Arial" w:hAnsi="Arial"/>
+          <w:lang w:val="es-AR"/>
+        </w:rPr>
+        <w:t>la</w:t>
+      </w:r>
+      <w:r>
+        <w:rPr>
+          <w:rFonts w:ascii="Arial" w:hAnsi="Arial"/>
+          <w:lang w:val="es-AR"/>
+        </w:rPr>
+        <w:t xml:space="preserve"> </w:t>
+      </w:r>
+      <w:r>
+        <w:rPr>
+          <w:rFonts w:ascii="Arial" w:hAnsi="Arial"/>
+          <w:lang w:val="es-AR"/>
+        </w:rPr>
+        <w:t>Figura 3.5</w:t>
+      </w:r>
+      <w:r>
+        <w:rPr>
+          <w:rFonts w:ascii="Arial" w:hAnsi="Arial"/>
+          <w:lang w:val="es-AR"/>
+        </w:rPr>
+        <w:t xml:space="preserve"> se presenta un resumen de las características de cada una de los SDK.</w:t>
+      </w:r>
+    </w:p>
+    <w:p>
+      <w:pPr>
+        <w:jc w:val="center"/>
         <w:rPr>
           <w:rFonts w:ascii="Arial" w:hAnsi="Arial"/>
           <w:lang w:val="es-AR"/>
@@ -1241,10 +1234,9 @@
           <w:rFonts w:ascii="Arial" w:hAnsi="Arial"/>
           <w:noProof/>
         </w:rPr>
-        <w:lastRenderedPageBreak/>
         <w:drawing>
           <wp:inline distT="0" distB="0" distL="0" distR="0">
-            <wp:extent cx="5398770" cy="4007485"/>
+            <wp:extent cx="4267200" cy="3167525"/>
             <wp:effectExtent l="19050" t="0" r="0" b="0"/>
             <wp:docPr id="8" name="Imagen 5"/>
             <wp:cNvGraphicFramePr>
@@ -1269,7 +1261,7 @@
                   <pic:spPr bwMode="auto">
                     <a:xfrm>
                       <a:off x="0" y="0"/>
-                      <a:ext cx="5398770" cy="4007485"/>
+                      <a:ext cx="4267230" cy="3167547"/>
                     </a:xfrm>
                     <a:prstGeom prst="rect">
                       <a:avLst/>
@@ -1291,44 +1283,229 @@
     </w:p>
     <w:p>
       <w:pPr>
-        <w:jc w:val="both"/>
-        <w:rPr>
-          <w:rFonts w:ascii="Arial" w:hAnsi="Arial"/>
-        </w:rPr>
-      </w:pPr>
-      <w:r>
-        <w:rPr>
-          <w:rFonts w:ascii="Arial" w:hAnsi="Arial"/>
-        </w:rPr>
-        <w:t>Las herramientas  ANDAR  y NYARTOOLKIT no permite marcadores naturales, por lo que las imágenes como fotos no puede utilizarse con esta tecnología.  Estas herramientas únicamente permiten marcadores ATK con figuras de color blanco y negro, limando la creatividad en cuanto al uso de los marcadores.  Los SDK que utilizan marcadores ATK no son capaces de reconocerlo cuando éste está parcialmente tapado. Sin embargo los SDK que utilizan marcadores naturales pueden hacerlo. No obstante, Vuforia  tiene un mejor comportamiento en este sentido que Metaio.</w:t>
-      </w:r>
-    </w:p>
-    <w:p>
-      <w:pPr>
-        <w:jc w:val="both"/>
-        <w:rPr>
-          <w:rFonts w:ascii="Arial" w:hAnsi="Arial"/>
-        </w:rPr>
-      </w:pPr>
-      <w:r>
-        <w:rPr>
-          <w:rFonts w:ascii="Arial" w:hAnsi="Arial"/>
-        </w:rPr>
-        <w:t>ANDAR  y NYARTOOLKIT no permite Tracking 3D, lo que significa que no reconoce objetos 3D con esta tecnología. Para Metaio está pendiente de incluir. Además ANDAR  y NYARTOOLKIT no cuenta con soporte a los desarrolladores. La documentación es limitado para ANDAR y para NYARTOOLKIT está en Japonés.</w:t>
-      </w:r>
-    </w:p>
-    <w:p>
-      <w:pPr>
-        <w:jc w:val="both"/>
-        <w:rPr>
-          <w:rFonts w:ascii="Arial" w:hAnsi="Arial"/>
-          <w:u w:val="single"/>
-        </w:rPr>
-      </w:pPr>
-      <w:r>
-        <w:rPr>
-          <w:rFonts w:ascii="Arial" w:hAnsi="Arial"/>
-          <w:u w:val="single"/>
+        <w:jc w:val="center"/>
+        <w:rPr>
+          <w:rFonts w:ascii="Arial" w:hAnsi="Arial"/>
+          <w:sz w:val="20"/>
+          <w:szCs w:val="20"/>
+        </w:rPr>
+      </w:pPr>
+      <w:r>
+        <w:rPr>
+          <w:rFonts w:ascii="Arial" w:hAnsi="Arial"/>
+          <w:sz w:val="20"/>
+          <w:szCs w:val="20"/>
+          <w:lang w:val="es-AR"/>
+        </w:rPr>
+        <w:t>Figura 3.5: Características de las tecnologías de Realidad Aumentada</w:t>
+      </w:r>
+      <w:r>
+        <w:rPr>
+          <w:rFonts w:ascii="Arial" w:hAnsi="Arial"/>
+          <w:sz w:val="20"/>
+          <w:szCs w:val="20"/>
+          <w:lang w:val="es-AR"/>
+        </w:rPr>
+        <w:t xml:space="preserve"> </w:t>
+      </w:r>
+      <w:r>
+        <w:rPr>
+          <w:rFonts w:ascii="Arial" w:eastAsia="Times New Roman" w:hAnsi="Arial" w:cs="Arial"/>
+          <w:sz w:val="20"/>
+          <w:szCs w:val="20"/>
+          <w:lang w:val="es-AR" w:eastAsia="es-AR"/>
+        </w:rPr>
+        <w:t>[</w:t>
+      </w:r>
+      <w:r>
+        <w:rPr>
+          <w:rFonts w:ascii="Arial" w:eastAsia="Times New Roman" w:hAnsi="Arial" w:cs="Arial"/>
+          <w:color w:val="000000"/>
+          <w:sz w:val="20"/>
+          <w:szCs w:val="20"/>
+        </w:rPr>
+        <w:t>Mamolar</w:t>
+      </w:r>
+      <w:r>
+        <w:rPr>
+          <w:rFonts w:ascii="Arial" w:eastAsia="Times New Roman" w:hAnsi="Arial" w:cs="Arial"/>
+          <w:sz w:val="20"/>
+          <w:szCs w:val="20"/>
+          <w:lang w:val="es-AR" w:eastAsia="es-AR"/>
+        </w:rPr>
+        <w:t>, 2012].</w:t>
+      </w:r>
+    </w:p>
+    <w:p>
+      <w:pPr>
+        <w:jc w:val="both"/>
+        <w:rPr>
+          <w:rFonts w:ascii="Arial" w:hAnsi="Arial"/>
+        </w:rPr>
+      </w:pPr>
+      <w:r>
+        <w:rPr>
+          <w:rFonts w:ascii="Arial" w:hAnsi="Arial"/>
+        </w:rPr>
+        <w:lastRenderedPageBreak/>
+        <w:t xml:space="preserve">Las herramientas  ANDAR  y NYARTOOLKIT no permite marcadores naturales, por lo que las imágenes como </w:t>
+      </w:r>
+      <w:r>
+        <w:rPr>
+          <w:rFonts w:ascii="Arial" w:hAnsi="Arial"/>
+        </w:rPr>
+        <w:t>fotografía</w:t>
+      </w:r>
+      <w:r>
+        <w:rPr>
+          <w:rFonts w:ascii="Arial" w:hAnsi="Arial"/>
+        </w:rPr>
+        <w:t xml:space="preserve"> no puede</w:t>
+      </w:r>
+      <w:r>
+        <w:rPr>
+          <w:rFonts w:ascii="Arial" w:hAnsi="Arial"/>
+        </w:rPr>
+        <w:t>n</w:t>
+      </w:r>
+      <w:r>
+        <w:rPr>
+          <w:rFonts w:ascii="Arial" w:hAnsi="Arial"/>
+        </w:rPr>
+        <w:t xml:space="preserve"> </w:t>
+      </w:r>
+      <w:r>
+        <w:rPr>
+          <w:rFonts w:ascii="Arial" w:hAnsi="Arial"/>
+        </w:rPr>
+        <w:t>ser utilizado</w:t>
+      </w:r>
+      <w:r>
+        <w:rPr>
+          <w:rFonts w:ascii="Arial" w:hAnsi="Arial"/>
+        </w:rPr>
+        <w:t xml:space="preserve"> con esta tecnología.  </w:t>
+      </w:r>
+      <w:r>
+        <w:rPr>
+          <w:rFonts w:ascii="Arial" w:hAnsi="Arial"/>
+        </w:rPr>
+        <w:t>Ambas</w:t>
+      </w:r>
+      <w:r>
+        <w:rPr>
+          <w:rFonts w:ascii="Arial" w:hAnsi="Arial"/>
+        </w:rPr>
+        <w:t xml:space="preserve"> </w:t>
+      </w:r>
+      <w:r>
+        <w:rPr>
+          <w:rFonts w:ascii="Arial" w:hAnsi="Arial"/>
+        </w:rPr>
+        <w:t>librerías</w:t>
+      </w:r>
+      <w:r>
+        <w:rPr>
+          <w:rFonts w:ascii="Arial" w:hAnsi="Arial"/>
+        </w:rPr>
+        <w:t xml:space="preserve"> </w:t>
+      </w:r>
+      <w:r>
+        <w:rPr>
+          <w:rFonts w:ascii="Arial" w:hAnsi="Arial"/>
+        </w:rPr>
+        <w:t xml:space="preserve">utilizan </w:t>
+      </w:r>
+      <w:r>
+        <w:rPr>
+          <w:rFonts w:ascii="Arial" w:hAnsi="Arial"/>
+        </w:rPr>
+        <w:t xml:space="preserve">únicamente </w:t>
+      </w:r>
+      <w:r>
+        <w:rPr>
+          <w:rFonts w:ascii="Arial" w:hAnsi="Arial"/>
+        </w:rPr>
+        <w:t xml:space="preserve">marcadores QR </w:t>
+      </w:r>
+      <w:r>
+        <w:rPr>
+          <w:rFonts w:ascii="Arial" w:hAnsi="Arial"/>
+        </w:rPr>
+        <w:t xml:space="preserve">de color blanco y negro, limando la creatividad en cuanto al uso de los marcadores.  </w:t>
+      </w:r>
+      <w:r>
+        <w:rPr>
+          <w:rFonts w:ascii="Arial" w:hAnsi="Arial"/>
+        </w:rPr>
+        <w:t xml:space="preserve">Si  estos marcadores son parcialmente tapados, el sistema no podrá reconocerlo. </w:t>
+      </w:r>
+      <w:r>
+        <w:rPr>
+          <w:rFonts w:ascii="Arial" w:hAnsi="Arial"/>
+        </w:rPr>
+        <w:t>Sin embargo los SDK que utilizan marcadores naturales pueden hacerlo. No obstante, Vuforia  tiene un mejor comportamiento en este sentido que Metaio.</w:t>
+      </w:r>
+    </w:p>
+    <w:p>
+      <w:pPr>
+        <w:jc w:val="both"/>
+        <w:rPr>
+          <w:rFonts w:ascii="Arial" w:hAnsi="Arial"/>
+        </w:rPr>
+      </w:pPr>
+      <w:r>
+        <w:rPr>
+          <w:rFonts w:ascii="Arial" w:hAnsi="Arial"/>
+        </w:rPr>
+        <w:t xml:space="preserve">Hay muy poca documentación para ANDAR Y NYARTOOLKIT, la que </w:t>
+      </w:r>
+      <w:r>
+        <w:rPr>
+          <w:rFonts w:ascii="Arial" w:hAnsi="Arial"/>
+        </w:rPr>
+        <w:t xml:space="preserve">existe está </w:t>
+      </w:r>
+      <w:r>
+        <w:rPr>
+          <w:rFonts w:ascii="Arial" w:hAnsi="Arial"/>
+        </w:rPr>
+        <w:t>en japonés.</w:t>
+      </w:r>
+      <w:r>
+        <w:rPr>
+          <w:rFonts w:ascii="Arial" w:hAnsi="Arial"/>
+        </w:rPr>
+        <w:t xml:space="preserve"> Además estas tecnologías no cuentan con soporte a los desarrolladores.</w:t>
+      </w:r>
+    </w:p>
+    <w:p>
+      <w:pPr>
+        <w:jc w:val="both"/>
+        <w:rPr>
+          <w:rFonts w:ascii="Arial" w:hAnsi="Arial"/>
+        </w:rPr>
+      </w:pPr>
+      <w:r>
+        <w:rPr>
+          <w:rFonts w:ascii="Arial" w:hAnsi="Arial"/>
+          <w:highlight w:val="lightGray"/>
+        </w:rPr>
+        <w:t xml:space="preserve">ANDAR  y NYARTOOLKIT no permite Tracking 3D, lo que significa que no reconoce objetos 3D con esta tecnología. Para Metaio está pendiente de incluir. </w:t>
+      </w:r>
+    </w:p>
+    <w:p>
+      <w:pPr>
+        <w:jc w:val="both"/>
+        <w:rPr>
+          <w:rFonts w:ascii="Arial" w:hAnsi="Arial"/>
+          <w:b/>
+        </w:rPr>
+      </w:pPr>
+      <w:r>
+        <w:rPr>
+          <w:rFonts w:ascii="Arial" w:hAnsi="Arial"/>
+          <w:b/>
         </w:rPr>
         <w:t>Reconocimiento del marcador según la distorsión de la perspectiva</w:t>
       </w:r>
@@ -1344,7 +1521,13 @@
         <w:rPr>
           <w:rFonts w:ascii="Arial" w:hAnsi="Arial"/>
         </w:rPr>
-        <w:t>En este caso quiere analizarse el comportamiento de cada SDK frente a distorsiones de la perspectiva. La distorsión de perspectiva se ha representado mediante ángulos de visión de 90º a 15º.</w:t>
+        <w:t xml:space="preserve">En este caso se analizó </w:t>
+      </w:r>
+      <w:r>
+        <w:rPr>
+          <w:rFonts w:ascii="Arial" w:hAnsi="Arial"/>
+        </w:rPr>
+        <w:t>el comportamiento de cada SDK frente a distorsiones de la perspectiva. La distorsión de perspectiva se ha representado mediante ángulos de visión de 90º a 15º.</w:t>
       </w:r>
     </w:p>
     <w:p>
@@ -1359,7 +1542,6 @@
           <w:rFonts w:ascii="Arial" w:hAnsi="Arial"/>
           <w:noProof/>
         </w:rPr>
-        <w:lastRenderedPageBreak/>
         <w:drawing>
           <wp:inline distT="0" distB="0" distL="0" distR="0">
             <wp:extent cx="5398770" cy="2364105"/>
@@ -1418,16 +1600,26 @@
         <w:rPr>
           <w:rFonts w:ascii="Arial" w:hAnsi="Arial"/>
         </w:rPr>
-        <w:t xml:space="preserve">Observamos que el reconocimiento de marcadores naturales es mucho más eficiente cuando nos enfrentamos a la inclinación  de éstas. Entre los dos </w:t>
-      </w:r>
-      <w:proofErr w:type="spellStart"/>
-      <w:r>
-        <w:rPr>
-          <w:rFonts w:ascii="Arial" w:hAnsi="Arial"/>
-        </w:rPr>
-        <w:t>SDKs</w:t>
-      </w:r>
-      <w:proofErr w:type="spellEnd"/>
+        <w:t>Observamos que el reconocimiento de marcadores naturales es mucho más eficiente cuando nos enfren</w:t>
+      </w:r>
+      <w:r>
+        <w:rPr>
+          <w:rFonts w:ascii="Arial" w:hAnsi="Arial"/>
+        </w:rPr>
+        <w:t>tamos a inclinación pronunciadas</w:t>
+      </w:r>
+      <w:r>
+        <w:rPr>
+          <w:rFonts w:ascii="Arial" w:hAnsi="Arial"/>
+        </w:rPr>
+        <w:t xml:space="preserve">. Entre los dos </w:t>
+      </w:r>
+      <w:r>
+        <w:rPr>
+          <w:rFonts w:ascii="Arial" w:hAnsi="Arial"/>
+        </w:rPr>
+        <w:t>SDK</w:t>
+      </w:r>
       <w:r>
         <w:rPr>
           <w:rFonts w:ascii="Arial" w:hAnsi="Arial"/>
@@ -1461,59 +1653,29 @@
         <w:jc w:val="both"/>
         <w:rPr>
           <w:rFonts w:ascii="Arial" w:hAnsi="Arial"/>
-          <w:u w:val="single"/>
-        </w:rPr>
-      </w:pPr>
-      <w:r>
-        <w:rPr>
-          <w:rFonts w:ascii="Arial" w:hAnsi="Arial"/>
-          <w:u w:val="single"/>
-        </w:rPr>
-        <w:t xml:space="preserve">Tasa de </w:t>
-      </w:r>
-      <w:proofErr w:type="spellStart"/>
-      <w:r>
-        <w:rPr>
-          <w:rFonts w:ascii="Arial" w:hAnsi="Arial"/>
-          <w:u w:val="single"/>
-        </w:rPr>
-        <w:t>frames</w:t>
-      </w:r>
-      <w:proofErr w:type="spellEnd"/>
-      <w:r>
-        <w:rPr>
-          <w:rFonts w:ascii="Arial" w:hAnsi="Arial"/>
-          <w:u w:val="single"/>
-        </w:rPr>
-        <w:t xml:space="preserve"> por segundo en función del número de caras</w:t>
-      </w:r>
-    </w:p>
-    <w:p>
-      <w:pPr>
-        <w:jc w:val="both"/>
-        <w:rPr>
-          <w:rFonts w:ascii="Arial" w:hAnsi="Arial"/>
-        </w:rPr>
-      </w:pPr>
-      <w:r>
-        <w:rPr>
-          <w:rFonts w:ascii="Arial" w:hAnsi="Arial"/>
-        </w:rPr>
-        <w:t xml:space="preserve">En este apartado se analiza el rendimiento de cada SDK en términos de </w:t>
-      </w:r>
-      <w:proofErr w:type="spellStart"/>
-      <w:r>
-        <w:rPr>
-          <w:rFonts w:ascii="Arial" w:hAnsi="Arial"/>
-        </w:rPr>
-        <w:t>frames</w:t>
-      </w:r>
-      <w:proofErr w:type="spellEnd"/>
-      <w:r>
-        <w:rPr>
-          <w:rFonts w:ascii="Arial" w:hAnsi="Arial"/>
-        </w:rPr>
-        <w:t xml:space="preserve"> por segundo modificando la escena aumentada.  Se estudia el comportamiento de la tasa de </w:t>
+          <w:b/>
+        </w:rPr>
+      </w:pPr>
+      <w:r>
+        <w:rPr>
+          <w:rFonts w:ascii="Arial" w:hAnsi="Arial"/>
+          <w:b/>
+        </w:rPr>
+        <w:t>Tasa de frames por segundo en función del número de caras</w:t>
+      </w:r>
+    </w:p>
+    <w:p>
+      <w:pPr>
+        <w:jc w:val="both"/>
+        <w:rPr>
+          <w:rFonts w:ascii="Arial" w:hAnsi="Arial"/>
+        </w:rPr>
+      </w:pPr>
+      <w:r>
+        <w:rPr>
+          <w:rFonts w:ascii="Arial" w:hAnsi="Arial"/>
+        </w:rPr>
+        <w:t xml:space="preserve">En este apartado se analiza el rendimiento de cada SDK en términos de frames por segundo modificando la escena aumentada.  Se estudia el comportamiento de la tasa de </w:t>
       </w:r>
       <w:proofErr w:type="spellStart"/>
       <w:r>
@@ -1633,6 +1795,7 @@
           <w:rFonts w:ascii="Arial" w:hAnsi="Arial"/>
           <w:noProof/>
         </w:rPr>
+        <w:lastRenderedPageBreak/>
         <w:drawing>
           <wp:inline distT="0" distB="0" distL="0" distR="0">
             <wp:extent cx="5398770" cy="2626360"/>
@@ -1691,14 +1854,7 @@
         <w:rPr>
           <w:rFonts w:ascii="Arial" w:hAnsi="Arial"/>
         </w:rPr>
-        <w:t xml:space="preserve">A la vista de los resultados lo más llamativo es el bajo rendimiento de las librerías NyARToolkit y AndAR  frente a las otras dos. Entre ellas NyARToolkit es la que peor resultado ofrece, incluso con el objeto más simple. Ello  se debe a que NyARToolkit </w:t>
-      </w:r>
-      <w:r>
-        <w:rPr>
-          <w:rFonts w:ascii="Arial" w:hAnsi="Arial"/>
-        </w:rPr>
-        <w:lastRenderedPageBreak/>
-        <w:t xml:space="preserve">utiliza un motor de </w:t>
+        <w:t xml:space="preserve">A la vista de los resultados lo más llamativo es el bajo rendimiento de las librerías NyARToolkit y AndAR  frente a las otras dos. Entre ellas NyARToolkit es la que peor resultado ofrece, incluso con el objeto más simple. Ello  se debe a que NyARToolkit utiliza un motor de </w:t>
       </w:r>
       <w:proofErr w:type="spellStart"/>
       <w:r>
@@ -1939,7 +2095,14 @@
         <w:rPr>
           <w:rFonts w:ascii="Arial" w:hAnsi="Arial"/>
         </w:rPr>
-        <w:t xml:space="preserve"> para la mayoría de dispositivos móviles, el que se ha utilizado está entre ellos. Es por ello que el SDK de </w:t>
+        <w:t xml:space="preserve"> para la mayoría de </w:t>
+      </w:r>
+      <w:r>
+        <w:rPr>
+          <w:rFonts w:ascii="Arial" w:hAnsi="Arial"/>
+        </w:rPr>
+        <w:lastRenderedPageBreak/>
+        <w:t xml:space="preserve">dispositivos móviles, el que se ha utilizado está entre ellos. Es por ello que el SDK de </w:t>
       </w:r>
       <w:proofErr w:type="spellStart"/>
       <w:r>
@@ -2115,7 +2278,6 @@
           <w:rFonts w:ascii="Arial" w:hAnsi="Arial" w:cs="Arial"/>
           <w:szCs w:val="24"/>
         </w:rPr>
-        <w:lastRenderedPageBreak/>
         <w:t xml:space="preserve">Unity es un motor gráfico 3D para PC y Mac que viene empaquetado como una herramienta para crear aplicaciones interactivas, juegos, visualizaciones y animaciones en 3D en tiempo real.  El editor de Unity ofrece un completo editor visual para crear aplicaciones y juegos. El contenido de las aplicaciones es construido desde el editor y se programa usando un lenguaje de scripts.  Esto scripts se compiladas usando una versión de </w:t>
       </w:r>
       <w:proofErr w:type="spellStart"/>
@@ -2379,6 +2541,7 @@
           <w:color w:val="585858"/>
           <w:szCs w:val="21"/>
         </w:rPr>
+        <w:lastRenderedPageBreak/>
         <w:drawing>
           <wp:inline distT="0" distB="0" distL="0" distR="0">
             <wp:extent cx="5400040" cy="3375025"/>
@@ -2512,7 +2675,6 @@
           <w:sz w:val="22"/>
           <w:lang w:val="es-ES" w:eastAsia="es-ES"/>
         </w:rPr>
-        <w:lastRenderedPageBreak/>
         <w:drawing>
           <wp:inline distT="0" distB="0" distL="0" distR="0">
             <wp:extent cx="828675" cy="1047750"/>
@@ -2839,7 +3001,14 @@
         <w:rPr>
           <w:sz w:val="22"/>
         </w:rPr>
-        <w:t xml:space="preserve">Cualquier objeto que coloques en la escena aparecerá como una entrada en la jerarquía. Cuando un objeto es seleccionado en la jerarquía también lo es en la vista de escena, donde puedes moverlo, escalarlo, rotarlo, borrarlo o editarlo. El inspector también mostrara las propiedades del objeto seleccionado; de esta forma la jerarquía sirve como una herramienta útil para seleccionar rápidamente objetos y editar sus propiedades. </w:t>
+        <w:t xml:space="preserve">Cualquier objeto que coloques en la escena aparecerá como una entrada en la jerarquía. Cuando un objeto es seleccionado en la jerarquía también lo es en la vista de escena, donde puedes moverlo, escalarlo, rotarlo, borrarlo o editarlo. El inspector también mostrara las propiedades del objeto seleccionado; de esta forma la jerarquía </w:t>
+      </w:r>
+      <w:r>
+        <w:rPr>
+          <w:sz w:val="22"/>
+        </w:rPr>
+        <w:lastRenderedPageBreak/>
+        <w:t xml:space="preserve">sirve como una herramienta útil para seleccionar rápidamente objetos y editar sus propiedades. </w:t>
       </w:r>
       <w:r>
         <w:rPr>
@@ -3180,7 +3349,6 @@
           <w:sz w:val="22"/>
           <w:lang w:val="es-ES" w:eastAsia="es-ES"/>
         </w:rPr>
-        <w:lastRenderedPageBreak/>
         <w:drawing>
           <wp:inline distT="0" distB="0" distL="0" distR="0">
             <wp:extent cx="5400675" cy="3448050"/>
@@ -3355,7 +3523,14 @@
         <w:rPr>
           <w:sz w:val="22"/>
         </w:rPr>
-        <w:t xml:space="preserve">, creara la estructura del proyecto en la carpeta especificada e importara los paquetes seleccionados al proyecto. Una vez termine se mostrara una escena en blanco con una cámara. </w:t>
+        <w:t xml:space="preserve">, creara la estructura del proyecto en la carpeta especificada e </w:t>
+      </w:r>
+      <w:r>
+        <w:rPr>
+          <w:sz w:val="22"/>
+        </w:rPr>
+        <w:lastRenderedPageBreak/>
+        <w:t xml:space="preserve">importara los paquetes seleccionados al proyecto. Una vez termine se mostrara una escena en blanco con una cámara. </w:t>
       </w:r>
       <w:r>
         <w:rPr>
@@ -3850,7 +4025,6 @@
           <w:sz w:val="22"/>
           <w:lang w:val="es-ES"/>
         </w:rPr>
-        <w:lastRenderedPageBreak/>
         <w:t>Construyendo la Aplicación</w:t>
       </w:r>
     </w:p>
@@ -4131,6 +4305,7 @@
           <w:sz w:val="22"/>
           <w:lang w:val="es-ES" w:eastAsia="es-ES"/>
         </w:rPr>
+        <w:lastRenderedPageBreak/>
         <w:drawing>
           <wp:inline distT="0" distB="0" distL="0" distR="0">
             <wp:extent cx="5334000" cy="5857875"/>
@@ -4247,7 +4422,6 @@
         <w:rPr>
           <w:sz w:val="22"/>
         </w:rPr>
-        <w:lastRenderedPageBreak/>
         <w:t xml:space="preserve">Debajo de la lista de escenas veremos varias plataformas para nuestra </w:t>
       </w:r>
       <w:proofErr w:type="spellStart"/>
@@ -4468,7 +4642,14 @@
         <w:rPr>
           <w:sz w:val="22"/>
         </w:rPr>
-        <w:t xml:space="preserve">, creación y composición de imágenes. “No dispone de todas las ventajas que posee </w:t>
+        <w:t xml:space="preserve">, creación y composición de </w:t>
+      </w:r>
+      <w:r>
+        <w:rPr>
+          <w:sz w:val="22"/>
+        </w:rPr>
+        <w:lastRenderedPageBreak/>
+        <w:t xml:space="preserve">imágenes. “No dispone de todas las ventajas que posee </w:t>
       </w:r>
       <w:proofErr w:type="spellStart"/>
       <w:r>
@@ -5120,7 +5301,6 @@
           <w:i w:val="0"/>
           <w:sz w:val="22"/>
         </w:rPr>
-        <w:lastRenderedPageBreak/>
         <w:t>Blender: es un programa informático multiplataforma, dedicado especialmente al modelado, animación y creación de gráficos tridimensionales.</w:t>
       </w:r>
     </w:p>
@@ -5640,6 +5820,7 @@
   <w:style w:type="character" w:default="1" w:styleId="Fuentedeprrafopredeter">
     <w:name w:val="Default Paragraph Font"/>
     <w:uiPriority w:val="1"/>
+    <w:semiHidden/>
     <w:unhideWhenUsed/>
   </w:style>
   <w:style w:type="table" w:default="1" w:styleId="Tablanormal">

</xml_diff>

<commit_message>
Actualizacion de la Documentacion/CAPITULO 3-ANALISIS Y EVALUACION DE TECNOLOGIAS DE REALIDAD AUMENTADA..docx
</commit_message>
<xml_diff>
--- a/Documentacion/CAPITULO 3-ANALISIS Y EVALUACION DE TECNOLOGIAS DE REALIDAD AUMENTADA..docx
+++ b/Documentacion/CAPITULO 3-ANALISIS Y EVALUACION DE TECNOLOGIAS DE REALIDAD AUMENTADA..docx
@@ -1606,7 +1606,13 @@
         <w:rPr>
           <w:rFonts w:ascii="Arial" w:hAnsi="Arial"/>
         </w:rPr>
-        <w:t>tamos a inclinación pronunciadas</w:t>
+        <w:t>tamos a</w:t>
+      </w:r>
+      <w:r>
+        <w:rPr>
+          <w:rFonts w:ascii="Arial" w:hAnsi="Arial"/>
+        </w:rPr>
+        <w:t xml:space="preserve"> una inclinación pronunciada</w:t>
       </w:r>
       <w:r>
         <w:rPr>

</xml_diff>

<commit_message>
Documentacion/CAPITULO 3-ANALISIS Y EVALUACION DE TECNOLOGIAS DE REALIDAD AUMENTADA..docx
</commit_message>
<xml_diff>
--- a/Documentacion/CAPITULO 3-ANALISIS Y EVALUACION DE TECNOLOGIAS DE REALIDAD AUMENTADA..docx
+++ b/Documentacion/CAPITULO 3-ANALISIS Y EVALUACION DE TECNOLOGIAS DE REALIDAD AUMENTADA..docx
@@ -706,7 +706,23 @@
           <w:bCs/>
           <w:lang w:val="es-AR"/>
         </w:rPr>
-        <w:t>Esta librería fue creada  en 2010 y fue escrita en java, también está basado en el proyecto ARtoolKit.</w:t>
+        <w:t xml:space="preserve">Esta librería fue creada  en 2010 </w:t>
+      </w:r>
+      <w:r>
+        <w:rPr>
+          <w:rFonts w:ascii="Arial" w:hAnsi="Arial" w:cs="Arial"/>
+          <w:bCs/>
+          <w:lang w:val="es-AR"/>
+        </w:rPr>
+        <w:t xml:space="preserve">por Tobias Domhan </w:t>
+      </w:r>
+      <w:r>
+        <w:rPr>
+          <w:rFonts w:ascii="Arial" w:hAnsi="Arial" w:cs="Arial"/>
+          <w:bCs/>
+          <w:lang w:val="es-AR"/>
+        </w:rPr>
+        <w:t>y fue escrita en java, también está basado en el proyecto ARtoolKit.</w:t>
       </w:r>
     </w:p>
     <w:p>
@@ -786,15 +802,23 @@
           <w:bCs/>
           <w:lang w:val="es-AR"/>
         </w:rPr>
-        <w:t>Figura 3.3:</w:t>
-      </w:r>
-      <w:r>
-        <w:rPr>
-          <w:rFonts w:ascii="Arial" w:hAnsi="Arial" w:cs="Arial"/>
-          <w:bCs/>
-          <w:lang w:val="es-AR"/>
-        </w:rPr>
-        <w:t>Uso de marcadores</w:t>
+        <w:t>Figura 3.3</w:t>
+      </w:r>
+      <w:r>
+        <w:rPr>
+          <w:rFonts w:ascii="Arial" w:hAnsi="Arial" w:cs="Arial"/>
+          <w:bCs/>
+          <w:lang w:val="es-AR"/>
+        </w:rPr>
+        <w:t>: Uso</w:t>
+      </w:r>
+      <w:r>
+        <w:rPr>
+          <w:rFonts w:ascii="Arial" w:hAnsi="Arial" w:cs="Arial"/>
+          <w:bCs/>
+          <w:lang w:val="es-AR"/>
+        </w:rPr>
+        <w:t xml:space="preserve"> de marcadores</w:t>
       </w:r>
       <w:r>
         <w:rPr>
@@ -1035,7 +1059,63 @@
           <w:bCs/>
           <w:lang w:val="es-AR"/>
         </w:rPr>
-        <w:t xml:space="preserve"> documentación online, y la que hay está escrita en japonés. Por eso, para entender esta librería hay que sumergirse directamente en el código fuente de Java para Android. Esta librería se encuentra aún en fase de desarrollo, pero no tiene una comunidad grande de desarrolladores detrás, por lo que los avances son muy lentos. </w:t>
+        <w:t xml:space="preserve"> documentación online, y la que hay está escrita en japonés. Por eso, para entender esta librería hay que sumergirse directamente en el código fuente de Java para Android. Esta librería se encuentra aún en fase de desarrollo, pero no tiene una comunidad grande de desarrolladores detrás, por lo que los avances son muy lentos.</w:t>
+      </w:r>
+      <w:r>
+        <w:rPr>
+          <w:rFonts w:ascii="Arial" w:hAnsi="Arial" w:cs="Arial"/>
+          <w:bCs/>
+          <w:lang w:val="es-AR"/>
+        </w:rPr>
+        <w:t xml:space="preserve"> En la última versión de </w:t>
+      </w:r>
+      <w:r>
+        <w:rPr>
+          <w:rFonts w:ascii="Arial" w:hAnsi="Arial" w:cs="Arial"/>
+          <w:bCs/>
+          <w:lang w:val="es-AR"/>
+        </w:rPr>
+        <w:t>NyARToolkit</w:t>
+      </w:r>
+      <w:r>
+        <w:rPr>
+          <w:rFonts w:ascii="Arial" w:hAnsi="Arial" w:cs="Arial"/>
+          <w:bCs/>
+          <w:lang w:val="es-AR"/>
+        </w:rPr>
+        <w:t xml:space="preserve"> se puede importar formatos como el MD2 y OBJ que son compatibles con Blender. Esta librería </w:t>
+      </w:r>
+      <w:r>
+        <w:rPr>
+          <w:rFonts w:ascii="Arial" w:hAnsi="Arial" w:cs="Arial"/>
+          <w:bCs/>
+          <w:lang w:val="es-AR"/>
+        </w:rPr>
+        <w:t>utiliza  u</w:t>
+      </w:r>
+      <w:r>
+        <w:rPr>
+          <w:rFonts w:ascii="Arial" w:hAnsi="Arial" w:cs="Arial"/>
+          <w:bCs/>
+          <w:lang w:val="es-AR"/>
+        </w:rPr>
+        <w:t>n motor de  renderizado externo llamado MIN3D</w:t>
+      </w:r>
+      <w:r>
+        <w:rPr>
+          <w:rFonts w:ascii="Arial" w:hAnsi="Arial" w:cs="Arial"/>
+          <w:bCs/>
+          <w:lang w:val="es-AR"/>
+        </w:rPr>
+        <w:t>, en lugar de cargar los objetos directamente.</w:t>
+      </w:r>
+      <w:r>
+        <w:rPr>
+          <w:rFonts w:ascii="Arial" w:hAnsi="Arial" w:cs="Arial"/>
+          <w:bCs/>
+          <w:lang w:val="es-AR"/>
+        </w:rPr>
+        <w:t xml:space="preserve"> </w:t>
       </w:r>
       <w:r>
         <w:rPr>
@@ -1132,7 +1212,21 @@
           <w:rFonts w:ascii="Arial" w:hAnsi="Arial"/>
           <w:lang w:val="es-AR"/>
         </w:rPr>
-        <w:t xml:space="preserve">Figura 3.4:Ejemplo </w:t>
+        <w:t>Figura 3.4</w:t>
+      </w:r>
+      <w:r>
+        <w:rPr>
+          <w:rFonts w:ascii="Arial" w:hAnsi="Arial"/>
+          <w:lang w:val="es-AR"/>
+        </w:rPr>
+        <w:t>: Ejemplo</w:t>
+      </w:r>
+      <w:r>
+        <w:rPr>
+          <w:rFonts w:ascii="Arial" w:hAnsi="Arial"/>
+          <w:lang w:val="es-AR"/>
+        </w:rPr>
+        <w:t xml:space="preserve"> </w:t>
       </w:r>
       <w:r>
         <w:rPr>
@@ -1234,6 +1328,7 @@
           <w:rFonts w:ascii="Arial" w:hAnsi="Arial"/>
           <w:noProof/>
         </w:rPr>
+        <w:lastRenderedPageBreak/>
         <w:drawing>
           <wp:inline distT="0" distB="0" distL="0" distR="0">
             <wp:extent cx="4267200" cy="3167525"/>
@@ -1286,24 +1381,27 @@
         <w:jc w:val="center"/>
         <w:rPr>
           <w:rFonts w:ascii="Arial" w:hAnsi="Arial"/>
+        </w:rPr>
+      </w:pPr>
+      <w:r>
+        <w:rPr>
+          <w:rFonts w:ascii="Arial" w:hAnsi="Arial"/>
           <w:sz w:val="20"/>
           <w:szCs w:val="20"/>
-        </w:rPr>
-      </w:pPr>
-      <w:r>
-        <w:rPr>
-          <w:rFonts w:ascii="Arial" w:hAnsi="Arial"/>
-          <w:sz w:val="20"/>
-          <w:szCs w:val="20"/>
-          <w:lang w:val="es-AR"/>
-        </w:rPr>
-        <w:t>Figura 3.5: Características de las tecnologías de Realidad Aumentada</w:t>
-      </w:r>
-      <w:r>
-        <w:rPr>
-          <w:rFonts w:ascii="Arial" w:hAnsi="Arial"/>
-          <w:sz w:val="20"/>
-          <w:szCs w:val="20"/>
+          <w:lang w:val="es-AR"/>
+        </w:rPr>
+        <w:t>Fi</w:t>
+      </w:r>
+      <w:r>
+        <w:rPr>
+          <w:rFonts w:ascii="Arial" w:hAnsi="Arial"/>
+          <w:lang w:val="es-AR"/>
+        </w:rPr>
+        <w:t>gura 3.5: Características de las tecnologías de Realidad Aumentada</w:t>
+      </w:r>
+      <w:r>
+        <w:rPr>
+          <w:rFonts w:ascii="Arial" w:hAnsi="Arial"/>
           <w:lang w:val="es-AR"/>
         </w:rPr>
         <w:t xml:space="preserve"> </w:t>
@@ -1311,8 +1409,6 @@
       <w:r>
         <w:rPr>
           <w:rFonts w:ascii="Arial" w:eastAsia="Times New Roman" w:hAnsi="Arial" w:cs="Arial"/>
-          <w:sz w:val="20"/>
-          <w:szCs w:val="20"/>
           <w:lang w:val="es-AR" w:eastAsia="es-AR"/>
         </w:rPr>
         <w:t>[</w:t>
@@ -1321,16 +1417,12 @@
         <w:rPr>
           <w:rFonts w:ascii="Arial" w:eastAsia="Times New Roman" w:hAnsi="Arial" w:cs="Arial"/>
           <w:color w:val="000000"/>
-          <w:sz w:val="20"/>
-          <w:szCs w:val="20"/>
         </w:rPr>
         <w:t>Mamolar</w:t>
       </w:r>
       <w:r>
         <w:rPr>
           <w:rFonts w:ascii="Arial" w:eastAsia="Times New Roman" w:hAnsi="Arial" w:cs="Arial"/>
-          <w:sz w:val="20"/>
-          <w:szCs w:val="20"/>
           <w:lang w:val="es-AR" w:eastAsia="es-AR"/>
         </w:rPr>
         <w:t>, 2012].</w:t>
@@ -1347,201 +1439,201 @@
         <w:rPr>
           <w:rFonts w:ascii="Arial" w:hAnsi="Arial"/>
         </w:rPr>
+        <w:t xml:space="preserve">Las herramientas  ANDAR  y NYARTOOLKIT no permite marcadores naturales, por lo que las imágenes como </w:t>
+      </w:r>
+      <w:r>
+        <w:rPr>
+          <w:rFonts w:ascii="Arial" w:hAnsi="Arial"/>
+        </w:rPr>
+        <w:t>fotografía</w:t>
+      </w:r>
+      <w:r>
+        <w:rPr>
+          <w:rFonts w:ascii="Arial" w:hAnsi="Arial"/>
+        </w:rPr>
+        <w:t xml:space="preserve"> no puede</w:t>
+      </w:r>
+      <w:r>
+        <w:rPr>
+          <w:rFonts w:ascii="Arial" w:hAnsi="Arial"/>
+        </w:rPr>
+        <w:t>n</w:t>
+      </w:r>
+      <w:r>
+        <w:rPr>
+          <w:rFonts w:ascii="Arial" w:hAnsi="Arial"/>
+        </w:rPr>
+        <w:t xml:space="preserve"> </w:t>
+      </w:r>
+      <w:r>
+        <w:rPr>
+          <w:rFonts w:ascii="Arial" w:hAnsi="Arial"/>
+        </w:rPr>
+        <w:t>ser utilizado</w:t>
+      </w:r>
+      <w:r>
+        <w:rPr>
+          <w:rFonts w:ascii="Arial" w:hAnsi="Arial"/>
+        </w:rPr>
+        <w:t xml:space="preserve"> con esta tecnología.  </w:t>
+      </w:r>
+      <w:r>
+        <w:rPr>
+          <w:rFonts w:ascii="Arial" w:hAnsi="Arial"/>
+        </w:rPr>
+        <w:t>Ambas</w:t>
+      </w:r>
+      <w:r>
+        <w:rPr>
+          <w:rFonts w:ascii="Arial" w:hAnsi="Arial"/>
+        </w:rPr>
+        <w:t xml:space="preserve"> </w:t>
+      </w:r>
+      <w:r>
+        <w:rPr>
+          <w:rFonts w:ascii="Arial" w:hAnsi="Arial"/>
+        </w:rPr>
+        <w:t>librerías</w:t>
+      </w:r>
+      <w:r>
+        <w:rPr>
+          <w:rFonts w:ascii="Arial" w:hAnsi="Arial"/>
+        </w:rPr>
+        <w:t xml:space="preserve"> </w:t>
+      </w:r>
+      <w:r>
+        <w:rPr>
+          <w:rFonts w:ascii="Arial" w:hAnsi="Arial"/>
+        </w:rPr>
+        <w:t xml:space="preserve">utilizan </w:t>
+      </w:r>
+      <w:r>
+        <w:rPr>
+          <w:rFonts w:ascii="Arial" w:hAnsi="Arial"/>
+        </w:rPr>
+        <w:t xml:space="preserve">únicamente </w:t>
+      </w:r>
+      <w:r>
+        <w:rPr>
+          <w:rFonts w:ascii="Arial" w:hAnsi="Arial"/>
+        </w:rPr>
+        <w:t xml:space="preserve">marcadores QR </w:t>
+      </w:r>
+      <w:r>
+        <w:rPr>
+          <w:rFonts w:ascii="Arial" w:hAnsi="Arial"/>
+        </w:rPr>
+        <w:t xml:space="preserve">de color blanco y negro, limando la creatividad en cuanto al uso de los marcadores.  </w:t>
+      </w:r>
+      <w:r>
+        <w:rPr>
+          <w:rFonts w:ascii="Arial" w:hAnsi="Arial"/>
+        </w:rPr>
+        <w:t xml:space="preserve">Si  estos marcadores son parcialmente tapados, el sistema no podrá reconocerlo. </w:t>
+      </w:r>
+      <w:r>
+        <w:rPr>
+          <w:rFonts w:ascii="Arial" w:hAnsi="Arial"/>
+        </w:rPr>
+        <w:t>Sin embargo los SDK que utilizan marcadores naturales pueden hacerlo. No obstante, Vuforia  tiene un mejor comportamiento en este sentido que Metaio.</w:t>
+      </w:r>
+    </w:p>
+    <w:p>
+      <w:pPr>
+        <w:jc w:val="both"/>
+        <w:rPr>
+          <w:rFonts w:ascii="Arial" w:hAnsi="Arial"/>
+        </w:rPr>
+      </w:pPr>
+      <w:r>
+        <w:rPr>
+          <w:rFonts w:ascii="Arial" w:hAnsi="Arial"/>
+        </w:rPr>
+        <w:t xml:space="preserve">Hay muy poca documentación para ANDAR Y NYARTOOLKIT, la que </w:t>
+      </w:r>
+      <w:r>
+        <w:rPr>
+          <w:rFonts w:ascii="Arial" w:hAnsi="Arial"/>
+        </w:rPr>
+        <w:t xml:space="preserve">existe está </w:t>
+      </w:r>
+      <w:r>
+        <w:rPr>
+          <w:rFonts w:ascii="Arial" w:hAnsi="Arial"/>
+        </w:rPr>
+        <w:t>en japonés.</w:t>
+      </w:r>
+      <w:r>
+        <w:rPr>
+          <w:rFonts w:ascii="Arial" w:hAnsi="Arial"/>
+        </w:rPr>
+        <w:t xml:space="preserve"> Además estas tecnologías no cuentan con soporte a los desarrolladores.</w:t>
+      </w:r>
+    </w:p>
+    <w:p>
+      <w:pPr>
+        <w:jc w:val="both"/>
+        <w:rPr>
+          <w:rFonts w:ascii="Arial" w:hAnsi="Arial"/>
+        </w:rPr>
+      </w:pPr>
+      <w:r>
+        <w:rPr>
+          <w:rFonts w:ascii="Arial" w:hAnsi="Arial"/>
+          <w:highlight w:val="lightGray"/>
+        </w:rPr>
+        <w:t xml:space="preserve">ANDAR  y NYARTOOLKIT no permite Tracking 3D, lo que significa que no reconoce objetos 3D con esta tecnología. Para Metaio está pendiente de incluir. </w:t>
+      </w:r>
+    </w:p>
+    <w:p>
+      <w:pPr>
+        <w:jc w:val="both"/>
+        <w:rPr>
+          <w:rFonts w:ascii="Arial" w:hAnsi="Arial"/>
+          <w:b/>
+        </w:rPr>
+      </w:pPr>
+      <w:r>
+        <w:rPr>
+          <w:rFonts w:ascii="Arial" w:hAnsi="Arial"/>
+          <w:b/>
+        </w:rPr>
+        <w:t>Reconocimiento del marcador según la distorsión de la perspectiva</w:t>
+      </w:r>
+    </w:p>
+    <w:p>
+      <w:pPr>
+        <w:jc w:val="both"/>
+        <w:rPr>
+          <w:rFonts w:ascii="Arial" w:hAnsi="Arial"/>
+        </w:rPr>
+      </w:pPr>
+      <w:r>
+        <w:rPr>
+          <w:rFonts w:ascii="Arial" w:hAnsi="Arial"/>
+        </w:rPr>
+        <w:t xml:space="preserve">En este caso se analizó </w:t>
+      </w:r>
+      <w:r>
+        <w:rPr>
+          <w:rFonts w:ascii="Arial" w:hAnsi="Arial"/>
+        </w:rPr>
+        <w:t>el comportamiento de cada SDK frente a distorsiones de la perspectiva. La distorsión de perspectiva se ha representado mediante ángulos de visión de 90º a 15º.</w:t>
+      </w:r>
+    </w:p>
+    <w:p>
+      <w:pPr>
+        <w:jc w:val="both"/>
+        <w:rPr>
+          <w:rFonts w:ascii="Arial" w:hAnsi="Arial"/>
+        </w:rPr>
+      </w:pPr>
+      <w:r>
+        <w:rPr>
+          <w:rFonts w:ascii="Arial" w:hAnsi="Arial"/>
+          <w:noProof/>
+        </w:rPr>
         <w:lastRenderedPageBreak/>
-        <w:t xml:space="preserve">Las herramientas  ANDAR  y NYARTOOLKIT no permite marcadores naturales, por lo que las imágenes como </w:t>
-      </w:r>
-      <w:r>
-        <w:rPr>
-          <w:rFonts w:ascii="Arial" w:hAnsi="Arial"/>
-        </w:rPr>
-        <w:t>fotografía</w:t>
-      </w:r>
-      <w:r>
-        <w:rPr>
-          <w:rFonts w:ascii="Arial" w:hAnsi="Arial"/>
-        </w:rPr>
-        <w:t xml:space="preserve"> no puede</w:t>
-      </w:r>
-      <w:r>
-        <w:rPr>
-          <w:rFonts w:ascii="Arial" w:hAnsi="Arial"/>
-        </w:rPr>
-        <w:t>n</w:t>
-      </w:r>
-      <w:r>
-        <w:rPr>
-          <w:rFonts w:ascii="Arial" w:hAnsi="Arial"/>
-        </w:rPr>
-        <w:t xml:space="preserve"> </w:t>
-      </w:r>
-      <w:r>
-        <w:rPr>
-          <w:rFonts w:ascii="Arial" w:hAnsi="Arial"/>
-        </w:rPr>
-        <w:t>ser utilizado</w:t>
-      </w:r>
-      <w:r>
-        <w:rPr>
-          <w:rFonts w:ascii="Arial" w:hAnsi="Arial"/>
-        </w:rPr>
-        <w:t xml:space="preserve"> con esta tecnología.  </w:t>
-      </w:r>
-      <w:r>
-        <w:rPr>
-          <w:rFonts w:ascii="Arial" w:hAnsi="Arial"/>
-        </w:rPr>
-        <w:t>Ambas</w:t>
-      </w:r>
-      <w:r>
-        <w:rPr>
-          <w:rFonts w:ascii="Arial" w:hAnsi="Arial"/>
-        </w:rPr>
-        <w:t xml:space="preserve"> </w:t>
-      </w:r>
-      <w:r>
-        <w:rPr>
-          <w:rFonts w:ascii="Arial" w:hAnsi="Arial"/>
-        </w:rPr>
-        <w:t>librerías</w:t>
-      </w:r>
-      <w:r>
-        <w:rPr>
-          <w:rFonts w:ascii="Arial" w:hAnsi="Arial"/>
-        </w:rPr>
-        <w:t xml:space="preserve"> </w:t>
-      </w:r>
-      <w:r>
-        <w:rPr>
-          <w:rFonts w:ascii="Arial" w:hAnsi="Arial"/>
-        </w:rPr>
-        <w:t xml:space="preserve">utilizan </w:t>
-      </w:r>
-      <w:r>
-        <w:rPr>
-          <w:rFonts w:ascii="Arial" w:hAnsi="Arial"/>
-        </w:rPr>
-        <w:t xml:space="preserve">únicamente </w:t>
-      </w:r>
-      <w:r>
-        <w:rPr>
-          <w:rFonts w:ascii="Arial" w:hAnsi="Arial"/>
-        </w:rPr>
-        <w:t xml:space="preserve">marcadores QR </w:t>
-      </w:r>
-      <w:r>
-        <w:rPr>
-          <w:rFonts w:ascii="Arial" w:hAnsi="Arial"/>
-        </w:rPr>
-        <w:t xml:space="preserve">de color blanco y negro, limando la creatividad en cuanto al uso de los marcadores.  </w:t>
-      </w:r>
-      <w:r>
-        <w:rPr>
-          <w:rFonts w:ascii="Arial" w:hAnsi="Arial"/>
-        </w:rPr>
-        <w:t xml:space="preserve">Si  estos marcadores son parcialmente tapados, el sistema no podrá reconocerlo. </w:t>
-      </w:r>
-      <w:r>
-        <w:rPr>
-          <w:rFonts w:ascii="Arial" w:hAnsi="Arial"/>
-        </w:rPr>
-        <w:t>Sin embargo los SDK que utilizan marcadores naturales pueden hacerlo. No obstante, Vuforia  tiene un mejor comportamiento en este sentido que Metaio.</w:t>
-      </w:r>
-    </w:p>
-    <w:p>
-      <w:pPr>
-        <w:jc w:val="both"/>
-        <w:rPr>
-          <w:rFonts w:ascii="Arial" w:hAnsi="Arial"/>
-        </w:rPr>
-      </w:pPr>
-      <w:r>
-        <w:rPr>
-          <w:rFonts w:ascii="Arial" w:hAnsi="Arial"/>
-        </w:rPr>
-        <w:t xml:space="preserve">Hay muy poca documentación para ANDAR Y NYARTOOLKIT, la que </w:t>
-      </w:r>
-      <w:r>
-        <w:rPr>
-          <w:rFonts w:ascii="Arial" w:hAnsi="Arial"/>
-        </w:rPr>
-        <w:t xml:space="preserve">existe está </w:t>
-      </w:r>
-      <w:r>
-        <w:rPr>
-          <w:rFonts w:ascii="Arial" w:hAnsi="Arial"/>
-        </w:rPr>
-        <w:t>en japonés.</w:t>
-      </w:r>
-      <w:r>
-        <w:rPr>
-          <w:rFonts w:ascii="Arial" w:hAnsi="Arial"/>
-        </w:rPr>
-        <w:t xml:space="preserve"> Además estas tecnologías no cuentan con soporte a los desarrolladores.</w:t>
-      </w:r>
-    </w:p>
-    <w:p>
-      <w:pPr>
-        <w:jc w:val="both"/>
-        <w:rPr>
-          <w:rFonts w:ascii="Arial" w:hAnsi="Arial"/>
-        </w:rPr>
-      </w:pPr>
-      <w:r>
-        <w:rPr>
-          <w:rFonts w:ascii="Arial" w:hAnsi="Arial"/>
-          <w:highlight w:val="lightGray"/>
-        </w:rPr>
-        <w:t xml:space="preserve">ANDAR  y NYARTOOLKIT no permite Tracking 3D, lo que significa que no reconoce objetos 3D con esta tecnología. Para Metaio está pendiente de incluir. </w:t>
-      </w:r>
-    </w:p>
-    <w:p>
-      <w:pPr>
-        <w:jc w:val="both"/>
-        <w:rPr>
-          <w:rFonts w:ascii="Arial" w:hAnsi="Arial"/>
-          <w:b/>
-        </w:rPr>
-      </w:pPr>
-      <w:r>
-        <w:rPr>
-          <w:rFonts w:ascii="Arial" w:hAnsi="Arial"/>
-          <w:b/>
-        </w:rPr>
-        <w:t>Reconocimiento del marcador según la distorsión de la perspectiva</w:t>
-      </w:r>
-    </w:p>
-    <w:p>
-      <w:pPr>
-        <w:jc w:val="both"/>
-        <w:rPr>
-          <w:rFonts w:ascii="Arial" w:hAnsi="Arial"/>
-        </w:rPr>
-      </w:pPr>
-      <w:r>
-        <w:rPr>
-          <w:rFonts w:ascii="Arial" w:hAnsi="Arial"/>
-        </w:rPr>
-        <w:t xml:space="preserve">En este caso se analizó </w:t>
-      </w:r>
-      <w:r>
-        <w:rPr>
-          <w:rFonts w:ascii="Arial" w:hAnsi="Arial"/>
-        </w:rPr>
-        <w:t>el comportamiento de cada SDK frente a distorsiones de la perspectiva. La distorsión de perspectiva se ha representado mediante ángulos de visión de 90º a 15º.</w:t>
-      </w:r>
-    </w:p>
-    <w:p>
-      <w:pPr>
-        <w:jc w:val="both"/>
-        <w:rPr>
-          <w:rFonts w:ascii="Arial" w:hAnsi="Arial"/>
-        </w:rPr>
-      </w:pPr>
-      <w:r>
-        <w:rPr>
-          <w:rFonts w:ascii="Arial" w:hAnsi="Arial"/>
-          <w:noProof/>
-        </w:rPr>
         <w:drawing>
           <wp:inline distT="0" distB="0" distL="0" distR="0">
             <wp:extent cx="5398770" cy="2364105"/>
@@ -1591,46 +1683,38 @@
     </w:p>
     <w:p>
       <w:pPr>
-        <w:jc w:val="both"/>
-        <w:rPr>
-          <w:rFonts w:ascii="Arial" w:hAnsi="Arial"/>
-        </w:rPr>
-      </w:pPr>
-      <w:r>
-        <w:rPr>
-          <w:rFonts w:ascii="Arial" w:hAnsi="Arial"/>
-        </w:rPr>
-        <w:t>Observamos que el reconocimiento de marcadores naturales es mucho más eficiente cuando nos enfren</w:t>
-      </w:r>
-      <w:r>
-        <w:rPr>
-          <w:rFonts w:ascii="Arial" w:hAnsi="Arial"/>
-        </w:rPr>
-        <w:t>tamos a</w:t>
-      </w:r>
-      <w:r>
-        <w:rPr>
-          <w:rFonts w:ascii="Arial" w:hAnsi="Arial"/>
-        </w:rPr>
-        <w:t xml:space="preserve"> una inclinación pronunciada</w:t>
-      </w:r>
-      <w:r>
-        <w:rPr>
-          <w:rFonts w:ascii="Arial" w:hAnsi="Arial"/>
-        </w:rPr>
-        <w:t xml:space="preserve">. Entre los dos </w:t>
-      </w:r>
-      <w:r>
-        <w:rPr>
-          <w:rFonts w:ascii="Arial" w:hAnsi="Arial"/>
-        </w:rPr>
-        <w:t>SDK</w:t>
-      </w:r>
-      <w:r>
-        <w:rPr>
-          <w:rFonts w:ascii="Arial" w:hAnsi="Arial"/>
-        </w:rPr>
-        <w:t xml:space="preserve"> el  más eficaz es Vuforia, que no deja de reconocer el  target a diferentes ángulos de inclinación. </w:t>
+        <w:jc w:val="center"/>
+        <w:rPr>
+          <w:rFonts w:ascii="Arial" w:hAnsi="Arial"/>
+        </w:rPr>
+      </w:pPr>
+      <w:r>
+        <w:rPr>
+          <w:rFonts w:ascii="Arial" w:hAnsi="Arial"/>
+          <w:lang w:val="es-AR"/>
+        </w:rPr>
+        <w:t>3.6</w:t>
+      </w:r>
+      <w:r>
+        <w:rPr>
+          <w:rFonts w:ascii="Arial" w:hAnsi="Arial"/>
+          <w:lang w:val="es-AR"/>
+        </w:rPr>
+        <w:t>: Análisis de la distorsión de la perspectiva</w:t>
+      </w:r>
+      <w:r>
+        <w:rPr>
+          <w:rFonts w:ascii="Arial" w:hAnsi="Arial"/>
+          <w:lang w:val="es-AR"/>
+        </w:rPr>
+        <w:t>.</w:t>
+      </w:r>
+      <w:r>
+        <w:rPr>
+          <w:rFonts w:ascii="Arial" w:hAnsi="Arial"/>
+          <w:lang w:val="es-AR"/>
+        </w:rPr>
+        <w:t xml:space="preserve"> </w:t>
       </w:r>
       <w:r>
         <w:rPr>
@@ -1659,57 +1743,75 @@
         <w:jc w:val="both"/>
         <w:rPr>
           <w:rFonts w:ascii="Arial" w:hAnsi="Arial"/>
-          <w:b/>
-        </w:rPr>
-      </w:pPr>
-      <w:r>
-        <w:rPr>
-          <w:rFonts w:ascii="Arial" w:hAnsi="Arial"/>
-          <w:b/>
-        </w:rPr>
-        <w:t>Tasa de frames por segundo en función del número de caras</w:t>
-      </w:r>
-    </w:p>
-    <w:p>
-      <w:pPr>
-        <w:jc w:val="both"/>
-        <w:rPr>
-          <w:rFonts w:ascii="Arial" w:hAnsi="Arial"/>
-        </w:rPr>
-      </w:pPr>
-      <w:r>
-        <w:rPr>
-          <w:rFonts w:ascii="Arial" w:hAnsi="Arial"/>
-        </w:rPr>
-        <w:t xml:space="preserve">En este apartado se analiza el rendimiento de cada SDK en términos de frames por segundo modificando la escena aumentada.  Se estudia el comportamiento de la tasa de </w:t>
-      </w:r>
-      <w:proofErr w:type="spellStart"/>
-      <w:r>
-        <w:rPr>
-          <w:rFonts w:ascii="Arial" w:hAnsi="Arial"/>
-        </w:rPr>
-        <w:t>renderizado</w:t>
-      </w:r>
-      <w:proofErr w:type="spellEnd"/>
-      <w:r>
-        <w:rPr>
-          <w:rFonts w:ascii="Arial" w:hAnsi="Arial"/>
-        </w:rPr>
-        <w:t xml:space="preserve"> en función del número de caras del objeto, recordando que una cara del modelos es cada uno de los triángulos que lo </w:t>
-      </w:r>
-      <w:proofErr w:type="spellStart"/>
-      <w:r>
-        <w:rPr>
-          <w:rFonts w:ascii="Arial" w:hAnsi="Arial"/>
-        </w:rPr>
-        <w:t>foma</w:t>
-      </w:r>
-      <w:proofErr w:type="spellEnd"/>
-      <w:r>
-        <w:rPr>
-          <w:rFonts w:ascii="Arial" w:hAnsi="Arial"/>
-        </w:rPr>
-        <w:t xml:space="preserve">. </w:t>
+        </w:rPr>
+      </w:pPr>
+    </w:p>
+    <w:p>
+      <w:pPr>
+        <w:jc w:val="both"/>
+        <w:rPr>
+          <w:rFonts w:ascii="Arial" w:hAnsi="Arial"/>
+        </w:rPr>
+      </w:pPr>
+      <w:r>
+        <w:rPr>
+          <w:rFonts w:ascii="Arial" w:hAnsi="Arial"/>
+        </w:rPr>
+        <w:t xml:space="preserve">Se Observa </w:t>
+      </w:r>
+      <w:r>
+        <w:rPr>
+          <w:rFonts w:ascii="Arial" w:hAnsi="Arial"/>
+        </w:rPr>
+        <w:t xml:space="preserve">que el reconocimiento de marcadores naturales es mucho más eficiente cuando </w:t>
+      </w:r>
+      <w:r>
+        <w:rPr>
+          <w:rFonts w:ascii="Arial" w:hAnsi="Arial"/>
+        </w:rPr>
+        <w:t>se</w:t>
+      </w:r>
+      <w:r>
+        <w:rPr>
+          <w:rFonts w:ascii="Arial" w:hAnsi="Arial"/>
+        </w:rPr>
+        <w:t xml:space="preserve"> enfren</w:t>
+      </w:r>
+      <w:r>
+        <w:rPr>
+          <w:rFonts w:ascii="Arial" w:hAnsi="Arial"/>
+        </w:rPr>
+        <w:t>ta</w:t>
+      </w:r>
+      <w:r>
+        <w:rPr>
+          <w:rFonts w:ascii="Arial" w:hAnsi="Arial"/>
+        </w:rPr>
+        <w:t xml:space="preserve"> a</w:t>
+      </w:r>
+      <w:r>
+        <w:rPr>
+          <w:rFonts w:ascii="Arial" w:hAnsi="Arial"/>
+        </w:rPr>
+        <w:t xml:space="preserve"> una inclinación pronunciada</w:t>
+      </w:r>
+      <w:r>
+        <w:rPr>
+          <w:rFonts w:ascii="Arial" w:hAnsi="Arial"/>
+        </w:rPr>
+        <w:t xml:space="preserve">. Entre los dos </w:t>
+      </w:r>
+      <w:r>
+        <w:rPr>
+          <w:rFonts w:ascii="Arial" w:hAnsi="Arial"/>
+        </w:rPr>
+        <w:t>SDK</w:t>
+      </w:r>
+      <w:r>
+        <w:rPr>
+          <w:rFonts w:ascii="Arial" w:hAnsi="Arial"/>
+        </w:rPr>
+        <w:t xml:space="preserve"> el  más eficaz es Vuforia, que no deja de reconocer el  target a diferentes ángulos de inclinación. </w:t>
       </w:r>
       <w:r>
         <w:rPr>
@@ -1738,55 +1840,142 @@
         <w:jc w:val="both"/>
         <w:rPr>
           <w:rFonts w:ascii="Arial" w:hAnsi="Arial"/>
-        </w:rPr>
-      </w:pPr>
-      <w:r>
-        <w:rPr>
-          <w:rFonts w:ascii="Arial" w:hAnsi="Arial"/>
-        </w:rPr>
-        <w:t xml:space="preserve">Los  valores recogidos de  </w:t>
-      </w:r>
-      <w:proofErr w:type="spellStart"/>
-      <w:r>
-        <w:rPr>
-          <w:rFonts w:ascii="Arial" w:hAnsi="Arial"/>
-        </w:rPr>
-        <w:t>fps</w:t>
-      </w:r>
-      <w:proofErr w:type="spellEnd"/>
+          <w:b/>
+        </w:rPr>
+      </w:pPr>
+      <w:r>
+        <w:rPr>
+          <w:rFonts w:ascii="Arial" w:hAnsi="Arial"/>
+          <w:b/>
+        </w:rPr>
+        <w:t>Tasa de frames por segundo en función del número de caras</w:t>
+      </w:r>
+    </w:p>
+    <w:p>
+      <w:pPr>
+        <w:jc w:val="both"/>
+        <w:rPr>
+          <w:rFonts w:ascii="Arial" w:hAnsi="Arial"/>
+        </w:rPr>
+      </w:pPr>
+      <w:r>
+        <w:rPr>
+          <w:rFonts w:ascii="Arial" w:hAnsi="Arial"/>
+        </w:rPr>
+        <w:t xml:space="preserve">En este apartado se analiza el rendimiento de cada SDK en términos de frames por segundo modificando la escena aumentada.  Se estudia el comportamiento de la tasa de renderizado en función del número de caras del objeto, recordando que una cara </w:t>
+      </w:r>
+      <w:r>
+        <w:rPr>
+          <w:rFonts w:ascii="Arial" w:hAnsi="Arial"/>
+        </w:rPr>
+        <w:t>del modelo</w:t>
+      </w:r>
+      <w:r>
+        <w:rPr>
+          <w:rFonts w:ascii="Arial" w:hAnsi="Arial"/>
+        </w:rPr>
+        <w:t xml:space="preserve"> es cada uno de los triángulos que lo </w:t>
+      </w:r>
+      <w:r>
+        <w:rPr>
+          <w:rFonts w:ascii="Arial" w:hAnsi="Arial"/>
+        </w:rPr>
+        <w:t>forma</w:t>
+      </w:r>
+      <w:r>
+        <w:rPr>
+          <w:rFonts w:ascii="Arial" w:hAnsi="Arial"/>
+        </w:rPr>
+        <w:t xml:space="preserve">. </w:t>
+      </w:r>
+      <w:r>
+        <w:rPr>
+          <w:rFonts w:ascii="Arial" w:eastAsia="Times New Roman" w:hAnsi="Arial" w:cs="Arial"/>
+          <w:lang w:val="es-AR" w:eastAsia="es-AR"/>
+        </w:rPr>
+        <w:t>[</w:t>
+      </w:r>
+      <w:r>
+        <w:rPr>
+          <w:rFonts w:ascii="Arial" w:eastAsia="Times New Roman" w:hAnsi="Arial" w:cs="Arial"/>
+          <w:color w:val="000000"/>
+        </w:rPr>
+        <w:t>Mamolar</w:t>
+      </w:r>
+      <w:r>
+        <w:rPr>
+          <w:rFonts w:ascii="Arial" w:eastAsia="Times New Roman" w:hAnsi="Arial" w:cs="Arial"/>
+          <w:lang w:val="es-AR" w:eastAsia="es-AR"/>
+        </w:rPr>
+        <w:t>, 2012].</w:t>
+      </w:r>
+    </w:p>
+    <w:p>
+      <w:pPr>
+        <w:jc w:val="both"/>
+        <w:rPr>
+          <w:rFonts w:ascii="Arial" w:hAnsi="Arial"/>
+        </w:rPr>
+      </w:pPr>
+      <w:r>
+        <w:rPr>
+          <w:rFonts w:ascii="Arial" w:hAnsi="Arial"/>
+        </w:rPr>
+        <w:t>Los  valores recogidos de  fps</w:t>
+      </w:r>
+      <w:r>
+        <w:rPr>
+          <w:rFonts w:ascii="Arial" w:hAnsi="Arial"/>
+        </w:rPr>
+        <w:t xml:space="preserve"> (f</w:t>
+      </w:r>
+      <w:r>
+        <w:rPr>
+          <w:rFonts w:ascii="Arial" w:hAnsi="Arial"/>
+        </w:rPr>
+        <w:t>rames/s</w:t>
+      </w:r>
+      <w:r>
+        <w:rPr>
+          <w:rFonts w:ascii="Arial" w:hAnsi="Arial"/>
+        </w:rPr>
+        <w:t>egundo)</w:t>
+      </w:r>
       <w:r>
         <w:rPr>
           <w:rFonts w:ascii="Arial" w:hAnsi="Arial"/>
         </w:rPr>
         <w:t xml:space="preserve"> durante las ejecuciones con los diferentes objetos </w:t>
       </w:r>
-      <w:proofErr w:type="spellStart"/>
-      <w:r>
-        <w:rPr>
-          <w:rFonts w:ascii="Arial" w:hAnsi="Arial"/>
-        </w:rPr>
-        <w:t>renderizados</w:t>
-      </w:r>
-      <w:proofErr w:type="spellEnd"/>
-      <w:r>
-        <w:rPr>
-          <w:rFonts w:ascii="Arial" w:hAnsi="Arial"/>
-        </w:rPr>
-        <w:t xml:space="preserve"> se muestran en la siguiente tabla. En las prueba realizada AndAR no ha sido capaz de </w:t>
-      </w:r>
-      <w:proofErr w:type="spellStart"/>
-      <w:r>
-        <w:rPr>
-          <w:rFonts w:ascii="Arial" w:hAnsi="Arial"/>
-        </w:rPr>
-        <w:t>renderizar</w:t>
-      </w:r>
-      <w:proofErr w:type="spellEnd"/>
-      <w:r>
-        <w:rPr>
-          <w:rFonts w:ascii="Arial" w:hAnsi="Arial"/>
-        </w:rPr>
-        <w:t xml:space="preserve"> el objeto, la aplicación reporta un error y se suspende la ejecución. </w:t>
+      <w:r>
+        <w:rPr>
+          <w:rFonts w:ascii="Arial" w:hAnsi="Arial"/>
+        </w:rPr>
+        <w:t>renderizado</w:t>
+      </w:r>
+      <w:r>
+        <w:rPr>
+          <w:rFonts w:ascii="Arial" w:hAnsi="Arial"/>
+        </w:rPr>
+        <w:t xml:space="preserve"> se muestran en la siguiente tabla. En las prueba</w:t>
+      </w:r>
+      <w:r>
+        <w:rPr>
+          <w:rFonts w:ascii="Arial" w:hAnsi="Arial"/>
+        </w:rPr>
+        <w:t>s</w:t>
+      </w:r>
+      <w:r>
+        <w:rPr>
+          <w:rFonts w:ascii="Arial" w:hAnsi="Arial"/>
+        </w:rPr>
+        <w:t xml:space="preserve">, </w:t>
+      </w:r>
+      <w:r>
+        <w:rPr>
+          <w:rFonts w:ascii="Arial" w:hAnsi="Arial"/>
+        </w:rPr>
+        <w:t xml:space="preserve">AndAR no ha sido capaz de renderizar el objeto, la aplicación reporta un error y se suspende la ejecución. </w:t>
       </w:r>
     </w:p>
     <w:p>
@@ -1801,7 +1990,6 @@
           <w:rFonts w:ascii="Arial" w:hAnsi="Arial"/>
           <w:noProof/>
         </w:rPr>
-        <w:lastRenderedPageBreak/>
         <w:drawing>
           <wp:inline distT="0" distB="0" distL="0" distR="0">
             <wp:extent cx="5398770" cy="2626360"/>
@@ -1851,30 +2039,82 @@
     </w:p>
     <w:p>
       <w:pPr>
-        <w:jc w:val="both"/>
-        <w:rPr>
-          <w:rFonts w:ascii="Arial" w:hAnsi="Arial"/>
-        </w:rPr>
-      </w:pPr>
-      <w:r>
-        <w:rPr>
-          <w:rFonts w:ascii="Arial" w:hAnsi="Arial"/>
-        </w:rPr>
-        <w:t xml:space="preserve">A la vista de los resultados lo más llamativo es el bajo rendimiento de las librerías NyARToolkit y AndAR  frente a las otras dos. Entre ellas NyARToolkit es la que peor resultado ofrece, incluso con el objeto más simple. Ello  se debe a que NyARToolkit utiliza un motor de </w:t>
-      </w:r>
-      <w:proofErr w:type="spellStart"/>
-      <w:r>
-        <w:rPr>
-          <w:rFonts w:ascii="Arial" w:hAnsi="Arial"/>
-        </w:rPr>
-        <w:t>renderizado</w:t>
-      </w:r>
-      <w:proofErr w:type="spellEnd"/>
-      <w:r>
-        <w:rPr>
-          <w:rFonts w:ascii="Arial" w:hAnsi="Arial"/>
-        </w:rPr>
-        <w:t xml:space="preserve"> externo, min3D, lo cual ralentiza esta tarea enormemente. Esto es más llamativo cuando los objetos son más complejos. </w:t>
+        <w:jc w:val="center"/>
+        <w:rPr>
+          <w:rFonts w:ascii="Arial" w:hAnsi="Arial"/>
+        </w:rPr>
+      </w:pPr>
+      <w:r>
+        <w:rPr>
+          <w:rFonts w:ascii="Arial" w:hAnsi="Arial"/>
+          <w:lang w:val="es-AR"/>
+        </w:rPr>
+        <w:lastRenderedPageBreak/>
+        <w:t>3.7</w:t>
+      </w:r>
+      <w:r>
+        <w:rPr>
+          <w:rFonts w:ascii="Arial" w:hAnsi="Arial"/>
+          <w:lang w:val="es-AR"/>
+        </w:rPr>
+        <w:t xml:space="preserve">: </w:t>
+      </w:r>
+      <w:r>
+        <w:rPr>
+          <w:rFonts w:ascii="Arial" w:hAnsi="Arial"/>
+          <w:lang w:val="es-AR"/>
+        </w:rPr>
+        <w:t>Renderizado en términos de frames por segundo según el numero de caras.</w:t>
+      </w:r>
+      <w:r>
+        <w:rPr>
+          <w:rFonts w:ascii="Arial" w:hAnsi="Arial"/>
+          <w:lang w:val="es-AR"/>
+        </w:rPr>
+        <w:t xml:space="preserve"> </w:t>
+      </w:r>
+      <w:r>
+        <w:rPr>
+          <w:rFonts w:ascii="Arial" w:eastAsia="Times New Roman" w:hAnsi="Arial" w:cs="Arial"/>
+          <w:lang w:val="es-AR" w:eastAsia="es-AR"/>
+        </w:rPr>
+        <w:t>[</w:t>
+      </w:r>
+      <w:r>
+        <w:rPr>
+          <w:rFonts w:ascii="Arial" w:eastAsia="Times New Roman" w:hAnsi="Arial" w:cs="Arial"/>
+          <w:color w:val="000000"/>
+        </w:rPr>
+        <w:t>Mamolar</w:t>
+      </w:r>
+      <w:r>
+        <w:rPr>
+          <w:rFonts w:ascii="Arial" w:eastAsia="Times New Roman" w:hAnsi="Arial" w:cs="Arial"/>
+          <w:lang w:val="es-AR" w:eastAsia="es-AR"/>
+        </w:rPr>
+        <w:t>, 2012].</w:t>
+      </w:r>
+    </w:p>
+    <w:p>
+      <w:pPr>
+        <w:jc w:val="both"/>
+        <w:rPr>
+          <w:rFonts w:ascii="Arial" w:hAnsi="Arial"/>
+        </w:rPr>
+      </w:pPr>
+    </w:p>
+    <w:p>
+      <w:pPr>
+        <w:jc w:val="both"/>
+        <w:rPr>
+          <w:rFonts w:ascii="Arial" w:hAnsi="Arial"/>
+        </w:rPr>
+      </w:pPr>
+      <w:r>
+        <w:rPr>
+          <w:rFonts w:ascii="Arial" w:hAnsi="Arial"/>
+        </w:rPr>
+        <w:t xml:space="preserve">A la vista de los resultados lo más llamativo es el bajo rendimiento de las librerías NyARToolkit y AndAR  frente a las otras dos. Entre ellas NyARToolkit es la que peor resultado ofrece, incluso con el objeto más simple. Ello  se debe a que NyARToolkit utiliza un motor de renderizado externo, min3D, lo cual ralentiza esta tarea enormemente. Esto es más llamativo cuando los objetos son más complejos. </w:t>
       </w:r>
       <w:r>
         <w:rPr>
@@ -1968,49 +2208,7 @@
         <w:rPr>
           <w:rFonts w:ascii="Arial" w:hAnsi="Arial"/>
         </w:rPr>
-        <w:t xml:space="preserve">El SDK  que  ofrece mejores  resultados  en todos los casos  es Vuforia. Una explicación es que  Vuforia utiliza  </w:t>
-      </w:r>
-      <w:proofErr w:type="spellStart"/>
-      <w:r>
-        <w:rPr>
-          <w:rFonts w:ascii="Arial" w:hAnsi="Arial"/>
-        </w:rPr>
-        <w:t>OpenGL</w:t>
-      </w:r>
-      <w:proofErr w:type="spellEnd"/>
-      <w:r>
-        <w:rPr>
-          <w:rFonts w:ascii="Arial" w:hAnsi="Arial"/>
-        </w:rPr>
-        <w:t xml:space="preserve">  directamente, que sólo contiene funciones de bajo nivel para mostrar y representar gráficos.  El hecho de definir el objeto directamente desde primitivas, resulta mucho más eficiente computacionalmente. Además,  el módulo de </w:t>
-      </w:r>
-      <w:proofErr w:type="spellStart"/>
-      <w:r>
-        <w:rPr>
-          <w:rFonts w:ascii="Arial" w:hAnsi="Arial"/>
-        </w:rPr>
-        <w:t>renderizado</w:t>
-      </w:r>
-      <w:proofErr w:type="spellEnd"/>
-      <w:r>
-        <w:rPr>
-          <w:rFonts w:ascii="Arial" w:hAnsi="Arial"/>
-        </w:rPr>
-        <w:t xml:space="preserve"> de Vuforia se encuentra en las funciones nativas en C++, a diferencia de Metaio que está escrito íntegramente en Java, lo que logra mayor eficiencia en cuanto a velocidad de </w:t>
-      </w:r>
-      <w:proofErr w:type="spellStart"/>
-      <w:r>
-        <w:rPr>
-          <w:rFonts w:ascii="Arial" w:hAnsi="Arial"/>
-        </w:rPr>
-        <w:t>renderizado</w:t>
-      </w:r>
-      <w:proofErr w:type="spellEnd"/>
-      <w:r>
-        <w:rPr>
-          <w:rFonts w:ascii="Arial" w:hAnsi="Arial"/>
-        </w:rPr>
-        <w:t xml:space="preserve">. </w:t>
+        <w:t xml:space="preserve">El SDK  que  ofrece mejores  resultados  en todos los casos  es Vuforia. Una explicación es que  Vuforia utiliza  OpenGL  directamente, que sólo contiene funciones de bajo nivel para mostrar y representar gráficos.  El hecho de definir el objeto directamente desde primitivas, resulta mucho más eficiente computacionalmente. Además,  el módulo de renderizado de Vuforia se encuentra en las funciones nativas en C++, a diferencia de Metaio que está escrito íntegramente en Java, lo que logra mayor eficiencia en cuanto a velocidad de renderizado. </w:t>
       </w:r>
       <w:r>
         <w:rPr>
@@ -2045,98 +2243,37 @@
         <w:rPr>
           <w:rFonts w:ascii="Arial" w:hAnsi="Arial"/>
         </w:rPr>
-        <w:t xml:space="preserve">Por otro lado, señalar que Qualcomm, la empresa que está detrás de este SDK, es la desarrolladora de la familia de </w:t>
-      </w:r>
-      <w:proofErr w:type="spellStart"/>
-      <w:r>
-        <w:rPr>
-          <w:rFonts w:ascii="Arial" w:hAnsi="Arial"/>
-        </w:rPr>
-        <w:t>System</w:t>
-      </w:r>
-      <w:proofErr w:type="spellEnd"/>
+        <w:t xml:space="preserve">Por otro lado, señalar que Qualcomm, la empresa que está detrás de este SDK, es la desarrolladora de la familia de System on Chip (SoC) Snapdragon para la mayoría </w:t>
+      </w:r>
+      <w:r>
+        <w:rPr>
+          <w:rFonts w:ascii="Arial" w:hAnsi="Arial"/>
+        </w:rPr>
+        <w:t>de dispositivos móviles</w:t>
+      </w:r>
+      <w:r>
+        <w:rPr>
+          <w:rFonts w:ascii="Arial" w:hAnsi="Arial"/>
+        </w:rPr>
+        <w:t xml:space="preserve">. Es por ello que el SDK de </w:t>
+      </w:r>
+      <w:r>
+        <w:rPr>
+          <w:rFonts w:ascii="Arial" w:hAnsi="Arial"/>
+        </w:rPr>
+        <w:t>Qualcomm</w:t>
+      </w:r>
       <w:r>
         <w:rPr>
           <w:rFonts w:ascii="Arial" w:hAnsi="Arial"/>
         </w:rPr>
         <w:t xml:space="preserve"> </w:t>
       </w:r>
-      <w:proofErr w:type="spellStart"/>
-      <w:r>
-        <w:rPr>
-          <w:rFonts w:ascii="Arial" w:hAnsi="Arial"/>
-        </w:rPr>
-        <w:t>on</w:t>
-      </w:r>
-      <w:proofErr w:type="spellEnd"/>
-      <w:r>
-        <w:rPr>
-          <w:rFonts w:ascii="Arial" w:hAnsi="Arial"/>
-        </w:rPr>
-        <w:t xml:space="preserve"> Chip (</w:t>
-      </w:r>
-      <w:proofErr w:type="spellStart"/>
-      <w:r>
-        <w:rPr>
-          <w:rFonts w:ascii="Arial" w:hAnsi="Arial"/>
-        </w:rPr>
-        <w:t>SoC</w:t>
-      </w:r>
-      <w:proofErr w:type="spellEnd"/>
-      <w:r>
-        <w:rPr>
-          <w:rFonts w:ascii="Arial" w:hAnsi="Arial"/>
-        </w:rPr>
-        <w:t xml:space="preserve">) </w:t>
-      </w:r>
-      <w:proofErr w:type="spellStart"/>
-      <w:r>
-        <w:rPr>
-          <w:rFonts w:ascii="Arial" w:hAnsi="Arial"/>
-        </w:rPr>
-        <w:t>Snapdragon</w:t>
-      </w:r>
-      <w:proofErr w:type="spellEnd"/>
-      <w:r>
-        <w:rPr>
-          <w:rFonts w:ascii="Arial" w:hAnsi="Arial"/>
-        </w:rPr>
-        <w:t xml:space="preserve"> para la mayoría de </w:t>
-      </w:r>
-      <w:r>
-        <w:rPr>
-          <w:rFonts w:ascii="Arial" w:hAnsi="Arial"/>
-        </w:rPr>
-        <w:lastRenderedPageBreak/>
-        <w:t xml:space="preserve">dispositivos móviles, el que se ha utilizado está entre ellos. Es por ello que el SDK de </w:t>
-      </w:r>
-      <w:proofErr w:type="spellStart"/>
-      <w:r>
-        <w:rPr>
-          <w:rFonts w:ascii="Arial" w:hAnsi="Arial"/>
-        </w:rPr>
-        <w:t>Cualqcomm</w:t>
-      </w:r>
-      <w:proofErr w:type="spellEnd"/>
-      <w:r>
-        <w:rPr>
-          <w:rFonts w:ascii="Arial" w:hAnsi="Arial"/>
-        </w:rPr>
-        <w:t xml:space="preserve">,  Vuforia, genera los gráficos de manera óptima para sacar el máximo rendimiento a las prestaciones de </w:t>
-      </w:r>
-      <w:proofErr w:type="spellStart"/>
-      <w:r>
-        <w:rPr>
-          <w:rFonts w:ascii="Arial" w:hAnsi="Arial"/>
-        </w:rPr>
-        <w:t>Snapdragon</w:t>
-      </w:r>
-      <w:proofErr w:type="spellEnd"/>
-      <w:r>
-        <w:rPr>
-          <w:rFonts w:ascii="Arial" w:hAnsi="Arial"/>
-        </w:rPr>
-        <w:t xml:space="preserve">. </w:t>
+      <w:r>
+        <w:rPr>
+          <w:rFonts w:ascii="Arial" w:hAnsi="Arial"/>
+        </w:rPr>
+        <w:t xml:space="preserve">Vuforia, genera los gráficos de manera óptima para sacar el máximo rendimiento a las prestaciones de Snapdragon. </w:t>
       </w:r>
       <w:r>
         <w:rPr>
@@ -2173,33 +2310,24 @@
         </w:rPr>
         <w:t xml:space="preserve">Según lo visto anteriormente, Vuforia ofrece mejores prestaciones que los demás SDK para el desarrollo de aplicaciones interactivas. </w:t>
       </w:r>
-      <w:proofErr w:type="spellStart"/>
-      <w:r>
-        <w:rPr>
-          <w:rFonts w:ascii="Arial" w:hAnsi="Arial"/>
-        </w:rPr>
-        <w:t>Ademas</w:t>
-      </w:r>
-      <w:proofErr w:type="spellEnd"/>
-      <w:r>
-        <w:rPr>
-          <w:rFonts w:ascii="Arial" w:hAnsi="Arial"/>
-        </w:rPr>
-        <w:t xml:space="preserve"> Metaio al ser el segundo que mejores prestaciones tiene en cuanto al desarrollo, tiene una licencia libre pero con restricciones, lo que significa limitaciones en cuanto al desarrollo. Vuforia a diferencia de Metaio está completamente liberado. Por otro lado hay que señalar que, para el mismo target y el mismo objeto a </w:t>
-      </w:r>
-      <w:proofErr w:type="spellStart"/>
-      <w:r>
-        <w:rPr>
-          <w:rFonts w:ascii="Arial" w:hAnsi="Arial"/>
-        </w:rPr>
-        <w:t>renderizar</w:t>
-      </w:r>
-      <w:proofErr w:type="spellEnd"/>
-      <w:r>
-        <w:rPr>
-          <w:rFonts w:ascii="Arial" w:hAnsi="Arial"/>
-        </w:rPr>
-        <w:t xml:space="preserve">, Metaio se comporta peor en algunas ocasiones produciéndose momentos de </w:t>
+      <w:r>
+        <w:rPr>
+          <w:rFonts w:ascii="Arial" w:hAnsi="Arial"/>
+        </w:rPr>
+        <w:t>Además</w:t>
+      </w:r>
+      <w:r>
+        <w:rPr>
+          <w:rFonts w:ascii="Arial" w:hAnsi="Arial"/>
+        </w:rPr>
+        <w:t xml:space="preserve"> Metaio al ser el segundo que mejores prestaciones tiene en cuanto al desarrollo, tiene una licencia libre pero con restricciones, lo que significa limitaciones en cuanto al desarrollo. Vuforia a diferencia de Metaio está completamente liberado. Por otro lado hay que señalar que, para el mismo target y el mismo objeto a renderizar, Metaio se comporta peor en algunas </w:t>
+      </w:r>
+      <w:r>
+        <w:rPr>
+          <w:rFonts w:ascii="Arial" w:hAnsi="Arial"/>
+        </w:rPr>
+        <w:lastRenderedPageBreak/>
+        <w:t xml:space="preserve">ocasiones produciéndose momentos de </w:t>
       </w:r>
       <w:proofErr w:type="spellStart"/>
       <w:r>
@@ -2414,14 +2542,30 @@
           <w:rFonts w:ascii="Arial" w:hAnsi="Arial" w:cs="Arial"/>
           <w:szCs w:val="24"/>
         </w:rPr>
-        <w:t xml:space="preserve">es el sistema de desarrollo (SDK) de realidad aumentada de Qualcomm, juntos forman un binomio muy potente que  permite crear desde simples visualizadores de realidad aumentada hasta imaginativos videojuegos, a partir de tus propias creaciones en 3D. Además resulta relativamente sencillo generar una </w:t>
-      </w:r>
-      <w:proofErr w:type="spellStart"/>
+        <w:t xml:space="preserve">es el sistema de desarrollo (SDK) de realidad aumentada de Qualcomm, </w:t>
+      </w:r>
+      <w:proofErr w:type="gramStart"/>
       <w:r>
         <w:rPr>
           <w:rFonts w:ascii="Arial" w:hAnsi="Arial" w:cs="Arial"/>
           <w:szCs w:val="24"/>
         </w:rPr>
+        <w:t>juntos</w:t>
+      </w:r>
+      <w:proofErr w:type="gramEnd"/>
+      <w:r>
+        <w:rPr>
+          <w:rFonts w:ascii="Arial" w:hAnsi="Arial" w:cs="Arial"/>
+          <w:szCs w:val="24"/>
+        </w:rPr>
+        <w:t xml:space="preserve"> forman un binomio muy potente que  permite crear desde simples visualizadores de realidad aumentada hasta imaginativos videojuegos, a partir de tus propias creaciones en 3D. Además resulta relativamente sencillo generar una </w:t>
+      </w:r>
+      <w:proofErr w:type="spellStart"/>
+      <w:r>
+        <w:rPr>
+          <w:rFonts w:ascii="Arial" w:hAnsi="Arial" w:cs="Arial"/>
+          <w:szCs w:val="24"/>
+        </w:rPr>
         <w:t>app</w:t>
       </w:r>
       <w:proofErr w:type="spellEnd"/>
@@ -2446,7 +2590,23 @@
           <w:rFonts w:ascii="Arial" w:hAnsi="Arial" w:cs="Arial"/>
           <w:szCs w:val="24"/>
         </w:rPr>
-        <w:t xml:space="preserve"> e iOS.</w:t>
+        <w:t xml:space="preserve"> e </w:t>
+      </w:r>
+      <w:proofErr w:type="spellStart"/>
+      <w:r>
+        <w:rPr>
+          <w:rFonts w:ascii="Arial" w:hAnsi="Arial" w:cs="Arial"/>
+          <w:szCs w:val="24"/>
+        </w:rPr>
+        <w:t>iOS</w:t>
+      </w:r>
+      <w:proofErr w:type="spellEnd"/>
+      <w:r>
+        <w:rPr>
+          <w:rFonts w:ascii="Arial" w:hAnsi="Arial" w:cs="Arial"/>
+          <w:szCs w:val="24"/>
+        </w:rPr>
+        <w:t>.</w:t>
       </w:r>
     </w:p>
     <w:p>
@@ -2547,7 +2707,6 @@
           <w:color w:val="585858"/>
           <w:szCs w:val="21"/>
         </w:rPr>
-        <w:lastRenderedPageBreak/>
         <w:drawing>
           <wp:inline distT="0" distB="0" distL="0" distR="0">
             <wp:extent cx="5400040" cy="3375025"/>
@@ -2616,6 +2775,7 @@
         <w:rPr>
           <w:sz w:val="22"/>
         </w:rPr>
+        <w:lastRenderedPageBreak/>
         <w:t>Vista de Escena</w:t>
       </w:r>
     </w:p>
@@ -2634,7 +2794,21 @@
         <w:rPr>
           <w:sz w:val="22"/>
         </w:rPr>
-        <w:t>Es el área de visualización de Unity donde construimos visualmente cada escena de nuestro aplicación.  La vista de escena es un entorno 3D para crear cada escena desde el inicio. Trabajar con la vista de escena, en la forma más sencilla, sería arrastrar un objeto desde la vista de proyecto a la vista de escena, entonces podrás posicionarlo, escalarlo, rotarlo y agregarle textura.</w:t>
+        <w:t xml:space="preserve">Es el área de visualización de Unity donde construimos visualmente cada escena de </w:t>
+      </w:r>
+      <w:proofErr w:type="gramStart"/>
+      <w:r>
+        <w:rPr>
+          <w:sz w:val="22"/>
+        </w:rPr>
+        <w:t>nuestro</w:t>
+      </w:r>
+      <w:proofErr w:type="gramEnd"/>
+      <w:r>
+        <w:rPr>
+          <w:sz w:val="22"/>
+        </w:rPr>
+        <w:t xml:space="preserve"> aplicación.  La vista de escena es un entorno 3D para crear cada escena desde el inicio. Trabajar con la vista de escena, en la forma más sencilla, sería arrastrar un objeto desde la vista de proyecto a la vista de escena, entonces podrás posicionarlo, escalarlo, rotarlo y agregarle textura.</w:t>
       </w:r>
     </w:p>
     <w:p>
@@ -2743,7 +2917,35 @@
         <w:rPr>
           <w:sz w:val="22"/>
         </w:rPr>
-        <w:t xml:space="preserve">Por defecto esta herramienta tiene un perspectiva 3D de la escena. Podemos cambiar esto por un numero de vistas Ortográficas: top </w:t>
+        <w:t xml:space="preserve">Por defecto esta herramienta tiene </w:t>
+      </w:r>
+      <w:proofErr w:type="gramStart"/>
+      <w:r>
+        <w:rPr>
+          <w:sz w:val="22"/>
+        </w:rPr>
+        <w:t>un</w:t>
+      </w:r>
+      <w:proofErr w:type="gramEnd"/>
+      <w:r>
+        <w:rPr>
+          <w:sz w:val="22"/>
+        </w:rPr>
+        <w:t xml:space="preserve"> perspectiva 3D de la escena. Podemos cambiar esto por un </w:t>
+      </w:r>
+      <w:proofErr w:type="gramStart"/>
+      <w:r>
+        <w:rPr>
+          <w:sz w:val="22"/>
+        </w:rPr>
+        <w:t>numero</w:t>
+      </w:r>
+      <w:proofErr w:type="gramEnd"/>
+      <w:r>
+        <w:rPr>
+          <w:sz w:val="22"/>
+        </w:rPr>
+        <w:t xml:space="preserve"> de vistas Ortográficas: top </w:t>
       </w:r>
       <w:proofErr w:type="spellStart"/>
       <w:r>
@@ -2835,7 +3037,35 @@
         <w:rPr>
           <w:sz w:val="22"/>
         </w:rPr>
-        <w:t xml:space="preserve"> de nuestro aplicación. En cualquier momento podemos reproducir nuestro aplicación y probarlo en esta vista.</w:t>
+        <w:t xml:space="preserve"> de </w:t>
+      </w:r>
+      <w:proofErr w:type="gramStart"/>
+      <w:r>
+        <w:rPr>
+          <w:sz w:val="22"/>
+        </w:rPr>
+        <w:t>nuestro</w:t>
+      </w:r>
+      <w:proofErr w:type="gramEnd"/>
+      <w:r>
+        <w:rPr>
+          <w:sz w:val="22"/>
+        </w:rPr>
+        <w:t xml:space="preserve"> aplicación. En cualquier momento podemos reproducir </w:t>
+      </w:r>
+      <w:proofErr w:type="gramStart"/>
+      <w:r>
+        <w:rPr>
+          <w:sz w:val="22"/>
+        </w:rPr>
+        <w:t>nuestro</w:t>
+      </w:r>
+      <w:proofErr w:type="gramEnd"/>
+      <w:r>
+        <w:rPr>
+          <w:sz w:val="22"/>
+        </w:rPr>
+        <w:t xml:space="preserve"> aplicación y probarlo en esta vista.</w:t>
       </w:r>
     </w:p>
     <w:p>
@@ -3007,14 +3237,7 @@
         <w:rPr>
           <w:sz w:val="22"/>
         </w:rPr>
-        <w:t xml:space="preserve">Cualquier objeto que coloques en la escena aparecerá como una entrada en la jerarquía. Cuando un objeto es seleccionado en la jerarquía también lo es en la vista de escena, donde puedes moverlo, escalarlo, rotarlo, borrarlo o editarlo. El inspector también mostrara las propiedades del objeto seleccionado; de esta forma la jerarquía </w:t>
-      </w:r>
-      <w:r>
-        <w:rPr>
-          <w:sz w:val="22"/>
-        </w:rPr>
-        <w:lastRenderedPageBreak/>
-        <w:t xml:space="preserve">sirve como una herramienta útil para seleccionar rápidamente objetos y editar sus propiedades. </w:t>
+        <w:t xml:space="preserve">Cualquier objeto que coloques en la escena aparecerá como una entrada en la jerarquía. Cuando un objeto es seleccionado en la jerarquía también lo es en la vista de escena, donde puedes moverlo, escalarlo, rotarlo, borrarlo o editarlo. El inspector también mostrara las propiedades del objeto seleccionado; de esta forma la jerarquía sirve como una herramienta útil para seleccionar rápidamente objetos y editar sus propiedades. </w:t>
       </w:r>
       <w:r>
         <w:rPr>
@@ -3186,11 +3409,19 @@
           <w:sz w:val="22"/>
         </w:rPr>
       </w:pPr>
-      <w:r>
-        <w:rPr>
-          <w:sz w:val="22"/>
-        </w:rPr>
-        <w:t>propiedades de ese objeto donde puedes personalizar varias características del mismo. Por ejemplo, si seleccionas una luz o cámara, el inspector te permitirá editar varias propiedades de la luz o de la cámara.</w:t>
+      <w:proofErr w:type="gramStart"/>
+      <w:r>
+        <w:rPr>
+          <w:sz w:val="22"/>
+        </w:rPr>
+        <w:t>propiedades</w:t>
+      </w:r>
+      <w:proofErr w:type="gramEnd"/>
+      <w:r>
+        <w:rPr>
+          <w:sz w:val="22"/>
+        </w:rPr>
+        <w:t xml:space="preserve"> de ese objeto donde puedes personalizar varias características del mismo. Por ejemplo, si seleccionas una luz o cámara, el inspector te permitirá editar varias propiedades de la luz o de la cámara.</w:t>
       </w:r>
     </w:p>
     <w:p>
@@ -3309,7 +3540,14 @@
         <w:rPr>
           <w:sz w:val="22"/>
         </w:rPr>
-        <w:t xml:space="preserve"> -&gt; New Project, esto hará que se muestre el cuadro de dialogo “</w:t>
+        <w:t xml:space="preserve"> -&gt; New Project, esto hará </w:t>
+      </w:r>
+      <w:r>
+        <w:rPr>
+          <w:sz w:val="22"/>
+        </w:rPr>
+        <w:lastRenderedPageBreak/>
+        <w:t>que se muestre el cuadro de dialogo “</w:t>
       </w:r>
       <w:proofErr w:type="spellStart"/>
       <w:r>
@@ -3455,11 +3693,19 @@
           <w:sz w:val="22"/>
         </w:rPr>
       </w:pPr>
-      <w:r>
-        <w:rPr>
-          <w:sz w:val="22"/>
-        </w:rPr>
-        <w:t xml:space="preserve">proyecto. Los paquetes son conjuntos de </w:t>
+      <w:proofErr w:type="gramStart"/>
+      <w:r>
+        <w:rPr>
+          <w:sz w:val="22"/>
+        </w:rPr>
+        <w:t>proyecto</w:t>
+      </w:r>
+      <w:proofErr w:type="gramEnd"/>
+      <w:r>
+        <w:rPr>
+          <w:sz w:val="22"/>
+        </w:rPr>
+        <w:t xml:space="preserve">. Los paquetes son conjuntos de </w:t>
       </w:r>
       <w:proofErr w:type="spellStart"/>
       <w:r>
@@ -3529,14 +3775,7 @@
         <w:rPr>
           <w:sz w:val="22"/>
         </w:rPr>
-        <w:t xml:space="preserve">, creara la estructura del proyecto en la carpeta especificada e </w:t>
-      </w:r>
-      <w:r>
-        <w:rPr>
-          <w:sz w:val="22"/>
-        </w:rPr>
-        <w:lastRenderedPageBreak/>
-        <w:t xml:space="preserve">importara los paquetes seleccionados al proyecto. Una vez termine se mostrara una escena en blanco con una cámara. </w:t>
+        <w:t xml:space="preserve">, creara la estructura del proyecto en la carpeta especificada e importara los paquetes seleccionados al proyecto. Una vez termine se mostrara una escena en blanco con una cámara. </w:t>
       </w:r>
       <w:r>
         <w:rPr>
@@ -3957,7 +4196,15 @@
           <w:sz w:val="22"/>
           <w:lang w:val="es-ES"/>
         </w:rPr>
-        <w:t xml:space="preserve">, y no en Unity directamente. Para configurar el  editor de scripts por defecto, vaya a    Unity-&gt; </w:t>
+        <w:t xml:space="preserve">, y no en Unity directamente. Para configurar el  </w:t>
+      </w:r>
+      <w:r>
+        <w:rPr>
+          <w:sz w:val="22"/>
+          <w:lang w:val="es-ES"/>
+        </w:rPr>
+        <w:lastRenderedPageBreak/>
+        <w:t xml:space="preserve">editor de scripts por defecto, vaya a    Unity-&gt; </w:t>
       </w:r>
       <w:proofErr w:type="spellStart"/>
       <w:r>
@@ -4114,12 +4361,21 @@
           <w:lang w:val="es-ES"/>
         </w:rPr>
       </w:pPr>
+      <w:proofErr w:type="gramStart"/>
       <w:r>
         <w:rPr>
           <w:sz w:val="22"/>
           <w:lang w:val="es-ES"/>
         </w:rPr>
-        <w:t xml:space="preserve">organiza los </w:t>
+        <w:t>organiza</w:t>
+      </w:r>
+      <w:proofErr w:type="gramEnd"/>
+      <w:r>
+        <w:rPr>
+          <w:sz w:val="22"/>
+          <w:lang w:val="es-ES"/>
+        </w:rPr>
+        <w:t xml:space="preserve"> los </w:t>
       </w:r>
       <w:proofErr w:type="spellStart"/>
       <w:r>
@@ -4150,12 +4406,21 @@
           <w:lang w:val="es-ES"/>
         </w:rPr>
       </w:pPr>
+      <w:proofErr w:type="gramStart"/>
       <w:r>
         <w:rPr>
           <w:sz w:val="22"/>
           <w:lang w:val="es-ES"/>
         </w:rPr>
-        <w:t xml:space="preserve">un ejecutable puede cargar el contenido, </w:t>
+        <w:t>un</w:t>
+      </w:r>
+      <w:proofErr w:type="gramEnd"/>
+      <w:r>
+        <w:rPr>
+          <w:sz w:val="22"/>
+          <w:lang w:val="es-ES"/>
+        </w:rPr>
+        <w:t xml:space="preserve"> ejecutable puede cargar el contenido, </w:t>
       </w:r>
       <w:proofErr w:type="spellStart"/>
       <w:r>
@@ -4311,7 +4576,6 @@
           <w:sz w:val="22"/>
           <w:lang w:val="es-ES" w:eastAsia="es-ES"/>
         </w:rPr>
-        <w:lastRenderedPageBreak/>
         <w:drawing>
           <wp:inline distT="0" distB="0" distL="0" distR="0">
             <wp:extent cx="5334000" cy="5857875"/>
@@ -4392,6 +4656,7 @@
         <w:rPr>
           <w:sz w:val="22"/>
         </w:rPr>
+        <w:lastRenderedPageBreak/>
         <w:t>En la parte superior de la ventana veremos la lista de escenas en nuestro juego, cualquier escena que quieras que sea publicada debe ser marcada. La primera escena en la lista será la escena de entrada, será la</w:t>
       </w:r>
     </w:p>
@@ -4406,11 +4671,19 @@
           <w:sz w:val="22"/>
         </w:rPr>
       </w:pPr>
-      <w:r>
-        <w:rPr>
-          <w:sz w:val="22"/>
-        </w:rPr>
-        <w:t>que se muestre cuando la aplicación se cargue por lo que normalmente será un menú o una pantalla de inicio.</w:t>
+      <w:proofErr w:type="gramStart"/>
+      <w:r>
+        <w:rPr>
+          <w:sz w:val="22"/>
+        </w:rPr>
+        <w:t>que</w:t>
+      </w:r>
+      <w:proofErr w:type="gramEnd"/>
+      <w:r>
+        <w:rPr>
+          <w:sz w:val="22"/>
+        </w:rPr>
+        <w:t xml:space="preserve"> se muestre cuando la aplicación se cargue por lo que normalmente será un menú o una pantalla de inicio.</w:t>
       </w:r>
     </w:p>
     <w:p>
@@ -4648,14 +4921,7 @@
         <w:rPr>
           <w:sz w:val="22"/>
         </w:rPr>
-        <w:t xml:space="preserve">, creación y composición de </w:t>
-      </w:r>
-      <w:r>
-        <w:rPr>
-          <w:sz w:val="22"/>
-        </w:rPr>
-        <w:lastRenderedPageBreak/>
-        <w:t xml:space="preserve">imágenes. “No dispone de todas las ventajas que posee </w:t>
+        <w:t xml:space="preserve">, creación y composición de imágenes. “No dispone de todas las ventajas que posee </w:t>
       </w:r>
       <w:proofErr w:type="spellStart"/>
       <w:r>
@@ -4878,7 +5144,21 @@
               <w:rPr>
                 <w:sz w:val="22"/>
               </w:rPr>
-              <w:t>Los  requisitos de almacenamiento pueden ser excesivo.</w:t>
+              <w:t xml:space="preserve">Los  requisitos de almacenamiento pueden ser </w:t>
+            </w:r>
+            <w:proofErr w:type="gramStart"/>
+            <w:r>
+              <w:rPr>
+                <w:sz w:val="22"/>
+              </w:rPr>
+              <w:t>excesivo</w:t>
+            </w:r>
+            <w:proofErr w:type="gramEnd"/>
+            <w:r>
+              <w:rPr>
+                <w:sz w:val="22"/>
+              </w:rPr>
+              <w:t>.</w:t>
             </w:r>
           </w:p>
         </w:tc>
@@ -5206,6 +5486,7 @@
         <w:rPr>
           <w:sz w:val="22"/>
         </w:rPr>
+        <w:lastRenderedPageBreak/>
         <w:t xml:space="preserve">Elegimos Photoshop ya que es una herramienta más completa que </w:t>
       </w:r>
       <w:proofErr w:type="spellStart"/>
@@ -5283,12 +5564,21 @@
           <w:szCs w:val="24"/>
         </w:rPr>
       </w:pPr>
+      <w:proofErr w:type="gramStart"/>
       <w:r>
         <w:rPr>
           <w:rFonts w:ascii="Arial" w:hAnsi="Arial" w:cs="Arial"/>
           <w:szCs w:val="24"/>
         </w:rPr>
-        <w:t>consultada: 16- ene-2014</w:t>
+        <w:t>consultada</w:t>
+      </w:r>
+      <w:proofErr w:type="gramEnd"/>
+      <w:r>
+        <w:rPr>
+          <w:rFonts w:ascii="Arial" w:hAnsi="Arial" w:cs="Arial"/>
+          <w:szCs w:val="24"/>
+        </w:rPr>
+        <w:t>: 16- ene-2014</w:t>
       </w:r>
     </w:p>
     <w:p>
@@ -6239,7 +6529,7 @@
 </file>
 
 <file path=customXml/itemProps1.xml><?xml version="1.0" encoding="utf-8"?>
-<ds:datastoreItem xmlns:ds="http://schemas.openxmlformats.org/officeDocument/2006/customXml" ds:itemID="{41C409E1-01E3-4AEC-8FDB-7C709E5BF120}">
+<ds:datastoreItem xmlns:ds="http://schemas.openxmlformats.org/officeDocument/2006/customXml" ds:itemID="{FD0F9237-DE5A-46B9-9B77-B7836E61C52C}">
   <ds:schemaRefs>
     <ds:schemaRef ds:uri="http://schemas.openxmlformats.org/officeDocument/2006/bibliography"/>
   </ds:schemaRefs>

</xml_diff>

<commit_message>
CAPITULO 3-ANALISIS Y EVALUACION DE TECNOLOGIAS DE REALIDAD AUMENTADA..docx actualizacion
</commit_message>
<xml_diff>
--- a/Documentacion/CAPITULO 3-ANALISIS Y EVALUACION DE TECNOLOGIAS DE REALIDAD AUMENTADA..docx
+++ b/Documentacion/CAPITULO 3-ANALISIS Y EVALUACION DE TECNOLOGIAS DE REALIDAD AUMENTADA..docx
@@ -66,23 +66,9 @@
         <w:jc w:val="both"/>
         <w:rPr>
           <w:rFonts w:ascii="Arial" w:hAnsi="Arial" w:cs="Arial"/>
-          <w:u w:val="single"/>
-        </w:rPr>
-      </w:pPr>
-      <w:r>
-        <w:rPr>
-          <w:rFonts w:ascii="Arial" w:hAnsi="Arial" w:cs="Arial"/>
           <w:b/>
         </w:rPr>
-        <w:t>Estudio</w:t>
-      </w:r>
-      <w:r>
-        <w:rPr>
-          <w:rFonts w:ascii="Arial" w:hAnsi="Arial" w:cs="Arial"/>
-          <w:b/>
-        </w:rPr>
-        <w:t xml:space="preserve"> de </w:t>
-      </w:r>
+      </w:pPr>
       <w:r>
         <w:rPr>
           <w:rFonts w:ascii="Arial" w:hAnsi="Arial" w:cs="Arial"/>
@@ -1312,7 +1298,14 @@
           <w:rFonts w:ascii="Arial" w:hAnsi="Arial"/>
           <w:lang w:val="es-AR"/>
         </w:rPr>
-        <w:t xml:space="preserve"> se presenta un resumen de las características de cada una de los SDK.</w:t>
+        <w:t xml:space="preserve"> se presenta un resumen de las caracte</w:t>
+      </w:r>
+      <w:r>
+        <w:rPr>
+          <w:rFonts w:ascii="Arial" w:hAnsi="Arial"/>
+          <w:lang w:val="es-AR"/>
+        </w:rPr>
+        <w:t>rísticas de cada una de los SDK:</w:t>
       </w:r>
     </w:p>
     <w:p>
@@ -1380,7 +1373,8 @@
       <w:pPr>
         <w:jc w:val="center"/>
         <w:rPr>
-          <w:rFonts w:ascii="Arial" w:hAnsi="Arial"/>
+          <w:rFonts w:ascii="Arial" w:eastAsia="Times New Roman" w:hAnsi="Arial" w:cs="Arial"/>
+          <w:lang w:val="es-AR" w:eastAsia="es-AR"/>
         </w:rPr>
       </w:pPr>
       <w:r>
@@ -1430,6 +1424,46 @@
     </w:p>
     <w:p>
       <w:pPr>
+        <w:rPr>
+          <w:rFonts w:ascii="Arial" w:hAnsi="Arial"/>
+          <w:b/>
+        </w:rPr>
+      </w:pPr>
+      <w:r>
+        <w:rPr>
+          <w:rFonts w:ascii="Arial" w:eastAsia="Times New Roman" w:hAnsi="Arial" w:cs="Arial"/>
+          <w:b/>
+          <w:lang w:val="es-AR" w:eastAsia="es-AR"/>
+        </w:rPr>
+        <w:t xml:space="preserve">Análisis </w:t>
+      </w:r>
+      <w:r>
+        <w:rPr>
+          <w:rFonts w:ascii="Arial" w:eastAsia="Times New Roman" w:hAnsi="Arial" w:cs="Arial"/>
+          <w:b/>
+          <w:lang w:val="es-AR" w:eastAsia="es-AR"/>
+        </w:rPr>
+        <w:t xml:space="preserve"> de </w:t>
+      </w:r>
+      <w:r>
+        <w:rPr>
+          <w:rFonts w:ascii="Arial" w:eastAsia="Times New Roman" w:hAnsi="Arial" w:cs="Arial"/>
+          <w:b/>
+          <w:lang w:val="es-AR" w:eastAsia="es-AR"/>
+        </w:rPr>
+        <w:t xml:space="preserve">tipos de </w:t>
+      </w:r>
+      <w:r>
+        <w:rPr>
+          <w:rFonts w:ascii="Arial" w:eastAsia="Times New Roman" w:hAnsi="Arial" w:cs="Arial"/>
+          <w:b/>
+          <w:lang w:val="es-AR" w:eastAsia="es-AR"/>
+        </w:rPr>
+        <w:t>Marcadores</w:t>
+      </w:r>
+    </w:p>
+    <w:p>
+      <w:pPr>
         <w:jc w:val="both"/>
         <w:rPr>
           <w:rFonts w:ascii="Arial" w:hAnsi="Arial"/>
@@ -1525,11 +1559,229 @@
         </w:rPr>
         <w:t xml:space="preserve">de color blanco y negro, limando la creatividad en cuanto al uso de los marcadores.  </w:t>
       </w:r>
-      <w:r>
-        <w:rPr>
-          <w:rFonts w:ascii="Arial" w:hAnsi="Arial"/>
-        </w:rPr>
-        <w:t xml:space="preserve">Si  estos marcadores son parcialmente tapados, el sistema no podrá reconocerlo. </w:t>
+    </w:p>
+    <w:p>
+      <w:pPr>
+        <w:jc w:val="both"/>
+        <w:rPr>
+          <w:rFonts w:ascii="Arial" w:hAnsi="Arial"/>
+        </w:rPr>
+      </w:pPr>
+      <w:r>
+        <w:rPr>
+          <w:rFonts w:ascii="Arial" w:hAnsi="Arial"/>
+        </w:rPr>
+        <w:t>Por un lado Vuforia, dispone de un servicio we</w:t>
+      </w:r>
+      <w:r>
+        <w:rPr>
+          <w:rFonts w:ascii="Arial" w:hAnsi="Arial"/>
+        </w:rPr>
+        <w:t>b, en el que, previo registro, se puede</w:t>
+      </w:r>
+      <w:r>
+        <w:rPr>
+          <w:rFonts w:ascii="Arial" w:hAnsi="Arial"/>
+        </w:rPr>
+        <w:t xml:space="preserve"> crear </w:t>
+      </w:r>
+      <w:r>
+        <w:rPr>
+          <w:rFonts w:ascii="Arial" w:hAnsi="Arial"/>
+        </w:rPr>
+        <w:t xml:space="preserve">los marcadores naturales o targets de manera fácil y sencilla. </w:t>
+      </w:r>
+      <w:r>
+        <w:rPr>
+          <w:rFonts w:ascii="Arial" w:hAnsi="Arial"/>
+        </w:rPr>
+        <w:t>En el caso de Metaio el proceso es simi</w:t>
+      </w:r>
+      <w:r>
+        <w:rPr>
+          <w:rFonts w:ascii="Arial" w:hAnsi="Arial"/>
+        </w:rPr>
+        <w:t xml:space="preserve">lar, aunque en lugar de ser un </w:t>
+      </w:r>
+      <w:r>
+        <w:rPr>
+          <w:rFonts w:ascii="Arial" w:hAnsi="Arial"/>
+        </w:rPr>
+        <w:t>servicio on-line  se puede descargar  la  v</w:t>
+      </w:r>
+      <w:r>
+        <w:rPr>
+          <w:rFonts w:ascii="Arial" w:hAnsi="Arial"/>
+        </w:rPr>
+        <w:t xml:space="preserve">ersión demo de la  herramienta </w:t>
+      </w:r>
+      <w:r>
+        <w:rPr>
+          <w:rFonts w:ascii="Arial" w:hAnsi="Arial"/>
+        </w:rPr>
+        <w:t>“Metaio Creator”</w:t>
+      </w:r>
+      <w:r>
+        <w:rPr>
+          <w:rFonts w:ascii="Arial" w:hAnsi="Arial"/>
+        </w:rPr>
+        <w:t xml:space="preserve">, </w:t>
+      </w:r>
+      <w:r>
+        <w:rPr>
+          <w:rFonts w:ascii="Arial" w:hAnsi="Arial"/>
+        </w:rPr>
+        <w:t>una he</w:t>
+      </w:r>
+      <w:r>
+        <w:rPr>
+          <w:rFonts w:ascii="Arial" w:hAnsi="Arial"/>
+        </w:rPr>
+        <w:t xml:space="preserve">rramienta pensada para generar </w:t>
+      </w:r>
+      <w:r>
+        <w:rPr>
+          <w:rFonts w:ascii="Arial" w:hAnsi="Arial"/>
+        </w:rPr>
+        <w:t>espacios de  Realidad Aumentada</w:t>
+      </w:r>
+      <w:r>
+        <w:rPr>
+          <w:rFonts w:ascii="Arial" w:hAnsi="Arial"/>
+        </w:rPr>
+        <w:t xml:space="preserve">  rápidamente y sin neces</w:t>
+      </w:r>
+      <w:r>
+        <w:rPr>
+          <w:rFonts w:ascii="Arial" w:hAnsi="Arial"/>
+        </w:rPr>
+        <w:t xml:space="preserve">idad de tener conocimientos de </w:t>
+      </w:r>
+      <w:r>
+        <w:rPr>
+          <w:rFonts w:ascii="Arial" w:hAnsi="Arial"/>
+        </w:rPr>
+        <w:t xml:space="preserve">programación, todo funciona con una interfaz gráfica </w:t>
+      </w:r>
+      <w:r>
+        <w:rPr>
+          <w:rFonts w:ascii="Arial" w:hAnsi="Arial"/>
+        </w:rPr>
+        <w:t xml:space="preserve">en la que se añaden marcadores </w:t>
+      </w:r>
+      <w:r>
+        <w:rPr>
+          <w:rFonts w:ascii="Arial" w:hAnsi="Arial"/>
+        </w:rPr>
+        <w:t>y objetos 3D que la herramienta se encarga de tra</w:t>
+      </w:r>
+      <w:r>
+        <w:rPr>
+          <w:rFonts w:ascii="Arial" w:hAnsi="Arial"/>
+        </w:rPr>
+        <w:t>nsformar en una aplicación de Realidad Aumentada</w:t>
+      </w:r>
+      <w:r>
+        <w:rPr>
+          <w:rFonts w:ascii="Arial" w:hAnsi="Arial"/>
+        </w:rPr>
+        <w:t>.</w:t>
+      </w:r>
+      <w:r>
+        <w:rPr>
+          <w:rFonts w:ascii="Arial" w:hAnsi="Arial"/>
+        </w:rPr>
+        <w:t xml:space="preserve"> Las aplicaciones generadas </w:t>
+      </w:r>
+      <w:r>
+        <w:rPr>
+          <w:rFonts w:ascii="Arial" w:hAnsi="Arial"/>
+        </w:rPr>
+        <w:t>contienen</w:t>
+      </w:r>
+      <w:r>
+        <w:rPr>
+          <w:rFonts w:ascii="Arial" w:hAnsi="Arial"/>
+        </w:rPr>
+        <w:t xml:space="preserve"> una marca de agua de la empresa.</w:t>
+      </w:r>
+      <w:r>
+        <w:rPr>
+          <w:rFonts w:ascii="Arial" w:hAnsi="Arial"/>
+        </w:rPr>
+        <w:t xml:space="preserve"> </w:t>
+      </w:r>
+    </w:p>
+    <w:p>
+      <w:pPr>
+        <w:jc w:val="both"/>
+        <w:rPr>
+          <w:rFonts w:ascii="Arial" w:hAnsi="Arial"/>
+          <w:b/>
+        </w:rPr>
+      </w:pPr>
+      <w:r>
+        <w:rPr>
+          <w:rFonts w:ascii="Arial" w:hAnsi="Arial"/>
+          <w:b/>
+        </w:rPr>
+        <w:t>Reconocimiento del marcador cuando éste es ocultado parcialmente</w:t>
+      </w:r>
+    </w:p>
+    <w:p>
+      <w:pPr>
+        <w:jc w:val="both"/>
+        <w:rPr>
+          <w:rFonts w:ascii="Arial" w:hAnsi="Arial"/>
+        </w:rPr>
+      </w:pPr>
+      <w:r>
+        <w:rPr>
+          <w:rFonts w:ascii="Arial" w:hAnsi="Arial"/>
+        </w:rPr>
+        <w:t>Los</w:t>
+      </w:r>
+      <w:r>
+        <w:rPr>
+          <w:rFonts w:ascii="Arial" w:hAnsi="Arial"/>
+        </w:rPr>
+        <w:t xml:space="preserve">  </w:t>
+      </w:r>
+      <w:r>
+        <w:rPr>
+          <w:rFonts w:ascii="Arial" w:hAnsi="Arial"/>
+        </w:rPr>
+        <w:t>marcadores</w:t>
+      </w:r>
+      <w:r>
+        <w:rPr>
+          <w:rFonts w:ascii="Arial" w:hAnsi="Arial"/>
+        </w:rPr>
+        <w:t xml:space="preserve"> QR que utilizan </w:t>
+      </w:r>
+      <w:r>
+        <w:rPr>
+          <w:rFonts w:ascii="Arial" w:hAnsi="Arial"/>
+        </w:rPr>
+        <w:t xml:space="preserve"> </w:t>
+      </w:r>
+      <w:r>
+        <w:rPr>
+          <w:rFonts w:ascii="Arial" w:hAnsi="Arial"/>
+        </w:rPr>
+        <w:t xml:space="preserve">ANDAR  y NYARTOOLKIT </w:t>
+      </w:r>
+      <w:r>
+        <w:rPr>
+          <w:rFonts w:ascii="Arial" w:hAnsi="Arial"/>
+        </w:rPr>
+        <w:t xml:space="preserve">si </w:t>
+      </w:r>
+      <w:r>
+        <w:rPr>
+          <w:rFonts w:ascii="Arial" w:hAnsi="Arial"/>
+        </w:rPr>
+        <w:t xml:space="preserve">son parcialmente tapados, el sistema no podrá reconocerlo. </w:t>
       </w:r>
       <w:r>
         <w:rPr>
@@ -1537,52 +1789,71 @@
         </w:rPr>
         <w:t>Sin embargo los SDK que utilizan marcadores naturales pueden hacerlo. No obstante, Vuforia  tiene un mejor comportamiento en este sentido que Metaio.</w:t>
       </w:r>
-    </w:p>
-    <w:p>
-      <w:pPr>
-        <w:jc w:val="both"/>
-        <w:rPr>
-          <w:rFonts w:ascii="Arial" w:hAnsi="Arial"/>
-        </w:rPr>
-      </w:pPr>
-      <w:r>
-        <w:rPr>
-          <w:rFonts w:ascii="Arial" w:hAnsi="Arial"/>
-        </w:rPr>
-        <w:t xml:space="preserve">Hay muy poca documentación para ANDAR Y NYARTOOLKIT, la que </w:t>
-      </w:r>
-      <w:r>
-        <w:rPr>
-          <w:rFonts w:ascii="Arial" w:hAnsi="Arial"/>
-        </w:rPr>
-        <w:t xml:space="preserve">existe está </w:t>
-      </w:r>
-      <w:r>
-        <w:rPr>
-          <w:rFonts w:ascii="Arial" w:hAnsi="Arial"/>
-        </w:rPr>
-        <w:t>en japonés.</w:t>
-      </w:r>
-      <w:r>
-        <w:rPr>
-          <w:rFonts w:ascii="Arial" w:hAnsi="Arial"/>
-        </w:rPr>
-        <w:t xml:space="preserve"> Además estas tecnologías no cuentan con soporte a los desarrolladores.</w:t>
-      </w:r>
-    </w:p>
-    <w:p>
-      <w:pPr>
-        <w:jc w:val="both"/>
-        <w:rPr>
-          <w:rFonts w:ascii="Arial" w:hAnsi="Arial"/>
-        </w:rPr>
-      </w:pPr>
-      <w:r>
-        <w:rPr>
-          <w:rFonts w:ascii="Arial" w:hAnsi="Arial"/>
-          <w:highlight w:val="lightGray"/>
-        </w:rPr>
-        <w:t xml:space="preserve">ANDAR  y NYARTOOLKIT no permite Tracking 3D, lo que significa que no reconoce objetos 3D con esta tecnología. Para Metaio está pendiente de incluir. </w:t>
+      <w:r>
+        <w:rPr>
+          <w:rFonts w:ascii="Arial" w:hAnsi="Arial"/>
+        </w:rPr>
+        <w:t xml:space="preserve"> </w:t>
+      </w:r>
+      <w:r>
+        <w:rPr>
+          <w:rFonts w:ascii="Arial" w:hAnsi="Arial"/>
+        </w:rPr>
+        <w:t>Como curiosidad decir que mientras Metaio y Vuforia</w:t>
+      </w:r>
+      <w:r>
+        <w:rPr>
+          <w:rFonts w:ascii="Arial" w:hAnsi="Arial"/>
+        </w:rPr>
+        <w:t xml:space="preserve"> sí que implementan la función </w:t>
+      </w:r>
+      <w:r>
+        <w:rPr>
+          <w:rFonts w:ascii="Arial" w:hAnsi="Arial"/>
+        </w:rPr>
+        <w:t>ScreenShot de Android, andar y NyArtoolkit no lo hace</w:t>
+      </w:r>
+      <w:r>
+        <w:rPr>
+          <w:rFonts w:ascii="Arial" w:hAnsi="Arial"/>
+        </w:rPr>
+        <w:t xml:space="preserve">n.  </w:t>
+      </w:r>
+      <w:r>
+        <w:rPr>
+          <w:rFonts w:ascii="Arial" w:hAnsi="Arial"/>
+        </w:rPr>
+        <w:t>Esto es una desventaja, pues la acción Scree</w:t>
+      </w:r>
+      <w:r>
+        <w:rPr>
+          <w:rFonts w:ascii="Arial" w:hAnsi="Arial"/>
+        </w:rPr>
+        <w:t>n</w:t>
+      </w:r>
+      <w:r>
+        <w:rPr>
+          <w:rFonts w:ascii="Arial" w:hAnsi="Arial"/>
+        </w:rPr>
+        <w:t>Sho</w:t>
+      </w:r>
+      <w:r>
+        <w:rPr>
+          <w:rFonts w:ascii="Arial" w:hAnsi="Arial"/>
+        </w:rPr>
+        <w:t xml:space="preserve">t añade  funcionalidades a las </w:t>
+      </w:r>
+      <w:r>
+        <w:rPr>
+          <w:rFonts w:ascii="Arial" w:hAnsi="Arial"/>
+        </w:rPr>
+        <w:t>aplicaciones de R</w:t>
+      </w:r>
+      <w:r>
+        <w:rPr>
+          <w:rFonts w:ascii="Arial" w:hAnsi="Arial"/>
+        </w:rPr>
+        <w:t>ealidad Aumentada.</w:t>
       </w:r>
     </w:p>
     <w:p>
@@ -1593,11 +1864,21 @@
           <w:b/>
         </w:rPr>
       </w:pPr>
-      <w:r>
+    </w:p>
+    <w:p>
+      <w:pPr>
+        <w:jc w:val="both"/>
         <w:rPr>
           <w:rFonts w:ascii="Arial" w:hAnsi="Arial"/>
           <w:b/>
         </w:rPr>
+      </w:pPr>
+      <w:r>
+        <w:rPr>
+          <w:rFonts w:ascii="Arial" w:hAnsi="Arial"/>
+          <w:b/>
+        </w:rPr>
+        <w:lastRenderedPageBreak/>
         <w:t>Reconocimiento del marcador según la distorsión de la perspectiva</w:t>
       </w:r>
     </w:p>
@@ -1633,7 +1914,6 @@
           <w:rFonts w:ascii="Arial" w:hAnsi="Arial"/>
           <w:noProof/>
         </w:rPr>
-        <w:lastRenderedPageBreak/>
         <w:drawing>
           <wp:inline distT="0" distB="0" distL="0" distR="0">
             <wp:extent cx="5398770" cy="2364105"/>
@@ -1855,44 +2135,143 @@
       <w:pPr>
         <w:jc w:val="both"/>
         <w:rPr>
-          <w:rFonts w:ascii="Arial" w:hAnsi="Arial"/>
-        </w:rPr>
-      </w:pPr>
-      <w:r>
-        <w:rPr>
-          <w:rFonts w:ascii="Arial" w:hAnsi="Arial"/>
-        </w:rPr>
-        <w:t xml:space="preserve">En este apartado se analiza el rendimiento de cada SDK en términos de frames por segundo modificando la escena aumentada.  Se estudia el comportamiento de la tasa de renderizado en función del número de caras del objeto, recordando que una cara </w:t>
-      </w:r>
-      <w:r>
-        <w:rPr>
-          <w:rFonts w:ascii="Arial" w:hAnsi="Arial"/>
-        </w:rPr>
-        <w:t>del modelo</w:t>
-      </w:r>
-      <w:r>
-        <w:rPr>
-          <w:rFonts w:ascii="Arial" w:hAnsi="Arial"/>
-        </w:rPr>
-        <w:t xml:space="preserve"> es cada uno de los triángulos que lo </w:t>
-      </w:r>
-      <w:r>
-        <w:rPr>
-          <w:rFonts w:ascii="Arial" w:hAnsi="Arial"/>
-        </w:rPr>
-        <w:t>forma</w:t>
-      </w:r>
-      <w:r>
-        <w:rPr>
-          <w:rFonts w:ascii="Arial" w:hAnsi="Arial"/>
-        </w:rPr>
-        <w:t xml:space="preserve">. </w:t>
-      </w:r>
-      <w:r>
-        <w:rPr>
           <w:rFonts w:ascii="Arial" w:eastAsia="Times New Roman" w:hAnsi="Arial" w:cs="Arial"/>
           <w:lang w:val="es-AR" w:eastAsia="es-AR"/>
         </w:rPr>
+      </w:pPr>
+      <w:r>
+        <w:rPr>
+          <w:rFonts w:ascii="Arial" w:hAnsi="Arial"/>
+        </w:rPr>
+        <w:t xml:space="preserve">En este apartado se analiza el rendimiento de cada SDK en términos de </w:t>
+      </w:r>
+      <w:r>
+        <w:rPr>
+          <w:rFonts w:ascii="Arial" w:hAnsi="Arial"/>
+        </w:rPr>
+        <w:t>fps (frames por segundo)</w:t>
+      </w:r>
+      <w:r>
+        <w:rPr>
+          <w:rFonts w:ascii="Arial" w:hAnsi="Arial"/>
+        </w:rPr>
+        <w:t xml:space="preserve"> modificando la</w:t>
+      </w:r>
+      <w:r>
+        <w:rPr>
+          <w:rFonts w:ascii="Arial" w:hAnsi="Arial"/>
+        </w:rPr>
+        <w:t xml:space="preserve"> escena aumentada.  E</w:t>
+      </w:r>
+      <w:r>
+        <w:rPr>
+          <w:rFonts w:ascii="Arial" w:hAnsi="Arial"/>
+        </w:rPr>
+        <w:t xml:space="preserve">l comportamiento de la tasa de renderizado en función del número de caras del objeto, recordando que una cara </w:t>
+      </w:r>
+      <w:r>
+        <w:rPr>
+          <w:rFonts w:ascii="Arial" w:hAnsi="Arial"/>
+        </w:rPr>
+        <w:t>del modelo</w:t>
+      </w:r>
+      <w:r>
+        <w:rPr>
+          <w:rFonts w:ascii="Arial" w:hAnsi="Arial"/>
+        </w:rPr>
+        <w:t xml:space="preserve"> es cada uno de los triángulos que lo </w:t>
+      </w:r>
+      <w:r>
+        <w:rPr>
+          <w:rFonts w:ascii="Arial" w:hAnsi="Arial"/>
+        </w:rPr>
+        <w:t>forma</w:t>
+      </w:r>
+      <w:r>
+        <w:rPr>
+          <w:rFonts w:ascii="Arial" w:hAnsi="Arial"/>
+        </w:rPr>
+        <w:t xml:space="preserve">. </w:t>
+      </w:r>
+      <w:r>
+        <w:rPr>
+          <w:rFonts w:ascii="Arial" w:hAnsi="Arial"/>
+        </w:rPr>
+        <w:t>A medida q</w:t>
+      </w:r>
+      <w:r>
+        <w:rPr>
+          <w:rFonts w:ascii="Arial" w:hAnsi="Arial"/>
+        </w:rPr>
+        <w:t xml:space="preserve">ue aumenta la complejidad del objeto </w:t>
+      </w:r>
+      <w:r>
+        <w:rPr>
+          <w:rFonts w:ascii="Arial" w:hAnsi="Arial"/>
+        </w:rPr>
+        <w:t>a renderizar esta tasa suele bajar.</w:t>
+      </w:r>
+      <w:r>
+        <w:rPr>
+          <w:rFonts w:ascii="Arial" w:eastAsia="Times New Roman" w:hAnsi="Arial" w:cs="Arial"/>
+          <w:lang w:val="es-AR" w:eastAsia="es-AR"/>
+        </w:rPr>
+        <w:t xml:space="preserve"> </w:t>
+      </w:r>
+      <w:r>
+        <w:rPr>
+          <w:rFonts w:ascii="Arial" w:eastAsia="Times New Roman" w:hAnsi="Arial" w:cs="Arial"/>
+          <w:lang w:val="es-AR" w:eastAsia="es-AR"/>
+        </w:rPr>
+        <w:t>Una de las características básicas de una aplicación de R</w:t>
+      </w:r>
+      <w:r>
+        <w:rPr>
+          <w:rFonts w:ascii="Arial" w:eastAsia="Times New Roman" w:hAnsi="Arial" w:cs="Arial"/>
+          <w:lang w:val="es-AR" w:eastAsia="es-AR"/>
+        </w:rPr>
+        <w:t xml:space="preserve">ealidad </w:t>
+      </w:r>
+      <w:r>
+        <w:rPr>
+          <w:rFonts w:ascii="Arial" w:eastAsia="Times New Roman" w:hAnsi="Arial" w:cs="Arial"/>
+          <w:lang w:val="es-AR" w:eastAsia="es-AR"/>
+        </w:rPr>
+        <w:t>A</w:t>
+      </w:r>
+      <w:r>
+        <w:rPr>
+          <w:rFonts w:ascii="Arial" w:eastAsia="Times New Roman" w:hAnsi="Arial" w:cs="Arial"/>
+          <w:lang w:val="es-AR" w:eastAsia="es-AR"/>
+        </w:rPr>
+        <w:t>umentada</w:t>
+      </w:r>
+      <w:r>
+        <w:rPr>
+          <w:rFonts w:ascii="Arial" w:eastAsia="Times New Roman" w:hAnsi="Arial" w:cs="Arial"/>
+          <w:lang w:val="es-AR" w:eastAsia="es-AR"/>
+        </w:rPr>
+        <w:t xml:space="preserve"> es q</w:t>
+      </w:r>
+      <w:r>
+        <w:rPr>
+          <w:rFonts w:ascii="Arial" w:eastAsia="Times New Roman" w:hAnsi="Arial" w:cs="Arial"/>
+          <w:lang w:val="es-AR" w:eastAsia="es-AR"/>
+        </w:rPr>
+        <w:t>ue sea en tiempo real</w:t>
+      </w:r>
+      <w:r>
+        <w:rPr>
+          <w:rFonts w:ascii="Arial" w:eastAsia="Times New Roman" w:hAnsi="Arial" w:cs="Arial"/>
+          <w:lang w:val="es-AR" w:eastAsia="es-AR"/>
+        </w:rPr>
+        <w:t xml:space="preserve">, para ello la tasa de frames por segundo tiene que estar entre los 15  fps  y 30  fps. </w:t>
+      </w:r>
+      <w:r>
+        <w:rPr>
+          <w:rFonts w:ascii="Arial" w:eastAsia="Times New Roman" w:hAnsi="Arial" w:cs="Arial"/>
+          <w:lang w:val="es-AR" w:eastAsia="es-AR"/>
+        </w:rPr>
         <w:t>[</w:t>
       </w:r>
       <w:r>
@@ -1927,25 +2306,13 @@
         <w:rPr>
           <w:rFonts w:ascii="Arial" w:hAnsi="Arial"/>
         </w:rPr>
-        <w:t xml:space="preserve"> (f</w:t>
-      </w:r>
-      <w:r>
-        <w:rPr>
-          <w:rFonts w:ascii="Arial" w:hAnsi="Arial"/>
-        </w:rPr>
-        <w:t>rames/s</w:t>
-      </w:r>
-      <w:r>
-        <w:rPr>
-          <w:rFonts w:ascii="Arial" w:hAnsi="Arial"/>
-        </w:rPr>
-        <w:t>egundo)</w:t>
-      </w:r>
-      <w:r>
-        <w:rPr>
-          <w:rFonts w:ascii="Arial" w:hAnsi="Arial"/>
-        </w:rPr>
-        <w:t xml:space="preserve"> durante las ejecuciones con los diferentes objetos </w:t>
+        <w:t xml:space="preserve"> </w:t>
+      </w:r>
+      <w:r>
+        <w:rPr>
+          <w:rFonts w:ascii="Arial" w:hAnsi="Arial"/>
+        </w:rPr>
+        <w:t xml:space="preserve">durante las ejecuciones con los diferentes objetos </w:t>
       </w:r>
       <w:r>
         <w:rPr>
@@ -1990,6 +2357,7 @@
           <w:rFonts w:ascii="Arial" w:hAnsi="Arial"/>
           <w:noProof/>
         </w:rPr>
+        <w:lastRenderedPageBreak/>
         <w:drawing>
           <wp:inline distT="0" distB="0" distL="0" distR="0">
             <wp:extent cx="5398770" cy="2626360"/>
@@ -2049,7 +2417,6 @@
           <w:rFonts w:ascii="Arial" w:hAnsi="Arial"/>
           <w:lang w:val="es-AR"/>
         </w:rPr>
-        <w:lastRenderedPageBreak/>
         <w:t>3.7</w:t>
       </w:r>
       <w:r>
@@ -2208,7 +2575,14 @@
         <w:rPr>
           <w:rFonts w:ascii="Arial" w:hAnsi="Arial"/>
         </w:rPr>
-        <w:t xml:space="preserve">El SDK  que  ofrece mejores  resultados  en todos los casos  es Vuforia. Una explicación es que  Vuforia utiliza  OpenGL  directamente, que sólo contiene funciones de bajo nivel para mostrar y representar gráficos.  El hecho de definir el objeto directamente desde primitivas, resulta mucho más eficiente computacionalmente. Además,  el módulo de renderizado de Vuforia se encuentra en las funciones nativas en C++, a diferencia de Metaio que está escrito íntegramente en Java, lo que logra mayor eficiencia en cuanto a velocidad de renderizado. </w:t>
+        <w:t xml:space="preserve">El SDK  que  ofrece mejores  resultados  en todos los casos  es Vuforia. Una explicación es que  Vuforia utiliza  OpenGL  directamente, que sólo contiene funciones de bajo nivel para mostrar y representar gráficos.  El hecho de definir el objeto directamente desde primitivas, resulta mucho más eficiente computacionalmente. Además,  el módulo de renderizado de Vuforia se encuentra en las funciones nativas </w:t>
+      </w:r>
+      <w:r>
+        <w:rPr>
+          <w:rFonts w:ascii="Arial" w:hAnsi="Arial"/>
+        </w:rPr>
+        <w:lastRenderedPageBreak/>
+        <w:t xml:space="preserve">en C++, a diferencia de Metaio que está escrito íntegramente en Java, lo que logra mayor eficiencia en cuanto a velocidad de renderizado. </w:t>
       </w:r>
       <w:r>
         <w:rPr>
@@ -2320,14 +2694,7 @@
         <w:rPr>
           <w:rFonts w:ascii="Arial" w:hAnsi="Arial"/>
         </w:rPr>
-        <w:t xml:space="preserve"> Metaio al ser el segundo que mejores prestaciones tiene en cuanto al desarrollo, tiene una licencia libre pero con restricciones, lo que significa limitaciones en cuanto al desarrollo. Vuforia a diferencia de Metaio está completamente liberado. Por otro lado hay que señalar que, para el mismo target y el mismo objeto a renderizar, Metaio se comporta peor en algunas </w:t>
-      </w:r>
-      <w:r>
-        <w:rPr>
-          <w:rFonts w:ascii="Arial" w:hAnsi="Arial"/>
-        </w:rPr>
-        <w:lastRenderedPageBreak/>
-        <w:t xml:space="preserve">ocasiones produciéndose momentos de </w:t>
+        <w:t xml:space="preserve"> Metaio al ser el segundo que mejores prestaciones tiene en cuanto al desarrollo, tiene una licencia libre pero con restricciones, lo que significa limitaciones en cuanto al desarrollo. Vuforia a diferencia de Metaio está completamente liberado. Por otro lado hay que señalar que, para el mismo target y el mismo objeto a renderizar, Metaio se comporta peor en algunas ocasiones produciéndose momentos de </w:t>
       </w:r>
       <w:proofErr w:type="spellStart"/>
       <w:r>
@@ -2343,6 +2710,36 @@
         </w:rPr>
         <w:t xml:space="preserve">  y parpadeo.  Esto se aprecia especialmente cuando el target se  mueve rápidamente.</w:t>
       </w:r>
+    </w:p>
+    <w:p>
+      <w:pPr>
+        <w:jc w:val="both"/>
+        <w:rPr>
+          <w:rFonts w:ascii="Arial" w:hAnsi="Arial"/>
+        </w:rPr>
+      </w:pPr>
+    </w:p>
+    <w:p>
+      <w:pPr>
+        <w:jc w:val="both"/>
+        <w:rPr>
+          <w:rFonts w:ascii="Arial" w:hAnsi="Arial"/>
+        </w:rPr>
+      </w:pPr>
+      <w:r>
+        <w:rPr>
+          <w:rFonts w:ascii="Arial" w:hAnsi="Arial"/>
+        </w:rPr>
+        <w:t>Hay muy poca documentación para ANDAR Y NYARTOOLKIT, la que existe está en japonés. Además estas tecnologías no cuentan con soporte a los desarrolladores.</w:t>
+      </w:r>
+    </w:p>
+    <w:p>
+      <w:pPr>
+        <w:jc w:val="both"/>
+        <w:rPr>
+          <w:rFonts w:ascii="Arial" w:hAnsi="Arial"/>
+        </w:rPr>
+      </w:pPr>
     </w:p>
     <w:p>
       <w:pPr>
@@ -2707,6 +3104,7 @@
           <w:color w:val="585858"/>
           <w:szCs w:val="21"/>
         </w:rPr>
+        <w:lastRenderedPageBreak/>
         <w:drawing>
           <wp:inline distT="0" distB="0" distL="0" distR="0">
             <wp:extent cx="5400040" cy="3375025"/>
@@ -2775,7 +3173,6 @@
         <w:rPr>
           <w:sz w:val="22"/>
         </w:rPr>
-        <w:lastRenderedPageBreak/>
         <w:t>Vista de Escena</w:t>
       </w:r>
     </w:p>
@@ -3237,7 +3634,14 @@
         <w:rPr>
           <w:sz w:val="22"/>
         </w:rPr>
-        <w:t xml:space="preserve">Cualquier objeto que coloques en la escena aparecerá como una entrada en la jerarquía. Cuando un objeto es seleccionado en la jerarquía también lo es en la vista de escena, donde puedes moverlo, escalarlo, rotarlo, borrarlo o editarlo. El inspector también mostrara las propiedades del objeto seleccionado; de esta forma la jerarquía sirve como una herramienta útil para seleccionar rápidamente objetos y editar sus propiedades. </w:t>
+        <w:t xml:space="preserve">Cualquier objeto que coloques en la escena aparecerá como una entrada en la jerarquía. Cuando un objeto es seleccionado en la jerarquía también lo es en la vista de escena, donde puedes moverlo, escalarlo, rotarlo, borrarlo o editarlo. El inspector también mostrara las propiedades del objeto seleccionado; de esta forma la jerarquía </w:t>
+      </w:r>
+      <w:r>
+        <w:rPr>
+          <w:sz w:val="22"/>
+        </w:rPr>
+        <w:lastRenderedPageBreak/>
+        <w:t xml:space="preserve">sirve como una herramienta útil para seleccionar rápidamente objetos y editar sus propiedades. </w:t>
       </w:r>
       <w:r>
         <w:rPr>
@@ -3540,14 +3944,7 @@
         <w:rPr>
           <w:sz w:val="22"/>
         </w:rPr>
-        <w:t xml:space="preserve"> -&gt; New Project, esto hará </w:t>
-      </w:r>
-      <w:r>
-        <w:rPr>
-          <w:sz w:val="22"/>
-        </w:rPr>
-        <w:lastRenderedPageBreak/>
-        <w:t>que se muestre el cuadro de dialogo “</w:t>
+        <w:t xml:space="preserve"> -&gt; New Project, esto hará que se muestre el cuadro de dialogo “</w:t>
       </w:r>
       <w:proofErr w:type="spellStart"/>
       <w:r>
@@ -3775,7 +4172,14 @@
         <w:rPr>
           <w:sz w:val="22"/>
         </w:rPr>
-        <w:t xml:space="preserve">, creara la estructura del proyecto en la carpeta especificada e importara los paquetes seleccionados al proyecto. Una vez termine se mostrara una escena en blanco con una cámara. </w:t>
+        <w:t xml:space="preserve">, creara la estructura del proyecto en la carpeta especificada e </w:t>
+      </w:r>
+      <w:r>
+        <w:rPr>
+          <w:sz w:val="22"/>
+        </w:rPr>
+        <w:lastRenderedPageBreak/>
+        <w:t xml:space="preserve">importara los paquetes seleccionados al proyecto. Una vez termine se mostrara una escena en blanco con una cámara. </w:t>
       </w:r>
       <w:r>
         <w:rPr>
@@ -4196,15 +4600,7 @@
           <w:sz w:val="22"/>
           <w:lang w:val="es-ES"/>
         </w:rPr>
-        <w:t xml:space="preserve">, y no en Unity directamente. Para configurar el  </w:t>
-      </w:r>
-      <w:r>
-        <w:rPr>
-          <w:sz w:val="22"/>
-          <w:lang w:val="es-ES"/>
-        </w:rPr>
-        <w:lastRenderedPageBreak/>
-        <w:t xml:space="preserve">editor de scripts por defecto, vaya a    Unity-&gt; </w:t>
+        <w:t xml:space="preserve">, y no en Unity directamente. Para configurar el  editor de scripts por defecto, vaya a    Unity-&gt; </w:t>
       </w:r>
       <w:proofErr w:type="spellStart"/>
       <w:r>
@@ -4576,6 +4972,7 @@
           <w:sz w:val="22"/>
           <w:lang w:val="es-ES" w:eastAsia="es-ES"/>
         </w:rPr>
+        <w:lastRenderedPageBreak/>
         <w:drawing>
           <wp:inline distT="0" distB="0" distL="0" distR="0">
             <wp:extent cx="5334000" cy="5857875"/>
@@ -4656,7 +5053,6 @@
         <w:rPr>
           <w:sz w:val="22"/>
         </w:rPr>
-        <w:lastRenderedPageBreak/>
         <w:t>En la parte superior de la ventana veremos la lista de escenas en nuestro juego, cualquier escena que quieras que sea publicada debe ser marcada. La primera escena en la lista será la escena de entrada, será la</w:t>
       </w:r>
     </w:p>
@@ -4921,7 +5317,14 @@
         <w:rPr>
           <w:sz w:val="22"/>
         </w:rPr>
-        <w:t xml:space="preserve">, creación y composición de imágenes. “No dispone de todas las ventajas que posee </w:t>
+        <w:t xml:space="preserve">, creación y composición de </w:t>
+      </w:r>
+      <w:r>
+        <w:rPr>
+          <w:sz w:val="22"/>
+        </w:rPr>
+        <w:lastRenderedPageBreak/>
+        <w:t xml:space="preserve">imágenes. “No dispone de todas las ventajas que posee </w:t>
       </w:r>
       <w:proofErr w:type="spellStart"/>
       <w:r>
@@ -5486,7 +5889,6 @@
         <w:rPr>
           <w:sz w:val="22"/>
         </w:rPr>
-        <w:lastRenderedPageBreak/>
         <w:t xml:space="preserve">Elegimos Photoshop ya que es una herramienta más completa que </w:t>
       </w:r>
       <w:proofErr w:type="spellStart"/>
@@ -5831,6 +6233,119 @@
     </w:lvl>
   </w:abstractNum>
   <w:abstractNum w:abstractNumId="1">
+    <w:nsid w:val="5DE27EEB"/>
+    <w:multiLevelType w:val="hybridMultilevel"/>
+    <w:tmpl w:val="8E40AA92"/>
+    <w:lvl w:ilvl="0" w:tplc="0C0A0001">
+      <w:start w:val="1"/>
+      <w:numFmt w:val="bullet"/>
+      <w:lvlText w:val=""/>
+      <w:lvlJc w:val="left"/>
+      <w:pPr>
+        <w:ind w:left="720" w:hanging="360"/>
+      </w:pPr>
+      <w:rPr>
+        <w:rFonts w:ascii="Symbol" w:hAnsi="Symbol" w:hint="default"/>
+      </w:rPr>
+    </w:lvl>
+    <w:lvl w:ilvl="1" w:tplc="0C0A0003" w:tentative="1">
+      <w:start w:val="1"/>
+      <w:numFmt w:val="bullet"/>
+      <w:lvlText w:val="o"/>
+      <w:lvlJc w:val="left"/>
+      <w:pPr>
+        <w:ind w:left="1440" w:hanging="360"/>
+      </w:pPr>
+      <w:rPr>
+        <w:rFonts w:ascii="Courier New" w:hAnsi="Courier New" w:cs="Courier New" w:hint="default"/>
+      </w:rPr>
+    </w:lvl>
+    <w:lvl w:ilvl="2" w:tplc="0C0A0005" w:tentative="1">
+      <w:start w:val="1"/>
+      <w:numFmt w:val="bullet"/>
+      <w:lvlText w:val=""/>
+      <w:lvlJc w:val="left"/>
+      <w:pPr>
+        <w:ind w:left="2160" w:hanging="360"/>
+      </w:pPr>
+      <w:rPr>
+        <w:rFonts w:ascii="Wingdings" w:hAnsi="Wingdings" w:hint="default"/>
+      </w:rPr>
+    </w:lvl>
+    <w:lvl w:ilvl="3" w:tplc="0C0A0001" w:tentative="1">
+      <w:start w:val="1"/>
+      <w:numFmt w:val="bullet"/>
+      <w:lvlText w:val=""/>
+      <w:lvlJc w:val="left"/>
+      <w:pPr>
+        <w:ind w:left="2880" w:hanging="360"/>
+      </w:pPr>
+      <w:rPr>
+        <w:rFonts w:ascii="Symbol" w:hAnsi="Symbol" w:hint="default"/>
+      </w:rPr>
+    </w:lvl>
+    <w:lvl w:ilvl="4" w:tplc="0C0A0003" w:tentative="1">
+      <w:start w:val="1"/>
+      <w:numFmt w:val="bullet"/>
+      <w:lvlText w:val="o"/>
+      <w:lvlJc w:val="left"/>
+      <w:pPr>
+        <w:ind w:left="3600" w:hanging="360"/>
+      </w:pPr>
+      <w:rPr>
+        <w:rFonts w:ascii="Courier New" w:hAnsi="Courier New" w:cs="Courier New" w:hint="default"/>
+      </w:rPr>
+    </w:lvl>
+    <w:lvl w:ilvl="5" w:tplc="0C0A0005" w:tentative="1">
+      <w:start w:val="1"/>
+      <w:numFmt w:val="bullet"/>
+      <w:lvlText w:val=""/>
+      <w:lvlJc w:val="left"/>
+      <w:pPr>
+        <w:ind w:left="4320" w:hanging="360"/>
+      </w:pPr>
+      <w:rPr>
+        <w:rFonts w:ascii="Wingdings" w:hAnsi="Wingdings" w:hint="default"/>
+      </w:rPr>
+    </w:lvl>
+    <w:lvl w:ilvl="6" w:tplc="0C0A0001" w:tentative="1">
+      <w:start w:val="1"/>
+      <w:numFmt w:val="bullet"/>
+      <w:lvlText w:val=""/>
+      <w:lvlJc w:val="left"/>
+      <w:pPr>
+        <w:ind w:left="5040" w:hanging="360"/>
+      </w:pPr>
+      <w:rPr>
+        <w:rFonts w:ascii="Symbol" w:hAnsi="Symbol" w:hint="default"/>
+      </w:rPr>
+    </w:lvl>
+    <w:lvl w:ilvl="7" w:tplc="0C0A0003" w:tentative="1">
+      <w:start w:val="1"/>
+      <w:numFmt w:val="bullet"/>
+      <w:lvlText w:val="o"/>
+      <w:lvlJc w:val="left"/>
+      <w:pPr>
+        <w:ind w:left="5760" w:hanging="360"/>
+      </w:pPr>
+      <w:rPr>
+        <w:rFonts w:ascii="Courier New" w:hAnsi="Courier New" w:cs="Courier New" w:hint="default"/>
+      </w:rPr>
+    </w:lvl>
+    <w:lvl w:ilvl="8" w:tplc="0C0A0005" w:tentative="1">
+      <w:start w:val="1"/>
+      <w:numFmt w:val="bullet"/>
+      <w:lvlText w:val=""/>
+      <w:lvlJc w:val="left"/>
+      <w:pPr>
+        <w:ind w:left="6480" w:hanging="360"/>
+      </w:pPr>
+      <w:rPr>
+        <w:rFonts w:ascii="Wingdings" w:hAnsi="Wingdings" w:hint="default"/>
+      </w:rPr>
+    </w:lvl>
+  </w:abstractNum>
+  <w:abstractNum w:abstractNumId="2">
     <w:nsid w:val="7E490FA2"/>
     <w:multiLevelType w:val="hybridMultilevel"/>
     <w:tmpl w:val="D0F26978"/>
@@ -5944,10 +6459,13 @@
     </w:lvl>
   </w:abstractNum>
   <w:num w:numId="1">
-    <w:abstractNumId w:val="1"/>
+    <w:abstractNumId w:val="2"/>
   </w:num>
   <w:num w:numId="2">
     <w:abstractNumId w:val="0"/>
+  </w:num>
+  <w:num w:numId="3">
+    <w:abstractNumId w:val="1"/>
   </w:num>
 </w:numbering>
 </file>
@@ -6237,6 +6755,17 @@
       <w:sz w:val="16"/>
       <w:szCs w:val="16"/>
     </w:rPr>
+  </w:style>
+  <w:style w:type="paragraph" w:styleId="Prrafodelista">
+    <w:name w:val="List Paragraph"/>
+    <w:basedOn w:val="Normal"/>
+    <w:uiPriority w:val="34"/>
+    <w:qFormat/>
+    <w:rsid w:val="00DF070A"/>
+    <w:pPr>
+      <w:ind w:left="720"/>
+      <w:contextualSpacing/>
+    </w:pPr>
   </w:style>
 </w:styles>
 </file>
@@ -6529,7 +7058,7 @@
 </file>
 
 <file path=customXml/itemProps1.xml><?xml version="1.0" encoding="utf-8"?>
-<ds:datastoreItem xmlns:ds="http://schemas.openxmlformats.org/officeDocument/2006/customXml" ds:itemID="{FD0F9237-DE5A-46B9-9B77-B7836E61C52C}">
+<ds:datastoreItem xmlns:ds="http://schemas.openxmlformats.org/officeDocument/2006/customXml" ds:itemID="{222EED91-B06B-4D8E-B9E2-BC824F3B27CE}">
   <ds:schemaRefs>
     <ds:schemaRef ds:uri="http://schemas.openxmlformats.org/officeDocument/2006/bibliography"/>
   </ds:schemaRefs>

</xml_diff>

<commit_message>
Analisis Unity 3d vs Eclipse
</commit_message>
<xml_diff>
--- a/Documentacion/CAPITULO 3-ANALISIS Y EVALUACION DE TECNOLOGIAS DE REALIDAD AUMENTADA..docx
+++ b/Documentacion/CAPITULO 3-ANALISIS Y EVALUACION DE TECNOLOGIAS DE REALIDAD AUMENTADA..docx
@@ -69,6 +69,13 @@
           <w:b/>
         </w:rPr>
       </w:pPr>
+      <w:r>
+        <w:rPr>
+          <w:rFonts w:ascii="Arial" w:hAnsi="Arial" w:cs="Arial"/>
+          <w:b/>
+        </w:rPr>
+        <w:t xml:space="preserve">Estudio de </w:t>
+      </w:r>
       <w:r>
         <w:rPr>
           <w:rFonts w:ascii="Arial" w:hAnsi="Arial" w:cs="Arial"/>
@@ -1769,7 +1776,19 @@
         <w:rPr>
           <w:rFonts w:ascii="Arial" w:hAnsi="Arial"/>
         </w:rPr>
-        <w:t xml:space="preserve">ANDAR  y NYARTOOLKIT </w:t>
+        <w:t>ANDAR  y NYARTOOLKIT</w:t>
+      </w:r>
+      <w:r>
+        <w:rPr>
+          <w:rFonts w:ascii="Arial" w:hAnsi="Arial"/>
+        </w:rPr>
+        <w:t>,</w:t>
+      </w:r>
+      <w:r>
+        <w:rPr>
+          <w:rFonts w:ascii="Arial" w:hAnsi="Arial"/>
+        </w:rPr>
+        <w:t xml:space="preserve"> </w:t>
       </w:r>
       <w:r>
         <w:rPr>
@@ -1787,7 +1806,19 @@
         <w:rPr>
           <w:rFonts w:ascii="Arial" w:hAnsi="Arial"/>
         </w:rPr>
-        <w:t>Sin embargo los SDK que utilizan marcadores naturales pueden hacerlo. No obstante, Vuforia  tiene un mejor comportamiento en este sentido que Metaio.</w:t>
+        <w:t xml:space="preserve">Sin embargo los SDK que utilizan marcadores naturales </w:t>
+      </w:r>
+      <w:r>
+        <w:rPr>
+          <w:rFonts w:ascii="Arial" w:hAnsi="Arial"/>
+        </w:rPr>
+        <w:t xml:space="preserve">si </w:t>
+      </w:r>
+      <w:r>
+        <w:rPr>
+          <w:rFonts w:ascii="Arial" w:hAnsi="Arial"/>
+        </w:rPr>
+        <w:t>pueden hacerlo. No obstante, Vuforia  tiene un mejor comportamiento en este sentido que Metaio.</w:t>
       </w:r>
       <w:r>
         <w:rPr>
@@ -1973,6 +2004,13 @@
           <w:rFonts w:ascii="Arial" w:hAnsi="Arial"/>
           <w:lang w:val="es-AR"/>
         </w:rPr>
+        <w:t xml:space="preserve">Figura </w:t>
+      </w:r>
+      <w:r>
+        <w:rPr>
+          <w:rFonts w:ascii="Arial" w:hAnsi="Arial"/>
+          <w:lang w:val="es-AR"/>
+        </w:rPr>
         <w:t>3.6</w:t>
       </w:r>
       <w:r>
@@ -2161,13 +2199,19 @@
         <w:rPr>
           <w:rFonts w:ascii="Arial" w:hAnsi="Arial"/>
         </w:rPr>
-        <w:t xml:space="preserve"> escena aumentada.  E</w:t>
-      </w:r>
-      <w:r>
-        <w:rPr>
-          <w:rFonts w:ascii="Arial" w:hAnsi="Arial"/>
-        </w:rPr>
-        <w:t xml:space="preserve">l comportamiento de la tasa de renderizado en función del número de caras del objeto, recordando que una cara </w:t>
+        <w:t xml:space="preserve"> escena aumentada. </w:t>
+      </w:r>
+      <w:r>
+        <w:rPr>
+          <w:rFonts w:ascii="Arial" w:hAnsi="Arial"/>
+        </w:rPr>
+        <w:t>Este estudio está enfocado a</w:t>
+      </w:r>
+      <w:r>
+        <w:rPr>
+          <w:rFonts w:ascii="Arial" w:hAnsi="Arial"/>
+        </w:rPr>
+        <w:t xml:space="preserve"> la tasa de renderizado en función del número de caras del objeto, recordando que una cara </w:t>
       </w:r>
       <w:r>
         <w:rPr>
@@ -2324,7 +2368,13 @@
         <w:rPr>
           <w:rFonts w:ascii="Arial" w:hAnsi="Arial"/>
         </w:rPr>
-        <w:t xml:space="preserve"> se muestran en la siguiente tabla. En las prueba</w:t>
+        <w:t xml:space="preserve"> se muestran en la figura 3.7</w:t>
+      </w:r>
+      <w:r>
+        <w:rPr>
+          <w:rFonts w:ascii="Arial" w:hAnsi="Arial"/>
+        </w:rPr>
+        <w:t>. En las prueba</w:t>
       </w:r>
       <w:r>
         <w:rPr>
@@ -2417,6 +2467,13 @@
           <w:rFonts w:ascii="Arial" w:hAnsi="Arial"/>
           <w:lang w:val="es-AR"/>
         </w:rPr>
+        <w:t xml:space="preserve">Figura </w:t>
+      </w:r>
+      <w:r>
+        <w:rPr>
+          <w:rFonts w:ascii="Arial" w:hAnsi="Arial"/>
+          <w:lang w:val="es-AR"/>
+        </w:rPr>
         <w:t>3.7</w:t>
       </w:r>
       <w:r>
@@ -2566,23 +2623,45 @@
     </w:p>
     <w:p>
       <w:pPr>
-        <w:jc w:val="both"/>
-        <w:rPr>
-          <w:rFonts w:ascii="Arial" w:hAnsi="Arial"/>
-        </w:rPr>
-      </w:pPr>
-      <w:r>
-        <w:rPr>
-          <w:rFonts w:ascii="Arial" w:hAnsi="Arial"/>
-        </w:rPr>
-        <w:t xml:space="preserve">El SDK  que  ofrece mejores  resultados  en todos los casos  es Vuforia. Una explicación es que  Vuforia utiliza  OpenGL  directamente, que sólo contiene funciones de bajo nivel para mostrar y representar gráficos.  El hecho de definir el objeto directamente desde primitivas, resulta mucho más eficiente computacionalmente. Además,  el módulo de renderizado de Vuforia se encuentra en las funciones nativas </w:t>
-      </w:r>
-      <w:r>
-        <w:rPr>
-          <w:rFonts w:ascii="Arial" w:hAnsi="Arial"/>
-        </w:rPr>
-        <w:lastRenderedPageBreak/>
-        <w:t xml:space="preserve">en C++, a diferencia de Metaio que está escrito íntegramente en Java, lo que logra mayor eficiencia en cuanto a velocidad de renderizado. </w:t>
+        <w:jc w:val="center"/>
+        <w:rPr>
+          <w:rFonts w:ascii="Arial" w:hAnsi="Arial"/>
+        </w:rPr>
+      </w:pPr>
+      <w:r>
+        <w:rPr>
+          <w:rFonts w:ascii="Arial" w:hAnsi="Arial"/>
+          <w:lang w:val="es-AR"/>
+        </w:rPr>
+        <w:t>Figura 3.8</w:t>
+      </w:r>
+      <w:r>
+        <w:rPr>
+          <w:rFonts w:ascii="Arial" w:hAnsi="Arial"/>
+          <w:lang w:val="es-AR"/>
+        </w:rPr>
+        <w:t>:</w:t>
+      </w:r>
+      <w:r>
+        <w:rPr>
+          <w:rFonts w:ascii="Arial" w:hAnsi="Arial"/>
+          <w:lang w:val="es-AR"/>
+        </w:rPr>
+        <w:t xml:space="preserve"> Fps en función de números de caras</w:t>
+      </w:r>
+      <w:r>
+        <w:rPr>
+          <w:rFonts w:ascii="Arial" w:hAnsi="Arial"/>
+          <w:lang w:val="es-AR"/>
+        </w:rPr>
+        <w:t>.</w:t>
+      </w:r>
+      <w:r>
+        <w:rPr>
+          <w:rFonts w:ascii="Arial" w:hAnsi="Arial"/>
+          <w:lang w:val="es-AR"/>
+        </w:rPr>
+        <w:t xml:space="preserve"> </w:t>
       </w:r>
       <w:r>
         <w:rPr>
@@ -2613,41 +2692,38 @@
           <w:rFonts w:ascii="Arial" w:hAnsi="Arial"/>
         </w:rPr>
       </w:pPr>
-      <w:r>
-        <w:rPr>
-          <w:rFonts w:ascii="Arial" w:hAnsi="Arial"/>
-        </w:rPr>
-        <w:t xml:space="preserve">Por otro lado, señalar que Qualcomm, la empresa que está detrás de este SDK, es la desarrolladora de la familia de System on Chip (SoC) Snapdragon para la mayoría </w:t>
-      </w:r>
-      <w:r>
-        <w:rPr>
-          <w:rFonts w:ascii="Arial" w:hAnsi="Arial"/>
-        </w:rPr>
-        <w:t>de dispositivos móviles</w:t>
-      </w:r>
-      <w:r>
-        <w:rPr>
-          <w:rFonts w:ascii="Arial" w:hAnsi="Arial"/>
-        </w:rPr>
-        <w:t xml:space="preserve">. Es por ello que el SDK de </w:t>
-      </w:r>
-      <w:r>
-        <w:rPr>
-          <w:rFonts w:ascii="Arial" w:hAnsi="Arial"/>
-        </w:rPr>
-        <w:t>Qualcomm</w:t>
-      </w:r>
-      <w:r>
-        <w:rPr>
-          <w:rFonts w:ascii="Arial" w:hAnsi="Arial"/>
-        </w:rPr>
-        <w:t xml:space="preserve"> </w:t>
-      </w:r>
-      <w:r>
-        <w:rPr>
-          <w:rFonts w:ascii="Arial" w:hAnsi="Arial"/>
-        </w:rPr>
-        <w:t xml:space="preserve">Vuforia, genera los gráficos de manera óptima para sacar el máximo rendimiento a las prestaciones de Snapdragon. </w:t>
+    </w:p>
+    <w:p>
+      <w:pPr>
+        <w:jc w:val="both"/>
+        <w:rPr>
+          <w:rFonts w:ascii="Arial" w:hAnsi="Arial"/>
+        </w:rPr>
+      </w:pPr>
+      <w:r>
+        <w:rPr>
+          <w:rFonts w:ascii="Arial" w:hAnsi="Arial"/>
+        </w:rPr>
+        <w:t>El SDK  que  ofrece mejores  resultados  en todos los casos  es Vuforia</w:t>
+      </w:r>
+      <w:r>
+        <w:rPr>
+          <w:rFonts w:ascii="Arial" w:hAnsi="Arial"/>
+        </w:rPr>
+        <w:t xml:space="preserve"> como lo expresa la figura 3.8</w:t>
+      </w:r>
+      <w:r>
+        <w:rPr>
+          <w:rFonts w:ascii="Arial" w:hAnsi="Arial"/>
+        </w:rPr>
+        <w:t xml:space="preserve">. Una explicación es que  Vuforia utiliza  OpenGL  directamente, </w:t>
+      </w:r>
+      <w:r>
+        <w:rPr>
+          <w:rFonts w:ascii="Arial" w:hAnsi="Arial"/>
+        </w:rPr>
+        <w:lastRenderedPageBreak/>
+        <w:t xml:space="preserve">que sólo contiene funciones de bajo nivel para mostrar y representar gráficos.  El hecho de definir el objeto directamente desde primitivas, resulta mucho más eficiente computacionalmente. Además,  el módulo de renderizado de Vuforia se encuentra en las funciones nativas en C++, a diferencia de Metaio que está escrito íntegramente en Java, lo que logra mayor eficiencia en cuanto a velocidad de renderizado. </w:t>
       </w:r>
       <w:r>
         <w:rPr>
@@ -2675,26 +2751,92 @@
       <w:pPr>
         <w:jc w:val="both"/>
         <w:rPr>
-          <w:rFonts w:ascii="Arial" w:hAnsi="Arial"/>
-        </w:rPr>
-      </w:pPr>
-      <w:r>
-        <w:rPr>
-          <w:rFonts w:ascii="Arial" w:hAnsi="Arial"/>
-        </w:rPr>
-        <w:t xml:space="preserve">Según lo visto anteriormente, Vuforia ofrece mejores prestaciones que los demás SDK para el desarrollo de aplicaciones interactivas. </w:t>
-      </w:r>
-      <w:r>
-        <w:rPr>
-          <w:rFonts w:ascii="Arial" w:hAnsi="Arial"/>
-        </w:rPr>
-        <w:t>Además</w:t>
-      </w:r>
-      <w:r>
-        <w:rPr>
-          <w:rFonts w:ascii="Arial" w:hAnsi="Arial"/>
-        </w:rPr>
-        <w:t xml:space="preserve"> Metaio al ser el segundo que mejores prestaciones tiene en cuanto al desarrollo, tiene una licencia libre pero con restricciones, lo que significa limitaciones en cuanto al desarrollo. Vuforia a diferencia de Metaio está completamente liberado. Por otro lado hay que señalar que, para el mismo target y el mismo objeto a renderizar, Metaio se comporta peor en algunas ocasiones produciéndose momentos de </w:t>
+          <w:rFonts w:ascii="Arial" w:eastAsia="Times New Roman" w:hAnsi="Arial" w:cs="Arial"/>
+          <w:lang w:val="es-AR" w:eastAsia="es-AR"/>
+        </w:rPr>
+      </w:pPr>
+      <w:r>
+        <w:rPr>
+          <w:rFonts w:ascii="Arial" w:hAnsi="Arial"/>
+        </w:rPr>
+        <w:t xml:space="preserve">Por otro lado, señalar que Qualcomm, la empresa que está detrás de este SDK, es la desarrolladora de la familia de System on Chip (SoC) Snapdragon para la mayoría </w:t>
+      </w:r>
+      <w:r>
+        <w:rPr>
+          <w:rFonts w:ascii="Arial" w:hAnsi="Arial"/>
+        </w:rPr>
+        <w:t>de dispositivos móviles</w:t>
+      </w:r>
+      <w:r>
+        <w:rPr>
+          <w:rFonts w:ascii="Arial" w:hAnsi="Arial"/>
+        </w:rPr>
+        <w:t xml:space="preserve">. Es por ello que el SDK de </w:t>
+      </w:r>
+      <w:r>
+        <w:rPr>
+          <w:rFonts w:ascii="Arial" w:hAnsi="Arial"/>
+        </w:rPr>
+        <w:t>Qualcomm</w:t>
+      </w:r>
+      <w:r>
+        <w:rPr>
+          <w:rFonts w:ascii="Arial" w:hAnsi="Arial"/>
+        </w:rPr>
+        <w:t xml:space="preserve"> </w:t>
+      </w:r>
+      <w:r>
+        <w:rPr>
+          <w:rFonts w:ascii="Arial" w:hAnsi="Arial"/>
+        </w:rPr>
+        <w:t xml:space="preserve">Vuforia, genera los gráficos de manera óptima para sacar el máximo rendimiento a las prestaciones de Snapdragon. </w:t>
+      </w:r>
+      <w:r>
+        <w:rPr>
+          <w:rFonts w:ascii="Arial" w:eastAsia="Times New Roman" w:hAnsi="Arial" w:cs="Arial"/>
+          <w:lang w:val="es-AR" w:eastAsia="es-AR"/>
+        </w:rPr>
+        <w:t>[</w:t>
+      </w:r>
+      <w:r>
+        <w:rPr>
+          <w:rFonts w:ascii="Arial" w:eastAsia="Times New Roman" w:hAnsi="Arial" w:cs="Arial"/>
+          <w:color w:val="000000"/>
+        </w:rPr>
+        <w:t>Mamolar</w:t>
+      </w:r>
+      <w:r>
+        <w:rPr>
+          <w:rFonts w:ascii="Arial" w:eastAsia="Times New Roman" w:hAnsi="Arial" w:cs="Arial"/>
+          <w:lang w:val="es-AR" w:eastAsia="es-AR"/>
+        </w:rPr>
+        <w:t>, 2012].</w:t>
+      </w:r>
+    </w:p>
+    <w:p>
+      <w:pPr>
+        <w:jc w:val="both"/>
+        <w:rPr>
+          <w:rFonts w:ascii="Arial" w:hAnsi="Arial"/>
+        </w:rPr>
+      </w:pPr>
+      <w:r>
+        <w:rPr>
+          <w:rFonts w:ascii="Arial" w:hAnsi="Arial"/>
+        </w:rPr>
+        <w:t>Según lo visto anteriormente, Vuforia ofrece mejores prestaciones que los demás SDK para el desarrollo de aplicaciones interactivas. Metaio al ser el segundo</w:t>
+      </w:r>
+      <w:r>
+        <w:rPr>
+          <w:rFonts w:ascii="Arial" w:hAnsi="Arial"/>
+        </w:rPr>
+        <w:t xml:space="preserve"> que mejores prestaciones, </w:t>
+      </w:r>
+      <w:r>
+        <w:rPr>
+          <w:rFonts w:ascii="Arial" w:hAnsi="Arial"/>
+        </w:rPr>
+        <w:t xml:space="preserve">tiene una licencia libre pero con restricciones, lo que significa limitaciones en cuanto al desarrollo. Vuforia a diferencia de Metaio está completamente liberado. Por otro lado hay que señalar que, para el mismo target y el mismo objeto a renderizar, Metaio se comporta peor en algunas ocasiones produciéndose momentos de </w:t>
       </w:r>
       <w:proofErr w:type="spellStart"/>
       <w:r>
@@ -2710,37 +2852,669 @@
         </w:rPr>
         <w:t xml:space="preserve">  y parpadeo.  Esto se aprecia especialmente cuando el target se  mueve rápidamente.</w:t>
       </w:r>
-    </w:p>
-    <w:p>
-      <w:pPr>
-        <w:jc w:val="both"/>
-        <w:rPr>
-          <w:rFonts w:ascii="Arial" w:hAnsi="Arial"/>
-        </w:rPr>
-      </w:pPr>
-    </w:p>
-    <w:p>
-      <w:pPr>
-        <w:jc w:val="both"/>
-        <w:rPr>
-          <w:rFonts w:ascii="Arial" w:hAnsi="Arial"/>
-        </w:rPr>
-      </w:pPr>
-      <w:r>
-        <w:rPr>
-          <w:rFonts w:ascii="Arial" w:hAnsi="Arial"/>
-        </w:rPr>
-        <w:t>Hay muy poca documentación para ANDAR Y NYARTOOLKIT, la que existe está en japonés. Además estas tecnologías no cuentan con soporte a los desarrolladores.</w:t>
-      </w:r>
-    </w:p>
-    <w:p>
-      <w:pPr>
-        <w:jc w:val="both"/>
-        <w:rPr>
-          <w:rFonts w:ascii="Arial" w:hAnsi="Arial"/>
-        </w:rPr>
-      </w:pPr>
-    </w:p>
+      <w:r>
+        <w:rPr>
+          <w:rFonts w:ascii="Arial" w:hAnsi="Arial"/>
+        </w:rPr>
+        <w:t xml:space="preserve"> </w:t>
+      </w:r>
+      <w:r>
+        <w:rPr>
+          <w:rFonts w:ascii="Arial" w:hAnsi="Arial"/>
+        </w:rPr>
+        <w:t xml:space="preserve"> Además hay que señalar que Andar y </w:t>
+      </w:r>
+      <w:r>
+        <w:rPr>
+          <w:rFonts w:ascii="Arial" w:hAnsi="Arial"/>
+        </w:rPr>
+        <w:t>NyARToolkit</w:t>
+      </w:r>
+      <w:r>
+        <w:rPr>
+          <w:rFonts w:ascii="Arial" w:hAnsi="Arial"/>
+        </w:rPr>
+        <w:t xml:space="preserve"> utilizan marcadores QR de contraste blanco y negro, limitando la creatividad en cuanto al dis</w:t>
+      </w:r>
+      <w:r>
+        <w:rPr>
+          <w:rFonts w:ascii="Arial" w:hAnsi="Arial"/>
+        </w:rPr>
+        <w:t>eño de marcadores. En cambio</w:t>
+      </w:r>
+      <w:r>
+        <w:rPr>
+          <w:rFonts w:ascii="Arial" w:hAnsi="Arial"/>
+        </w:rPr>
+        <w:t xml:space="preserve"> Vuforia ofrece marcadores naturales.</w:t>
+      </w:r>
+      <w:r>
+        <w:rPr>
+          <w:rFonts w:ascii="Arial" w:hAnsi="Arial"/>
+        </w:rPr>
+        <w:t xml:space="preserve"> S</w:t>
+      </w:r>
+      <w:r>
+        <w:rPr>
+          <w:rFonts w:ascii="Arial" w:hAnsi="Arial"/>
+        </w:rPr>
+        <w:t xml:space="preserve">e concluye que la mejor herramienta  para el desarrollo de aplicaciones móviles </w:t>
+      </w:r>
+      <w:r>
+        <w:rPr>
+          <w:rFonts w:ascii="Arial" w:hAnsi="Arial"/>
+        </w:rPr>
+        <w:t>con realidad aumentada es la librería</w:t>
+      </w:r>
+      <w:r>
+        <w:rPr>
+          <w:rFonts w:ascii="Arial" w:hAnsi="Arial"/>
+        </w:rPr>
+        <w:t xml:space="preserve"> Vuforia.</w:t>
+      </w:r>
+    </w:p>
+    <w:p>
+      <w:pPr>
+        <w:jc w:val="both"/>
+        <w:rPr>
+          <w:rFonts w:ascii="Arial" w:hAnsi="Arial"/>
+          <w:b/>
+        </w:rPr>
+      </w:pPr>
+      <w:r>
+        <w:rPr>
+          <w:rFonts w:ascii="Arial" w:hAnsi="Arial"/>
+          <w:b/>
+        </w:rPr>
+        <w:t xml:space="preserve">Elección del </w:t>
+      </w:r>
+      <w:r>
+        <w:rPr>
+          <w:rFonts w:ascii="Arial" w:hAnsi="Arial"/>
+          <w:b/>
+        </w:rPr>
+        <w:t>Entorno de Desarrollo para el prototipo</w:t>
+      </w:r>
+    </w:p>
+    <w:p>
+      <w:pPr>
+        <w:jc w:val="both"/>
+        <w:rPr>
+          <w:rFonts w:ascii="Arial" w:hAnsi="Arial"/>
+          <w:b/>
+        </w:rPr>
+      </w:pPr>
+      <w:r>
+        <w:rPr>
+          <w:rFonts w:ascii="Arial" w:hAnsi="Arial" w:cs="Arial"/>
+          <w:szCs w:val="24"/>
+        </w:rPr>
+        <w:t>Debido a que Vuforia es la mejor opción para el</w:t>
+      </w:r>
+      <w:r>
+        <w:rPr>
+          <w:rFonts w:ascii="Arial" w:hAnsi="Arial" w:cs="Arial"/>
+          <w:szCs w:val="24"/>
+        </w:rPr>
+        <w:t xml:space="preserve"> desarrollo de aplicaciones </w:t>
+      </w:r>
+      <w:r>
+        <w:rPr>
+          <w:rFonts w:ascii="Arial" w:hAnsi="Arial" w:cs="Arial"/>
+          <w:szCs w:val="24"/>
+        </w:rPr>
+        <w:t>con</w:t>
+      </w:r>
+      <w:r>
+        <w:rPr>
+          <w:rFonts w:ascii="Arial" w:hAnsi="Arial" w:cs="Arial"/>
+          <w:szCs w:val="24"/>
+        </w:rPr>
+        <w:t xml:space="preserve"> realidad aumentada,</w:t>
+      </w:r>
+      <w:r>
+        <w:rPr>
+          <w:rFonts w:ascii="Arial" w:hAnsi="Arial" w:cs="Arial"/>
+          <w:szCs w:val="24"/>
+        </w:rPr>
+        <w:t xml:space="preserve"> es necesario un entorno de desarrollo donde se integre ésta librería. Unity 3D y Eclipse ofrecen un ámbito de desarrollo con estas características.</w:t>
+      </w:r>
+    </w:p>
+    <w:p>
+      <w:pPr>
+        <w:jc w:val="both"/>
+        <w:rPr>
+          <w:rFonts w:ascii="Arial" w:hAnsi="Arial"/>
+          <w:b/>
+        </w:rPr>
+      </w:pPr>
+      <w:r>
+        <w:rPr>
+          <w:rFonts w:ascii="Arial" w:hAnsi="Arial"/>
+          <w:b/>
+        </w:rPr>
+        <w:t>Unity 3D</w:t>
+      </w:r>
+    </w:p>
+    <w:p>
+      <w:pPr>
+        <w:jc w:val="both"/>
+        <w:rPr>
+          <w:rFonts w:ascii="Arial" w:hAnsi="Arial"/>
+          <w:b/>
+        </w:rPr>
+      </w:pPr>
+      <w:r>
+        <w:rPr>
+          <w:rFonts w:ascii="Arial" w:hAnsi="Arial"/>
+          <w:b/>
+        </w:rPr>
+        <w:t>Eclipse:</w:t>
+      </w:r>
+    </w:p>
+    <w:p>
+      <w:pPr>
+        <w:jc w:val="both"/>
+        <w:rPr>
+          <w:rFonts w:ascii="Arial" w:hAnsi="Arial" w:cs="Arial"/>
+          <w:szCs w:val="24"/>
+        </w:rPr>
+      </w:pPr>
+      <w:r>
+        <w:rPr>
+          <w:rFonts w:ascii="Arial" w:hAnsi="Arial" w:cs="Arial"/>
+          <w:szCs w:val="24"/>
+        </w:rPr>
+        <w:t xml:space="preserve">Se realizo una comparación entre </w:t>
+      </w:r>
+      <w:r>
+        <w:rPr>
+          <w:rFonts w:ascii="Arial" w:hAnsi="Arial" w:cs="Arial"/>
+          <w:szCs w:val="24"/>
+        </w:rPr>
+        <w:t>los</w:t>
+      </w:r>
+      <w:r>
+        <w:rPr>
+          <w:rFonts w:ascii="Arial" w:hAnsi="Arial" w:cs="Arial"/>
+          <w:szCs w:val="24"/>
+        </w:rPr>
+        <w:t xml:space="preserve"> dos </w:t>
+      </w:r>
+      <w:r>
+        <w:rPr>
+          <w:rFonts w:ascii="Arial" w:hAnsi="Arial" w:cs="Arial"/>
+          <w:szCs w:val="24"/>
+        </w:rPr>
+        <w:t>entornos</w:t>
+      </w:r>
+      <w:r>
+        <w:rPr>
+          <w:rFonts w:ascii="Arial" w:hAnsi="Arial" w:cs="Arial"/>
+          <w:szCs w:val="24"/>
+        </w:rPr>
+        <w:t xml:space="preserve"> para </w:t>
+      </w:r>
+      <w:r>
+        <w:rPr>
+          <w:rFonts w:ascii="Arial" w:hAnsi="Arial" w:cs="Arial"/>
+          <w:szCs w:val="24"/>
+        </w:rPr>
+        <w:t>seleccionar</w:t>
+      </w:r>
+      <w:r>
+        <w:rPr>
+          <w:rFonts w:ascii="Arial" w:hAnsi="Arial" w:cs="Arial"/>
+          <w:szCs w:val="24"/>
+        </w:rPr>
+        <w:t xml:space="preserve"> </w:t>
+      </w:r>
+      <w:r>
+        <w:rPr>
+          <w:rFonts w:ascii="Arial" w:hAnsi="Arial" w:cs="Arial"/>
+          <w:szCs w:val="24"/>
+        </w:rPr>
+        <w:t xml:space="preserve">la que mejor </w:t>
+      </w:r>
+      <w:r>
+        <w:rPr>
+          <w:rFonts w:ascii="Arial" w:hAnsi="Arial" w:cs="Arial"/>
+          <w:szCs w:val="24"/>
+        </w:rPr>
+        <w:t>ajuste al</w:t>
+      </w:r>
+      <w:r>
+        <w:rPr>
+          <w:rFonts w:ascii="Arial" w:hAnsi="Arial" w:cs="Arial"/>
+          <w:szCs w:val="24"/>
+        </w:rPr>
+        <w:t xml:space="preserve"> desarrollo del proyecto:</w:t>
+      </w:r>
+    </w:p>
+    <w:tbl>
+      <w:tblPr>
+        <w:tblStyle w:val="Tablaconcuadrcula"/>
+        <w:tblW w:w="0" w:type="auto"/>
+        <w:tblLook w:val="04A0"/>
+      </w:tblPr>
+      <w:tblGrid>
+        <w:gridCol w:w="4322"/>
+        <w:gridCol w:w="4322"/>
+      </w:tblGrid>
+      <w:tr>
+        <w:tc>
+          <w:tcPr>
+            <w:tcW w:w="4322" w:type="dxa"/>
+          </w:tcPr>
+          <w:p>
+            <w:pPr>
+              <w:jc w:val="center"/>
+              <w:rPr>
+                <w:rFonts w:ascii="Arial" w:hAnsi="Arial" w:cs="Arial"/>
+                <w:szCs w:val="24"/>
+              </w:rPr>
+            </w:pPr>
+            <w:r>
+              <w:rPr>
+                <w:rFonts w:ascii="Arial" w:hAnsi="Arial" w:cs="Arial"/>
+                <w:szCs w:val="24"/>
+              </w:rPr>
+              <w:t>Unity 3D</w:t>
+            </w:r>
+          </w:p>
+        </w:tc>
+        <w:tc>
+          <w:tcPr>
+            <w:tcW w:w="4322" w:type="dxa"/>
+          </w:tcPr>
+          <w:p>
+            <w:pPr>
+              <w:jc w:val="center"/>
+              <w:rPr>
+                <w:rFonts w:ascii="Arial" w:hAnsi="Arial" w:cs="Arial"/>
+                <w:szCs w:val="24"/>
+              </w:rPr>
+            </w:pPr>
+            <w:r>
+              <w:rPr>
+                <w:rFonts w:ascii="Arial" w:hAnsi="Arial" w:cs="Arial"/>
+                <w:szCs w:val="24"/>
+              </w:rPr>
+              <w:t>Eclipse</w:t>
+            </w:r>
+          </w:p>
+        </w:tc>
+      </w:tr>
+      <w:tr>
+        <w:tc>
+          <w:tcPr>
+            <w:tcW w:w="4322" w:type="dxa"/>
+          </w:tcPr>
+          <w:p>
+            <w:pPr>
+              <w:jc w:val="both"/>
+              <w:rPr>
+                <w:rFonts w:ascii="Arial" w:hAnsi="Arial" w:cs="Arial"/>
+                <w:szCs w:val="24"/>
+              </w:rPr>
+            </w:pPr>
+            <w:r>
+              <w:rPr>
+                <w:rFonts w:ascii="Arial" w:hAnsi="Arial" w:cs="Arial"/>
+                <w:szCs w:val="24"/>
+              </w:rPr>
+              <w:t xml:space="preserve">Dispone de una editor grafico para </w:t>
+            </w:r>
+            <w:r>
+              <w:rPr>
+                <w:rFonts w:ascii="Arial" w:hAnsi="Arial" w:cs="Arial"/>
+                <w:szCs w:val="24"/>
+              </w:rPr>
+              <w:t xml:space="preserve">configurar el </w:t>
+            </w:r>
+            <w:r>
+              <w:rPr>
+                <w:rFonts w:ascii="Arial" w:hAnsi="Arial" w:cs="Arial"/>
+                <w:szCs w:val="24"/>
+              </w:rPr>
+              <w:t>modelos 3D</w:t>
+            </w:r>
+            <w:r>
+              <w:rPr>
+                <w:rFonts w:ascii="Arial" w:hAnsi="Arial" w:cs="Arial"/>
+                <w:szCs w:val="24"/>
+              </w:rPr>
+              <w:t>.</w:t>
+            </w:r>
+            <w:r>
+              <w:rPr>
+                <w:rFonts w:ascii="Arial" w:hAnsi="Arial" w:cs="Arial"/>
+                <w:szCs w:val="24"/>
+              </w:rPr>
+              <w:t xml:space="preserve"> </w:t>
+            </w:r>
+            <w:r>
+              <w:rPr>
+                <w:rFonts w:ascii="Arial" w:hAnsi="Arial" w:cs="Arial"/>
+                <w:szCs w:val="24"/>
+              </w:rPr>
+              <w:t xml:space="preserve">Usa archivos con extensión </w:t>
+            </w:r>
+            <w:proofErr w:type="spellStart"/>
+            <w:r>
+              <w:rPr>
+                <w:rFonts w:ascii="Arial" w:hAnsi="Arial" w:cs="Arial"/>
+                <w:szCs w:val="24"/>
+              </w:rPr>
+              <w:t>obj</w:t>
+            </w:r>
+            <w:proofErr w:type="spellEnd"/>
+            <w:r>
+              <w:rPr>
+                <w:rFonts w:ascii="Arial" w:hAnsi="Arial" w:cs="Arial"/>
+                <w:szCs w:val="24"/>
+              </w:rPr>
+              <w:t xml:space="preserve">, </w:t>
+            </w:r>
+            <w:proofErr w:type="spellStart"/>
+            <w:r>
+              <w:rPr>
+                <w:rFonts w:ascii="Arial" w:hAnsi="Arial" w:cs="Arial"/>
+                <w:szCs w:val="24"/>
+              </w:rPr>
+              <w:t>fbx</w:t>
+            </w:r>
+            <w:proofErr w:type="spellEnd"/>
+            <w:r>
+              <w:rPr>
+                <w:rFonts w:ascii="Arial" w:hAnsi="Arial" w:cs="Arial"/>
+                <w:szCs w:val="24"/>
+              </w:rPr>
+              <w:t>, etc.</w:t>
+            </w:r>
+          </w:p>
+        </w:tc>
+        <w:tc>
+          <w:tcPr>
+            <w:tcW w:w="4322" w:type="dxa"/>
+          </w:tcPr>
+          <w:p>
+            <w:pPr>
+              <w:jc w:val="both"/>
+              <w:rPr>
+                <w:rFonts w:ascii="Arial" w:hAnsi="Arial" w:cs="Arial"/>
+                <w:szCs w:val="24"/>
+              </w:rPr>
+            </w:pPr>
+            <w:r>
+              <w:rPr>
+                <w:rFonts w:ascii="Arial" w:hAnsi="Arial" w:cs="Arial"/>
+                <w:szCs w:val="24"/>
+              </w:rPr>
+              <w:t>No dispone de un editor</w:t>
+            </w:r>
+            <w:r>
+              <w:rPr>
+                <w:rFonts w:ascii="Arial" w:hAnsi="Arial" w:cs="Arial"/>
+                <w:szCs w:val="24"/>
+              </w:rPr>
+              <w:t>, se debe trabajar con el modelo 3D mediante código, haciendo la tarea más compleja.</w:t>
+            </w:r>
+            <w:r>
+              <w:rPr>
+                <w:rFonts w:ascii="Arial" w:hAnsi="Arial" w:cs="Arial"/>
+                <w:szCs w:val="24"/>
+              </w:rPr>
+              <w:t xml:space="preserve"> Maneja los archivos </w:t>
+            </w:r>
+            <w:proofErr w:type="spellStart"/>
+            <w:r>
+              <w:rPr>
+                <w:rFonts w:ascii="Arial" w:hAnsi="Arial" w:cs="Arial"/>
+                <w:szCs w:val="24"/>
+              </w:rPr>
+              <w:t>xml</w:t>
+            </w:r>
+            <w:proofErr w:type="spellEnd"/>
+            <w:r>
+              <w:rPr>
+                <w:rFonts w:ascii="Arial" w:hAnsi="Arial" w:cs="Arial"/>
+                <w:szCs w:val="24"/>
+              </w:rPr>
+              <w:t>.</w:t>
+            </w:r>
+          </w:p>
+        </w:tc>
+      </w:tr>
+      <w:tr>
+        <w:tc>
+          <w:tcPr>
+            <w:tcW w:w="4322" w:type="dxa"/>
+          </w:tcPr>
+          <w:p>
+            <w:pPr>
+              <w:jc w:val="both"/>
+              <w:rPr>
+                <w:rFonts w:ascii="Arial" w:hAnsi="Arial" w:cs="Arial"/>
+                <w:szCs w:val="24"/>
+              </w:rPr>
+            </w:pPr>
+            <w:r>
+              <w:rPr>
+                <w:rFonts w:ascii="Arial" w:hAnsi="Arial" w:cs="Arial"/>
+                <w:szCs w:val="24"/>
+              </w:rPr>
+              <w:t>Vuforia dispone de un plugin para trabajar con Unity 3D y es de fácil integración.</w:t>
+            </w:r>
+          </w:p>
+        </w:tc>
+        <w:tc>
+          <w:tcPr>
+            <w:tcW w:w="4322" w:type="dxa"/>
+          </w:tcPr>
+          <w:p>
+            <w:pPr>
+              <w:jc w:val="both"/>
+              <w:rPr>
+                <w:rFonts w:ascii="Arial" w:hAnsi="Arial" w:cs="Arial"/>
+                <w:szCs w:val="24"/>
+              </w:rPr>
+            </w:pPr>
+            <w:r>
+              <w:rPr>
+                <w:rFonts w:ascii="Arial" w:hAnsi="Arial" w:cs="Arial"/>
+                <w:szCs w:val="24"/>
+              </w:rPr>
+              <w:t>Se debe realizar una serie</w:t>
+            </w:r>
+            <w:r>
+              <w:rPr>
+                <w:rFonts w:ascii="Arial" w:hAnsi="Arial" w:cs="Arial"/>
+                <w:szCs w:val="24"/>
+              </w:rPr>
+              <w:t xml:space="preserve"> de configuraciones y pasos</w:t>
+            </w:r>
+            <w:r>
+              <w:rPr>
+                <w:rFonts w:ascii="Arial" w:hAnsi="Arial" w:cs="Arial"/>
+                <w:szCs w:val="24"/>
+              </w:rPr>
+              <w:t xml:space="preserve"> para dejar el entorno de desarrollo listo.</w:t>
+            </w:r>
+          </w:p>
+        </w:tc>
+      </w:tr>
+      <w:tr>
+        <w:tc>
+          <w:tcPr>
+            <w:tcW w:w="4322" w:type="dxa"/>
+          </w:tcPr>
+          <w:p>
+            <w:pPr>
+              <w:jc w:val="both"/>
+              <w:rPr>
+                <w:rFonts w:ascii="Arial" w:hAnsi="Arial" w:cs="Arial"/>
+                <w:szCs w:val="24"/>
+              </w:rPr>
+            </w:pPr>
+            <w:r>
+              <w:rPr>
+                <w:rFonts w:ascii="Arial" w:hAnsi="Arial" w:cs="Arial"/>
+                <w:szCs w:val="24"/>
+              </w:rPr>
+              <w:t xml:space="preserve">Es multilenguaje para crear aplicaciones Android:  C#, </w:t>
+            </w:r>
+            <w:proofErr w:type="spellStart"/>
+            <w:r>
+              <w:rPr>
+                <w:rFonts w:ascii="Arial" w:hAnsi="Arial" w:cs="Arial"/>
+                <w:szCs w:val="24"/>
+              </w:rPr>
+              <w:t>javascript</w:t>
+            </w:r>
+            <w:proofErr w:type="spellEnd"/>
+            <w:r>
+              <w:rPr>
+                <w:rFonts w:ascii="Arial" w:hAnsi="Arial" w:cs="Arial"/>
+                <w:szCs w:val="24"/>
+              </w:rPr>
+              <w:t xml:space="preserve"> o BOO.</w:t>
+            </w:r>
+            <w:r>
+              <w:rPr>
+                <w:rFonts w:ascii="Arial" w:hAnsi="Arial" w:cs="Arial"/>
+                <w:szCs w:val="24"/>
+              </w:rPr>
+              <w:t xml:space="preserve"> Se puede utilizar más de dos lenguajes simultáneamente.</w:t>
+            </w:r>
+          </w:p>
+        </w:tc>
+        <w:tc>
+          <w:tcPr>
+            <w:tcW w:w="4322" w:type="dxa"/>
+          </w:tcPr>
+          <w:p>
+            <w:pPr>
+              <w:jc w:val="both"/>
+              <w:rPr>
+                <w:rFonts w:ascii="Arial" w:hAnsi="Arial" w:cs="Arial"/>
+                <w:szCs w:val="24"/>
+              </w:rPr>
+            </w:pPr>
+            <w:r>
+              <w:rPr>
+                <w:rFonts w:ascii="Arial" w:hAnsi="Arial" w:cs="Arial"/>
+                <w:szCs w:val="24"/>
+              </w:rPr>
+              <w:t>Para crear aplicaciones Android, utiliza el lenguaje java y código nativo C++.</w:t>
+            </w:r>
+          </w:p>
+        </w:tc>
+      </w:tr>
+      <w:tr>
+        <w:tc>
+          <w:tcPr>
+            <w:tcW w:w="4322" w:type="dxa"/>
+          </w:tcPr>
+          <w:p>
+            <w:pPr>
+              <w:jc w:val="both"/>
+              <w:rPr>
+                <w:rFonts w:ascii="Arial" w:hAnsi="Arial" w:cs="Arial"/>
+                <w:szCs w:val="24"/>
+              </w:rPr>
+            </w:pPr>
+            <w:r>
+              <w:rPr>
+                <w:rFonts w:ascii="Arial" w:hAnsi="Arial" w:cs="Arial"/>
+                <w:szCs w:val="24"/>
+              </w:rPr>
+              <w:t>Existe es versión gratuita.</w:t>
+            </w:r>
+          </w:p>
+        </w:tc>
+        <w:tc>
+          <w:tcPr>
+            <w:tcW w:w="4322" w:type="dxa"/>
+          </w:tcPr>
+          <w:p>
+            <w:pPr>
+              <w:jc w:val="both"/>
+              <w:rPr>
+                <w:rFonts w:ascii="Arial" w:hAnsi="Arial" w:cs="Arial"/>
+                <w:szCs w:val="24"/>
+              </w:rPr>
+            </w:pPr>
+            <w:r>
+              <w:rPr>
+                <w:rFonts w:ascii="Arial" w:hAnsi="Arial" w:cs="Arial"/>
+                <w:szCs w:val="24"/>
+              </w:rPr>
+              <w:t>Es libre</w:t>
+            </w:r>
+          </w:p>
+        </w:tc>
+      </w:tr>
+      <w:tr>
+        <w:tc>
+          <w:tcPr>
+            <w:tcW w:w="4322" w:type="dxa"/>
+          </w:tcPr>
+          <w:p>
+            <w:pPr>
+              <w:jc w:val="both"/>
+              <w:rPr>
+                <w:rFonts w:ascii="Arial" w:hAnsi="Arial" w:cs="Arial"/>
+                <w:szCs w:val="24"/>
+              </w:rPr>
+            </w:pPr>
+            <w:r>
+              <w:rPr>
+                <w:rFonts w:ascii="Arial" w:hAnsi="Arial" w:cs="Arial"/>
+                <w:szCs w:val="24"/>
+              </w:rPr>
+              <w:lastRenderedPageBreak/>
+              <w:t xml:space="preserve">Es un motor dedica para crear aplicaciones interactivas y juegos. </w:t>
+            </w:r>
+          </w:p>
+        </w:tc>
+        <w:tc>
+          <w:tcPr>
+            <w:tcW w:w="4322" w:type="dxa"/>
+          </w:tcPr>
+          <w:p>
+            <w:pPr>
+              <w:jc w:val="both"/>
+              <w:rPr>
+                <w:rFonts w:ascii="Arial" w:hAnsi="Arial" w:cs="Arial"/>
+                <w:szCs w:val="24"/>
+              </w:rPr>
+            </w:pPr>
+            <w:r>
+              <w:rPr>
+                <w:rFonts w:ascii="Arial" w:hAnsi="Arial" w:cs="Arial"/>
+                <w:szCs w:val="24"/>
+              </w:rPr>
+              <w:t>Es un entorno de desarrollo, pero no está dedica o especializado para aplicaciones</w:t>
+            </w:r>
+            <w:r>
+              <w:rPr>
+                <w:rFonts w:ascii="Arial" w:hAnsi="Arial" w:cs="Arial"/>
+                <w:szCs w:val="24"/>
+              </w:rPr>
+              <w:t xml:space="preserve"> </w:t>
+            </w:r>
+            <w:r>
+              <w:rPr>
+                <w:rFonts w:ascii="Arial" w:hAnsi="Arial" w:cs="Arial"/>
+                <w:szCs w:val="24"/>
+              </w:rPr>
+              <w:t xml:space="preserve"> interactivas. El desarrollo es mas difícil.</w:t>
+            </w:r>
+          </w:p>
+        </w:tc>
+      </w:tr>
+    </w:tbl>
     <w:p>
       <w:pPr>
         <w:jc w:val="both"/>
@@ -2753,47 +3527,195 @@
       <w:r>
         <w:rPr>
           <w:rFonts w:ascii="Arial" w:hAnsi="Arial" w:cs="Arial"/>
-          <w:color w:val="FF0000"/>
           <w:szCs w:val="24"/>
           <w:u w:val="single"/>
         </w:rPr>
-        <w:t>(5)</w:t>
-      </w:r>
-      <w:r>
+        <w:t xml:space="preserve">          </w:t>
+      </w:r>
+    </w:p>
+    <w:p>
+      <w:pPr>
+        <w:jc w:val="center"/>
+        <w:rPr>
+          <w:rFonts w:ascii="Arial" w:hAnsi="Arial"/>
+          <w:lang w:val="es-AR"/>
+        </w:rPr>
+      </w:pPr>
+      <w:r>
+        <w:rPr>
+          <w:rFonts w:ascii="Arial" w:hAnsi="Arial"/>
+          <w:lang w:val="es-AR"/>
+        </w:rPr>
+        <w:t>Tabla 4.1: Comparación entre entornos de desarrollo</w:t>
+      </w:r>
+    </w:p>
+    <w:p>
+      <w:pPr>
+        <w:jc w:val="both"/>
         <w:rPr>
           <w:rFonts w:ascii="Arial" w:hAnsi="Arial" w:cs="Arial"/>
           <w:szCs w:val="24"/>
-          <w:u w:val="single"/>
-        </w:rPr>
-        <w:t xml:space="preserve"> Unity 3D</w:t>
-      </w:r>
-    </w:p>
-    <w:p>
-      <w:pPr>
-        <w:jc w:val="both"/>
-        <w:rPr>
-          <w:rFonts w:ascii="Arial" w:hAnsi="Arial" w:cs="Arial"/>
-          <w:bCs/>
-          <w:color w:val="000000"/>
+        </w:rPr>
+      </w:pPr>
+      <w:r>
+        <w:rPr>
+          <w:rFonts w:ascii="Arial" w:hAnsi="Arial" w:cs="Arial"/>
           <w:szCs w:val="24"/>
         </w:rPr>
-      </w:pPr>
+        <w:t>E</w:t>
+      </w:r>
       <w:r>
         <w:rPr>
           <w:rFonts w:ascii="Arial" w:hAnsi="Arial" w:cs="Arial"/>
           <w:szCs w:val="24"/>
         </w:rPr>
-        <w:t xml:space="preserve">Como Vuforia es la mejor opción en cuanto al desarrollo de aplicaciones de realidad aumentada,  este </w:t>
-      </w:r>
-      <w:r>
-        <w:rPr>
-          <w:rFonts w:ascii="Arial" w:hAnsi="Arial" w:cs="Arial"/>
-          <w:bCs/>
-          <w:color w:val="000000"/>
+        <w:t xml:space="preserve">l </w:t>
+      </w:r>
+      <w:r>
+        <w:rPr>
+          <w:rFonts w:ascii="Arial" w:hAnsi="Arial" w:cs="Arial"/>
           <w:szCs w:val="24"/>
         </w:rPr>
-        <w:t xml:space="preserve">dispone de un plugin para interactuar con Unity3D. </w:t>
-      </w:r>
+        <w:t xml:space="preserve">análisis </w:t>
+      </w:r>
+      <w:r>
+        <w:rPr>
+          <w:rFonts w:ascii="Arial" w:hAnsi="Arial" w:cs="Arial"/>
+          <w:szCs w:val="24"/>
+        </w:rPr>
+        <w:t>de las características de ambas herramientas</w:t>
+      </w:r>
+      <w:r>
+        <w:rPr>
+          <w:rFonts w:ascii="Arial" w:hAnsi="Arial" w:cs="Arial"/>
+          <w:szCs w:val="24"/>
+        </w:rPr>
+        <w:t>,</w:t>
+      </w:r>
+      <w:r>
+        <w:rPr>
+          <w:rFonts w:ascii="Arial" w:hAnsi="Arial" w:cs="Arial"/>
+          <w:szCs w:val="24"/>
+        </w:rPr>
+        <w:t xml:space="preserve"> inclina la balanza </w:t>
+      </w:r>
+      <w:r>
+        <w:rPr>
+          <w:rFonts w:ascii="Arial" w:hAnsi="Arial" w:cs="Arial"/>
+          <w:szCs w:val="24"/>
+        </w:rPr>
+        <w:t xml:space="preserve">a favor de Unity </w:t>
+      </w:r>
+      <w:r>
+        <w:rPr>
+          <w:rFonts w:ascii="Arial" w:hAnsi="Arial" w:cs="Arial"/>
+          <w:szCs w:val="24"/>
+        </w:rPr>
+        <w:t>3D.</w:t>
+      </w:r>
+      <w:r>
+        <w:rPr>
+          <w:rFonts w:ascii="Arial" w:hAnsi="Arial" w:cs="Arial"/>
+          <w:szCs w:val="24"/>
+        </w:rPr>
+        <w:t xml:space="preserve"> </w:t>
+      </w:r>
+      <w:r>
+        <w:rPr>
+          <w:rFonts w:ascii="Arial" w:hAnsi="Arial" w:cs="Arial"/>
+          <w:szCs w:val="24"/>
+        </w:rPr>
+        <w:t>E</w:t>
+      </w:r>
+      <w:r>
+        <w:rPr>
+          <w:rFonts w:ascii="Arial" w:hAnsi="Arial" w:cs="Arial"/>
+          <w:szCs w:val="24"/>
+        </w:rPr>
+        <w:t xml:space="preserve">sta herramientas </w:t>
+      </w:r>
+      <w:r>
+        <w:rPr>
+          <w:rFonts w:ascii="Arial" w:hAnsi="Arial" w:cs="Arial"/>
+          <w:szCs w:val="24"/>
+        </w:rPr>
+        <w:t xml:space="preserve">al </w:t>
+      </w:r>
+      <w:r>
+        <w:rPr>
+          <w:rFonts w:ascii="Arial" w:hAnsi="Arial" w:cs="Arial"/>
+          <w:szCs w:val="24"/>
+        </w:rPr>
+        <w:t xml:space="preserve">es dedicada </w:t>
+      </w:r>
+      <w:r>
+        <w:rPr>
+          <w:rFonts w:ascii="Arial" w:hAnsi="Arial" w:cs="Arial"/>
+          <w:szCs w:val="24"/>
+        </w:rPr>
+        <w:t>para el desarrollo de aplicaciones interactivas y videos j</w:t>
+      </w:r>
+      <w:r>
+        <w:rPr>
+          <w:rFonts w:ascii="Arial" w:hAnsi="Arial" w:cs="Arial"/>
+          <w:szCs w:val="24"/>
+        </w:rPr>
+        <w:t>uegos.</w:t>
+      </w:r>
+    </w:p>
+    <w:p>
+      <w:pPr>
+        <w:jc w:val="both"/>
+        <w:rPr>
+          <w:rFonts w:ascii="Arial" w:hAnsi="Arial" w:cs="Arial"/>
+          <w:szCs w:val="24"/>
+        </w:rPr>
+      </w:pPr>
+    </w:p>
+    <w:p>
+      <w:pPr>
+        <w:jc w:val="both"/>
+        <w:rPr>
+          <w:rFonts w:ascii="Arial" w:hAnsi="Arial" w:cs="Arial"/>
+          <w:szCs w:val="24"/>
+        </w:rPr>
+      </w:pPr>
+    </w:p>
+    <w:p>
+      <w:pPr>
+        <w:jc w:val="both"/>
+        <w:rPr>
+          <w:rFonts w:ascii="Arial" w:hAnsi="Arial" w:cs="Arial"/>
+          <w:szCs w:val="24"/>
+        </w:rPr>
+      </w:pPr>
+    </w:p>
+    <w:p>
+      <w:pPr>
+        <w:jc w:val="both"/>
+        <w:rPr>
+          <w:rFonts w:ascii="Arial" w:hAnsi="Arial" w:cs="Arial"/>
+          <w:szCs w:val="24"/>
+        </w:rPr>
+      </w:pPr>
+    </w:p>
+    <w:p>
+      <w:pPr>
+        <w:jc w:val="both"/>
+        <w:rPr>
+          <w:rFonts w:ascii="Arial" w:hAnsi="Arial" w:cs="Arial"/>
+          <w:szCs w:val="24"/>
+        </w:rPr>
+      </w:pPr>
+    </w:p>
+    <w:p>
+      <w:pPr>
+        <w:jc w:val="both"/>
+        <w:rPr>
+          <w:rFonts w:ascii="Arial" w:hAnsi="Arial" w:cs="Arial"/>
+          <w:szCs w:val="24"/>
+        </w:rPr>
+      </w:pPr>
     </w:p>
     <w:p>
       <w:pPr>
@@ -2809,7 +3731,7 @@
           <w:rFonts w:ascii="Arial" w:hAnsi="Arial" w:cs="Arial"/>
           <w:szCs w:val="24"/>
         </w:rPr>
-        <w:t xml:space="preserve">Unity es un motor gráfico 3D para PC y Mac que viene empaquetado como una herramienta para crear aplicaciones interactivas, juegos, visualizaciones y animaciones en 3D en tiempo real.  El editor de Unity ofrece un completo editor visual para crear aplicaciones y juegos. El contenido de las aplicaciones es construido desde el editor y se programa usando un lenguaje de scripts.  Esto scripts se compiladas usando una versión de </w:t>
+        <w:t xml:space="preserve">El editor de Unity ofrece un completo editor visual para crear aplicaciones y juegos. El contenido de las aplicaciones es construido desde el editor y se programa usando un lenguaje de scripts.  Esto scripts se compiladas usando una versión de </w:t>
       </w:r>
       <w:proofErr w:type="spellStart"/>
       <w:r>
@@ -2866,144 +3788,6 @@
           <w:lang w:val="es-AR" w:eastAsia="es-AR"/>
         </w:rPr>
         <w:t>[Collado, 2012].</w:t>
-      </w:r>
-    </w:p>
-    <w:p>
-      <w:pPr>
-        <w:jc w:val="both"/>
-        <w:rPr>
-          <w:rFonts w:ascii="Arial" w:hAnsi="Arial" w:cs="Arial"/>
-          <w:szCs w:val="24"/>
-        </w:rPr>
-      </w:pPr>
-      <w:r>
-        <w:rPr>
-          <w:rFonts w:ascii="Arial" w:hAnsi="Arial" w:cs="Arial"/>
-          <w:szCs w:val="24"/>
-        </w:rPr>
-        <w:t xml:space="preserve">Como </w:t>
-      </w:r>
-      <w:hyperlink r:id="rId14" w:tgtFrame="_blank" w:tooltip="Unity3D" w:history="1">
-        <w:r>
-          <w:rPr>
-            <w:rStyle w:val="Hipervnculo"/>
-            <w:rFonts w:ascii="Arial" w:hAnsi="Arial" w:cs="Arial"/>
-            <w:szCs w:val="24"/>
-          </w:rPr>
-          <w:t>Unity3D</w:t>
-        </w:r>
-      </w:hyperlink>
-      <w:r>
-        <w:rPr>
-          <w:rStyle w:val="apple-converted-space"/>
-          <w:rFonts w:ascii="Arial" w:hAnsi="Arial" w:cs="Arial"/>
-          <w:szCs w:val="24"/>
-        </w:rPr>
-        <w:t> </w:t>
-      </w:r>
-      <w:r>
-        <w:rPr>
-          <w:rFonts w:ascii="Arial" w:hAnsi="Arial" w:cs="Arial"/>
-          <w:szCs w:val="24"/>
-        </w:rPr>
-        <w:t>es una plataforma de contenidos 3D interactivos y</w:t>
-      </w:r>
-      <w:r>
-        <w:rPr>
-          <w:rStyle w:val="apple-converted-space"/>
-          <w:rFonts w:ascii="Arial" w:hAnsi="Arial" w:cs="Arial"/>
-          <w:szCs w:val="24"/>
-        </w:rPr>
-        <w:t> </w:t>
-      </w:r>
-      <w:hyperlink r:id="rId15" w:tgtFrame="_blank" w:tooltip="Vuforia" w:history="1">
-        <w:r>
-          <w:rPr>
-            <w:rStyle w:val="Hipervnculo"/>
-            <w:rFonts w:ascii="Arial" w:hAnsi="Arial" w:cs="Arial"/>
-            <w:szCs w:val="24"/>
-          </w:rPr>
-          <w:t>Vuforia</w:t>
-        </w:r>
-      </w:hyperlink>
-      <w:r>
-        <w:rPr>
-          <w:rStyle w:val="apple-converted-space"/>
-          <w:rFonts w:ascii="Arial" w:hAnsi="Arial" w:cs="Arial"/>
-          <w:szCs w:val="24"/>
-        </w:rPr>
-        <w:t> </w:t>
-      </w:r>
-      <w:r>
-        <w:rPr>
-          <w:rFonts w:ascii="Arial" w:hAnsi="Arial" w:cs="Arial"/>
-          <w:szCs w:val="24"/>
-        </w:rPr>
-        <w:t xml:space="preserve">es el sistema de desarrollo (SDK) de realidad aumentada de Qualcomm, </w:t>
-      </w:r>
-      <w:proofErr w:type="gramStart"/>
-      <w:r>
-        <w:rPr>
-          <w:rFonts w:ascii="Arial" w:hAnsi="Arial" w:cs="Arial"/>
-          <w:szCs w:val="24"/>
-        </w:rPr>
-        <w:t>juntos</w:t>
-      </w:r>
-      <w:proofErr w:type="gramEnd"/>
-      <w:r>
-        <w:rPr>
-          <w:rFonts w:ascii="Arial" w:hAnsi="Arial" w:cs="Arial"/>
-          <w:szCs w:val="24"/>
-        </w:rPr>
-        <w:t xml:space="preserve"> forman un binomio muy potente que  permite crear desde simples visualizadores de realidad aumentada hasta imaginativos videojuegos, a partir de tus propias creaciones en 3D. Además resulta relativamente sencillo generar una </w:t>
-      </w:r>
-      <w:proofErr w:type="spellStart"/>
-      <w:r>
-        <w:rPr>
-          <w:rFonts w:ascii="Arial" w:hAnsi="Arial" w:cs="Arial"/>
-          <w:szCs w:val="24"/>
-        </w:rPr>
-        <w:t>app</w:t>
-      </w:r>
-      <w:proofErr w:type="spellEnd"/>
-      <w:r>
-        <w:rPr>
-          <w:rFonts w:ascii="Arial" w:hAnsi="Arial" w:cs="Arial"/>
-          <w:szCs w:val="24"/>
-        </w:rPr>
-        <w:t xml:space="preserve">  para la plataforma </w:t>
-      </w:r>
-      <w:proofErr w:type="spellStart"/>
-      <w:r>
-        <w:rPr>
-          <w:rFonts w:ascii="Arial" w:hAnsi="Arial" w:cs="Arial"/>
-          <w:szCs w:val="24"/>
-        </w:rPr>
-        <w:t>android</w:t>
-      </w:r>
-      <w:proofErr w:type="spellEnd"/>
-      <w:r>
-        <w:rPr>
-          <w:rFonts w:ascii="Arial" w:hAnsi="Arial" w:cs="Arial"/>
-          <w:szCs w:val="24"/>
-        </w:rPr>
-        <w:t xml:space="preserve"> e </w:t>
-      </w:r>
-      <w:proofErr w:type="spellStart"/>
-      <w:r>
-        <w:rPr>
-          <w:rFonts w:ascii="Arial" w:hAnsi="Arial" w:cs="Arial"/>
-          <w:szCs w:val="24"/>
-        </w:rPr>
-        <w:t>iOS</w:t>
-      </w:r>
-      <w:proofErr w:type="spellEnd"/>
-      <w:r>
-        <w:rPr>
-          <w:rFonts w:ascii="Arial" w:hAnsi="Arial" w:cs="Arial"/>
-          <w:szCs w:val="24"/>
-        </w:rPr>
-        <w:t>.</w:t>
       </w:r>
     </w:p>
     <w:p>
@@ -3121,7 +3905,7 @@
                     <pic:cNvPicPr/>
                   </pic:nvPicPr>
                   <pic:blipFill>
-                    <a:blip r:embed="rId16"/>
+                    <a:blip r:embed="rId14"/>
                     <a:stretch>
                       <a:fillRect/>
                     </a:stretch>
@@ -3191,21 +3975,7 @@
         <w:rPr>
           <w:sz w:val="22"/>
         </w:rPr>
-        <w:t xml:space="preserve">Es el área de visualización de Unity donde construimos visualmente cada escena de </w:t>
-      </w:r>
-      <w:proofErr w:type="gramStart"/>
-      <w:r>
-        <w:rPr>
-          <w:sz w:val="22"/>
-        </w:rPr>
-        <w:t>nuestro</w:t>
-      </w:r>
-      <w:proofErr w:type="gramEnd"/>
-      <w:r>
-        <w:rPr>
-          <w:sz w:val="22"/>
-        </w:rPr>
-        <w:t xml:space="preserve"> aplicación.  La vista de escena es un entorno 3D para crear cada escena desde el inicio. Trabajar con la vista de escena, en la forma más sencilla, sería arrastrar un objeto desde la vista de proyecto a la vista de escena, entonces podrás posicionarlo, escalarlo, rotarlo y agregarle textura.</w:t>
+        <w:t>Es el área de visualización de Unity donde construimos visualmente cada escena de nuestro aplicación.  La vista de escena es un entorno 3D para crear cada escena desde el inicio. Trabajar con la vista de escena, en la forma más sencilla, sería arrastrar un objeto desde la vista de proyecto a la vista de escena, entonces podrás posicionarlo, escalarlo, rotarlo y agregarle textura.</w:t>
       </w:r>
     </w:p>
     <w:p>
@@ -3270,7 +4040,7 @@
                     </pic:cNvPicPr>
                   </pic:nvPicPr>
                   <pic:blipFill>
-                    <a:blip r:embed="rId17"/>
+                    <a:blip r:embed="rId15"/>
                     <a:srcRect/>
                     <a:stretch>
                       <a:fillRect/>
@@ -3314,35 +4084,7 @@
         <w:rPr>
           <w:sz w:val="22"/>
         </w:rPr>
-        <w:t xml:space="preserve">Por defecto esta herramienta tiene </w:t>
-      </w:r>
-      <w:proofErr w:type="gramStart"/>
-      <w:r>
-        <w:rPr>
-          <w:sz w:val="22"/>
-        </w:rPr>
-        <w:t>un</w:t>
-      </w:r>
-      <w:proofErr w:type="gramEnd"/>
-      <w:r>
-        <w:rPr>
-          <w:sz w:val="22"/>
-        </w:rPr>
-        <w:t xml:space="preserve"> perspectiva 3D de la escena. Podemos cambiar esto por un </w:t>
-      </w:r>
-      <w:proofErr w:type="gramStart"/>
-      <w:r>
-        <w:rPr>
-          <w:sz w:val="22"/>
-        </w:rPr>
-        <w:t>numero</w:t>
-      </w:r>
-      <w:proofErr w:type="gramEnd"/>
-      <w:r>
-        <w:rPr>
-          <w:sz w:val="22"/>
-        </w:rPr>
-        <w:t xml:space="preserve"> de vistas Ortográficas: top </w:t>
+        <w:t xml:space="preserve">Por defecto esta herramienta tiene un perspectiva 3D de la escena. Podemos cambiar esto por un numero de vistas Ortográficas: top </w:t>
       </w:r>
       <w:proofErr w:type="spellStart"/>
       <w:r>
@@ -3434,35 +4176,7 @@
         <w:rPr>
           <w:sz w:val="22"/>
         </w:rPr>
-        <w:t xml:space="preserve"> de </w:t>
-      </w:r>
-      <w:proofErr w:type="gramStart"/>
-      <w:r>
-        <w:rPr>
-          <w:sz w:val="22"/>
-        </w:rPr>
-        <w:t>nuestro</w:t>
-      </w:r>
-      <w:proofErr w:type="gramEnd"/>
-      <w:r>
-        <w:rPr>
-          <w:sz w:val="22"/>
-        </w:rPr>
-        <w:t xml:space="preserve"> aplicación. En cualquier momento podemos reproducir </w:t>
-      </w:r>
-      <w:proofErr w:type="gramStart"/>
-      <w:r>
-        <w:rPr>
-          <w:sz w:val="22"/>
-        </w:rPr>
-        <w:t>nuestro</w:t>
-      </w:r>
-      <w:proofErr w:type="gramEnd"/>
-      <w:r>
-        <w:rPr>
-          <w:sz w:val="22"/>
-        </w:rPr>
-        <w:t xml:space="preserve"> aplicación y probarlo en esta vista.</w:t>
+        <w:t xml:space="preserve"> de nuestro aplicación. En cualquier momento podemos reproducir nuestro aplicación y probarlo en esta vista.</w:t>
       </w:r>
     </w:p>
     <w:p>
@@ -3518,7 +4232,7 @@
                     </pic:cNvPicPr>
                   </pic:nvPicPr>
                   <pic:blipFill>
-                    <a:blip r:embed="rId18"/>
+                    <a:blip r:embed="rId16"/>
                     <a:srcRect/>
                     <a:stretch>
                       <a:fillRect/>
@@ -3813,19 +4527,11 @@
           <w:sz w:val="22"/>
         </w:rPr>
       </w:pPr>
-      <w:proofErr w:type="gramStart"/>
-      <w:r>
-        <w:rPr>
-          <w:sz w:val="22"/>
-        </w:rPr>
-        <w:t>propiedades</w:t>
-      </w:r>
-      <w:proofErr w:type="gramEnd"/>
-      <w:r>
-        <w:rPr>
-          <w:sz w:val="22"/>
-        </w:rPr>
-        <w:t xml:space="preserve"> de ese objeto donde puedes personalizar varias características del mismo. Por ejemplo, si seleccionas una luz o cámara, el inspector te permitirá editar varias propiedades de la luz o de la cámara.</w:t>
+      <w:r>
+        <w:rPr>
+          <w:sz w:val="22"/>
+        </w:rPr>
+        <w:t>propiedades de ese objeto donde puedes personalizar varias características del mismo. Por ejemplo, si seleccionas una luz o cámara, el inspector te permitirá editar varias propiedades de la luz o de la cámara.</w:t>
       </w:r>
     </w:p>
     <w:p>
@@ -4008,7 +4714,7 @@
                     </pic:cNvPicPr>
                   </pic:nvPicPr>
                   <pic:blipFill>
-                    <a:blip r:embed="rId19"/>
+                    <a:blip r:embed="rId17"/>
                     <a:srcRect/>
                     <a:stretch>
                       <a:fillRect/>
@@ -4090,19 +4796,11 @@
           <w:sz w:val="22"/>
         </w:rPr>
       </w:pPr>
-      <w:proofErr w:type="gramStart"/>
-      <w:r>
-        <w:rPr>
-          <w:sz w:val="22"/>
-        </w:rPr>
-        <w:t>proyecto</w:t>
-      </w:r>
-      <w:proofErr w:type="gramEnd"/>
-      <w:r>
-        <w:rPr>
-          <w:sz w:val="22"/>
-        </w:rPr>
-        <w:t xml:space="preserve">. Los paquetes son conjuntos de </w:t>
+      <w:r>
+        <w:rPr>
+          <w:sz w:val="22"/>
+        </w:rPr>
+        <w:t xml:space="preserve">proyecto. Los paquetes son conjuntos de </w:t>
       </w:r>
       <w:proofErr w:type="spellStart"/>
       <w:r>
@@ -4757,21 +5455,12 @@
           <w:lang w:val="es-ES"/>
         </w:rPr>
       </w:pPr>
-      <w:proofErr w:type="gramStart"/>
       <w:r>
         <w:rPr>
           <w:sz w:val="22"/>
           <w:lang w:val="es-ES"/>
         </w:rPr>
-        <w:t>organiza</w:t>
-      </w:r>
-      <w:proofErr w:type="gramEnd"/>
-      <w:r>
-        <w:rPr>
-          <w:sz w:val="22"/>
-          <w:lang w:val="es-ES"/>
-        </w:rPr>
-        <w:t xml:space="preserve"> los </w:t>
+        <w:t xml:space="preserve">organiza los </w:t>
       </w:r>
       <w:proofErr w:type="spellStart"/>
       <w:r>
@@ -4802,21 +5491,12 @@
           <w:lang w:val="es-ES"/>
         </w:rPr>
       </w:pPr>
-      <w:proofErr w:type="gramStart"/>
       <w:r>
         <w:rPr>
           <w:sz w:val="22"/>
           <w:lang w:val="es-ES"/>
         </w:rPr>
-        <w:t>un</w:t>
-      </w:r>
-      <w:proofErr w:type="gramEnd"/>
-      <w:r>
-        <w:rPr>
-          <w:sz w:val="22"/>
-          <w:lang w:val="es-ES"/>
-        </w:rPr>
-        <w:t xml:space="preserve"> ejecutable puede cargar el contenido, </w:t>
+        <w:t xml:space="preserve">un ejecutable puede cargar el contenido, </w:t>
       </w:r>
       <w:proofErr w:type="spellStart"/>
       <w:r>
@@ -4991,7 +5671,7 @@
                     </pic:cNvPicPr>
                   </pic:nvPicPr>
                   <pic:blipFill>
-                    <a:blip r:embed="rId20"/>
+                    <a:blip r:embed="rId18"/>
                     <a:srcRect/>
                     <a:stretch>
                       <a:fillRect/>
@@ -5067,19 +5747,11 @@
           <w:sz w:val="22"/>
         </w:rPr>
       </w:pPr>
-      <w:proofErr w:type="gramStart"/>
-      <w:r>
-        <w:rPr>
-          <w:sz w:val="22"/>
-        </w:rPr>
-        <w:t>que</w:t>
-      </w:r>
-      <w:proofErr w:type="gramEnd"/>
-      <w:r>
-        <w:rPr>
-          <w:sz w:val="22"/>
-        </w:rPr>
-        <w:t xml:space="preserve"> se muestre cuando la aplicación se cargue por lo que normalmente será un menú o una pantalla de inicio.</w:t>
+      <w:r>
+        <w:rPr>
+          <w:sz w:val="22"/>
+        </w:rPr>
+        <w:t>que se muestre cuando la aplicación se cargue por lo que normalmente será un menú o una pantalla de inicio.</w:t>
       </w:r>
     </w:p>
     <w:p>
@@ -5547,21 +6219,7 @@
               <w:rPr>
                 <w:sz w:val="22"/>
               </w:rPr>
-              <w:t xml:space="preserve">Los  requisitos de almacenamiento pueden ser </w:t>
-            </w:r>
-            <w:proofErr w:type="gramStart"/>
-            <w:r>
-              <w:rPr>
-                <w:sz w:val="22"/>
-              </w:rPr>
-              <w:t>excesivo</w:t>
-            </w:r>
-            <w:proofErr w:type="gramEnd"/>
-            <w:r>
-              <w:rPr>
-                <w:sz w:val="22"/>
-              </w:rPr>
-              <w:t>.</w:t>
+              <w:t>Los  requisitos de almacenamiento pueden ser excesivo.</w:t>
             </w:r>
           </w:p>
         </w:tc>
@@ -5926,7 +6584,7 @@
           <w:szCs w:val="24"/>
         </w:rPr>
       </w:pPr>
-      <w:hyperlink r:id="rId21" w:history="1">
+      <w:hyperlink r:id="rId19" w:history="1">
         <w:r>
           <w:rPr>
             <w:rStyle w:val="Hipervnculo"/>
@@ -5946,7 +6604,7 @@
           <w:szCs w:val="24"/>
         </w:rPr>
       </w:pPr>
-      <w:hyperlink r:id="rId22" w:history="1">
+      <w:hyperlink r:id="rId20" w:history="1">
         <w:r>
           <w:rPr>
             <w:rStyle w:val="Hipervnculo"/>
@@ -5966,21 +6624,12 @@
           <w:szCs w:val="24"/>
         </w:rPr>
       </w:pPr>
-      <w:proofErr w:type="gramStart"/>
       <w:r>
         <w:rPr>
           <w:rFonts w:ascii="Arial" w:hAnsi="Arial" w:cs="Arial"/>
           <w:szCs w:val="24"/>
         </w:rPr>
-        <w:t>consultada</w:t>
-      </w:r>
-      <w:proofErr w:type="gramEnd"/>
-      <w:r>
-        <w:rPr>
-          <w:rFonts w:ascii="Arial" w:hAnsi="Arial" w:cs="Arial"/>
-          <w:szCs w:val="24"/>
-        </w:rPr>
-        <w:t>: 16- ene-2014</w:t>
+        <w:t>consultada: 16- ene-2014</w:t>
       </w:r>
     </w:p>
     <w:p>

</xml_diff>

<commit_message>
Actualizacion capitulo 3 unity 3d vs eclipse
</commit_message>
<xml_diff>
--- a/Documentacion/CAPITULO 3-ANALISIS Y EVALUACION DE TECNOLOGIAS DE REALIDAD AUMENTADA..docx
+++ b/Documentacion/CAPITULO 3-ANALISIS Y EVALUACION DE TECNOLOGIAS DE REALIDAD AUMENTADA..docx
@@ -3000,6 +3000,87 @@
       <w:pPr>
         <w:jc w:val="both"/>
         <w:rPr>
+          <w:rFonts w:ascii="Arial" w:eastAsia="Times New Roman" w:hAnsi="Arial" w:cs="Arial"/>
+          <w:szCs w:val="24"/>
+          <w:lang w:val="es-AR" w:eastAsia="es-AR"/>
+        </w:rPr>
+      </w:pPr>
+      <w:r>
+        <w:rPr>
+          <w:rFonts w:ascii="Arial" w:hAnsi="Arial" w:cs="Arial"/>
+          <w:szCs w:val="24"/>
+        </w:rPr>
+        <w:t xml:space="preserve">Unity es un motor gráfico 3D para PC y Mac que viene empaquetado como una herramienta para crear aplicaciones interactivas, juegos, visualizaciones y animaciones en 3D en tiempo real.  El editor de Unity ofrece un completo editor visual para crear aplicaciones y juegos. El contenido de las aplicaciones es construido desde el editor y se programa usando un lenguaje de scripts.  Esto scripts se compiladas usando una versión de </w:t>
+      </w:r>
+      <w:proofErr w:type="spellStart"/>
+      <w:r>
+        <w:rPr>
+          <w:rFonts w:ascii="Arial" w:hAnsi="Arial" w:cs="Arial"/>
+          <w:szCs w:val="24"/>
+        </w:rPr>
+        <w:t>JavaScript</w:t>
+      </w:r>
+      <w:proofErr w:type="spellEnd"/>
+      <w:r>
+        <w:rPr>
+          <w:rFonts w:ascii="Arial" w:hAnsi="Arial" w:cs="Arial"/>
+          <w:szCs w:val="24"/>
+        </w:rPr>
+        <w:t xml:space="preserve">, C# o </w:t>
+      </w:r>
+      <w:proofErr w:type="spellStart"/>
+      <w:r>
+        <w:rPr>
+          <w:rFonts w:ascii="Arial" w:hAnsi="Arial" w:cs="Arial"/>
+          <w:szCs w:val="24"/>
+        </w:rPr>
+        <w:t>Boo</w:t>
+      </w:r>
+      <w:proofErr w:type="spellEnd"/>
+      <w:r>
+        <w:rPr>
+          <w:rFonts w:ascii="Arial" w:hAnsi="Arial" w:cs="Arial"/>
+          <w:szCs w:val="24"/>
+        </w:rPr>
+        <w:t xml:space="preserve">, un dialecto de </w:t>
+      </w:r>
+      <w:proofErr w:type="spellStart"/>
+      <w:r>
+        <w:rPr>
+          <w:rFonts w:ascii="Arial" w:hAnsi="Arial" w:cs="Arial"/>
+          <w:szCs w:val="24"/>
+        </w:rPr>
+        <w:t>Python</w:t>
+      </w:r>
+      <w:proofErr w:type="spellEnd"/>
+      <w:r>
+        <w:rPr>
+          <w:rFonts w:ascii="Arial" w:hAnsi="Arial" w:cs="Arial"/>
+          <w:szCs w:val="24"/>
+        </w:rPr>
+        <w:t xml:space="preserve">. </w:t>
+      </w:r>
+      <w:r>
+        <w:rPr>
+          <w:rFonts w:ascii="Arial" w:eastAsia="Times New Roman" w:hAnsi="Arial" w:cs="Arial"/>
+          <w:szCs w:val="24"/>
+          <w:lang w:val="es-AR" w:eastAsia="es-AR"/>
+        </w:rPr>
+        <w:t>[Collado, 2012].</w:t>
+      </w:r>
+      <w:r>
+        <w:rPr>
+          <w:rFonts w:ascii="Arial" w:eastAsia="Times New Roman" w:hAnsi="Arial" w:cs="Arial"/>
+          <w:szCs w:val="24"/>
+          <w:lang w:val="es-AR" w:eastAsia="es-AR"/>
+        </w:rPr>
+        <w:t xml:space="preserve"> </w:t>
+      </w:r>
+    </w:p>
+    <w:p>
+      <w:pPr>
+        <w:jc w:val="both"/>
+        <w:rPr>
           <w:rFonts w:ascii="Arial" w:hAnsi="Arial"/>
           <w:b/>
         </w:rPr>
@@ -3011,6 +3092,15 @@
         </w:rPr>
         <w:t>Eclipse:</w:t>
       </w:r>
+    </w:p>
+    <w:p>
+      <w:pPr>
+        <w:jc w:val="both"/>
+        <w:rPr>
+          <w:rFonts w:ascii="Arial" w:hAnsi="Arial"/>
+          <w:b/>
+        </w:rPr>
+      </w:pPr>
     </w:p>
     <w:p>
       <w:pPr>
@@ -3198,7 +3288,15 @@
                 <w:rFonts w:ascii="Arial" w:hAnsi="Arial" w:cs="Arial"/>
                 <w:szCs w:val="24"/>
               </w:rPr>
-              <w:t xml:space="preserve">Usa archivos con extensión </w:t>
+              <w:t xml:space="preserve">Usa archivos </w:t>
+            </w:r>
+            <w:r>
+              <w:rPr>
+                <w:rFonts w:ascii="Arial" w:hAnsi="Arial" w:cs="Arial"/>
+                <w:szCs w:val="24"/>
+              </w:rPr>
+              <w:lastRenderedPageBreak/>
+              <w:t xml:space="preserve">con extensión </w:t>
             </w:r>
             <w:proofErr w:type="spellStart"/>
             <w:r>
@@ -3251,6 +3349,7 @@
                 <w:rFonts w:ascii="Arial" w:hAnsi="Arial" w:cs="Arial"/>
                 <w:szCs w:val="24"/>
               </w:rPr>
+              <w:lastRenderedPageBreak/>
               <w:t>No dispone de un editor</w:t>
             </w:r>
             <w:r>
@@ -3258,7 +3357,15 @@
                 <w:rFonts w:ascii="Arial" w:hAnsi="Arial" w:cs="Arial"/>
                 <w:szCs w:val="24"/>
               </w:rPr>
-              <w:t>, se debe trabajar con el modelo 3D mediante código, haciendo la tarea más compleja.</w:t>
+              <w:t xml:space="preserve">, se debe trabajar con el modelo 3D mediante código, </w:t>
+            </w:r>
+            <w:r>
+              <w:rPr>
+                <w:rFonts w:ascii="Arial" w:hAnsi="Arial" w:cs="Arial"/>
+                <w:szCs w:val="24"/>
+              </w:rPr>
+              <w:lastRenderedPageBreak/>
+              <w:t>haciendo la tarea más compleja.</w:t>
             </w:r>
             <w:r>
               <w:rPr>
@@ -3304,6 +3411,7 @@
                 <w:rFonts w:ascii="Arial" w:hAnsi="Arial" w:cs="Arial"/>
                 <w:szCs w:val="24"/>
               </w:rPr>
+              <w:lastRenderedPageBreak/>
               <w:t>Vuforia dispone de un plugin para trabajar con Unity 3D y es de fácil integración.</w:t>
             </w:r>
           </w:p>
@@ -3473,7 +3581,6 @@
                 <w:rFonts w:ascii="Arial" w:hAnsi="Arial" w:cs="Arial"/>
                 <w:szCs w:val="24"/>
               </w:rPr>
-              <w:lastRenderedPageBreak/>
               <w:t xml:space="preserve">Es un motor dedica para crear aplicaciones interactivas y juegos. </w:t>
             </w:r>
           </w:p>
@@ -3553,8 +3660,9 @@
       <w:pPr>
         <w:jc w:val="both"/>
         <w:rPr>
-          <w:rFonts w:ascii="Arial" w:hAnsi="Arial" w:cs="Arial"/>
-          <w:szCs w:val="24"/>
+          <w:rFonts w:ascii="Arial" w:eastAsia="Times New Roman" w:hAnsi="Arial" w:cs="Arial"/>
+          <w:szCs w:val="24"/>
+          <w:lang w:val="es-AR" w:eastAsia="es-AR"/>
         </w:rPr>
       </w:pPr>
       <w:r>
@@ -3625,50 +3733,88 @@
           <w:rFonts w:ascii="Arial" w:hAnsi="Arial" w:cs="Arial"/>
           <w:szCs w:val="24"/>
         </w:rPr>
-        <w:t>E</w:t>
-      </w:r>
-      <w:r>
-        <w:rPr>
-          <w:rFonts w:ascii="Arial" w:hAnsi="Arial" w:cs="Arial"/>
-          <w:szCs w:val="24"/>
-        </w:rPr>
-        <w:t xml:space="preserve">sta herramientas </w:t>
-      </w:r>
-      <w:r>
-        <w:rPr>
-          <w:rFonts w:ascii="Arial" w:hAnsi="Arial" w:cs="Arial"/>
-          <w:szCs w:val="24"/>
-        </w:rPr>
-        <w:t xml:space="preserve">al </w:t>
-      </w:r>
-      <w:r>
-        <w:rPr>
-          <w:rFonts w:ascii="Arial" w:hAnsi="Arial" w:cs="Arial"/>
-          <w:szCs w:val="24"/>
-        </w:rPr>
-        <w:t xml:space="preserve">es dedicada </w:t>
-      </w:r>
-      <w:r>
-        <w:rPr>
-          <w:rFonts w:ascii="Arial" w:hAnsi="Arial" w:cs="Arial"/>
-          <w:szCs w:val="24"/>
-        </w:rPr>
-        <w:t>para el desarrollo de aplicaciones interactivas y videos j</w:t>
-      </w:r>
-      <w:r>
-        <w:rPr>
-          <w:rFonts w:ascii="Arial" w:hAnsi="Arial" w:cs="Arial"/>
-          <w:szCs w:val="24"/>
-        </w:rPr>
-        <w:t>uegos.</w:t>
-      </w:r>
-    </w:p>
-    <w:p>
-      <w:pPr>
-        <w:jc w:val="both"/>
-        <w:rPr>
-          <w:rFonts w:ascii="Arial" w:hAnsi="Arial" w:cs="Arial"/>
-          <w:szCs w:val="24"/>
+        <w:t xml:space="preserve">Como </w:t>
+      </w:r>
+      <w:hyperlink r:id="rId14" w:tgtFrame="_blank" w:tooltip="Unity3D" w:history="1">
+        <w:r>
+          <w:rPr>
+            <w:rStyle w:val="Hipervnculo"/>
+            <w:rFonts w:ascii="Arial" w:hAnsi="Arial" w:cs="Arial"/>
+            <w:color w:val="auto"/>
+            <w:szCs w:val="24"/>
+            <w:u w:val="none"/>
+          </w:rPr>
+          <w:t>Unity3D</w:t>
+        </w:r>
+      </w:hyperlink>
+      <w:r>
+        <w:rPr>
+          <w:rStyle w:val="apple-converted-space"/>
+          <w:rFonts w:ascii="Arial" w:hAnsi="Arial" w:cs="Arial"/>
+          <w:szCs w:val="24"/>
+        </w:rPr>
+        <w:t> </w:t>
+      </w:r>
+      <w:r>
+        <w:rPr>
+          <w:rFonts w:ascii="Arial" w:hAnsi="Arial" w:cs="Arial"/>
+          <w:szCs w:val="24"/>
+        </w:rPr>
+        <w:t>es una plataforma de contenidos 3D interactivos y</w:t>
+      </w:r>
+      <w:r>
+        <w:rPr>
+          <w:rStyle w:val="apple-converted-space"/>
+          <w:rFonts w:ascii="Arial" w:hAnsi="Arial" w:cs="Arial"/>
+          <w:szCs w:val="24"/>
+        </w:rPr>
+        <w:t> </w:t>
+      </w:r>
+      <w:hyperlink r:id="rId15" w:tgtFrame="_blank" w:tooltip="Vuforia" w:history="1">
+        <w:r>
+          <w:rPr>
+            <w:rStyle w:val="Hipervnculo"/>
+            <w:rFonts w:ascii="Arial" w:hAnsi="Arial" w:cs="Arial"/>
+            <w:color w:val="auto"/>
+            <w:szCs w:val="24"/>
+            <w:u w:val="none"/>
+          </w:rPr>
+          <w:t>Vuforia</w:t>
+        </w:r>
+      </w:hyperlink>
+      <w:r>
+        <w:rPr>
+          <w:rStyle w:val="apple-converted-space"/>
+          <w:rFonts w:ascii="Arial" w:hAnsi="Arial" w:cs="Arial"/>
+          <w:szCs w:val="24"/>
+        </w:rPr>
+        <w:t> </w:t>
+      </w:r>
+      <w:r>
+        <w:rPr>
+          <w:rFonts w:ascii="Arial" w:hAnsi="Arial" w:cs="Arial"/>
+          <w:szCs w:val="24"/>
+        </w:rPr>
+        <w:t>es el sistema de desarrollo (SDK) de realidad aumentada de Qualcomm, juntos forman un binomio muy potente que  permite crear desde simples visualizadores de realidad aumentada hasta complejos videojuegos.</w:t>
+      </w:r>
+    </w:p>
+    <w:p>
+      <w:pPr>
+        <w:jc w:val="both"/>
+        <w:rPr>
+          <w:rFonts w:ascii="Arial" w:hAnsi="Arial" w:cs="Arial"/>
+          <w:szCs w:val="24"/>
+          <w:lang w:val="es-AR"/>
+        </w:rPr>
+      </w:pPr>
+    </w:p>
+    <w:p>
+      <w:pPr>
+        <w:jc w:val="both"/>
+        <w:rPr>
+          <w:rFonts w:ascii="Arial" w:hAnsi="Arial" w:cs="Arial"/>
+          <w:szCs w:val="24"/>
+          <w:lang w:val="es-AR"/>
         </w:rPr>
       </w:pPr>
     </w:p>
@@ -3905,7 +4051,7 @@
                     <pic:cNvPicPr/>
                   </pic:nvPicPr>
                   <pic:blipFill>
-                    <a:blip r:embed="rId14"/>
+                    <a:blip r:embed="rId16"/>
                     <a:stretch>
                       <a:fillRect/>
                     </a:stretch>
@@ -4040,7 +4186,7 @@
                     </pic:cNvPicPr>
                   </pic:nvPicPr>
                   <pic:blipFill>
-                    <a:blip r:embed="rId15"/>
+                    <a:blip r:embed="rId17"/>
                     <a:srcRect/>
                     <a:stretch>
                       <a:fillRect/>
@@ -4232,7 +4378,7 @@
                     </pic:cNvPicPr>
                   </pic:nvPicPr>
                   <pic:blipFill>
-                    <a:blip r:embed="rId16"/>
+                    <a:blip r:embed="rId18"/>
                     <a:srcRect/>
                     <a:stretch>
                       <a:fillRect/>
@@ -4714,7 +4860,7 @@
                     </pic:cNvPicPr>
                   </pic:nvPicPr>
                   <pic:blipFill>
-                    <a:blip r:embed="rId17"/>
+                    <a:blip r:embed="rId19"/>
                     <a:srcRect/>
                     <a:stretch>
                       <a:fillRect/>
@@ -5671,7 +5817,7 @@
                     </pic:cNvPicPr>
                   </pic:nvPicPr>
                   <pic:blipFill>
-                    <a:blip r:embed="rId18"/>
+                    <a:blip r:embed="rId20"/>
                     <a:srcRect/>
                     <a:stretch>
                       <a:fillRect/>
@@ -6584,7 +6730,7 @@
           <w:szCs w:val="24"/>
         </w:rPr>
       </w:pPr>
-      <w:hyperlink r:id="rId19" w:history="1">
+      <w:hyperlink r:id="rId21" w:history="1">
         <w:r>
           <w:rPr>
             <w:rStyle w:val="Hipervnculo"/>
@@ -6604,7 +6750,7 @@
           <w:szCs w:val="24"/>
         </w:rPr>
       </w:pPr>
-      <w:hyperlink r:id="rId20" w:history="1">
+      <w:hyperlink r:id="rId22" w:history="1">
         <w:r>
           <w:rPr>
             <w:rStyle w:val="Hipervnculo"/>

</xml_diff>

<commit_message>
Eleccion de la base de datos y referencias bibliograficas
</commit_message>
<xml_diff>
--- a/Documentacion/CAPITULO 3-ANALISIS Y EVALUACION DE TECNOLOGIAS DE REALIDAD AUMENTADA..docx
+++ b/Documentacion/CAPITULO 3-ANALISIS Y EVALUACION DE TECNOLOGIAS DE REALIDAD AUMENTADA..docx
@@ -58,7 +58,14 @@
           <w:rFonts w:ascii="Arial" w:hAnsi="Arial" w:cs="Arial"/>
           <w:b/>
         </w:rPr>
-        <w:t>Falta introducción.</w:t>
+        <w:t xml:space="preserve">ESTUDIO DE </w:t>
+      </w:r>
+      <w:r>
+        <w:rPr>
+          <w:rFonts w:ascii="Arial" w:hAnsi="Arial" w:cs="Arial"/>
+          <w:b/>
+        </w:rPr>
+        <w:t>TECNOLOGÍAS DE REALIDAD AUMENTADA</w:t>
       </w:r>
     </w:p>
     <w:p>
@@ -74,21 +81,7 @@
           <w:rFonts w:ascii="Arial" w:hAnsi="Arial" w:cs="Arial"/>
           <w:b/>
         </w:rPr>
-        <w:t xml:space="preserve">Estudio de </w:t>
-      </w:r>
-      <w:r>
-        <w:rPr>
-          <w:rFonts w:ascii="Arial" w:hAnsi="Arial" w:cs="Arial"/>
-          <w:b/>
-        </w:rPr>
-        <w:t>Tecnologías de Realidad Aumentada</w:t>
-      </w:r>
-      <w:r>
-        <w:rPr>
-          <w:rFonts w:ascii="Arial" w:hAnsi="Arial" w:cs="Arial"/>
-          <w:b/>
-        </w:rPr>
-        <w:t xml:space="preserve">: </w:t>
+        <w:t xml:space="preserve"> </w:t>
       </w:r>
       <w:r>
         <w:rPr>
@@ -2926,14 +2919,14 @@
           <w:rFonts w:ascii="Arial" w:hAnsi="Arial"/>
           <w:b/>
         </w:rPr>
-        <w:t xml:space="preserve">Elección del </w:t>
+        <w:t xml:space="preserve">ELECCIÓN DEL </w:t>
       </w:r>
       <w:r>
         <w:rPr>
           <w:rFonts w:ascii="Arial" w:hAnsi="Arial"/>
           <w:b/>
         </w:rPr>
-        <w:t>Entorno de Desarrollo para el prototipo</w:t>
+        <w:t>ENTORNO DE DESARROLLO PARA EL PROTOTIPO</w:t>
       </w:r>
     </w:p>
     <w:p>
@@ -4195,7 +4188,7 @@
           <w:szCs w:val="24"/>
           <w:lang w:val="es-AR" w:eastAsia="es-AR"/>
         </w:rPr>
-        <w:t>Análisis del Lenguaje de Programación.</w:t>
+        <w:t>ANÁLISIS DEL LENGUAJE DE PROGRAMACIÓN.</w:t>
       </w:r>
     </w:p>
     <w:p>
@@ -4574,18 +4567,332 @@
         <w:jc w:val="both"/>
         <w:rPr>
           <w:rFonts w:ascii="Arial" w:hAnsi="Arial" w:cs="Arial"/>
-          <w:szCs w:val="24"/>
-          <w:lang w:val="es-AR"/>
-        </w:rPr>
-      </w:pPr>
-      <w:r>
-        <w:rPr>
-          <w:rFonts w:ascii="Arial" w:hAnsi="Arial" w:cs="Arial"/>
+          <w:b/>
+          <w:szCs w:val="24"/>
+          <w:lang w:val="es-AR"/>
+        </w:rPr>
+      </w:pPr>
+      <w:r>
+        <w:rPr>
+          <w:rFonts w:ascii="Arial" w:hAnsi="Arial" w:cs="Arial"/>
+          <w:b/>
           <w:szCs w:val="24"/>
           <w:lang w:val="es-AR"/>
         </w:rPr>
         <w:lastRenderedPageBreak/>
-        <w:t>Herramienta de modelado 3D</w:t>
+        <w:t>ELECCION DE LA BASE DE DATOS</w:t>
+      </w:r>
+    </w:p>
+    <w:p>
+      <w:pPr>
+        <w:jc w:val="both"/>
+        <w:rPr>
+          <w:rFonts w:ascii="Arial" w:hAnsi="Arial" w:cs="Arial"/>
+          <w:szCs w:val="24"/>
+          <w:lang w:val="es-AR"/>
+        </w:rPr>
+      </w:pPr>
+      <w:r>
+        <w:rPr>
+          <w:rFonts w:ascii="Arial" w:hAnsi="Arial" w:cs="Arial"/>
+          <w:szCs w:val="24"/>
+          <w:lang w:val="es-AR"/>
+        </w:rPr>
+        <w:t xml:space="preserve">Existen dos bases de datos </w:t>
+      </w:r>
+      <w:r>
+        <w:rPr>
+          <w:rFonts w:ascii="Arial" w:hAnsi="Arial" w:cs="Arial"/>
+          <w:szCs w:val="24"/>
+          <w:lang w:val="es-AR"/>
+        </w:rPr>
+        <w:t>con las que trabaja la herramienta de desarrollo Unity 3D</w:t>
+      </w:r>
+      <w:r>
+        <w:rPr>
+          <w:rFonts w:ascii="Arial" w:hAnsi="Arial" w:cs="Arial"/>
+          <w:szCs w:val="24"/>
+          <w:lang w:val="es-AR"/>
+        </w:rPr>
+        <w:t>:</w:t>
+      </w:r>
+    </w:p>
+    <w:p>
+      <w:pPr>
+        <w:jc w:val="both"/>
+        <w:rPr>
+          <w:rFonts w:ascii="Arial" w:hAnsi="Arial" w:cs="Arial"/>
+        </w:rPr>
+      </w:pPr>
+      <w:r>
+        <w:rPr>
+          <w:rFonts w:ascii="Arial" w:hAnsi="Arial" w:cs="Arial"/>
+          <w:b/>
+          <w:szCs w:val="24"/>
+          <w:lang w:val="es-AR"/>
+        </w:rPr>
+        <w:t>SQLate:</w:t>
+      </w:r>
+      <w:r>
+        <w:rPr>
+          <w:rFonts w:ascii="Arial" w:hAnsi="Arial" w:cs="Arial"/>
+          <w:szCs w:val="24"/>
+          <w:lang w:val="es-AR"/>
+        </w:rPr>
+        <w:t xml:space="preserve"> Es un sistema de </w:t>
+      </w:r>
+      <w:r>
+        <w:rPr>
+          <w:rFonts w:ascii="Arial" w:hAnsi="Arial" w:cs="Arial"/>
+          <w:szCs w:val="24"/>
+          <w:lang w:val="es-AR"/>
+        </w:rPr>
+        <w:t>gestión</w:t>
+      </w:r>
+      <w:r>
+        <w:rPr>
+          <w:rFonts w:ascii="Arial" w:hAnsi="Arial" w:cs="Arial"/>
+          <w:szCs w:val="24"/>
+          <w:lang w:val="es-AR"/>
+        </w:rPr>
+        <w:t xml:space="preserve"> de base de datos relacional, contenida en un biblioteca en C. No nece</w:t>
+      </w:r>
+      <w:r>
+        <w:rPr>
+          <w:rFonts w:ascii="Arial" w:hAnsi="Arial" w:cs="Arial"/>
+          <w:szCs w:val="24"/>
+          <w:lang w:val="es-AR"/>
+        </w:rPr>
+        <w:t xml:space="preserve">sita un motor de base de datos </w:t>
+      </w:r>
+      <w:r>
+        <w:rPr>
+          <w:rFonts w:ascii="Arial" w:hAnsi="Arial" w:cs="Arial"/>
+          <w:szCs w:val="24"/>
+          <w:lang w:val="es-AR"/>
+        </w:rPr>
+        <w:t xml:space="preserve">a diferencia de </w:t>
+      </w:r>
+      <w:r>
+        <w:rPr>
+          <w:rFonts w:ascii="Arial" w:hAnsi="Arial" w:cs="Arial"/>
+          <w:szCs w:val="24"/>
+          <w:lang w:val="es-AR"/>
+        </w:rPr>
+        <w:t>Mysql</w:t>
+      </w:r>
+      <w:r>
+        <w:rPr>
+          <w:rFonts w:ascii="Arial" w:hAnsi="Arial" w:cs="Arial"/>
+          <w:szCs w:val="24"/>
+          <w:lang w:val="es-AR"/>
+        </w:rPr>
+        <w:t>, Postgre</w:t>
+      </w:r>
+      <w:r>
+        <w:rPr>
+          <w:rFonts w:ascii="Arial" w:hAnsi="Arial" w:cs="Arial"/>
+          <w:szCs w:val="24"/>
+          <w:lang w:val="es-AR"/>
+        </w:rPr>
+        <w:t xml:space="preserve">SQL u </w:t>
+      </w:r>
+      <w:r>
+        <w:rPr>
+          <w:rFonts w:ascii="Arial" w:hAnsi="Arial" w:cs="Arial"/>
+          <w:szCs w:val="24"/>
+          <w:lang w:val="es-AR"/>
+        </w:rPr>
+        <w:t xml:space="preserve">Oracle, es totalmente independiente que pasa a integrarse a la aplicación. El conjunto de la base de datos como las definiciones, tablas, índices y los propios datos  son guardados como un fichero estándar en la maquina local o dispositivo móvil. Realiza operaciones de forma  eficientes y es más rápido que </w:t>
+      </w:r>
+      <w:r>
+        <w:rPr>
+          <w:rFonts w:ascii="Arial" w:hAnsi="Arial" w:cs="Arial"/>
+          <w:szCs w:val="24"/>
+          <w:lang w:val="es-AR"/>
+        </w:rPr>
+        <w:t xml:space="preserve">Mysql </w:t>
+      </w:r>
+      <w:r>
+        <w:rPr>
+          <w:rFonts w:ascii="Arial" w:hAnsi="Arial" w:cs="Arial"/>
+          <w:szCs w:val="24"/>
+          <w:lang w:val="es-AR"/>
+        </w:rPr>
+        <w:t>y PostgreSQL. F</w:t>
+      </w:r>
+      <w:r>
+        <w:rPr>
+          <w:rFonts w:ascii="Arial" w:hAnsi="Arial" w:cs="Arial"/>
+          <w:szCs w:val="24"/>
+          <w:lang w:val="es-AR"/>
+        </w:rPr>
+        <w:t>unciona en muchas plataformas, no</w:t>
+      </w:r>
+      <w:r>
+        <w:rPr>
+          <w:rFonts w:ascii="Arial" w:hAnsi="Arial" w:cs="Arial"/>
+          <w:szCs w:val="24"/>
+          <w:lang w:val="es-AR"/>
+        </w:rPr>
+        <w:t xml:space="preserve"> requiere un servidor y tampoco configuraciones adicionales para su funcionamiento.</w:t>
+      </w:r>
+      <w:r>
+        <w:rPr>
+          <w:rFonts w:ascii="Arial" w:hAnsi="Arial" w:cs="Arial"/>
+          <w:szCs w:val="24"/>
+          <w:lang w:val="es-AR"/>
+        </w:rPr>
+        <w:t xml:space="preserve"> Es de carácter libre</w:t>
+      </w:r>
+      <w:r>
+        <w:rPr>
+          <w:rFonts w:ascii="Arial" w:hAnsi="Arial" w:cs="Arial"/>
+          <w:szCs w:val="24"/>
+          <w:lang w:val="es-AR"/>
+        </w:rPr>
+        <w:t>.</w:t>
+      </w:r>
+      <w:r>
+        <w:rPr>
+          <w:rFonts w:ascii="Arial" w:hAnsi="Arial" w:cs="Arial"/>
+        </w:rPr>
+        <w:t xml:space="preserve"> [</w:t>
+      </w:r>
+      <w:r>
+        <w:rPr>
+          <w:rFonts w:ascii="Arial" w:hAnsi="Arial" w:cs="Arial"/>
+          <w:bCs/>
+          <w:iCs/>
+          <w:shd w:val="clear" w:color="auto" w:fill="FFFFFF"/>
+        </w:rPr>
+        <w:t>Canaza</w:t>
+      </w:r>
+      <w:r>
+        <w:rPr>
+          <w:rFonts w:ascii="Arial" w:hAnsi="Arial" w:cs="Arial"/>
+        </w:rPr>
+        <w:t>, 2014</w:t>
+      </w:r>
+      <w:r>
+        <w:rPr>
+          <w:rFonts w:ascii="Arial" w:hAnsi="Arial" w:cs="Arial"/>
+        </w:rPr>
+        <w:t>]</w:t>
+      </w:r>
+    </w:p>
+    <w:p>
+      <w:pPr>
+        <w:jc w:val="both"/>
+        <w:rPr>
+          <w:rFonts w:ascii="Arial" w:hAnsi="Arial" w:cs="Arial"/>
+          <w:szCs w:val="24"/>
+          <w:lang w:val="es-AR"/>
+        </w:rPr>
+      </w:pPr>
+      <w:r>
+        <w:rPr>
+          <w:rFonts w:ascii="Arial" w:hAnsi="Arial" w:cs="Arial"/>
+          <w:b/>
+          <w:szCs w:val="24"/>
+          <w:lang w:val="es-AR"/>
+        </w:rPr>
+        <w:t>Mysql</w:t>
+      </w:r>
+      <w:r>
+        <w:rPr>
+          <w:rFonts w:ascii="Arial" w:hAnsi="Arial" w:cs="Arial"/>
+          <w:b/>
+          <w:szCs w:val="24"/>
+          <w:lang w:val="es-AR"/>
+        </w:rPr>
+        <w:t>:</w:t>
+      </w:r>
+      <w:r>
+        <w:rPr>
+          <w:rFonts w:ascii="Arial" w:hAnsi="Arial" w:cs="Arial"/>
+          <w:szCs w:val="24"/>
+          <w:lang w:val="es-AR"/>
+        </w:rPr>
+        <w:t xml:space="preserve"> </w:t>
+      </w:r>
+      <w:r>
+        <w:rPr>
+          <w:rFonts w:ascii="Arial" w:hAnsi="Arial" w:cs="Arial"/>
+          <w:szCs w:val="24"/>
+          <w:lang w:val="es-AR"/>
+        </w:rPr>
+        <w:t xml:space="preserve">Se trata de uno de los </w:t>
+      </w:r>
+      <w:r>
+        <w:rPr>
+          <w:rFonts w:ascii="Arial" w:hAnsi="Arial" w:cs="Arial"/>
+          <w:szCs w:val="24"/>
+          <w:lang w:val="es-AR"/>
+        </w:rPr>
+        <w:t xml:space="preserve">motores </w:t>
+      </w:r>
+      <w:r>
+        <w:rPr>
+          <w:rFonts w:ascii="Arial" w:hAnsi="Arial" w:cs="Arial"/>
+          <w:szCs w:val="24"/>
+          <w:lang w:val="es-AR"/>
+        </w:rPr>
+        <w:t>con mejor rendimiento, puesto que posee una gran velocidad a la hora de realizar las operaciones de gestión de la base de datos. Además, teniendo en cuenta sus requerimientos para la elaboración de bases de datos, ofrece un bajo consumo de recursos, pudiéndose ejecutar en equipos no demasiado complejos. Este gestor presenta una fácil instalación y configuración, y soporta gran variedad de sistemas operativos.</w:t>
+      </w:r>
+      <w:r>
+        <w:rPr>
+          <w:rFonts w:ascii="Arial" w:hAnsi="Arial" w:cs="Arial"/>
+          <w:szCs w:val="24"/>
+          <w:lang w:val="es-AR"/>
+        </w:rPr>
+        <w:t xml:space="preserve"> Es de carácter libre y cuenta con un </w:t>
+      </w:r>
+      <w:r>
+        <w:rPr>
+          <w:rFonts w:ascii="Arial" w:hAnsi="Arial" w:cs="Arial"/>
+          <w:szCs w:val="24"/>
+          <w:lang w:val="es-AR"/>
+        </w:rPr>
+        <w:t>servidor.</w:t>
+      </w:r>
+    </w:p>
+    <w:p>
+      <w:pPr>
+        <w:jc w:val="both"/>
+        <w:rPr>
+          <w:rFonts w:ascii="Arial" w:hAnsi="Arial" w:cs="Arial"/>
+          <w:szCs w:val="24"/>
+          <w:lang w:val="es-AR"/>
+        </w:rPr>
+      </w:pPr>
+      <w:r>
+        <w:rPr>
+          <w:rFonts w:ascii="Arial" w:hAnsi="Arial" w:cs="Arial"/>
+          <w:szCs w:val="24"/>
+          <w:lang w:val="es-AR"/>
+        </w:rPr>
+        <w:t>Se eligió para el desarrollo del prototipo Mysql</w:t>
+      </w:r>
+    </w:p>
+    <w:p>
+      <w:pPr>
+        <w:jc w:val="both"/>
+        <w:rPr>
+          <w:rFonts w:ascii="Arial" w:hAnsi="Arial" w:cs="Arial"/>
+          <w:b/>
+          <w:szCs w:val="24"/>
+          <w:lang w:val="es-AR"/>
+        </w:rPr>
+      </w:pPr>
+      <w:r>
+        <w:rPr>
+          <w:rFonts w:ascii="Arial" w:hAnsi="Arial" w:cs="Arial"/>
+          <w:b/>
+          <w:szCs w:val="24"/>
+          <w:lang w:val="es-AR"/>
+        </w:rPr>
+        <w:t>HERRAMIENTA DE MODELADO 3D</w:t>
       </w:r>
     </w:p>
     <w:p>
@@ -4626,7 +4933,27 @@
           <w:szCs w:val="23"/>
           <w:shd w:val="clear" w:color="auto" w:fill="FFFFFF"/>
         </w:rPr>
-        <w:t>En la Figura 3.9 da a conocer los distintos</w:t>
+        <w:t xml:space="preserve">En la Figura 3.9 </w:t>
+      </w:r>
+      <w:r>
+        <w:rPr>
+          <w:rStyle w:val="apple-converted-space"/>
+          <w:rFonts w:ascii="Arial" w:hAnsi="Arial" w:cs="Arial"/>
+          <w:sz w:val="23"/>
+          <w:szCs w:val="23"/>
+          <w:shd w:val="clear" w:color="auto" w:fill="FFFFFF"/>
+        </w:rPr>
+        <w:t>se da</w:t>
+      </w:r>
+      <w:r>
+        <w:rPr>
+          <w:rStyle w:val="apple-converted-space"/>
+          <w:rFonts w:ascii="Arial" w:hAnsi="Arial" w:cs="Arial"/>
+          <w:sz w:val="23"/>
+          <w:szCs w:val="23"/>
+          <w:shd w:val="clear" w:color="auto" w:fill="FFFFFF"/>
+        </w:rPr>
+        <w:t xml:space="preserve"> a conocer los distintos</w:t>
       </w:r>
       <w:r>
         <w:rPr>
@@ -4669,6 +4996,7 @@
           <w:szCs w:val="23"/>
           <w:shd w:val="clear" w:color="auto" w:fill="FFFFFF"/>
         </w:rPr>
+        <w:lastRenderedPageBreak/>
         <w:drawing>
           <wp:inline distT="0" distB="0" distL="0" distR="0">
             <wp:extent cx="5664123" cy="4095750"/>
@@ -4748,7 +5076,23 @@
           <w:sz w:val="22"/>
           <w:lang w:eastAsia="es-AR"/>
         </w:rPr>
-        <w:t>ormatos aceptados por Unity [Serrano, 2011]</w:t>
+        <w:t xml:space="preserve">ormatos aceptados por Unity </w:t>
+      </w:r>
+      <w:r>
+        <w:rPr>
+          <w:rFonts w:eastAsia="Times New Roman" w:cs="Arial"/>
+          <w:sz w:val="22"/>
+          <w:lang w:eastAsia="es-AR"/>
+        </w:rPr>
+        <w:t xml:space="preserve">3D </w:t>
+      </w:r>
+      <w:r>
+        <w:rPr>
+          <w:rFonts w:eastAsia="Times New Roman" w:cs="Arial"/>
+          <w:sz w:val="22"/>
+          <w:lang w:eastAsia="es-AR"/>
+        </w:rPr>
+        <w:t>[Serrano, 2011]</w:t>
       </w:r>
     </w:p>
     <w:p>
@@ -4766,19 +5110,22 @@
       <w:pPr>
         <w:pStyle w:val="Sinespaciado"/>
         <w:jc w:val="both"/>
+      </w:pPr>
+      <w:r>
         <w:rPr>
           <w:rStyle w:val="nfasis"/>
           <w:i w:val="0"/>
           <w:sz w:val="22"/>
         </w:rPr>
-      </w:pPr>
+        <w:t>Se optó por Blender, ya que</w:t>
+      </w:r>
       <w:r>
         <w:rPr>
           <w:rStyle w:val="nfasis"/>
           <w:i w:val="0"/>
           <w:sz w:val="22"/>
         </w:rPr>
-        <w:t>Se optó por Blender, ya que</w:t>
+        <w:t xml:space="preserve"> un programa informático multiplataforma, dedicado especialmente al modelado, animación y creación de gráficos tridimensionales.</w:t>
       </w:r>
       <w:r>
         <w:rPr>
@@ -4786,7 +5133,7 @@
           <w:i w:val="0"/>
           <w:sz w:val="22"/>
         </w:rPr>
-        <w:t xml:space="preserve"> un programa informático multiplataforma, dedicado especialmente al modelado, animación y creación de gráficos tridimensionales.</w:t>
+        <w:t xml:space="preserve"> </w:t>
       </w:r>
       <w:r>
         <w:rPr>
@@ -4794,51 +5141,75 @@
           <w:i w:val="0"/>
           <w:sz w:val="22"/>
         </w:rPr>
-        <w:t xml:space="preserve"> </w:t>
-      </w:r>
+        <w:t xml:space="preserve">El programa es un software libre que actualmente es compatible con todas las versiones de Windows, Mac OS X, Linux, </w:t>
+      </w:r>
+      <w:proofErr w:type="spellStart"/>
       <w:r>
         <w:rPr>
           <w:rStyle w:val="nfasis"/>
           <w:i w:val="0"/>
           <w:sz w:val="22"/>
         </w:rPr>
-        <w:t xml:space="preserve">El programa es un software libre que actualmente es compatible con todas las versiones de Windows, Mac OS X, Linux, </w:t>
-      </w:r>
-      <w:proofErr w:type="spellStart"/>
+        <w:t>Solaris</w:t>
+      </w:r>
+      <w:proofErr w:type="spellEnd"/>
       <w:r>
         <w:rPr>
           <w:rStyle w:val="nfasis"/>
           <w:i w:val="0"/>
           <w:sz w:val="22"/>
         </w:rPr>
-        <w:t>Solaris</w:t>
-      </w:r>
-      <w:proofErr w:type="spellEnd"/>
+        <w:t xml:space="preserve">, </w:t>
+      </w:r>
+      <w:proofErr w:type="spellStart"/>
       <w:r>
         <w:rPr>
           <w:rStyle w:val="nfasis"/>
           <w:i w:val="0"/>
           <w:sz w:val="22"/>
         </w:rPr>
-        <w:t xml:space="preserve">, </w:t>
-      </w:r>
-      <w:proofErr w:type="spellStart"/>
+        <w:t>FreeBSD</w:t>
+      </w:r>
+      <w:proofErr w:type="spellEnd"/>
       <w:r>
         <w:rPr>
           <w:rStyle w:val="nfasis"/>
           <w:i w:val="0"/>
           <w:sz w:val="22"/>
         </w:rPr>
-        <w:t>FreeBSD</w:t>
-      </w:r>
-      <w:proofErr w:type="spellEnd"/>
+        <w:t xml:space="preserve"> e IRIX.</w:t>
+      </w:r>
+      <w:r>
+        <w:rPr>
+          <w:rFonts w:eastAsia="Times New Roman" w:cs="Arial"/>
+          <w:sz w:val="22"/>
+          <w:lang w:eastAsia="es-AR"/>
+        </w:rPr>
+        <w:t xml:space="preserve"> </w:t>
+      </w:r>
+      <w:r>
+        <w:rPr>
+          <w:rFonts w:eastAsia="Times New Roman" w:cs="Arial"/>
+          <w:sz w:val="22"/>
+          <w:lang w:eastAsia="es-AR"/>
+        </w:rPr>
+        <w:t>[Serrano, 2011]</w:t>
+      </w:r>
+      <w:r>
+        <w:rPr>
+          <w:rFonts w:eastAsia="Times New Roman" w:cs="Arial"/>
+          <w:sz w:val="22"/>
+          <w:lang w:eastAsia="es-AR"/>
+        </w:rPr>
+        <w:t>.</w:t>
+      </w:r>
       <w:r>
         <w:rPr>
           <w:rStyle w:val="nfasis"/>
           <w:i w:val="0"/>
           <w:sz w:val="22"/>
         </w:rPr>
-        <w:t xml:space="preserve"> e IRIX.</w:t>
+        <w:t xml:space="preserve"> </w:t>
       </w:r>
       <w:r>
         <w:rPr>
@@ -4846,16 +5217,16 @@
           <w:i w:val="0"/>
           <w:sz w:val="22"/>
         </w:rPr>
+        <w:t>Además brinda todas las características para el desarrollo del prototipo y es compatible con Unity 3D.</w:t>
+      </w:r>
+      <w:r>
+        <w:rPr>
+          <w:rFonts w:eastAsia="Times New Roman" w:cs="Arial"/>
+          <w:sz w:val="22"/>
+          <w:lang w:eastAsia="es-AR"/>
+        </w:rPr>
         <w:t xml:space="preserve"> </w:t>
       </w:r>
-      <w:r>
-        <w:rPr>
-          <w:rStyle w:val="nfasis"/>
-          <w:i w:val="0"/>
-          <w:sz w:val="22"/>
-        </w:rPr>
-        <w:t>Además brinda todas las características para el desarrollo del prototipo y es compatible con Unity 3D.</w:t>
-      </w:r>
     </w:p>
     <w:p>
       <w:pPr>
@@ -4872,204 +5243,61 @@
         <w:jc w:val="both"/>
         <w:rPr>
           <w:rFonts w:ascii="Arial" w:hAnsi="Arial" w:cs="Arial"/>
-          <w:szCs w:val="24"/>
-        </w:rPr>
-      </w:pPr>
+          <w:b/>
+          <w:szCs w:val="24"/>
+        </w:rPr>
+      </w:pPr>
+      <w:r>
+        <w:rPr>
+          <w:rFonts w:ascii="Arial" w:hAnsi="Arial" w:cs="Arial"/>
+          <w:b/>
+          <w:szCs w:val="24"/>
+        </w:rPr>
+        <w:t>ELECCIÓN DE LAS HERRAMIENTAS DE DISEÑO GRAFICO</w:t>
+      </w:r>
     </w:p>
     <w:p>
       <w:pPr>
         <w:jc w:val="both"/>
         <w:rPr>
           <w:rFonts w:ascii="Arial" w:hAnsi="Arial" w:cs="Arial"/>
-          <w:szCs w:val="24"/>
-        </w:rPr>
-      </w:pPr>
-    </w:p>
-    <w:p>
-      <w:pPr>
-        <w:jc w:val="both"/>
-        <w:rPr>
-          <w:rFonts w:ascii="Arial" w:hAnsi="Arial" w:cs="Arial"/>
-          <w:szCs w:val="24"/>
-        </w:rPr>
-      </w:pPr>
-    </w:p>
-    <w:p>
-      <w:pPr>
-        <w:jc w:val="both"/>
-        <w:rPr>
-          <w:rFonts w:ascii="Arial" w:hAnsi="Arial" w:cs="Arial"/>
-          <w:szCs w:val="24"/>
-        </w:rPr>
-      </w:pPr>
-    </w:p>
-    <w:p>
-      <w:pPr>
-        <w:pStyle w:val="Sinespaciado"/>
-        <w:tabs>
-          <w:tab w:val="left" w:pos="2987"/>
-        </w:tabs>
-        <w:jc w:val="both"/>
-        <w:rPr>
-          <w:sz w:val="22"/>
-        </w:rPr>
-      </w:pPr>
-    </w:p>
-    <w:p>
-      <w:pPr>
-        <w:pStyle w:val="Sinespaciado"/>
-        <w:tabs>
-          <w:tab w:val="left" w:pos="2987"/>
-        </w:tabs>
-        <w:jc w:val="both"/>
-        <w:rPr>
-          <w:sz w:val="22"/>
-        </w:rPr>
-      </w:pPr>
-    </w:p>
-    <w:p>
-      <w:pPr>
-        <w:pStyle w:val="Sinespaciado"/>
-        <w:tabs>
-          <w:tab w:val="left" w:pos="2987"/>
-        </w:tabs>
-        <w:jc w:val="both"/>
-        <w:rPr>
-          <w:sz w:val="22"/>
-        </w:rPr>
-      </w:pPr>
-    </w:p>
-    <w:p>
-      <w:pPr>
-        <w:pStyle w:val="Sinespaciado"/>
-        <w:tabs>
-          <w:tab w:val="left" w:pos="2987"/>
-        </w:tabs>
-        <w:jc w:val="both"/>
-        <w:rPr>
-          <w:sz w:val="22"/>
-        </w:rPr>
-      </w:pPr>
-    </w:p>
-    <w:p>
-      <w:pPr>
-        <w:pStyle w:val="Sinespaciado"/>
-        <w:tabs>
-          <w:tab w:val="left" w:pos="2987"/>
-        </w:tabs>
-        <w:jc w:val="both"/>
-        <w:rPr>
-          <w:sz w:val="22"/>
-        </w:rPr>
-      </w:pPr>
-    </w:p>
-    <w:p>
-      <w:pPr>
-        <w:pStyle w:val="Sinespaciado"/>
-        <w:tabs>
-          <w:tab w:val="left" w:pos="2987"/>
-        </w:tabs>
-        <w:jc w:val="both"/>
-        <w:rPr>
-          <w:sz w:val="22"/>
-        </w:rPr>
-      </w:pPr>
-    </w:p>
-    <w:p>
-      <w:pPr>
-        <w:pStyle w:val="Sinespaciado"/>
-        <w:numPr>
-          <w:ilvl w:val="0"/>
-          <w:numId w:val="1"/>
-        </w:numPr>
-        <w:jc w:val="both"/>
-        <w:rPr>
-          <w:sz w:val="22"/>
-        </w:rPr>
-      </w:pPr>
-      <w:proofErr w:type="spellStart"/>
-      <w:r>
-        <w:rPr>
-          <w:sz w:val="22"/>
-        </w:rPr>
-        <w:t>Gimp</w:t>
-      </w:r>
-      <w:proofErr w:type="spellEnd"/>
-      <w:r>
-        <w:rPr>
-          <w:sz w:val="22"/>
-        </w:rPr>
-        <w:t xml:space="preserve">: significa </w:t>
-      </w:r>
-      <w:proofErr w:type="spellStart"/>
-      <w:r>
-        <w:rPr>
-          <w:sz w:val="22"/>
-        </w:rPr>
-        <w:t>Image</w:t>
-      </w:r>
-      <w:proofErr w:type="spellEnd"/>
-      <w:r>
-        <w:rPr>
-          <w:sz w:val="22"/>
+        </w:rPr>
+      </w:pPr>
+      <w:r>
+        <w:rPr>
+          <w:rFonts w:ascii="Arial" w:hAnsi="Arial" w:cs="Arial"/>
+        </w:rPr>
+        <w:t xml:space="preserve">Es </w:t>
+      </w:r>
+      <w:r>
+        <w:rPr>
+          <w:rFonts w:ascii="Arial" w:hAnsi="Arial" w:cs="Arial"/>
+        </w:rPr>
+        <w:t>necesaria</w:t>
+      </w:r>
+      <w:r>
+        <w:rPr>
+          <w:rFonts w:ascii="Arial" w:hAnsi="Arial" w:cs="Arial"/>
         </w:rPr>
         <w:t xml:space="preserve"> </w:t>
       </w:r>
-      <w:proofErr w:type="spellStart"/>
-      <w:r>
-        <w:rPr>
-          <w:sz w:val="22"/>
-        </w:rPr>
-        <w:t>Manipulation</w:t>
-      </w:r>
-      <w:proofErr w:type="spellEnd"/>
-      <w:r>
-        <w:rPr>
-          <w:sz w:val="22"/>
-        </w:rPr>
-        <w:t xml:space="preserve"> </w:t>
-      </w:r>
-      <w:proofErr w:type="spellStart"/>
-      <w:r>
-        <w:rPr>
-          <w:sz w:val="22"/>
-        </w:rPr>
-        <w:t>Program</w:t>
-      </w:r>
-      <w:proofErr w:type="spellEnd"/>
-      <w:r>
-        <w:rPr>
-          <w:sz w:val="22"/>
-        </w:rPr>
-        <w:t xml:space="preserve">, y es un software de distribución gratuito para trabajos de retoque </w:t>
-      </w:r>
-      <w:proofErr w:type="spellStart"/>
-      <w:r>
-        <w:rPr>
-          <w:sz w:val="22"/>
-        </w:rPr>
-        <w:t>fotofráfico</w:t>
-      </w:r>
-      <w:proofErr w:type="spellEnd"/>
-      <w:r>
-        <w:rPr>
-          <w:sz w:val="22"/>
-        </w:rPr>
-        <w:t xml:space="preserve">, creación y composición de imágenes. “No dispone de todas las ventajas que posee </w:t>
-      </w:r>
-      <w:proofErr w:type="spellStart"/>
-      <w:r>
-        <w:rPr>
-          <w:sz w:val="22"/>
-        </w:rPr>
-        <w:t>Photohop</w:t>
-      </w:r>
-      <w:proofErr w:type="spellEnd"/>
-      <w:r>
-        <w:rPr>
-          <w:sz w:val="22"/>
-        </w:rPr>
-        <w:t>”, aunque siempre se están añadiendo nuevas funcionalidades que facilitan las tareas de diseño. Aún así, no se debe considerar como un reemplazo de Photoshop ya que depende en parte de las tareas requeridas.</w:t>
+      <w:r>
+        <w:rPr>
+          <w:rFonts w:ascii="Arial" w:hAnsi="Arial" w:cs="Arial"/>
+        </w:rPr>
+        <w:t xml:space="preserve">contar con </w:t>
+      </w:r>
+      <w:r>
+        <w:rPr>
+          <w:rFonts w:ascii="Arial" w:hAnsi="Arial" w:cs="Arial"/>
+        </w:rPr>
+        <w:t>una herramienta para el diseño de marcadores, botones</w:t>
+      </w:r>
+      <w:r>
+        <w:rPr>
+          <w:rFonts w:ascii="Arial" w:hAnsi="Arial" w:cs="Arial"/>
+        </w:rPr>
+        <w:t xml:space="preserve"> de interfaz de usuario y símbolos de lenguajes de señas para ser incorporados al prototipo.</w:t>
       </w:r>
     </w:p>
     <w:p>
@@ -5080,24 +5308,111 @@
           <w:sz w:val="22"/>
         </w:rPr>
       </w:pPr>
-    </w:p>
-    <w:p>
-      <w:pPr>
-        <w:pStyle w:val="Sinespaciado"/>
-        <w:numPr>
-          <w:ilvl w:val="0"/>
-          <w:numId w:val="1"/>
-        </w:numPr>
-        <w:jc w:val="both"/>
+      <w:proofErr w:type="spellStart"/>
+      <w:r>
         <w:rPr>
           <w:sz w:val="22"/>
         </w:rPr>
-      </w:pPr>
+        <w:t>Gimp</w:t>
+      </w:r>
+      <w:proofErr w:type="spellEnd"/>
       <w:r>
         <w:rPr>
           <w:sz w:val="22"/>
         </w:rPr>
-        <w:t>Photoshop: viene con muchas características de edición de gráficos, y es bien recibida por los aficionados y profesionales de edición de fotos. Podemos decir que Photoshop es el más potente software de edición de fotos en el mundo hasta hoy. Por lo general, la gente sólo tendrá que utilizar una pequeña parte de las funciones de edición para lograr grandes efectos fotográficos. Photoshop es una aplicación que dispone de calidad comercial, y como tal debe dar mejor rendimiento por el dinero que pagas</w:t>
+        <w:t xml:space="preserve">: significa </w:t>
+      </w:r>
+      <w:proofErr w:type="spellStart"/>
+      <w:r>
+        <w:rPr>
+          <w:sz w:val="22"/>
+        </w:rPr>
+        <w:t>Image</w:t>
+      </w:r>
+      <w:proofErr w:type="spellEnd"/>
+      <w:r>
+        <w:rPr>
+          <w:sz w:val="22"/>
+        </w:rPr>
+        <w:t xml:space="preserve"> </w:t>
+      </w:r>
+      <w:proofErr w:type="spellStart"/>
+      <w:r>
+        <w:rPr>
+          <w:sz w:val="22"/>
+        </w:rPr>
+        <w:t>Manipulation</w:t>
+      </w:r>
+      <w:proofErr w:type="spellEnd"/>
+      <w:r>
+        <w:rPr>
+          <w:sz w:val="22"/>
+        </w:rPr>
+        <w:t xml:space="preserve"> </w:t>
+      </w:r>
+      <w:proofErr w:type="spellStart"/>
+      <w:r>
+        <w:rPr>
+          <w:sz w:val="22"/>
+        </w:rPr>
+        <w:t>Program</w:t>
+      </w:r>
+      <w:proofErr w:type="spellEnd"/>
+      <w:r>
+        <w:rPr>
+          <w:sz w:val="22"/>
+        </w:rPr>
+        <w:t xml:space="preserve">, y es un software de distribución gratuito para trabajos de retoque </w:t>
+      </w:r>
+      <w:r>
+        <w:rPr>
+          <w:sz w:val="22"/>
+        </w:rPr>
+        <w:t>fotográfico</w:t>
+      </w:r>
+      <w:r>
+        <w:rPr>
+          <w:sz w:val="22"/>
+        </w:rPr>
+        <w:t xml:space="preserve">, creación y composición de imágenes. “No dispone de todas las ventajas que posee </w:t>
+      </w:r>
+      <w:r>
+        <w:rPr>
+          <w:sz w:val="22"/>
+        </w:rPr>
+        <w:t>Photoshop</w:t>
+      </w:r>
+      <w:r>
+        <w:rPr>
+          <w:sz w:val="22"/>
+        </w:rPr>
+        <w:t>”, aunque siempre se están añadiendo nuevas funcionalidades que facilitan las tareas de diseño. Aún así, no se debe considerar como un reemplazo de Photoshop ya que depende en parte de las tareas requeridas.</w:t>
+      </w:r>
+      <w:r>
+        <w:rPr>
+          <w:rFonts w:cs="Arial"/>
+          <w:sz w:val="22"/>
+          <w:lang w:val="es-ES"/>
+        </w:rPr>
+        <w:t xml:space="preserve"> [</w:t>
+      </w:r>
+      <w:r>
+        <w:rPr>
+          <w:rFonts w:cs="Arial"/>
+          <w:bCs/>
+          <w:iCs/>
+          <w:sz w:val="22"/>
+          <w:shd w:val="clear" w:color="auto" w:fill="FFFFFF"/>
+        </w:rPr>
+        <w:t>Méndez</w:t>
+      </w:r>
+      <w:r>
+        <w:rPr>
+          <w:rFonts w:cs="Arial"/>
+          <w:sz w:val="22"/>
+          <w:lang w:val="es-ES"/>
+        </w:rPr>
+        <w:t>, 2013]</w:t>
       </w:r>
     </w:p>
     <w:p>
@@ -5108,6 +5423,51 @@
           <w:sz w:val="22"/>
         </w:rPr>
       </w:pPr>
+      <w:r>
+        <w:rPr>
+          <w:sz w:val="22"/>
+        </w:rPr>
+        <w:t xml:space="preserve">Photoshop: viene con muchas características de edición de gráficos, y es bien recibida por los aficionados y profesionales de edición de fotos. Podemos decir que Photoshop es el más potente software de edición de fotos en el mundo hasta hoy. Por lo general, la gente sólo tendrá que utilizar una pequeña parte de las funciones de edición para lograr grandes efectos fotográficos. Photoshop es una aplicación que dispone de </w:t>
+      </w:r>
+      <w:r>
+        <w:rPr>
+          <w:sz w:val="22"/>
+        </w:rPr>
+        <w:lastRenderedPageBreak/>
+        <w:t>calidad comercial, y como tal debe dar mejor rendimiento por el dinero que pagas</w:t>
+      </w:r>
+      <w:r>
+        <w:rPr>
+          <w:sz w:val="22"/>
+        </w:rPr>
+        <w:t>.</w:t>
+      </w:r>
+      <w:r>
+        <w:rPr>
+          <w:rFonts w:cs="Arial"/>
+          <w:sz w:val="22"/>
+          <w:lang w:val="es-ES"/>
+        </w:rPr>
+        <w:t xml:space="preserve"> [</w:t>
+      </w:r>
+      <w:r>
+        <w:rPr>
+          <w:rFonts w:cs="Arial"/>
+          <w:bCs/>
+          <w:iCs/>
+          <w:sz w:val="22"/>
+          <w:shd w:val="clear" w:color="auto" w:fill="FFFFFF"/>
+        </w:rPr>
+        <w:t>Méndez</w:t>
+      </w:r>
+      <w:r>
+        <w:rPr>
+          <w:rFonts w:cs="Arial"/>
+          <w:sz w:val="22"/>
+          <w:lang w:val="es-ES"/>
+        </w:rPr>
+        <w:t>, 2013]</w:t>
+      </w:r>
     </w:p>
     <w:p>
       <w:pPr>
@@ -5117,20 +5477,27 @@
           <w:sz w:val="22"/>
         </w:rPr>
       </w:pPr>
-      <w:r>
+    </w:p>
+    <w:p>
+      <w:pPr>
+        <w:pStyle w:val="Sinespaciado"/>
+        <w:jc w:val="both"/>
         <w:rPr>
           <w:sz w:val="22"/>
         </w:rPr>
+      </w:pPr>
+      <w:r>
+        <w:rPr>
+          <w:sz w:val="22"/>
+        </w:rPr>
         <w:t xml:space="preserve">El </w:t>
       </w:r>
-      <w:proofErr w:type="spellStart"/>
       <w:r>
         <w:rPr>
           <w:sz w:val="22"/>
         </w:rPr>
-        <w:t>siguente</w:t>
-      </w:r>
-      <w:proofErr w:type="spellEnd"/>
+        <w:t>siguiente</w:t>
+      </w:r>
       <w:r>
         <w:rPr>
           <w:sz w:val="22"/>
@@ -5280,14 +5647,12 @@
               </w:rPr>
               <w:t xml:space="preserve">Los  requisitos de almacenamiento pueden ser </w:t>
             </w:r>
-            <w:proofErr w:type="gramStart"/>
             <w:r>
               <w:rPr>
                 <w:sz w:val="22"/>
               </w:rPr>
-              <w:t>excesivo</w:t>
-            </w:r>
-            <w:proofErr w:type="gramEnd"/>
+              <w:t>excesivos</w:t>
+            </w:r>
             <w:r>
               <w:rPr>
                 <w:sz w:val="22"/>
@@ -5584,13 +5949,19 @@
     </w:p>
     <w:p>
       <w:pPr>
-        <w:pStyle w:val="Sinespaciado"/>
-        <w:ind w:left="709"/>
-        <w:jc w:val="both"/>
-        <w:rPr>
-          <w:sz w:val="22"/>
-        </w:rPr>
-      </w:pPr>
+        <w:jc w:val="center"/>
+        <w:rPr>
+          <w:rFonts w:ascii="Arial" w:hAnsi="Arial"/>
+          <w:lang w:val="es-AR"/>
+        </w:rPr>
+      </w:pPr>
+      <w:r>
+        <w:rPr>
+          <w:rFonts w:ascii="Arial" w:hAnsi="Arial"/>
+          <w:lang w:val="es-AR"/>
+        </w:rPr>
+        <w:t>Tabla 4.2: Comparación de herramientas de diseño</w:t>
+      </w:r>
     </w:p>
     <w:p>
       <w:pPr>
@@ -5604,38 +5975,79 @@
         <w:rPr>
           <w:sz w:val="22"/>
         </w:rPr>
-        <w:t xml:space="preserve">Conclusión </w:t>
+        <w:t>Se eligió</w:t>
+      </w:r>
+      <w:r>
+        <w:rPr>
+          <w:sz w:val="22"/>
+        </w:rPr>
+        <w:t xml:space="preserve"> </w:t>
+      </w:r>
+      <w:proofErr w:type="spellStart"/>
+      <w:r>
+        <w:rPr>
+          <w:sz w:val="22"/>
+        </w:rPr>
+        <w:t>Gimp</w:t>
+      </w:r>
+      <w:proofErr w:type="spellEnd"/>
+      <w:r>
+        <w:rPr>
+          <w:sz w:val="22"/>
+        </w:rPr>
+        <w:t xml:space="preserve"> </w:t>
+      </w:r>
+      <w:r>
+        <w:rPr>
+          <w:sz w:val="22"/>
+        </w:rPr>
+        <w:t xml:space="preserve">ya que es </w:t>
+      </w:r>
+      <w:r>
+        <w:rPr>
+          <w:sz w:val="22"/>
+        </w:rPr>
+        <w:t>una herramienta libre y cuenta con las funciones</w:t>
+      </w:r>
+      <w:r>
+        <w:rPr>
+          <w:sz w:val="22"/>
+        </w:rPr>
+        <w:t xml:space="preserve"> básicas</w:t>
+      </w:r>
+      <w:r>
+        <w:rPr>
+          <w:sz w:val="22"/>
+        </w:rPr>
+        <w:t xml:space="preserve">, </w:t>
+      </w:r>
+      <w:r>
+        <w:rPr>
+          <w:sz w:val="22"/>
+        </w:rPr>
+        <w:t xml:space="preserve">suficiente para </w:t>
+      </w:r>
+      <w:r>
+        <w:rPr>
+          <w:sz w:val="22"/>
+        </w:rPr>
+        <w:t>el desarrollo</w:t>
+      </w:r>
+      <w:r>
+        <w:rPr>
+          <w:sz w:val="22"/>
+        </w:rPr>
+        <w:t xml:space="preserve"> proyecto.</w:t>
       </w:r>
     </w:p>
     <w:p>
       <w:pPr>
         <w:pStyle w:val="Sinespaciado"/>
-        <w:ind w:firstLine="708"/>
         <w:jc w:val="both"/>
         <w:rPr>
           <w:sz w:val="22"/>
         </w:rPr>
       </w:pPr>
-      <w:r>
-        <w:rPr>
-          <w:sz w:val="22"/>
-        </w:rPr>
-        <w:t xml:space="preserve">Elegimos Photoshop ya que es una herramienta más completa que </w:t>
-      </w:r>
-      <w:proofErr w:type="spellStart"/>
-      <w:r>
-        <w:rPr>
-          <w:sz w:val="22"/>
-        </w:rPr>
-        <w:t>Gimp</w:t>
-      </w:r>
-      <w:proofErr w:type="spellEnd"/>
-      <w:r>
-        <w:rPr>
-          <w:sz w:val="22"/>
-        </w:rPr>
-        <w:t xml:space="preserve"> y cuenta con una versión trial, la cual es  suficiente para nuestro proyecto.</w:t>
-      </w:r>
     </w:p>
     <w:p>
       <w:pPr>
@@ -5643,76 +6055,9 @@
         <w:jc w:val="both"/>
         <w:rPr>
           <w:rFonts w:ascii="Arial" w:hAnsi="Arial" w:cs="Arial"/>
-          <w:szCs w:val="24"/>
-          <w:lang w:val="es-AR"/>
-        </w:rPr>
-      </w:pPr>
-    </w:p>
-    <w:p>
-      <w:pPr>
-        <w:spacing w:after="0"/>
-        <w:jc w:val="both"/>
-        <w:rPr>
-          <w:rFonts w:ascii="Arial" w:hAnsi="Arial" w:cs="Arial"/>
-          <w:szCs w:val="24"/>
-        </w:rPr>
-      </w:pPr>
-      <w:hyperlink r:id="rId19" w:history="1">
-        <w:r>
-          <w:rPr>
-            <w:rStyle w:val="Hipervnculo"/>
-            <w:rFonts w:ascii="Arial" w:hAnsi="Arial" w:cs="Arial"/>
-            <w:szCs w:val="24"/>
-          </w:rPr>
-          <w:t>http://reinspirit.com/gimp-o-photoshop/</w:t>
-        </w:r>
-      </w:hyperlink>
-    </w:p>
-    <w:p>
-      <w:pPr>
-        <w:spacing w:after="0"/>
-        <w:jc w:val="both"/>
-        <w:rPr>
-          <w:rFonts w:ascii="Arial" w:hAnsi="Arial" w:cs="Arial"/>
-          <w:szCs w:val="24"/>
-        </w:rPr>
-      </w:pPr>
-      <w:hyperlink r:id="rId20" w:history="1">
-        <w:r>
-          <w:rPr>
-            <w:rStyle w:val="Hipervnculo"/>
-            <w:rFonts w:ascii="Arial" w:hAnsi="Arial" w:cs="Arial"/>
-            <w:szCs w:val="24"/>
-          </w:rPr>
-          <w:t>http://www.wondershare.es/photo-editing-tips/gimp-vs-photoshop.html</w:t>
-        </w:r>
-      </w:hyperlink>
-    </w:p>
-    <w:p>
-      <w:pPr>
-        <w:spacing w:after="0"/>
-        <w:jc w:val="both"/>
-        <w:rPr>
-          <w:rFonts w:ascii="Arial" w:hAnsi="Arial" w:cs="Arial"/>
-          <w:szCs w:val="24"/>
-        </w:rPr>
-      </w:pPr>
-      <w:proofErr w:type="gramStart"/>
-      <w:r>
-        <w:rPr>
-          <w:rFonts w:ascii="Arial" w:hAnsi="Arial" w:cs="Arial"/>
-          <w:szCs w:val="24"/>
-        </w:rPr>
-        <w:t>consultada</w:t>
-      </w:r>
-      <w:proofErr w:type="gramEnd"/>
-      <w:r>
-        <w:rPr>
-          <w:rFonts w:ascii="Arial" w:hAnsi="Arial" w:cs="Arial"/>
-          <w:szCs w:val="24"/>
-        </w:rPr>
-        <w:t>: 16- ene-2014</w:t>
-      </w:r>
+          <w:lang w:val="es-AR"/>
+        </w:rPr>
+      </w:pPr>
     </w:p>
     <w:p>
       <w:pPr>
@@ -5724,31 +6069,6 @@
           <w:sz w:val="22"/>
         </w:rPr>
       </w:pPr>
-    </w:p>
-    <w:p>
-      <w:pPr>
-        <w:spacing w:after="0"/>
-        <w:jc w:val="both"/>
-        <w:rPr>
-          <w:rFonts w:ascii="Arial" w:hAnsi="Arial" w:cs="Arial"/>
-          <w:szCs w:val="24"/>
-        </w:rPr>
-      </w:pPr>
-      <w:r>
-        <w:rPr>
-          <w:rFonts w:ascii="Arial" w:hAnsi="Arial" w:cs="Arial"/>
-          <w:iCs/>
-          <w:szCs w:val="24"/>
-        </w:rPr>
-        <w:t xml:space="preserve">http://www.blender.org  </w:t>
-      </w:r>
-      <w:r>
-        <w:rPr>
-          <w:rFonts w:ascii="Arial" w:hAnsi="Arial" w:cs="Arial"/>
-          <w:szCs w:val="24"/>
-        </w:rPr>
-        <w:t>consultada: 16- ene-2014</w:t>
-      </w:r>
     </w:p>
     <w:p>
       <w:pPr>
@@ -6388,7 +6708,6 @@
   <w:style w:type="character" w:default="1" w:styleId="Fuentedeprrafopredeter">
     <w:name w:val="Default Paragraph Font"/>
     <w:uiPriority w:val="1"/>
-    <w:semiHidden/>
     <w:unhideWhenUsed/>
   </w:style>
   <w:style w:type="table" w:default="1" w:styleId="Tablanormal">

</xml_diff>

<commit_message>
Mas teoria CAPITULO 3-ANALISIS Y EVALUACION DE TECNOLOGIAS DE REALIDAD AUMENTADA..docx y referecias
</commit_message>
<xml_diff>
--- a/Documentacion/CAPITULO 3-ANALISIS Y EVALUACION DE TECNOLOGIAS DE REALIDAD AUMENTADA..docx
+++ b/Documentacion/CAPITULO 3-ANALISIS Y EVALUACION DE TECNOLOGIAS DE REALIDAD AUMENTADA..docx
@@ -3626,23 +3626,7 @@
                 <w:rFonts w:ascii="Arial" w:hAnsi="Arial" w:cs="Arial"/>
                 <w:szCs w:val="24"/>
               </w:rPr>
-              <w:t>Es multilenguaje para crear aplicaciones Android</w:t>
-            </w:r>
-            <w:proofErr w:type="gramStart"/>
-            <w:r>
-              <w:rPr>
-                <w:rFonts w:ascii="Arial" w:hAnsi="Arial" w:cs="Arial"/>
-                <w:szCs w:val="24"/>
-              </w:rPr>
-              <w:t>:  C</w:t>
-            </w:r>
-            <w:proofErr w:type="gramEnd"/>
-            <w:r>
-              <w:rPr>
-                <w:rFonts w:ascii="Arial" w:hAnsi="Arial" w:cs="Arial"/>
-                <w:szCs w:val="24"/>
-              </w:rPr>
-              <w:t xml:space="preserve">#, </w:t>
+              <w:t xml:space="preserve">Es multilenguaje para crear aplicaciones Android:  C#, </w:t>
             </w:r>
             <w:proofErr w:type="spellStart"/>
             <w:r>
@@ -3795,23 +3779,7 @@
                 <w:rFonts w:ascii="Arial" w:hAnsi="Arial" w:cs="Arial"/>
                 <w:szCs w:val="24"/>
               </w:rPr>
-              <w:t xml:space="preserve"> interactivas. El desarrollo es </w:t>
-            </w:r>
-            <w:proofErr w:type="gramStart"/>
-            <w:r>
-              <w:rPr>
-                <w:rFonts w:ascii="Arial" w:hAnsi="Arial" w:cs="Arial"/>
-                <w:szCs w:val="24"/>
-              </w:rPr>
-              <w:t>mas</w:t>
-            </w:r>
-            <w:proofErr w:type="gramEnd"/>
-            <w:r>
-              <w:rPr>
-                <w:rFonts w:ascii="Arial" w:hAnsi="Arial" w:cs="Arial"/>
-                <w:szCs w:val="24"/>
-              </w:rPr>
-              <w:t xml:space="preserve"> difícil.</w:t>
+              <w:t xml:space="preserve"> interactivas. El desarrollo es mas difícil.</w:t>
             </w:r>
           </w:p>
         </w:tc>
@@ -4266,7 +4234,6 @@
         </w:rPr>
       </w:pPr>
       <w:proofErr w:type="spellStart"/>
-      <w:proofErr w:type="gramStart"/>
       <w:r>
         <w:rPr>
           <w:rFonts w:ascii="Arial" w:hAnsi="Arial" w:cs="Arial"/>
@@ -4288,7 +4255,6 @@
         </w:rPr>
         <w:t>:</w:t>
       </w:r>
-      <w:proofErr w:type="gramEnd"/>
       <w:r>
         <w:rPr>
           <w:rFonts w:ascii="Arial" w:hAnsi="Arial" w:cs="Arial"/>
@@ -4582,6 +4548,15 @@
         <w:lastRenderedPageBreak/>
         <w:t>ELECCION DE LA BASE DE DATOS</w:t>
       </w:r>
+      <w:r>
+        <w:rPr>
+          <w:rFonts w:ascii="Arial" w:hAnsi="Arial" w:cs="Arial"/>
+          <w:b/>
+          <w:szCs w:val="24"/>
+          <w:lang w:val="es-AR"/>
+        </w:rPr>
+        <w:t xml:space="preserve"> Y SERVIDOR</w:t>
+      </w:r>
     </w:p>
     <w:p>
       <w:pPr>
@@ -4631,7 +4606,16 @@
           <w:szCs w:val="24"/>
           <w:lang w:val="es-AR"/>
         </w:rPr>
-        <w:t>SQLate:</w:t>
+        <w:t>SQLi</w:t>
+      </w:r>
+      <w:r>
+        <w:rPr>
+          <w:rFonts w:ascii="Arial" w:hAnsi="Arial" w:cs="Arial"/>
+          <w:b/>
+          <w:szCs w:val="24"/>
+          <w:lang w:val="es-AR"/>
+        </w:rPr>
+        <w:t>te:</w:t>
       </w:r>
       <w:r>
         <w:rPr>
@@ -4743,12 +4727,32 @@
           <w:szCs w:val="24"/>
           <w:lang w:val="es-AR"/>
         </w:rPr>
-        <w:t xml:space="preserve"> Es de carácter libre</w:t>
-      </w:r>
-      <w:r>
-        <w:rPr>
-          <w:rFonts w:ascii="Arial" w:hAnsi="Arial" w:cs="Arial"/>
-          <w:szCs w:val="24"/>
+        <w:t xml:space="preserve"> </w:t>
+      </w:r>
+      <w:r>
+        <w:rPr>
+          <w:rFonts w:ascii="Arial" w:hAnsi="Arial" w:cs="Arial"/>
+          <w:shd w:val="clear" w:color="auto" w:fill="FFFFFF"/>
+        </w:rPr>
+        <w:t>SQLite es Software Libre por lo tanto el código fuente es del dominio público</w:t>
+      </w:r>
+      <w:r>
+        <w:rPr>
+          <w:rFonts w:ascii="Arial" w:hAnsi="Arial" w:cs="Arial"/>
+          <w:shd w:val="clear" w:color="auto" w:fill="FFFFFF"/>
+        </w:rPr>
+        <w:t xml:space="preserve"> y</w:t>
+      </w:r>
+      <w:r>
+        <w:rPr>
+          <w:rFonts w:ascii="Arial" w:hAnsi="Arial" w:cs="Arial"/>
+          <w:shd w:val="clear" w:color="auto" w:fill="FFFFFF"/>
+        </w:rPr>
+        <w:t xml:space="preserve"> licencia GPL</w:t>
+      </w:r>
+      <w:r>
+        <w:rPr>
+          <w:rFonts w:ascii="Arial" w:hAnsi="Arial" w:cs="Arial"/>
           <w:lang w:val="es-AR"/>
         </w:rPr>
         <w:t>.</w:t>
@@ -4846,15 +4850,37 @@
           <w:szCs w:val="24"/>
           <w:lang w:val="es-AR"/>
         </w:rPr>
-        <w:t xml:space="preserve"> Es de carácter libre y cuenta con un </w:t>
-      </w:r>
-      <w:r>
-        <w:rPr>
-          <w:rFonts w:ascii="Arial" w:hAnsi="Arial" w:cs="Arial"/>
-          <w:szCs w:val="24"/>
-          <w:lang w:val="es-AR"/>
-        </w:rPr>
-        <w:t>servidor.</w:t>
+        <w:t xml:space="preserve"> </w:t>
+      </w:r>
+      <w:r>
+        <w:rPr>
+          <w:rFonts w:ascii="Arial" w:hAnsi="Arial" w:cs="Arial"/>
+          <w:szCs w:val="24"/>
+          <w:lang w:val="es-AR"/>
+        </w:rPr>
+        <w:t>Mysql es un gestor de base de datos de código abierto y usa la licencia GPL.</w:t>
+      </w:r>
+      <w:r>
+        <w:rPr>
+          <w:rFonts w:ascii="Arial" w:hAnsi="Arial" w:cs="Arial"/>
+          <w:szCs w:val="24"/>
+          <w:lang w:val="es-AR"/>
+        </w:rPr>
+        <w:t xml:space="preserve"> </w:t>
+      </w:r>
+      <w:r>
+        <w:rPr>
+          <w:rFonts w:ascii="Arial" w:eastAsia="Times New Roman" w:hAnsi="Arial" w:cs="Arial"/>
+          <w:lang w:val="es-AR" w:eastAsia="es-AR"/>
+        </w:rPr>
+        <w:t>[Sánchez, 2004</w:t>
+      </w:r>
+      <w:r>
+        <w:rPr>
+          <w:rFonts w:ascii="Arial" w:eastAsia="Times New Roman" w:hAnsi="Arial" w:cs="Arial"/>
+          <w:lang w:val="es-AR" w:eastAsia="es-AR"/>
+        </w:rPr>
+        <w:t>].</w:t>
       </w:r>
     </w:p>
     <w:p>
@@ -4872,26 +4898,598 @@
           <w:szCs w:val="24"/>
           <w:lang w:val="es-AR"/>
         </w:rPr>
-        <w:t>Se eligió para el desarrollo del prototipo Mysql</w:t>
+        <w:t xml:space="preserve">El desarrollo de sistema comprende dos aplicaciones, una de escritorio y otra móvil. La primera es un programa de escritorio escrito en .Net que gestiona los datos enviados por la aplicación móvil. Es por ello que es necesario un servidor, que capture las peticiones enviadas por el </w:t>
+      </w:r>
+      <w:r>
+        <w:rPr>
+          <w:rFonts w:ascii="Arial" w:hAnsi="Arial" w:cs="Arial"/>
+          <w:szCs w:val="24"/>
+          <w:lang w:val="es-AR"/>
+        </w:rPr>
+        <w:t xml:space="preserve">dispositivo móvil. Este servidor debe estar alojado localmente, lo que implica que el dispositivo móvil, debe estar conectado a la red </w:t>
+      </w:r>
+      <w:proofErr w:type="spellStart"/>
+      <w:r>
+        <w:rPr>
+          <w:rFonts w:ascii="Arial" w:hAnsi="Arial" w:cs="Arial"/>
+          <w:szCs w:val="24"/>
+          <w:lang w:val="es-AR"/>
+        </w:rPr>
+        <w:t>wifi</w:t>
+      </w:r>
+      <w:proofErr w:type="spellEnd"/>
+      <w:r>
+        <w:rPr>
+          <w:rFonts w:ascii="Arial" w:hAnsi="Arial" w:cs="Arial"/>
+          <w:szCs w:val="24"/>
+          <w:lang w:val="es-AR"/>
+        </w:rPr>
+        <w:t xml:space="preserve"> del lugar. En base a lo descripto anteriormente y de las características de los dos gestores, se optó por Mysql, ya que cuenta con una variedad de servidores que incluyen este gestor. SQLite quedo descartado debido a que no cuenta con un motor de base de datos y además no es necesario un almacenamiento en el dispositivo móvil, ya que las peticiones de los pedidos son </w:t>
+      </w:r>
+      <w:r>
+        <w:rPr>
+          <w:rFonts w:ascii="Arial" w:hAnsi="Arial" w:cs="Arial"/>
+          <w:szCs w:val="24"/>
+          <w:lang w:val="es-AR"/>
+        </w:rPr>
+        <w:t xml:space="preserve">enviados a una maquina </w:t>
+      </w:r>
+      <w:r>
+        <w:rPr>
+          <w:rFonts w:ascii="Arial" w:hAnsi="Arial" w:cs="Arial"/>
+          <w:szCs w:val="24"/>
+          <w:lang w:val="es-AR"/>
+        </w:rPr>
+        <w:t>local para su almacenamiento.</w:t>
+      </w:r>
+      <w:r>
+        <w:rPr>
+          <w:rFonts w:ascii="Arial" w:hAnsi="Arial" w:cs="Arial"/>
+          <w:szCs w:val="24"/>
+          <w:lang w:val="es-AR"/>
+        </w:rPr>
+        <w:t xml:space="preserve"> De la variedad de servidores disponibles que utilizan Mysql, se seleccionó XAMPP, debido a su facilidad de configuración y puesta en marcha.</w:t>
+      </w:r>
+      <w:r>
+        <w:rPr>
+          <w:rFonts w:ascii="Arial" w:hAnsi="Arial" w:cs="Arial"/>
+          <w:szCs w:val="24"/>
+          <w:lang w:val="es-AR"/>
+        </w:rPr>
+        <w:t xml:space="preserve"> </w:t>
       </w:r>
     </w:p>
     <w:p>
       <w:pPr>
         <w:jc w:val="both"/>
         <w:rPr>
+          <w:rStyle w:val="apple-converted-space"/>
+          <w:rFonts w:ascii="Arial" w:hAnsi="Arial" w:cs="Arial"/>
+          <w:sz w:val="21"/>
+          <w:szCs w:val="21"/>
+          <w:shd w:val="clear" w:color="auto" w:fill="FFFFFF"/>
+        </w:rPr>
+      </w:pPr>
+      <w:r>
+        <w:rPr>
           <w:rFonts w:ascii="Arial" w:hAnsi="Arial" w:cs="Arial"/>
           <w:b/>
-          <w:szCs w:val="24"/>
-          <w:lang w:val="es-AR"/>
-        </w:rPr>
-      </w:pPr>
+          <w:bCs/>
+          <w:color w:val="252525"/>
+          <w:sz w:val="21"/>
+          <w:szCs w:val="21"/>
+          <w:shd w:val="clear" w:color="auto" w:fill="FFFFFF"/>
+        </w:rPr>
+        <w:t>XAMPP:</w:t>
+      </w:r>
+      <w:r>
+        <w:rPr>
+          <w:rStyle w:val="apple-converted-space"/>
+          <w:rFonts w:ascii="Arial" w:hAnsi="Arial" w:cs="Arial"/>
+          <w:color w:val="252525"/>
+          <w:sz w:val="21"/>
+          <w:szCs w:val="21"/>
+          <w:shd w:val="clear" w:color="auto" w:fill="FFFFFF"/>
+        </w:rPr>
+        <w:t> </w:t>
+      </w:r>
+      <w:r>
+        <w:rPr>
+          <w:rFonts w:ascii="Arial" w:hAnsi="Arial" w:cs="Arial"/>
+          <w:shd w:val="clear" w:color="auto" w:fill="FFFFFF"/>
+        </w:rPr>
+        <w:t>Es un</w:t>
+      </w:r>
+      <w:r>
+        <w:rPr>
+          <w:rStyle w:val="apple-converted-space"/>
+          <w:rFonts w:ascii="Arial" w:hAnsi="Arial" w:cs="Arial"/>
+          <w:shd w:val="clear" w:color="auto" w:fill="FFFFFF"/>
+        </w:rPr>
+        <w:t> </w:t>
+      </w:r>
+      <w:hyperlink r:id="rId18" w:tooltip="Servidor" w:history="1">
+        <w:r>
+          <w:rPr>
+            <w:rStyle w:val="Hipervnculo"/>
+            <w:rFonts w:ascii="Arial" w:hAnsi="Arial" w:cs="Arial"/>
+            <w:color w:val="auto"/>
+            <w:u w:val="none"/>
+            <w:shd w:val="clear" w:color="auto" w:fill="FFFFFF"/>
+          </w:rPr>
+          <w:t>servidor</w:t>
+        </w:r>
+      </w:hyperlink>
+      <w:r>
+        <w:rPr>
+          <w:rStyle w:val="apple-converted-space"/>
+          <w:rFonts w:ascii="Arial" w:hAnsi="Arial" w:cs="Arial"/>
+          <w:shd w:val="clear" w:color="auto" w:fill="FFFFFF"/>
+        </w:rPr>
+        <w:t> </w:t>
+      </w:r>
+      <w:r>
+        <w:rPr>
+          <w:rFonts w:ascii="Arial" w:hAnsi="Arial" w:cs="Arial"/>
+          <w:shd w:val="clear" w:color="auto" w:fill="FFFFFF"/>
+        </w:rPr>
+        <w:t>independiente de</w:t>
+      </w:r>
+      <w:r>
+        <w:rPr>
+          <w:rStyle w:val="apple-converted-space"/>
+          <w:rFonts w:ascii="Arial" w:hAnsi="Arial" w:cs="Arial"/>
+          <w:shd w:val="clear" w:color="auto" w:fill="FFFFFF"/>
+        </w:rPr>
+        <w:t> </w:t>
+      </w:r>
+      <w:hyperlink r:id="rId19" w:tooltip="Plataforma (informática)" w:history="1">
+        <w:r>
+          <w:rPr>
+            <w:rStyle w:val="Hipervnculo"/>
+            <w:rFonts w:ascii="Arial" w:hAnsi="Arial" w:cs="Arial"/>
+            <w:color w:val="auto"/>
+            <w:u w:val="none"/>
+            <w:shd w:val="clear" w:color="auto" w:fill="FFFFFF"/>
+          </w:rPr>
+          <w:t>plataforma</w:t>
+        </w:r>
+      </w:hyperlink>
+      <w:r>
+        <w:rPr>
+          <w:rFonts w:ascii="Arial" w:hAnsi="Arial" w:cs="Arial"/>
+          <w:shd w:val="clear" w:color="auto" w:fill="FFFFFF"/>
+        </w:rPr>
+        <w:t xml:space="preserve"> d</w:t>
+      </w:r>
+      <w:r>
+        <w:rPr>
+          <w:rStyle w:val="apple-converted-space"/>
+          <w:rFonts w:ascii="Arial" w:hAnsi="Arial" w:cs="Arial"/>
+          <w:shd w:val="clear" w:color="auto" w:fill="FFFFFF"/>
+        </w:rPr>
+        <w:t xml:space="preserve">e </w:t>
+      </w:r>
+      <w:hyperlink r:id="rId20" w:tooltip="Software libre" w:history="1">
+        <w:r>
+          <w:rPr>
+            <w:rStyle w:val="Hipervnculo"/>
+            <w:rFonts w:ascii="Arial" w:hAnsi="Arial" w:cs="Arial"/>
+            <w:color w:val="auto"/>
+            <w:u w:val="none"/>
+            <w:shd w:val="clear" w:color="auto" w:fill="FFFFFF"/>
+          </w:rPr>
+          <w:t>software libre</w:t>
+        </w:r>
+      </w:hyperlink>
+      <w:r>
+        <w:rPr>
+          <w:rFonts w:ascii="Arial" w:hAnsi="Arial" w:cs="Arial"/>
+          <w:shd w:val="clear" w:color="auto" w:fill="FFFFFF"/>
+        </w:rPr>
+        <w:t>, que consiste principalmente en la base de datos</w:t>
+      </w:r>
+      <w:r>
+        <w:rPr>
+          <w:rStyle w:val="apple-converted-space"/>
+          <w:rFonts w:ascii="Arial" w:hAnsi="Arial" w:cs="Arial"/>
+          <w:shd w:val="clear" w:color="auto" w:fill="FFFFFF"/>
+        </w:rPr>
+        <w:t> </w:t>
+      </w:r>
+      <w:r>
+        <w:rPr>
+          <w:rFonts w:ascii="Arial" w:hAnsi="Arial" w:cs="Arial"/>
+          <w:szCs w:val="24"/>
+          <w:lang w:val="es-AR"/>
+        </w:rPr>
+        <w:t>Mysql</w:t>
+      </w:r>
+      <w:r>
+        <w:rPr>
+          <w:rFonts w:ascii="Arial" w:hAnsi="Arial" w:cs="Arial"/>
+          <w:shd w:val="clear" w:color="auto" w:fill="FFFFFF"/>
+        </w:rPr>
+        <w:t>, el servidor web</w:t>
+      </w:r>
+      <w:r>
+        <w:rPr>
+          <w:rFonts w:ascii="Arial" w:hAnsi="Arial" w:cs="Arial"/>
+          <w:shd w:val="clear" w:color="auto" w:fill="FFFFFF"/>
+        </w:rPr>
+        <w:t xml:space="preserve"> </w:t>
+      </w:r>
+      <w:hyperlink r:id="rId21" w:tooltip="Servidor HTTP Apache" w:history="1">
+        <w:r>
+          <w:rPr>
+            <w:rStyle w:val="Hipervnculo"/>
+            <w:rFonts w:ascii="Arial" w:hAnsi="Arial" w:cs="Arial"/>
+            <w:color w:val="auto"/>
+            <w:u w:val="none"/>
+            <w:shd w:val="clear" w:color="auto" w:fill="FFFFFF"/>
+          </w:rPr>
+          <w:t>Apache</w:t>
+        </w:r>
+      </w:hyperlink>
+      <w:r>
+        <w:rPr>
+          <w:rStyle w:val="apple-converted-space"/>
+          <w:rFonts w:ascii="Arial" w:hAnsi="Arial" w:cs="Arial"/>
+          <w:shd w:val="clear" w:color="auto" w:fill="FFFFFF"/>
+        </w:rPr>
+        <w:t> </w:t>
+      </w:r>
+      <w:r>
+        <w:rPr>
+          <w:rFonts w:ascii="Arial" w:hAnsi="Arial" w:cs="Arial"/>
+          <w:shd w:val="clear" w:color="auto" w:fill="FFFFFF"/>
+        </w:rPr>
+        <w:t>y los intérpretes para lenguajes de script:</w:t>
+      </w:r>
+      <w:r>
+        <w:rPr>
+          <w:rStyle w:val="apple-converted-space"/>
+          <w:rFonts w:ascii="Arial" w:hAnsi="Arial" w:cs="Arial"/>
+          <w:shd w:val="clear" w:color="auto" w:fill="FFFFFF"/>
+        </w:rPr>
+        <w:t> </w:t>
+      </w:r>
+      <w:hyperlink r:id="rId22" w:tooltip="PHP" w:history="1">
+        <w:r>
+          <w:rPr>
+            <w:rStyle w:val="Hipervnculo"/>
+            <w:rFonts w:ascii="Arial" w:hAnsi="Arial" w:cs="Arial"/>
+            <w:color w:val="auto"/>
+            <w:u w:val="none"/>
+            <w:shd w:val="clear" w:color="auto" w:fill="FFFFFF"/>
+          </w:rPr>
+          <w:t>PHP</w:t>
+        </w:r>
+      </w:hyperlink>
+      <w:r>
+        <w:rPr>
+          <w:rStyle w:val="apple-converted-space"/>
+          <w:rFonts w:ascii="Arial" w:hAnsi="Arial" w:cs="Arial"/>
+          <w:shd w:val="clear" w:color="auto" w:fill="FFFFFF"/>
+        </w:rPr>
+        <w:t> </w:t>
+      </w:r>
+      <w:r>
+        <w:rPr>
+          <w:rFonts w:ascii="Arial" w:hAnsi="Arial" w:cs="Arial"/>
+          <w:shd w:val="clear" w:color="auto" w:fill="FFFFFF"/>
+        </w:rPr>
+        <w:t>y</w:t>
+      </w:r>
+      <w:r>
+        <w:rPr>
+          <w:rStyle w:val="apple-converted-space"/>
+          <w:rFonts w:ascii="Arial" w:hAnsi="Arial" w:cs="Arial"/>
+          <w:shd w:val="clear" w:color="auto" w:fill="FFFFFF"/>
+        </w:rPr>
+        <w:t> </w:t>
+      </w:r>
+      <w:hyperlink r:id="rId23" w:tooltip="Perl" w:history="1">
+        <w:r>
+          <w:rPr>
+            <w:rStyle w:val="Hipervnculo"/>
+            <w:rFonts w:ascii="Arial" w:hAnsi="Arial" w:cs="Arial"/>
+            <w:color w:val="auto"/>
+            <w:u w:val="none"/>
+            <w:shd w:val="clear" w:color="auto" w:fill="FFFFFF"/>
+          </w:rPr>
+          <w:t>Perl</w:t>
+        </w:r>
+      </w:hyperlink>
+      <w:r>
+        <w:rPr>
+          <w:rFonts w:ascii="Arial" w:hAnsi="Arial" w:cs="Arial"/>
+          <w:shd w:val="clear" w:color="auto" w:fill="FFFFFF"/>
+        </w:rPr>
+        <w:t>. El nombre proviene del acrónimo de</w:t>
+      </w:r>
+      <w:r>
+        <w:rPr>
+          <w:rStyle w:val="apple-converted-space"/>
+          <w:rFonts w:ascii="Arial" w:hAnsi="Arial" w:cs="Arial"/>
+          <w:shd w:val="clear" w:color="auto" w:fill="FFFFFF"/>
+        </w:rPr>
+        <w:t> </w:t>
+      </w:r>
       <w:r>
         <w:rPr>
           <w:rFonts w:ascii="Arial" w:hAnsi="Arial" w:cs="Arial"/>
           <w:b/>
-          <w:szCs w:val="24"/>
-          <w:lang w:val="es-AR"/>
-        </w:rPr>
+          <w:bCs/>
+          <w:shd w:val="clear" w:color="auto" w:fill="FFFFFF"/>
+        </w:rPr>
+        <w:t>X</w:t>
+      </w:r>
+      <w:r>
+        <w:rPr>
+          <w:rStyle w:val="apple-converted-space"/>
+          <w:rFonts w:ascii="Arial" w:hAnsi="Arial" w:cs="Arial"/>
+          <w:shd w:val="clear" w:color="auto" w:fill="FFFFFF"/>
+        </w:rPr>
+        <w:t> </w:t>
+      </w:r>
+      <w:r>
+        <w:rPr>
+          <w:rFonts w:ascii="Arial" w:hAnsi="Arial" w:cs="Arial"/>
+          <w:shd w:val="clear" w:color="auto" w:fill="FFFFFF"/>
+        </w:rPr>
+        <w:t>(para cualquiera de los diferentes sistemas operativos),</w:t>
+      </w:r>
+      <w:r>
+        <w:rPr>
+          <w:rStyle w:val="apple-converted-space"/>
+          <w:rFonts w:ascii="Arial" w:hAnsi="Arial" w:cs="Arial"/>
+          <w:shd w:val="clear" w:color="auto" w:fill="FFFFFF"/>
+        </w:rPr>
+        <w:t> </w:t>
+      </w:r>
+      <w:r>
+        <w:rPr>
+          <w:rFonts w:ascii="Arial" w:hAnsi="Arial" w:cs="Arial"/>
+          <w:b/>
+          <w:bCs/>
+          <w:shd w:val="clear" w:color="auto" w:fill="FFFFFF"/>
+        </w:rPr>
+        <w:t>A</w:t>
+      </w:r>
+      <w:r>
+        <w:rPr>
+          <w:rFonts w:ascii="Arial" w:hAnsi="Arial" w:cs="Arial"/>
+          <w:shd w:val="clear" w:color="auto" w:fill="FFFFFF"/>
+        </w:rPr>
+        <w:t>pache,</w:t>
+      </w:r>
+      <w:r>
+        <w:rPr>
+          <w:rStyle w:val="apple-converted-space"/>
+          <w:rFonts w:ascii="Arial" w:hAnsi="Arial" w:cs="Arial"/>
+          <w:shd w:val="clear" w:color="auto" w:fill="FFFFFF"/>
+        </w:rPr>
+        <w:t> </w:t>
+      </w:r>
+      <w:r>
+        <w:rPr>
+          <w:rFonts w:ascii="Arial" w:hAnsi="Arial" w:cs="Arial"/>
+          <w:szCs w:val="24"/>
+          <w:lang w:val="es-AR"/>
+        </w:rPr>
+        <w:t>Mysql</w:t>
+      </w:r>
+      <w:r>
+        <w:rPr>
+          <w:rFonts w:ascii="Arial" w:hAnsi="Arial" w:cs="Arial"/>
+          <w:shd w:val="clear" w:color="auto" w:fill="FFFFFF"/>
+        </w:rPr>
+        <w:t>,</w:t>
+      </w:r>
+      <w:r>
+        <w:rPr>
+          <w:rStyle w:val="apple-converted-space"/>
+          <w:rFonts w:ascii="Arial" w:hAnsi="Arial" w:cs="Arial"/>
+          <w:shd w:val="clear" w:color="auto" w:fill="FFFFFF"/>
+        </w:rPr>
+        <w:t> </w:t>
+      </w:r>
+      <w:r>
+        <w:rPr>
+          <w:rFonts w:ascii="Arial" w:hAnsi="Arial" w:cs="Arial"/>
+          <w:b/>
+          <w:bCs/>
+          <w:shd w:val="clear" w:color="auto" w:fill="FFFFFF"/>
+        </w:rPr>
+        <w:t>P</w:t>
+      </w:r>
+      <w:r>
+        <w:rPr>
+          <w:rFonts w:ascii="Arial" w:hAnsi="Arial" w:cs="Arial"/>
+          <w:shd w:val="clear" w:color="auto" w:fill="FFFFFF"/>
+        </w:rPr>
+        <w:t>HP,</w:t>
+      </w:r>
+      <w:r>
+        <w:rPr>
+          <w:rStyle w:val="apple-converted-space"/>
+          <w:rFonts w:ascii="Arial" w:hAnsi="Arial" w:cs="Arial"/>
+          <w:shd w:val="clear" w:color="auto" w:fill="FFFFFF"/>
+        </w:rPr>
+        <w:t> </w:t>
+      </w:r>
+      <w:r>
+        <w:rPr>
+          <w:rFonts w:ascii="Arial" w:hAnsi="Arial" w:cs="Arial"/>
+          <w:b/>
+          <w:bCs/>
+          <w:shd w:val="clear" w:color="auto" w:fill="FFFFFF"/>
+        </w:rPr>
+        <w:t>P</w:t>
+      </w:r>
+      <w:r>
+        <w:rPr>
+          <w:rFonts w:ascii="Arial" w:hAnsi="Arial" w:cs="Arial"/>
+          <w:shd w:val="clear" w:color="auto" w:fill="FFFFFF"/>
+        </w:rPr>
+        <w:t>erl.</w:t>
+      </w:r>
+      <w:r>
+        <w:rPr>
+          <w:rFonts w:ascii="Arial" w:hAnsi="Arial" w:cs="Arial"/>
+          <w:shd w:val="clear" w:color="auto" w:fill="FFFFFF"/>
+        </w:rPr>
+        <w:t xml:space="preserve"> </w:t>
+      </w:r>
+      <w:r>
+        <w:rPr>
+          <w:rFonts w:ascii="Arial" w:hAnsi="Arial" w:cs="Arial"/>
+          <w:sz w:val="21"/>
+          <w:szCs w:val="21"/>
+          <w:shd w:val="clear" w:color="auto" w:fill="FFFFFF"/>
+        </w:rPr>
+        <w:t>El programa está liberado bajo la licencia</w:t>
+      </w:r>
+      <w:r>
+        <w:rPr>
+          <w:rStyle w:val="apple-converted-space"/>
+          <w:rFonts w:ascii="Arial" w:hAnsi="Arial" w:cs="Arial"/>
+          <w:sz w:val="21"/>
+          <w:szCs w:val="21"/>
+          <w:shd w:val="clear" w:color="auto" w:fill="FFFFFF"/>
+        </w:rPr>
+        <w:t> </w:t>
+      </w:r>
+      <w:hyperlink r:id="rId24" w:tooltip="GNU" w:history="1">
+        <w:r>
+          <w:rPr>
+            <w:rStyle w:val="Hipervnculo"/>
+            <w:rFonts w:ascii="Arial" w:hAnsi="Arial" w:cs="Arial"/>
+            <w:color w:val="auto"/>
+            <w:sz w:val="21"/>
+            <w:szCs w:val="21"/>
+            <w:u w:val="none"/>
+            <w:shd w:val="clear" w:color="auto" w:fill="FFFFFF"/>
+          </w:rPr>
+          <w:t>GNU</w:t>
+        </w:r>
+      </w:hyperlink>
+      <w:r>
+        <w:rPr>
+          <w:rStyle w:val="apple-converted-space"/>
+          <w:rFonts w:ascii="Arial" w:hAnsi="Arial" w:cs="Arial"/>
+          <w:sz w:val="21"/>
+          <w:szCs w:val="21"/>
+          <w:shd w:val="clear" w:color="auto" w:fill="FFFFFF"/>
+        </w:rPr>
+        <w:t> </w:t>
+      </w:r>
+      <w:r>
+        <w:rPr>
+          <w:rFonts w:ascii="Arial" w:hAnsi="Arial" w:cs="Arial"/>
+          <w:sz w:val="21"/>
+          <w:szCs w:val="21"/>
+          <w:shd w:val="clear" w:color="auto" w:fill="FFFFFF"/>
+        </w:rPr>
+        <w:t>y actúa como un servidor web libre, fácil de usar y capaz de interpretar páginas dinámicas.</w:t>
+      </w:r>
+      <w:r>
+        <w:rPr>
+          <w:rFonts w:ascii="Arial" w:hAnsi="Arial" w:cs="Arial"/>
+          <w:sz w:val="21"/>
+          <w:szCs w:val="21"/>
+          <w:shd w:val="clear" w:color="auto" w:fill="FFFFFF"/>
+        </w:rPr>
+        <w:t xml:space="preserve"> </w:t>
+      </w:r>
+      <w:r>
+        <w:rPr>
+          <w:rFonts w:ascii="Arial" w:eastAsia="Times New Roman" w:hAnsi="Arial" w:cs="Arial"/>
+          <w:lang w:val="es-AR" w:eastAsia="es-AR"/>
+        </w:rPr>
+        <w:t>[</w:t>
+      </w:r>
+      <w:proofErr w:type="spellStart"/>
+      <w:r>
+        <w:rPr>
+          <w:rFonts w:ascii="Arial" w:eastAsia="Times New Roman" w:hAnsi="Arial" w:cs="Arial"/>
+          <w:lang w:val="es-AR" w:eastAsia="es-AR"/>
+        </w:rPr>
+        <w:t>Dvorski</w:t>
+      </w:r>
+      <w:proofErr w:type="spellEnd"/>
+      <w:r>
+        <w:rPr>
+          <w:rFonts w:ascii="Arial" w:eastAsia="Times New Roman" w:hAnsi="Arial" w:cs="Arial"/>
+          <w:lang w:val="es-AR" w:eastAsia="es-AR"/>
+        </w:rPr>
+        <w:t>, 2007</w:t>
+      </w:r>
+      <w:r>
+        <w:rPr>
+          <w:rFonts w:ascii="Arial" w:eastAsia="Times New Roman" w:hAnsi="Arial" w:cs="Arial"/>
+          <w:lang w:val="es-AR" w:eastAsia="es-AR"/>
+        </w:rPr>
+        <w:t>].</w:t>
+      </w:r>
+      <w:r>
+        <w:rPr>
+          <w:rStyle w:val="apple-converted-space"/>
+          <w:rFonts w:ascii="Arial" w:hAnsi="Arial" w:cs="Arial"/>
+          <w:sz w:val="21"/>
+          <w:szCs w:val="21"/>
+          <w:shd w:val="clear" w:color="auto" w:fill="FFFFFF"/>
+        </w:rPr>
+        <w:t> </w:t>
+      </w:r>
+    </w:p>
+    <w:p>
+      <w:pPr>
+        <w:jc w:val="both"/>
+        <w:rPr>
+          <w:rFonts w:ascii="Arial" w:hAnsi="Arial" w:cs="Arial"/>
+          <w:szCs w:val="24"/>
+          <w:lang w:val="es-AR"/>
+        </w:rPr>
+      </w:pPr>
+      <w:r>
+        <w:rPr>
+          <w:rFonts w:ascii="Arial" w:hAnsi="Arial" w:cs="Arial"/>
+          <w:szCs w:val="24"/>
+          <w:lang w:val="es-AR"/>
+        </w:rPr>
+        <w:t>Unity 3D  trabaja con el lenguaje PHP,  mediante un archivo .php solicita  un servicio al servidor, este recibe la petición, reúne la información necesaria consultando las bases de datos y responde con la información solicitada. XAMPP cuenta con todas las herramientas necesarios para el desarrollo del prototipo, un motor de base de datos Mysql y un intérprete para el lenguaje de script PHP.</w:t>
+      </w:r>
+    </w:p>
+    <w:p>
+      <w:pPr>
+        <w:jc w:val="both"/>
+        <w:rPr>
+          <w:rFonts w:ascii="Arial" w:hAnsi="Arial" w:cs="Arial"/>
+          <w:szCs w:val="24"/>
+          <w:lang w:val="es-AR"/>
+        </w:rPr>
+      </w:pPr>
+    </w:p>
+    <w:p>
+      <w:pPr>
+        <w:jc w:val="both"/>
+        <w:rPr>
+          <w:rFonts w:ascii="Arial" w:hAnsi="Arial" w:cs="Arial"/>
+          <w:b/>
+          <w:szCs w:val="24"/>
+          <w:lang w:val="es-AR"/>
+        </w:rPr>
+      </w:pPr>
+      <w:r>
+        <w:rPr>
+          <w:rFonts w:ascii="Arial" w:hAnsi="Arial" w:cs="Arial"/>
+          <w:b/>
+          <w:szCs w:val="24"/>
+          <w:lang w:val="es-AR"/>
+        </w:rPr>
+        <w:lastRenderedPageBreak/>
         <w:t>HERRAMIENTA DE MODELADO 3D</w:t>
       </w:r>
     </w:p>
@@ -4996,7 +5594,6 @@
           <w:szCs w:val="23"/>
           <w:shd w:val="clear" w:color="auto" w:fill="FFFFFF"/>
         </w:rPr>
-        <w:lastRenderedPageBreak/>
         <w:drawing>
           <wp:inline distT="0" distB="0" distL="0" distR="0">
             <wp:extent cx="5664123" cy="4095750"/>
@@ -5015,7 +5612,7 @@
                     </pic:cNvPicPr>
                   </pic:nvPicPr>
                   <pic:blipFill>
-                    <a:blip r:embed="rId18"/>
+                    <a:blip r:embed="rId25"/>
                     <a:srcRect/>
                     <a:stretch>
                       <a:fillRect/>
@@ -5427,14 +6024,8 @@
         <w:rPr>
           <w:sz w:val="22"/>
         </w:rPr>
-        <w:t xml:space="preserve">Photoshop: viene con muchas características de edición de gráficos, y es bien recibida por los aficionados y profesionales de edición de fotos. Podemos decir que Photoshop es el más potente software de edición de fotos en el mundo hasta hoy. Por lo general, la gente sólo tendrá que utilizar una pequeña parte de las funciones de edición para lograr grandes efectos fotográficos. Photoshop es una aplicación que dispone de </w:t>
-      </w:r>
-      <w:r>
-        <w:rPr>
-          <w:sz w:val="22"/>
-        </w:rPr>
         <w:lastRenderedPageBreak/>
-        <w:t>calidad comercial, y como tal debe dar mejor rendimiento por el dinero que pagas</w:t>
+        <w:t>Photoshop: viene con muchas características de edición de gráficos, y es bien recibida por los aficionados y profesionales de edición de fotos. Podemos decir que Photoshop es el más potente software de edición de fotos en el mundo hasta hoy. Por lo general, la gente sólo tendrá que utilizar una pequeña parte de las funciones de edición para lograr grandes efectos fotográficos. Photoshop es una aplicación que dispone de calidad comercial, y como tal debe dar mejor rendimiento por el dinero que pagas</w:t>
       </w:r>
       <w:r>
         <w:rPr>
@@ -6708,6 +7299,7 @@
   <w:style w:type="character" w:default="1" w:styleId="Fuentedeprrafopredeter">
     <w:name w:val="Default Paragraph Font"/>
     <w:uiPriority w:val="1"/>
+    <w:semiHidden/>
     <w:unhideWhenUsed/>
   </w:style>
   <w:style w:type="table" w:default="1" w:styleId="Tablanormal">

</xml_diff>

<commit_message>
mas teorioa CAPITULO 3-ANALISIS Y EVALUACION DE TECNOLOGIAS DE REALIDAD AUMENTADA..docx
</commit_message>
<xml_diff>
--- a/Documentacion/CAPITULO 3-ANALISIS Y EVALUACION DE TECNOLOGIAS DE REALIDAD AUMENTADA..docx
+++ b/Documentacion/CAPITULO 3-ANALISIS Y EVALUACION DE TECNOLOGIAS DE REALIDAD AUMENTADA..docx
@@ -2926,7 +2926,74 @@
           <w:rFonts w:ascii="Arial" w:hAnsi="Arial"/>
           <w:b/>
         </w:rPr>
-        <w:t>ENTORNO DE DESARROLLO PARA EL PROTOTIPO</w:t>
+        <w:t>ENTORNO</w:t>
+      </w:r>
+      <w:r>
+        <w:rPr>
+          <w:rFonts w:ascii="Arial" w:hAnsi="Arial"/>
+          <w:b/>
+        </w:rPr>
+        <w:t xml:space="preserve"> DE DESARROLLO</w:t>
+      </w:r>
+    </w:p>
+    <w:p>
+      <w:pPr>
+        <w:jc w:val="both"/>
+        <w:rPr>
+          <w:rFonts w:ascii="Arial" w:hAnsi="Arial"/>
+          <w:b/>
+        </w:rPr>
+      </w:pPr>
+      <w:r>
+        <w:rPr>
+          <w:rFonts w:ascii="Arial" w:hAnsi="Arial" w:cs="Arial"/>
+          <w:szCs w:val="24"/>
+        </w:rPr>
+        <w:t>El prototipo esta divido en dos sistemas, una aplicación para dispositivos móvil y  otra para escritorio</w:t>
+      </w:r>
+      <w:r>
+        <w:rPr>
+          <w:rFonts w:ascii="Arial" w:hAnsi="Arial" w:cs="Arial"/>
+          <w:szCs w:val="24"/>
+        </w:rPr>
+        <w:t xml:space="preserve">. A </w:t>
+      </w:r>
+      <w:r>
+        <w:rPr>
+          <w:rFonts w:ascii="Arial" w:hAnsi="Arial" w:cs="Arial"/>
+          <w:szCs w:val="24"/>
+        </w:rPr>
+        <w:t xml:space="preserve">continuación se dará a conocer  la elección de las tecnologías para el sistema móvil. </w:t>
+      </w:r>
+    </w:p>
+    <w:p>
+      <w:pPr>
+        <w:jc w:val="both"/>
+        <w:rPr>
+          <w:rFonts w:ascii="Arial" w:hAnsi="Arial"/>
+          <w:b/>
+        </w:rPr>
+      </w:pPr>
+      <w:r>
+        <w:rPr>
+          <w:rFonts w:ascii="Arial" w:hAnsi="Arial"/>
+          <w:b/>
+        </w:rPr>
+        <w:t xml:space="preserve"> </w:t>
+      </w:r>
+      <w:r>
+        <w:rPr>
+          <w:rFonts w:ascii="Arial" w:hAnsi="Arial"/>
+          <w:b/>
+        </w:rPr>
+        <w:t>Desarrollo del Sistema de Realidad A</w:t>
+      </w:r>
+      <w:r>
+        <w:rPr>
+          <w:rFonts w:ascii="Arial" w:hAnsi="Arial"/>
+          <w:b/>
+        </w:rPr>
+        <w:t>umentada</w:t>
       </w:r>
     </w:p>
     <w:p>
@@ -3197,7 +3264,15 @@
           <w:rFonts w:ascii="Arial" w:hAnsi="Arial" w:cs="Arial"/>
           <w:shd w:val="clear" w:color="auto" w:fill="FFFFFF"/>
         </w:rPr>
-        <w:t>Fue concebida desde sus orígenes para convertirse en una plataforma de integración de herramientas de desarrollo. No tiene en mente un lenguaje específico, sino que es un</w:t>
+        <w:t xml:space="preserve">Fue concebida </w:t>
+      </w:r>
+      <w:r>
+        <w:rPr>
+          <w:rFonts w:ascii="Arial" w:hAnsi="Arial" w:cs="Arial"/>
+          <w:shd w:val="clear" w:color="auto" w:fill="FFFFFF"/>
+        </w:rPr>
+        <w:lastRenderedPageBreak/>
+        <w:t>desde sus orígenes para convertirse en una plataforma de integración de herramientas de desarrollo. No tiene en mente un lenguaje específico, sino que es un</w:t>
       </w:r>
       <w:r>
         <w:rPr>
@@ -3368,7 +3443,6 @@
                 <w:rFonts w:ascii="Arial" w:hAnsi="Arial" w:cs="Arial"/>
                 <w:szCs w:val="24"/>
               </w:rPr>
-              <w:lastRenderedPageBreak/>
               <w:t>Unity 3D</w:t>
             </w:r>
           </w:p>
@@ -4136,7 +4210,70 @@
           <w:rFonts w:ascii="Arial" w:hAnsi="Arial" w:cs="Arial"/>
           <w:szCs w:val="24"/>
         </w:rPr>
-        <w:t xml:space="preserve"> forman un binomio muy potente que  permite crear desde simples visualizadores de realidad aumentada hasta complejos videojuegos.</w:t>
+        <w:t xml:space="preserve"> forman un binomio muy potente que  permite crear desde simples visualizadores de realidad aumentada hasta complejos video</w:t>
+      </w:r>
+      <w:r>
+        <w:rPr>
+          <w:rFonts w:ascii="Arial" w:hAnsi="Arial" w:cs="Arial"/>
+          <w:szCs w:val="24"/>
+        </w:rPr>
+        <w:t xml:space="preserve"> </w:t>
+      </w:r>
+      <w:r>
+        <w:rPr>
+          <w:rFonts w:ascii="Arial" w:hAnsi="Arial" w:cs="Arial"/>
+          <w:szCs w:val="24"/>
+        </w:rPr>
+        <w:t>juegos.</w:t>
+      </w:r>
+      <w:r>
+        <w:rPr>
+          <w:rFonts w:ascii="Arial" w:hAnsi="Arial" w:cs="Arial"/>
+          <w:szCs w:val="24"/>
+        </w:rPr>
+        <w:t xml:space="preserve"> </w:t>
+      </w:r>
+      <w:r>
+        <w:rPr>
+          <w:rFonts w:ascii="Arial" w:hAnsi="Arial" w:cs="Arial"/>
+          <w:szCs w:val="24"/>
+        </w:rPr>
+        <w:t>Unity 3D y la herramienta de Realidad Aumentada Vuforia se usarán para desarrollar la aplicación para</w:t>
+      </w:r>
+      <w:r>
+        <w:rPr>
+          <w:rFonts w:ascii="Arial" w:hAnsi="Arial" w:cs="Arial"/>
+          <w:szCs w:val="24"/>
+        </w:rPr>
+        <w:t xml:space="preserve"> el</w:t>
+      </w:r>
+      <w:r>
+        <w:rPr>
+          <w:rFonts w:ascii="Arial" w:hAnsi="Arial" w:cs="Arial"/>
+          <w:szCs w:val="24"/>
+        </w:rPr>
+        <w:t xml:space="preserve"> dispositi</w:t>
+      </w:r>
+      <w:r>
+        <w:rPr>
+          <w:rFonts w:ascii="Arial" w:hAnsi="Arial" w:cs="Arial"/>
+          <w:szCs w:val="24"/>
+        </w:rPr>
+        <w:t>vo</w:t>
+      </w:r>
+      <w:r>
+        <w:rPr>
+          <w:rFonts w:ascii="Arial" w:hAnsi="Arial" w:cs="Arial"/>
+          <w:szCs w:val="24"/>
+        </w:rPr>
+        <w:t xml:space="preserve"> </w:t>
+      </w:r>
+      <w:r>
+        <w:rPr>
+          <w:rFonts w:ascii="Arial" w:hAnsi="Arial" w:cs="Arial"/>
+          <w:szCs w:val="24"/>
+        </w:rPr>
+        <w:t>móvil.</w:t>
       </w:r>
     </w:p>
     <w:p>
@@ -4419,6 +4556,7 @@
           <w:szCs w:val="24"/>
           <w:lang w:val="es-AR" w:eastAsia="es-AR"/>
         </w:rPr>
+        <w:lastRenderedPageBreak/>
         <w:t xml:space="preserve">La extensión de Vuforia  para Unity 3D traer una librería escrita íntegramente en C#, </w:t>
       </w:r>
       <w:r>
@@ -4522,11 +4660,17 @@
       <w:pPr>
         <w:jc w:val="both"/>
         <w:rPr>
-          <w:rFonts w:ascii="Arial" w:eastAsia="Times New Roman" w:hAnsi="Arial" w:cs="Arial"/>
-          <w:szCs w:val="24"/>
-          <w:lang w:val="es-AR" w:eastAsia="es-AR"/>
-        </w:rPr>
-      </w:pPr>
+          <w:rFonts w:ascii="Arial" w:hAnsi="Arial"/>
+          <w:b/>
+        </w:rPr>
+      </w:pPr>
+      <w:r>
+        <w:rPr>
+          <w:rFonts w:ascii="Arial" w:hAnsi="Arial"/>
+          <w:b/>
+        </w:rPr>
+        <w:t>Desarrollo de la Aplicación para Escritorio.</w:t>
+      </w:r>
     </w:p>
     <w:p>
       <w:pPr>
@@ -4538,14 +4682,24 @@
           <w:lang w:val="es-AR"/>
         </w:rPr>
       </w:pPr>
-      <w:r>
+    </w:p>
+    <w:p>
+      <w:pPr>
+        <w:jc w:val="both"/>
         <w:rPr>
           <w:rFonts w:ascii="Arial" w:hAnsi="Arial" w:cs="Arial"/>
           <w:b/>
           <w:szCs w:val="24"/>
           <w:lang w:val="es-AR"/>
         </w:rPr>
-        <w:lastRenderedPageBreak/>
+      </w:pPr>
+      <w:r>
+        <w:rPr>
+          <w:rFonts w:ascii="Arial" w:hAnsi="Arial" w:cs="Arial"/>
+          <w:b/>
+          <w:szCs w:val="24"/>
+          <w:lang w:val="es-AR"/>
+        </w:rPr>
         <w:t>ELECCION DE LA BASE DE DATOS</w:t>
       </w:r>
       <w:r>
@@ -5349,7 +5503,17 @@
           <w:szCs w:val="21"/>
           <w:shd w:val="clear" w:color="auto" w:fill="FFFFFF"/>
         </w:rPr>
-        <w:t>El programa está liberado bajo la licencia</w:t>
+        <w:t xml:space="preserve">El </w:t>
+      </w:r>
+      <w:r>
+        <w:rPr>
+          <w:rFonts w:ascii="Arial" w:hAnsi="Arial" w:cs="Arial"/>
+          <w:sz w:val="21"/>
+          <w:szCs w:val="21"/>
+          <w:shd w:val="clear" w:color="auto" w:fill="FFFFFF"/>
+        </w:rPr>
+        <w:lastRenderedPageBreak/>
+        <w:t>programa está liberado bajo la licencia</w:t>
       </w:r>
       <w:r>
         <w:rPr>
@@ -5489,7 +5653,6 @@
           <w:szCs w:val="24"/>
           <w:lang w:val="es-AR"/>
         </w:rPr>
-        <w:lastRenderedPageBreak/>
         <w:t>HERRAMIENTA DE MODELADO 3D</w:t>
       </w:r>
     </w:p>
@@ -5864,6 +6027,7 @@
         <w:rPr>
           <w:rFonts w:ascii="Arial" w:hAnsi="Arial" w:cs="Arial"/>
         </w:rPr>
+        <w:lastRenderedPageBreak/>
         <w:t xml:space="preserve">Es </w:t>
       </w:r>
       <w:r>
@@ -6024,7 +6188,6 @@
         <w:rPr>
           <w:sz w:val="22"/>
         </w:rPr>
-        <w:lastRenderedPageBreak/>
         <w:t>Photoshop: viene con muchas características de edición de gráficos, y es bien recibida por los aficionados y profesionales de edición de fotos. Podemos decir que Photoshop es el más potente software de edición de fotos en el mundo hasta hoy. Por lo general, la gente sólo tendrá que utilizar una pequeña parte de las funciones de edición para lograr grandes efectos fotográficos. Photoshop es una aplicación que dispone de calidad comercial, y como tal debe dar mejor rendimiento por el dinero que pagas</w:t>
       </w:r>
       <w:r>

</xml_diff>

<commit_message>
CAPITULO 3-ANALISIS Y EVALUACION DE TECNOLOGIAS DE REALIDAD AUMENTADA..docx teoria
</commit_message>
<xml_diff>
--- a/Documentacion/CAPITULO 3-ANALISIS Y EVALUACION DE TECNOLOGIAS DE REALIDAD AUMENTADA..docx
+++ b/Documentacion/CAPITULO 3-ANALISIS Y EVALUACION DE TECNOLOGIAS DE REALIDAD AUMENTADA..docx
@@ -4736,25 +4736,43 @@
         <w:rPr>
           <w:rFonts w:ascii="Arial" w:hAnsi="Arial"/>
         </w:rPr>
-        <w:t>E</w:t>
-      </w:r>
-      <w:r>
-        <w:rPr>
-          <w:rFonts w:ascii="Arial" w:hAnsi="Arial"/>
-        </w:rPr>
-        <w:t>l lenguaje de programación elegido</w:t>
-      </w:r>
-      <w:r>
-        <w:rPr>
-          <w:rFonts w:ascii="Arial" w:hAnsi="Arial"/>
-        </w:rPr>
-        <w:t xml:space="preserve"> es</w:t>
-      </w:r>
-      <w:r>
-        <w:rPr>
-          <w:rFonts w:ascii="Arial" w:hAnsi="Arial"/>
-        </w:rPr>
-        <w:t xml:space="preserve"> C# y que se necesita una aplicación de escritorio para gestionar los pedidos del lado del servidor, se optó por Visual Studio 2010.</w:t>
+        <w:t xml:space="preserve">La aplicación </w:t>
+      </w:r>
+      <w:r>
+        <w:rPr>
+          <w:rFonts w:ascii="Arial" w:hAnsi="Arial"/>
+        </w:rPr>
+        <w:t>de escritorio tiene la función</w:t>
+      </w:r>
+      <w:r>
+        <w:rPr>
+          <w:rFonts w:ascii="Arial" w:hAnsi="Arial"/>
+        </w:rPr>
+        <w:t xml:space="preserve"> de gestionar los pedidos </w:t>
+      </w:r>
+      <w:r>
+        <w:rPr>
+          <w:rFonts w:ascii="Arial" w:hAnsi="Arial"/>
+        </w:rPr>
+        <w:t xml:space="preserve">realizados por </w:t>
+      </w:r>
+      <w:r>
+        <w:rPr>
+          <w:rFonts w:ascii="Arial" w:hAnsi="Arial"/>
+        </w:rPr>
+        <w:t>el cliente. Para el desarrollo de aplicaciones de escritorio se op</w:t>
+      </w:r>
+      <w:r>
+        <w:rPr>
+          <w:rFonts w:ascii="Arial" w:hAnsi="Arial"/>
+        </w:rPr>
+        <w:t>to por Visual Studio 2010, una herramienta</w:t>
+      </w:r>
+      <w:r>
+        <w:rPr>
+          <w:rFonts w:ascii="Arial" w:hAnsi="Arial"/>
+        </w:rPr>
+        <w:t xml:space="preserve"> que soporta múltiples lenguajes, entre ellos C#. Este lenguaje se eligió según el análisis anterior y se utilizar junto con Visual estudio para crear la aplicación de escritorio.</w:t>
       </w:r>
     </w:p>
     <w:p>
@@ -5179,7 +5197,16 @@
           <w:szCs w:val="24"/>
           <w:lang w:val="es-AR"/>
         </w:rPr>
-        <w:t xml:space="preserve">dispositivo móvil. Este servidor debe estar alojado localmente, lo que implica que el dispositivo móvil, debe estar conectado a la red </w:t>
+        <w:t xml:space="preserve">dispositivo móvil. Este servidor debe estar alojado </w:t>
+      </w:r>
+      <w:r>
+        <w:rPr>
+          <w:rFonts w:ascii="Arial" w:hAnsi="Arial" w:cs="Arial"/>
+          <w:szCs w:val="24"/>
+          <w:lang w:val="es-AR"/>
+        </w:rPr>
+        <w:lastRenderedPageBreak/>
+        <w:t xml:space="preserve">localmente, lo que implica que el dispositivo móvil, debe estar conectado a la red </w:t>
       </w:r>
       <w:proofErr w:type="spellStart"/>
       <w:r>
@@ -5197,16 +5224,7 @@
           <w:szCs w:val="24"/>
           <w:lang w:val="es-AR"/>
         </w:rPr>
-        <w:t xml:space="preserve"> del lugar. En base a lo descripto anteriormente y de las características de los dos </w:t>
-      </w:r>
-      <w:r>
-        <w:rPr>
-          <w:rFonts w:ascii="Arial" w:hAnsi="Arial" w:cs="Arial"/>
-          <w:szCs w:val="24"/>
-          <w:lang w:val="es-AR"/>
-        </w:rPr>
-        <w:lastRenderedPageBreak/>
-        <w:t xml:space="preserve">gestores, se optó por Mysql, ya que cuenta con una variedad de servidores que incluyen este gestor. SQLite quedo descartado debido a que no cuenta con un motor de base de datos y además no es necesario un almacenamiento en el dispositivo móvil, ya que las peticiones de los pedidos son </w:t>
+        <w:t xml:space="preserve"> del lugar. En base a lo descripto anteriormente y de las características de los dos gestores, se optó por Mysql, ya que cuenta con una variedad de servidores que incluyen este gestor. SQLite quedo descartado debido a que no cuenta con un motor de base de datos y además no es necesario un almacenamiento en el dispositivo móvil, ya que las peticiones de los pedidos son </w:t>
       </w:r>
       <w:r>
         <w:rPr>

</xml_diff>

<commit_message>
agregado teoria  mvc , framework y patrones de diseños, imcompleto
</commit_message>
<xml_diff>
--- a/Documentacion/CAPITULO 3-ANALISIS Y EVALUACION DE TECNOLOGIAS DE REALIDAD AUMENTADA..docx
+++ b/Documentacion/CAPITULO 3-ANALISIS Y EVALUACION DE TECNOLOGIAS DE REALIDAD AUMENTADA..docx
@@ -5206,25 +5206,7 @@
           <w:lang w:val="es-AR"/>
         </w:rPr>
         <w:lastRenderedPageBreak/>
-        <w:t xml:space="preserve">localmente, lo que implica que el dispositivo móvil, debe estar conectado a la red </w:t>
-      </w:r>
-      <w:proofErr w:type="spellStart"/>
-      <w:r>
-        <w:rPr>
-          <w:rFonts w:ascii="Arial" w:hAnsi="Arial" w:cs="Arial"/>
-          <w:szCs w:val="24"/>
-          <w:lang w:val="es-AR"/>
-        </w:rPr>
-        <w:t>wifi</w:t>
-      </w:r>
-      <w:proofErr w:type="spellEnd"/>
-      <w:r>
-        <w:rPr>
-          <w:rFonts w:ascii="Arial" w:hAnsi="Arial" w:cs="Arial"/>
-          <w:szCs w:val="24"/>
-          <w:lang w:val="es-AR"/>
-        </w:rPr>
-        <w:t xml:space="preserve"> del lugar. En base a lo descripto anteriormente y de las características de los dos gestores, se optó por Mysql, ya que cuenta con una variedad de servidores que incluyen este gestor. SQLite quedo descartado debido a que no cuenta con un motor de base de datos y además no es necesario un almacenamiento en el dispositivo móvil, ya que las peticiones de los pedidos son </w:t>
+        <w:t xml:space="preserve">localmente, lo que implica que el dispositivo móvil, debe estar conectado a la red wifi del lugar. En base a lo descripto anteriormente y de las características de los dos gestores, se optó por Mysql, ya que cuenta con una variedad de servidores que incluyen este gestor. SQLite quedo descartado debido a que no cuenta con un motor de base de datos y además no es necesario un almacenamiento en el dispositivo móvil, ya que las peticiones de los pedidos son </w:t>
       </w:r>
       <w:r>
         <w:rPr>
@@ -6939,15 +6921,6 @@
     </w:p>
     <w:p>
       <w:pPr>
-        <w:pStyle w:val="Sinespaciado"/>
-        <w:jc w:val="both"/>
-        <w:rPr>
-          <w:sz w:val="22"/>
-        </w:rPr>
-      </w:pPr>
-    </w:p>
-    <w:p>
-      <w:pPr>
         <w:spacing w:after="0"/>
         <w:jc w:val="both"/>
         <w:rPr>
@@ -6958,24 +6931,2549 @@
     </w:p>
     <w:p>
       <w:pPr>
-        <w:pStyle w:val="Sinespaciado"/>
-        <w:jc w:val="both"/>
-        <w:rPr>
-          <w:rStyle w:val="nfasis"/>
-          <w:i w:val="0"/>
-          <w:sz w:val="22"/>
-        </w:rPr>
-      </w:pPr>
-    </w:p>
-    <w:p>
-      <w:pPr>
-        <w:pStyle w:val="Sinespaciado"/>
-        <w:jc w:val="both"/>
-        <w:rPr>
-          <w:iCs/>
-          <w:sz w:val="22"/>
-          <w:lang w:val="es-ES"/>
-        </w:rPr>
+        <w:spacing w:after="0"/>
+        <w:jc w:val="both"/>
+        <w:rPr>
+          <w:rFonts w:ascii="Arial" w:hAnsi="Arial" w:cs="Arial"/>
+          <w:u w:val="single"/>
+          <w:lang w:val="es-AR"/>
+        </w:rPr>
+      </w:pPr>
+      <w:r>
+        <w:rPr>
+          <w:rFonts w:ascii="Arial" w:hAnsi="Arial" w:cs="Arial"/>
+          <w:u w:val="single"/>
+          <w:lang w:val="es-AR"/>
+        </w:rPr>
+        <w:t xml:space="preserve">Patrón arquitectónico MVC </w:t>
+      </w:r>
+    </w:p>
+    <w:p>
+      <w:pPr>
+        <w:spacing w:after="0"/>
+        <w:jc w:val="both"/>
+        <w:rPr>
+          <w:rFonts w:ascii="Arial" w:hAnsi="Arial" w:cs="Arial"/>
+          <w:u w:val="single"/>
+          <w:lang w:val="es-AR"/>
+        </w:rPr>
+      </w:pPr>
+    </w:p>
+    <w:p>
+      <w:pPr>
+        <w:spacing w:after="0" w:line="240" w:lineRule="auto"/>
+        <w:jc w:val="both"/>
+        <w:rPr>
+          <w:rFonts w:ascii="Arial" w:eastAsia="Times New Roman" w:hAnsi="Arial" w:cs="Arial"/>
+        </w:rPr>
+      </w:pPr>
+      <w:r>
+        <w:rPr>
+          <w:rFonts w:ascii="Arial" w:eastAsia="Times New Roman" w:hAnsi="Arial" w:cs="Arial"/>
+        </w:rPr>
+        <w:t xml:space="preserve">MVC </w:t>
+      </w:r>
+      <w:r>
+        <w:rPr>
+          <w:rFonts w:ascii="Arial" w:eastAsia="Times New Roman" w:hAnsi="Arial" w:cs="Arial"/>
+        </w:rPr>
+        <w:t>(</w:t>
+      </w:r>
+      <w:proofErr w:type="spellStart"/>
+      <w:r>
+        <w:rPr>
+          <w:rFonts w:ascii="Arial" w:hAnsi="Arial" w:cs="Arial"/>
+          <w:lang w:val="es-AR"/>
+        </w:rPr>
+        <w:t>Model</w:t>
+      </w:r>
+      <w:proofErr w:type="spellEnd"/>
+      <w:r>
+        <w:rPr>
+          <w:rFonts w:ascii="Arial" w:hAnsi="Arial" w:cs="Arial"/>
+          <w:lang w:val="es-AR"/>
+        </w:rPr>
+        <w:t>–View–</w:t>
+      </w:r>
+      <w:proofErr w:type="spellStart"/>
+      <w:r>
+        <w:rPr>
+          <w:rFonts w:ascii="Arial" w:hAnsi="Arial" w:cs="Arial"/>
+          <w:lang w:val="es-AR"/>
+        </w:rPr>
+        <w:t>Controller</w:t>
+      </w:r>
+      <w:proofErr w:type="spellEnd"/>
+      <w:r>
+        <w:rPr>
+          <w:rFonts w:ascii="Arial" w:eastAsia="Times New Roman" w:hAnsi="Arial" w:cs="Arial"/>
+        </w:rPr>
+        <w:t>) es un patrón de diseño de arquitectura de software usado principalmente en aplicaciones que manejan gran cantidad de datos y transacciones complejas donde se requiere una mejor separación</w:t>
+      </w:r>
+      <w:r>
+        <w:rPr>
+          <w:rFonts w:ascii="Arial" w:eastAsia="Times New Roman" w:hAnsi="Arial" w:cs="Arial"/>
+        </w:rPr>
+        <w:t xml:space="preserve"> </w:t>
+      </w:r>
+      <w:r>
+        <w:rPr>
+          <w:rFonts w:ascii="Arial" w:eastAsia="Times New Roman" w:hAnsi="Arial" w:cs="Arial"/>
+        </w:rPr>
+        <w:t>de conceptos para que el desarrollo esté estructurado de una mejor manera, facilitando la programación en diferentes capas de manera paralela e independiente. MVC</w:t>
+      </w:r>
+      <w:r>
+        <w:rPr>
+          <w:rFonts w:ascii="Arial" w:eastAsia="Times New Roman" w:hAnsi="Arial" w:cs="Arial"/>
+        </w:rPr>
+        <w:t xml:space="preserve"> </w:t>
+      </w:r>
+      <w:r>
+        <w:rPr>
+          <w:rFonts w:ascii="Arial" w:eastAsia="Times New Roman" w:hAnsi="Arial" w:cs="Arial"/>
+        </w:rPr>
+        <w:t xml:space="preserve">sugiere la separación del software en 3 estratos: Modelo, Vista y Controlador, los cuales serán explicados en breve: </w:t>
+      </w:r>
+    </w:p>
+    <w:p>
+      <w:pPr>
+        <w:spacing w:after="0" w:line="240" w:lineRule="auto"/>
+        <w:rPr>
+          <w:rFonts w:ascii="Arial" w:eastAsia="Times New Roman" w:hAnsi="Arial" w:cs="Arial"/>
+        </w:rPr>
+      </w:pPr>
+    </w:p>
+    <w:p>
+      <w:pPr>
+        <w:pStyle w:val="Prrafodelista"/>
+        <w:numPr>
+          <w:ilvl w:val="0"/>
+          <w:numId w:val="5"/>
+        </w:numPr>
+        <w:spacing w:after="0" w:line="240" w:lineRule="auto"/>
+        <w:jc w:val="both"/>
+        <w:rPr>
+          <w:rFonts w:ascii="Arial" w:eastAsia="Times New Roman" w:hAnsi="Arial" w:cs="Arial"/>
+        </w:rPr>
+      </w:pPr>
+      <w:r>
+        <w:rPr>
+          <w:rFonts w:ascii="Arial" w:eastAsia="Times New Roman" w:hAnsi="Arial" w:cs="Arial"/>
+        </w:rPr>
+        <w:t xml:space="preserve">Modelo: Es la representación de la información que maneja la aplicación. El modelo en sí son los datos puros que puestos en contexto del sistema proveen de información al usuario o a la aplicación misma. </w:t>
+      </w:r>
+    </w:p>
+    <w:p>
+      <w:pPr>
+        <w:pStyle w:val="Prrafodelista"/>
+        <w:numPr>
+          <w:ilvl w:val="0"/>
+          <w:numId w:val="5"/>
+        </w:numPr>
+        <w:spacing w:after="0" w:line="240" w:lineRule="auto"/>
+        <w:jc w:val="both"/>
+        <w:rPr>
+          <w:rFonts w:ascii="Arial" w:eastAsia="Times New Roman" w:hAnsi="Arial" w:cs="Arial"/>
+        </w:rPr>
+      </w:pPr>
+      <w:r>
+        <w:rPr>
+          <w:rFonts w:ascii="Arial" w:eastAsia="Times New Roman" w:hAnsi="Arial" w:cs="Arial"/>
+        </w:rPr>
+        <w:t xml:space="preserve">Vista: Es la representación del modelo en forma gráfica disponible para la interacción con el usuario. En el caso de una aplicación Web, la “Vista” es una página HTML con contenido dinámico sobre el </w:t>
+      </w:r>
+      <w:r>
+        <w:rPr>
+          <w:rFonts w:ascii="Arial" w:eastAsia="Times New Roman" w:hAnsi="Arial" w:cs="Arial"/>
+        </w:rPr>
+        <w:t>cual</w:t>
+      </w:r>
+      <w:r>
+        <w:rPr>
+          <w:rFonts w:ascii="Arial" w:eastAsia="Times New Roman" w:hAnsi="Arial" w:cs="Arial"/>
+        </w:rPr>
+        <w:t xml:space="preserve"> el usuario puede realizar operaciones.</w:t>
+      </w:r>
+    </w:p>
+    <w:p>
+      <w:pPr>
+        <w:pStyle w:val="Prrafodelista"/>
+        <w:numPr>
+          <w:ilvl w:val="0"/>
+          <w:numId w:val="5"/>
+        </w:numPr>
+        <w:spacing w:after="0" w:line="240" w:lineRule="auto"/>
+        <w:jc w:val="both"/>
+        <w:rPr>
+          <w:rFonts w:ascii="Arial" w:eastAsia="Times New Roman" w:hAnsi="Arial" w:cs="Arial"/>
+        </w:rPr>
+      </w:pPr>
+      <w:r>
+        <w:rPr>
+          <w:rFonts w:ascii="Arial" w:eastAsia="Times New Roman" w:hAnsi="Arial" w:cs="Arial"/>
+        </w:rPr>
+        <w:t>Controlador: Es la capa encargada de manejar y responder las solicitudes del usuario, procesando la información necesaria y modificando el Modelo en caso de ser necesario</w:t>
+      </w:r>
+    </w:p>
+    <w:p>
+      <w:pPr>
+        <w:spacing w:after="0" w:line="240" w:lineRule="auto"/>
+        <w:rPr>
+          <w:rFonts w:ascii="Arial" w:eastAsia="Times New Roman" w:hAnsi="Arial" w:cs="Arial"/>
+        </w:rPr>
+      </w:pPr>
+    </w:p>
+    <w:p>
+      <w:pPr>
+        <w:spacing w:after="0" w:line="240" w:lineRule="auto"/>
+        <w:rPr>
+          <w:rFonts w:ascii="Arial" w:eastAsia="Times New Roman" w:hAnsi="Arial" w:cs="Arial"/>
+        </w:rPr>
+      </w:pPr>
+      <w:r>
+        <w:rPr>
+          <w:rFonts w:ascii="Arial" w:eastAsia="Times New Roman" w:hAnsi="Arial" w:cs="Arial"/>
+        </w:rPr>
+        <w:t>El ciclo de vida de MVC</w:t>
+      </w:r>
+      <w:r>
+        <w:rPr>
+          <w:rFonts w:ascii="Arial" w:eastAsia="Times New Roman" w:hAnsi="Arial" w:cs="Arial"/>
+        </w:rPr>
+        <w:t xml:space="preserve"> </w:t>
+      </w:r>
+      <w:r>
+        <w:rPr>
+          <w:rFonts w:ascii="Arial" w:eastAsia="Times New Roman" w:hAnsi="Arial" w:cs="Arial"/>
+        </w:rPr>
+        <w:t xml:space="preserve">es normalmente representado por las 3 capas presentadas anteriormente y el cliente (también conocido como usuario). El siguiente diagrama representa el ciclo de vida de manera sencilla: </w:t>
+      </w:r>
+    </w:p>
+    <w:p>
+      <w:pPr>
+        <w:spacing w:after="0" w:line="240" w:lineRule="auto"/>
+        <w:rPr>
+          <w:rFonts w:ascii="Times New Roman" w:eastAsia="Times New Roman" w:hAnsi="Times New Roman" w:cs="Times New Roman"/>
+          <w:sz w:val="15"/>
+          <w:szCs w:val="15"/>
+        </w:rPr>
+      </w:pPr>
+    </w:p>
+    <w:p>
+      <w:pPr>
+        <w:spacing w:after="0" w:line="240" w:lineRule="auto"/>
+        <w:jc w:val="center"/>
+        <w:rPr>
+          <w:rFonts w:ascii="Times New Roman" w:eastAsia="Times New Roman" w:hAnsi="Times New Roman" w:cs="Times New Roman"/>
+          <w:sz w:val="15"/>
+          <w:szCs w:val="15"/>
+        </w:rPr>
+      </w:pPr>
+      <w:r>
+        <w:rPr>
+          <w:rFonts w:ascii="Times New Roman" w:eastAsia="Times New Roman" w:hAnsi="Times New Roman" w:cs="Times New Roman"/>
+          <w:noProof/>
+          <w:sz w:val="15"/>
+          <w:szCs w:val="15"/>
+        </w:rPr>
+        <w:drawing>
+          <wp:inline distT="0" distB="0" distL="0" distR="0">
+            <wp:extent cx="2333401" cy="2038433"/>
+            <wp:effectExtent l="19050" t="0" r="0" b="0"/>
+            <wp:docPr id="14" name="13 Imagen" descr="2014-10-31 18_09_44-Greenshot.jpg"/>
+            <wp:cNvGraphicFramePr>
+              <a:graphicFrameLocks xmlns:a="http://schemas.openxmlformats.org/drawingml/2006/main" noChangeAspect="1"/>
+            </wp:cNvGraphicFramePr>
+            <a:graphic xmlns:a="http://schemas.openxmlformats.org/drawingml/2006/main">
+              <a:graphicData uri="http://schemas.openxmlformats.org/drawingml/2006/picture">
+                <pic:pic xmlns:pic="http://schemas.openxmlformats.org/drawingml/2006/picture">
+                  <pic:nvPicPr>
+                    <pic:cNvPr id="0" name="2014-10-31 18_09_44-Greenshot.jpg"/>
+                    <pic:cNvPicPr/>
+                  </pic:nvPicPr>
+                  <pic:blipFill>
+                    <a:blip r:embed="rId26"/>
+                    <a:stretch>
+                      <a:fillRect/>
+                    </a:stretch>
+                  </pic:blipFill>
+                  <pic:spPr>
+                    <a:xfrm>
+                      <a:off x="0" y="0"/>
+                      <a:ext cx="2338982" cy="2043308"/>
+                    </a:xfrm>
+                    <a:prstGeom prst="rect">
+                      <a:avLst/>
+                    </a:prstGeom>
+                  </pic:spPr>
+                </pic:pic>
+              </a:graphicData>
+            </a:graphic>
+          </wp:inline>
+        </w:drawing>
+      </w:r>
+    </w:p>
+    <w:p>
+      <w:pPr>
+        <w:spacing w:after="0" w:line="240" w:lineRule="auto"/>
+        <w:jc w:val="center"/>
+        <w:rPr>
+          <w:rFonts w:ascii="Times New Roman" w:eastAsia="Times New Roman" w:hAnsi="Times New Roman" w:cs="Times New Roman"/>
+          <w:sz w:val="15"/>
+          <w:szCs w:val="15"/>
+        </w:rPr>
+      </w:pPr>
+      <w:r>
+        <w:rPr>
+          <w:rFonts w:ascii="Times New Roman" w:eastAsia="Times New Roman" w:hAnsi="Times New Roman" w:cs="Times New Roman"/>
+          <w:sz w:val="15"/>
+          <w:szCs w:val="15"/>
+        </w:rPr>
+        <w:t>Figura 3.10</w:t>
+      </w:r>
+      <w:r>
+        <w:rPr>
+          <w:rFonts w:ascii="Times New Roman" w:eastAsia="Times New Roman" w:hAnsi="Times New Roman" w:cs="Times New Roman"/>
+          <w:sz w:val="15"/>
+          <w:szCs w:val="15"/>
+        </w:rPr>
+        <w:t>: Ciclo de vida de MVC</w:t>
+      </w:r>
+    </w:p>
+    <w:p>
+      <w:pPr>
+        <w:spacing w:after="0" w:line="240" w:lineRule="auto"/>
+        <w:jc w:val="center"/>
+        <w:rPr>
+          <w:rFonts w:ascii="Times New Roman" w:eastAsia="Times New Roman" w:hAnsi="Times New Roman" w:cs="Times New Roman"/>
+          <w:sz w:val="15"/>
+          <w:szCs w:val="15"/>
+        </w:rPr>
+      </w:pPr>
+    </w:p>
+    <w:p>
+      <w:pPr>
+        <w:spacing w:after="0" w:line="240" w:lineRule="auto"/>
+        <w:jc w:val="both"/>
+        <w:rPr>
+          <w:rFonts w:ascii="Arial" w:eastAsia="Times New Roman" w:hAnsi="Arial" w:cs="Arial"/>
+        </w:rPr>
+      </w:pPr>
+      <w:r>
+        <w:rPr>
+          <w:rFonts w:ascii="Arial" w:eastAsia="Times New Roman" w:hAnsi="Arial" w:cs="Arial"/>
+        </w:rPr>
+        <w:t>E</w:t>
+      </w:r>
+      <w:r>
+        <w:rPr>
+          <w:rFonts w:ascii="Arial" w:eastAsia="Times New Roman" w:hAnsi="Arial" w:cs="Arial"/>
+        </w:rPr>
+        <w:t xml:space="preserve">l primer paso en el ciclo de vida empieza cuando el usuario hace una solicitud al controlador con información sobre lo que el usuario desea realizar. Entonces el Controlador decide a quién debe delegar la tarea y es aquí donde el Modelo empieza su trabajo. En esta etapa, el Modelo se encarga de realizar operaciones sobre la información que maneja para cumplir con lo que le solicita el Controlador. Una vez que termina su labor, le regresa al Controlador la información resultante de sus operaciones, el </w:t>
+      </w:r>
+      <w:r>
+        <w:rPr>
+          <w:rFonts w:ascii="Arial" w:eastAsia="Times New Roman" w:hAnsi="Arial" w:cs="Arial"/>
+        </w:rPr>
+        <w:t>cual</w:t>
+      </w:r>
+      <w:r>
+        <w:rPr>
+          <w:rFonts w:ascii="Arial" w:eastAsia="Times New Roman" w:hAnsi="Arial" w:cs="Arial"/>
+        </w:rPr>
+        <w:t xml:space="preserve"> a su vez redirige a la </w:t>
+      </w:r>
+      <w:r>
+        <w:rPr>
+          <w:rFonts w:ascii="Arial" w:eastAsia="Times New Roman" w:hAnsi="Arial" w:cs="Arial"/>
+        </w:rPr>
+        <w:t xml:space="preserve">Vista. La Vista se encarga de transformar los datos en información visualmente entendible </w:t>
+      </w:r>
+      <w:r>
+        <w:rPr>
+          <w:rFonts w:ascii="Arial" w:eastAsia="Times New Roman" w:hAnsi="Arial" w:cs="Arial"/>
+        </w:rPr>
+        <w:t xml:space="preserve">para el usuario. Finalmente, la representación gráfica es transmitida de regreso al Controlador y éste se encarga de transmitírsela al usuario. El ciclo entero puede empezar nuevamente si el usuario así lo requiere. </w:t>
+      </w:r>
+    </w:p>
+    <w:p>
+      <w:pPr>
+        <w:spacing w:after="0" w:line="240" w:lineRule="auto"/>
+        <w:jc w:val="both"/>
+        <w:rPr>
+          <w:rFonts w:ascii="Arial" w:eastAsia="Times New Roman" w:hAnsi="Arial" w:cs="Arial"/>
+        </w:rPr>
+      </w:pPr>
+    </w:p>
+    <w:p>
+      <w:pPr>
+        <w:spacing w:after="0" w:line="240" w:lineRule="auto"/>
+        <w:jc w:val="both"/>
+        <w:rPr>
+          <w:rFonts w:ascii="Arial" w:eastAsia="Times New Roman" w:hAnsi="Arial" w:cs="Arial"/>
+        </w:rPr>
+      </w:pPr>
+      <w:r>
+        <w:rPr>
+          <w:rFonts w:ascii="Arial" w:eastAsia="Times New Roman" w:hAnsi="Arial" w:cs="Arial"/>
+        </w:rPr>
+        <w:t>Ventajas y Desventajas de MVC</w:t>
+      </w:r>
+    </w:p>
+    <w:p>
+      <w:pPr>
+        <w:spacing w:after="0" w:line="240" w:lineRule="auto"/>
+        <w:jc w:val="both"/>
+        <w:rPr>
+          <w:rFonts w:ascii="Times New Roman" w:eastAsia="Times New Roman" w:hAnsi="Times New Roman" w:cs="Times New Roman"/>
+          <w:sz w:val="15"/>
+          <w:szCs w:val="15"/>
+        </w:rPr>
+      </w:pPr>
+    </w:p>
+    <w:p>
+      <w:pPr>
+        <w:spacing w:after="0" w:line="240" w:lineRule="auto"/>
+        <w:rPr>
+          <w:rFonts w:ascii="Arial" w:eastAsia="Times New Roman" w:hAnsi="Arial" w:cs="Arial"/>
+        </w:rPr>
+      </w:pPr>
+      <w:r>
+        <w:rPr>
+          <w:rFonts w:ascii="Arial" w:eastAsia="Times New Roman" w:hAnsi="Arial" w:cs="Arial"/>
+        </w:rPr>
+        <w:t>Las principales ventajas de hacer uso del patrón MVC son:</w:t>
+      </w:r>
+    </w:p>
+    <w:p>
+      <w:pPr>
+        <w:spacing w:after="0" w:line="240" w:lineRule="auto"/>
+        <w:rPr>
+          <w:rFonts w:ascii="Arial" w:eastAsia="Times New Roman" w:hAnsi="Arial" w:cs="Arial"/>
+        </w:rPr>
+      </w:pPr>
+    </w:p>
+    <w:p>
+      <w:pPr>
+        <w:pStyle w:val="Prrafodelista"/>
+        <w:numPr>
+          <w:ilvl w:val="0"/>
+          <w:numId w:val="6"/>
+        </w:numPr>
+        <w:spacing w:after="0" w:line="240" w:lineRule="auto"/>
+        <w:rPr>
+          <w:rFonts w:ascii="Arial" w:eastAsia="Times New Roman" w:hAnsi="Arial" w:cs="Arial"/>
+        </w:rPr>
+      </w:pPr>
+      <w:r>
+        <w:rPr>
+          <w:rFonts w:ascii="Arial" w:eastAsia="Times New Roman" w:hAnsi="Arial" w:cs="Arial"/>
+        </w:rPr>
+        <w:t xml:space="preserve">La separación del Modelo de la Vista, es decir, separar los datos de la representación visual de los mismos. </w:t>
+      </w:r>
+    </w:p>
+    <w:p>
+      <w:pPr>
+        <w:pStyle w:val="Prrafodelista"/>
+        <w:numPr>
+          <w:ilvl w:val="0"/>
+          <w:numId w:val="6"/>
+        </w:numPr>
+        <w:spacing w:after="0" w:line="240" w:lineRule="auto"/>
+        <w:rPr>
+          <w:rFonts w:ascii="Arial" w:eastAsia="Times New Roman" w:hAnsi="Arial" w:cs="Arial"/>
+        </w:rPr>
+      </w:pPr>
+      <w:r>
+        <w:rPr>
+          <w:rFonts w:ascii="Arial" w:eastAsia="Times New Roman" w:hAnsi="Arial" w:cs="Arial"/>
+        </w:rPr>
+        <w:t xml:space="preserve">Es mucho más sencillo agregar múltiples representaciones de los mismos datos o información. </w:t>
+      </w:r>
+    </w:p>
+    <w:p>
+      <w:pPr>
+        <w:pStyle w:val="Prrafodelista"/>
+        <w:numPr>
+          <w:ilvl w:val="0"/>
+          <w:numId w:val="6"/>
+        </w:numPr>
+        <w:spacing w:after="0" w:line="240" w:lineRule="auto"/>
+        <w:rPr>
+          <w:rFonts w:ascii="Arial" w:eastAsia="Times New Roman" w:hAnsi="Arial" w:cs="Arial"/>
+        </w:rPr>
+      </w:pPr>
+      <w:r>
+        <w:rPr>
+          <w:rFonts w:ascii="Arial" w:eastAsia="Times New Roman" w:hAnsi="Arial" w:cs="Arial"/>
+        </w:rPr>
+        <w:t xml:space="preserve">Facilita agregar nuevos tipos de datos según sea requerido por la aplicación ya que son independientes del funcionamiento de las otras capas. </w:t>
+      </w:r>
+    </w:p>
+    <w:p>
+      <w:pPr>
+        <w:pStyle w:val="Prrafodelista"/>
+        <w:numPr>
+          <w:ilvl w:val="0"/>
+          <w:numId w:val="6"/>
+        </w:numPr>
+        <w:spacing w:after="0" w:line="240" w:lineRule="auto"/>
+        <w:rPr>
+          <w:rFonts w:ascii="Arial" w:eastAsia="Times New Roman" w:hAnsi="Arial" w:cs="Arial"/>
+        </w:rPr>
+      </w:pPr>
+      <w:r>
+        <w:rPr>
+          <w:rFonts w:ascii="Arial" w:eastAsia="Times New Roman" w:hAnsi="Arial" w:cs="Arial"/>
+        </w:rPr>
+        <w:t xml:space="preserve">Crea independencia de funcionamiento. </w:t>
+      </w:r>
+    </w:p>
+    <w:p>
+      <w:pPr>
+        <w:pStyle w:val="Prrafodelista"/>
+        <w:numPr>
+          <w:ilvl w:val="0"/>
+          <w:numId w:val="6"/>
+        </w:numPr>
+        <w:spacing w:after="0" w:line="240" w:lineRule="auto"/>
+        <w:rPr>
+          <w:rFonts w:ascii="Arial" w:eastAsia="Times New Roman" w:hAnsi="Arial" w:cs="Arial"/>
+        </w:rPr>
+      </w:pPr>
+      <w:r>
+        <w:rPr>
+          <w:rFonts w:ascii="Arial" w:eastAsia="Times New Roman" w:hAnsi="Arial" w:cs="Arial"/>
+        </w:rPr>
+        <w:t xml:space="preserve">Facilita el mantenimiento en caso de errores. </w:t>
+      </w:r>
+    </w:p>
+    <w:p>
+      <w:pPr>
+        <w:pStyle w:val="Prrafodelista"/>
+        <w:numPr>
+          <w:ilvl w:val="0"/>
+          <w:numId w:val="6"/>
+        </w:numPr>
+        <w:spacing w:after="0" w:line="240" w:lineRule="auto"/>
+        <w:rPr>
+          <w:rFonts w:ascii="Arial" w:eastAsia="Times New Roman" w:hAnsi="Arial" w:cs="Arial"/>
+        </w:rPr>
+      </w:pPr>
+      <w:r>
+        <w:rPr>
+          <w:rFonts w:ascii="Arial" w:eastAsia="Times New Roman" w:hAnsi="Arial" w:cs="Arial"/>
+        </w:rPr>
+        <w:t xml:space="preserve">Ofrece maneras más sencillas para probar el correcto funcionamiento del sistema. </w:t>
+      </w:r>
+    </w:p>
+    <w:p>
+      <w:pPr>
+        <w:pStyle w:val="Prrafodelista"/>
+        <w:numPr>
+          <w:ilvl w:val="0"/>
+          <w:numId w:val="6"/>
+        </w:numPr>
+        <w:spacing w:after="0" w:line="240" w:lineRule="auto"/>
+        <w:rPr>
+          <w:rFonts w:ascii="Arial" w:eastAsia="Times New Roman" w:hAnsi="Arial" w:cs="Arial"/>
+        </w:rPr>
+      </w:pPr>
+      <w:r>
+        <w:rPr>
+          <w:rFonts w:ascii="Arial" w:eastAsia="Times New Roman" w:hAnsi="Arial" w:cs="Arial"/>
+        </w:rPr>
+        <w:t xml:space="preserve">Permite el escalamiento de la aplicación en caso de ser requerido. </w:t>
+      </w:r>
+    </w:p>
+    <w:p>
+      <w:pPr>
+        <w:spacing w:after="0" w:line="240" w:lineRule="auto"/>
+        <w:rPr>
+          <w:rFonts w:ascii="Arial" w:eastAsia="Times New Roman" w:hAnsi="Arial" w:cs="Arial"/>
+        </w:rPr>
+      </w:pPr>
+    </w:p>
+    <w:p>
+      <w:pPr>
+        <w:spacing w:after="0" w:line="240" w:lineRule="auto"/>
+        <w:rPr>
+          <w:rFonts w:ascii="Arial" w:eastAsia="Times New Roman" w:hAnsi="Arial" w:cs="Arial"/>
+        </w:rPr>
+      </w:pPr>
+      <w:r>
+        <w:rPr>
+          <w:rFonts w:ascii="Arial" w:eastAsia="Times New Roman" w:hAnsi="Arial" w:cs="Arial"/>
+        </w:rPr>
+        <w:t>Las desventajas de seguir el planteamiento de MVC</w:t>
+      </w:r>
+      <w:r>
+        <w:rPr>
+          <w:rFonts w:ascii="Arial" w:eastAsia="Times New Roman" w:hAnsi="Arial" w:cs="Arial"/>
+        </w:rPr>
+        <w:t xml:space="preserve"> </w:t>
+      </w:r>
+      <w:r>
+        <w:rPr>
+          <w:rFonts w:ascii="Arial" w:eastAsia="Times New Roman" w:hAnsi="Arial" w:cs="Arial"/>
+        </w:rPr>
+        <w:t xml:space="preserve">son: </w:t>
+      </w:r>
+    </w:p>
+    <w:p>
+      <w:pPr>
+        <w:spacing w:after="0" w:line="240" w:lineRule="auto"/>
+        <w:rPr>
+          <w:rFonts w:ascii="Arial" w:eastAsia="Times New Roman" w:hAnsi="Arial" w:cs="Arial"/>
+        </w:rPr>
+      </w:pPr>
+    </w:p>
+    <w:p>
+      <w:pPr>
+        <w:pStyle w:val="Prrafodelista"/>
+        <w:numPr>
+          <w:ilvl w:val="0"/>
+          <w:numId w:val="7"/>
+        </w:numPr>
+        <w:spacing w:after="0" w:line="240" w:lineRule="auto"/>
+        <w:rPr>
+          <w:rFonts w:ascii="Arial" w:eastAsia="Times New Roman" w:hAnsi="Arial" w:cs="Arial"/>
+        </w:rPr>
+      </w:pPr>
+      <w:r>
+        <w:rPr>
+          <w:rFonts w:ascii="Arial" w:eastAsia="Times New Roman" w:hAnsi="Arial" w:cs="Arial"/>
+        </w:rPr>
+        <w:t xml:space="preserve">La separación de conceptos en capas agrega complejidad al sistema. </w:t>
+      </w:r>
+    </w:p>
+    <w:p>
+      <w:pPr>
+        <w:pStyle w:val="Prrafodelista"/>
+        <w:numPr>
+          <w:ilvl w:val="0"/>
+          <w:numId w:val="7"/>
+        </w:numPr>
+        <w:spacing w:after="0" w:line="240" w:lineRule="auto"/>
+        <w:rPr>
+          <w:rFonts w:ascii="Arial" w:eastAsia="Times New Roman" w:hAnsi="Arial" w:cs="Arial"/>
+        </w:rPr>
+      </w:pPr>
+      <w:r>
+        <w:rPr>
+          <w:rFonts w:ascii="Arial" w:eastAsia="Times New Roman" w:hAnsi="Arial" w:cs="Arial"/>
+        </w:rPr>
+        <w:t xml:space="preserve">La cantidad de archivos a mantener y desarrollar se incrementa considerablemente. </w:t>
+      </w:r>
+    </w:p>
+    <w:p>
+      <w:pPr>
+        <w:pStyle w:val="Prrafodelista"/>
+        <w:numPr>
+          <w:ilvl w:val="0"/>
+          <w:numId w:val="7"/>
+        </w:numPr>
+        <w:spacing w:after="0" w:line="240" w:lineRule="auto"/>
+        <w:rPr>
+          <w:rFonts w:ascii="Arial" w:eastAsia="Times New Roman" w:hAnsi="Arial" w:cs="Arial"/>
+        </w:rPr>
+      </w:pPr>
+      <w:r>
+        <w:rPr>
+          <w:rFonts w:ascii="Arial" w:eastAsia="Times New Roman" w:hAnsi="Arial" w:cs="Arial"/>
+        </w:rPr>
+        <w:t xml:space="preserve">La curva de aprendizaje del patrón de diseño es más alta que usando otros modelos más sencillos. </w:t>
+      </w:r>
+    </w:p>
+    <w:p>
+      <w:pPr>
+        <w:spacing w:after="0" w:line="240" w:lineRule="auto"/>
+        <w:rPr>
+          <w:rFonts w:ascii="Arial" w:eastAsia="Times New Roman" w:hAnsi="Arial" w:cs="Arial"/>
+        </w:rPr>
+      </w:pPr>
+    </w:p>
+    <w:p>
+      <w:pPr>
+        <w:rPr>
+          <w:rFonts w:ascii="Arial" w:eastAsia="Times New Roman" w:hAnsi="Arial" w:cs="Arial"/>
+        </w:rPr>
+      </w:pPr>
+      <w:r>
+        <w:rPr>
+          <w:rFonts w:ascii="Arial" w:eastAsia="Times New Roman" w:hAnsi="Arial" w:cs="Arial"/>
+        </w:rPr>
+        <w:t>Cabe mencionar que la comparación de ventajas y desventajas de MVC puede ser un tema muy subjetivo y se puede prestar como tem</w:t>
+      </w:r>
+      <w:r>
+        <w:rPr>
+          <w:rFonts w:ascii="Arial" w:eastAsia="Times New Roman" w:hAnsi="Arial" w:cs="Arial"/>
+        </w:rPr>
+        <w:t>a de debate, sin embargo,</w:t>
+      </w:r>
+      <w:r>
+        <w:rPr>
+          <w:rFonts w:ascii="Arial" w:hAnsi="Arial" w:cs="Arial"/>
+        </w:rPr>
+        <w:t xml:space="preserve"> </w:t>
+      </w:r>
+      <w:r>
+        <w:rPr>
+          <w:rFonts w:ascii="Arial" w:eastAsia="Times New Roman" w:hAnsi="Arial" w:cs="Arial"/>
+        </w:rPr>
+        <w:t xml:space="preserve">a que en </w:t>
+      </w:r>
+      <w:r>
+        <w:rPr>
+          <w:rFonts w:ascii="Arial" w:eastAsia="Times New Roman" w:hAnsi="Arial" w:cs="Arial"/>
+        </w:rPr>
+        <w:lastRenderedPageBreak/>
+        <w:t xml:space="preserve">términos </w:t>
+      </w:r>
+      <w:r>
+        <w:rPr>
+          <w:rFonts w:ascii="Arial" w:eastAsia="Times New Roman" w:hAnsi="Arial" w:cs="Arial"/>
+        </w:rPr>
+        <w:t>generales la balanza se inclina a favor del MVC</w:t>
+      </w:r>
+      <w:r>
+        <w:rPr>
+          <w:rFonts w:ascii="Arial" w:eastAsia="Times New Roman" w:hAnsi="Arial" w:cs="Arial"/>
+        </w:rPr>
+        <w:t xml:space="preserve"> </w:t>
+      </w:r>
+      <w:r>
+        <w:rPr>
+          <w:rFonts w:ascii="Arial" w:eastAsia="Times New Roman" w:hAnsi="Arial" w:cs="Arial"/>
+        </w:rPr>
+        <w:t>en vez de en su contra</w:t>
+      </w:r>
+      <w:r>
+        <w:rPr>
+          <w:rFonts w:ascii="Arial" w:eastAsia="Times New Roman" w:hAnsi="Arial" w:cs="Arial"/>
+        </w:rPr>
+        <w:t xml:space="preserve"> </w:t>
+      </w:r>
+      <w:r>
+        <w:rPr>
+          <w:rFonts w:ascii="Arial" w:hAnsi="Arial" w:cs="Arial"/>
+        </w:rPr>
+        <w:t>[Rivera López, 2008]</w:t>
+      </w:r>
+      <w:r>
+        <w:rPr>
+          <w:rFonts w:ascii="Arial" w:eastAsia="Times New Roman" w:hAnsi="Arial" w:cs="Arial"/>
+        </w:rPr>
+        <w:t>.</w:t>
+      </w:r>
+    </w:p>
+    <w:p>
+      <w:pPr>
+        <w:spacing w:after="0"/>
+        <w:jc w:val="both"/>
+        <w:rPr>
+          <w:rFonts w:ascii="Arial" w:hAnsi="Arial" w:cs="Arial"/>
+          <w:lang w:val="es-AR"/>
+        </w:rPr>
+      </w:pPr>
+    </w:p>
+    <w:p>
+      <w:pPr>
+        <w:jc w:val="center"/>
+        <w:rPr>
+          <w:u w:val="single"/>
+        </w:rPr>
+      </w:pPr>
+      <w:r>
+        <w:rPr>
+          <w:u w:val="single"/>
+        </w:rPr>
+        <w:t>Patrones de Diseño</w:t>
+      </w:r>
+    </w:p>
+    <w:p>
+      <w:pPr>
+        <w:spacing w:after="0" w:line="240" w:lineRule="auto"/>
+        <w:jc w:val="both"/>
+        <w:rPr>
+          <w:rFonts w:ascii="Arial" w:eastAsia="Times New Roman" w:hAnsi="Arial" w:cs="Arial"/>
+        </w:rPr>
+      </w:pPr>
+      <w:r>
+        <w:rPr>
+          <w:rFonts w:ascii="Arial" w:eastAsia="Times New Roman" w:hAnsi="Arial" w:cs="Arial"/>
+        </w:rPr>
+        <w:t>Un Patrón de Diseño (</w:t>
+      </w:r>
+      <w:proofErr w:type="spellStart"/>
+      <w:r>
+        <w:rPr>
+          <w:rFonts w:ascii="Arial" w:eastAsia="Times New Roman" w:hAnsi="Arial" w:cs="Arial"/>
+        </w:rPr>
+        <w:t>design</w:t>
+      </w:r>
+      <w:proofErr w:type="spellEnd"/>
+      <w:r>
+        <w:rPr>
+          <w:rFonts w:ascii="Arial" w:eastAsia="Times New Roman" w:hAnsi="Arial" w:cs="Arial"/>
+        </w:rPr>
+        <w:t xml:space="preserve"> </w:t>
+      </w:r>
+      <w:proofErr w:type="spellStart"/>
+      <w:r>
+        <w:rPr>
+          <w:rFonts w:ascii="Arial" w:eastAsia="Times New Roman" w:hAnsi="Arial" w:cs="Arial"/>
+        </w:rPr>
+        <w:t>pattern</w:t>
+      </w:r>
+      <w:proofErr w:type="spellEnd"/>
+      <w:r>
+        <w:rPr>
+          <w:rFonts w:ascii="Arial" w:eastAsia="Times New Roman" w:hAnsi="Arial" w:cs="Arial"/>
+        </w:rPr>
+        <w:t xml:space="preserve">) es una solución repetible a un problema recurrente en el diseño de software. Esta solución no es un diseño terminado que puede traducirse directamente a código, sino más bien una descripción sobre cómo resolver el problema, la cual puede ser utilizada en diversas situaciones. Los patrones de diseño reflejan todo el rediseño y </w:t>
+      </w:r>
+      <w:proofErr w:type="spellStart"/>
+      <w:r>
+        <w:rPr>
+          <w:rFonts w:ascii="Arial" w:eastAsia="Times New Roman" w:hAnsi="Arial" w:cs="Arial"/>
+        </w:rPr>
+        <w:t>remodificación</w:t>
+      </w:r>
+      <w:proofErr w:type="spellEnd"/>
+      <w:r>
+        <w:rPr>
+          <w:rFonts w:ascii="Arial" w:eastAsia="Times New Roman" w:hAnsi="Arial" w:cs="Arial"/>
+        </w:rPr>
+        <w:t xml:space="preserve"> que los desarrolladores han ido haciendo a medida que intentaban conseguir mayor reutilización y flexibilidad en su software. </w:t>
+      </w:r>
+    </w:p>
+    <w:p>
+      <w:pPr>
+        <w:spacing w:after="0" w:line="240" w:lineRule="auto"/>
+        <w:jc w:val="both"/>
+        <w:rPr>
+          <w:rFonts w:ascii="Arial" w:eastAsia="Times New Roman" w:hAnsi="Arial" w:cs="Arial"/>
+        </w:rPr>
+      </w:pPr>
+      <w:r>
+        <w:rPr>
+          <w:rFonts w:ascii="Arial" w:eastAsia="Times New Roman" w:hAnsi="Arial" w:cs="Arial"/>
+        </w:rPr>
+        <w:t>Los patrones documentan y explican problemas de diseño, y luego</w:t>
+      </w:r>
+      <w:r>
+        <w:rPr>
+          <w:rFonts w:ascii="Arial" w:eastAsia="Times New Roman" w:hAnsi="Arial" w:cs="Arial"/>
+        </w:rPr>
+        <w:t xml:space="preserve"> </w:t>
+      </w:r>
+      <w:r>
+        <w:rPr>
+          <w:rFonts w:ascii="Arial" w:eastAsia="Times New Roman" w:hAnsi="Arial" w:cs="Arial"/>
+        </w:rPr>
+        <w:t xml:space="preserve">discuten una buena solución a dicho problema. Con el tiempo, los patrones comienzan a incorporarse al conocimiento y experiencia colectiva de la industria del software, lo que demuestra que el origen de los mismos radica en la práctica misma más que en la teoría. </w:t>
+      </w:r>
+    </w:p>
+    <w:p>
+      <w:pPr>
+        <w:spacing w:after="0" w:line="240" w:lineRule="auto"/>
+        <w:jc w:val="both"/>
+        <w:rPr>
+          <w:rFonts w:ascii="Arial" w:eastAsia="Times New Roman" w:hAnsi="Arial" w:cs="Arial"/>
+        </w:rPr>
+      </w:pPr>
+      <w:r>
+        <w:rPr>
+          <w:rFonts w:ascii="Arial" w:eastAsia="Times New Roman" w:hAnsi="Arial" w:cs="Arial"/>
+        </w:rPr>
+        <w:t xml:space="preserve">En (Gamma et al, 1995) se cita la definición de Christopher Alexander sobre patrones: “cada patrón describe un problema que ocurre una y otra vez en nuestro entorno, así como la solución a ese problema, de tal modo que se pueda aplicar esta solución un millón de veces, sin hacer lo mismo dos veces”. Si bien ésta definición es sobre </w:t>
+      </w:r>
+      <w:r>
+        <w:rPr>
+          <w:rFonts w:ascii="Arial" w:eastAsia="Times New Roman" w:hAnsi="Arial" w:cs="Arial"/>
+        </w:rPr>
+        <w:t xml:space="preserve">patrones de ciudades y edificios la idea es aplicable a la industria del </w:t>
+      </w:r>
+      <w:r>
+        <w:rPr>
+          <w:rFonts w:ascii="Arial" w:eastAsia="Times New Roman" w:hAnsi="Arial" w:cs="Arial"/>
+        </w:rPr>
+        <w:t xml:space="preserve">software: encontrar una solución a un problema dentro de un contexto. </w:t>
+      </w:r>
+    </w:p>
+    <w:p>
+      <w:pPr>
+        <w:spacing w:after="0" w:line="240" w:lineRule="auto"/>
+        <w:jc w:val="both"/>
+        <w:rPr>
+          <w:rFonts w:ascii="Arial" w:eastAsia="Times New Roman" w:hAnsi="Arial" w:cs="Arial"/>
+        </w:rPr>
+      </w:pPr>
+      <w:r>
+        <w:rPr>
+          <w:rFonts w:ascii="Arial" w:eastAsia="Times New Roman" w:hAnsi="Arial" w:cs="Arial"/>
+        </w:rPr>
+        <w:t xml:space="preserve">Un patrón de diseño nomina, abstrae e identifica los aspectos clave de una estructura de diseño común, lo que los hace útiles para crear un diseño orientado a objetos reutilizable. El patrón de diseño identifica las clases e instancias participantes, sus roles y colaboraciones, y la distribución de responsabilidades. Cada patrón de diseño se centra en un problema concreto, describiendo cuándo aplicarlo y si tiene sentido hacerlo teniendo en cuenta otras restricciones de diseño, así como las consecuencias, ventajas e inconvenientes de su uso. </w:t>
+      </w:r>
+    </w:p>
+    <w:p>
+      <w:pPr>
+        <w:spacing w:after="0" w:line="240" w:lineRule="auto"/>
+        <w:jc w:val="both"/>
+        <w:rPr>
+          <w:rFonts w:ascii="Arial" w:eastAsia="Times New Roman" w:hAnsi="Arial" w:cs="Arial"/>
+        </w:rPr>
+      </w:pPr>
+      <w:r>
+        <w:rPr>
+          <w:rFonts w:ascii="Arial" w:eastAsia="Times New Roman" w:hAnsi="Arial" w:cs="Arial"/>
+        </w:rPr>
+        <w:t xml:space="preserve">En los últimos años los patrones han ido ganando aceptación, y se fueron extendiendo a otras áreas dentro del desarrollo y mantenimiento de software. Su utilización, si bien todavía le queda mucho camino por recorrer, comienza a tener suficiente madurez. </w:t>
+      </w:r>
+    </w:p>
+    <w:p>
+      <w:pPr>
+        <w:spacing w:after="0" w:line="240" w:lineRule="auto"/>
+        <w:jc w:val="both"/>
+        <w:rPr>
+          <w:rFonts w:ascii="Arial" w:eastAsia="Times New Roman" w:hAnsi="Arial" w:cs="Arial"/>
+        </w:rPr>
+      </w:pPr>
+      <w:r>
+        <w:rPr>
+          <w:rFonts w:ascii="Arial" w:eastAsia="Times New Roman" w:hAnsi="Arial" w:cs="Arial"/>
+        </w:rPr>
+        <w:t>Los patrones de diseño proveen una forma efectiva para compartir experiencia con la comunidad de programadores de software orientado a objetos</w:t>
+      </w:r>
+      <w:r>
+        <w:rPr>
+          <w:rFonts w:ascii="Arial" w:hAnsi="Arial" w:cs="Arial"/>
+        </w:rPr>
+        <w:t>[Campo, 2009]</w:t>
+      </w:r>
+      <w:r>
+        <w:rPr>
+          <w:rFonts w:ascii="Arial" w:eastAsia="Times New Roman" w:hAnsi="Arial" w:cs="Arial"/>
+        </w:rPr>
+        <w:t>.</w:t>
+      </w:r>
+    </w:p>
+    <w:p>
+      <w:pPr>
+        <w:spacing w:after="0" w:line="240" w:lineRule="auto"/>
+        <w:rPr>
+          <w:rFonts w:ascii="Arial" w:eastAsia="Times New Roman" w:hAnsi="Arial" w:cs="Arial"/>
+          <w:sz w:val="14"/>
+          <w:szCs w:val="14"/>
+        </w:rPr>
+      </w:pPr>
+    </w:p>
+    <w:p>
+      <w:pPr>
+        <w:spacing w:after="0" w:line="240" w:lineRule="auto"/>
+        <w:rPr>
+          <w:u w:val="single"/>
+        </w:rPr>
+      </w:pPr>
+    </w:p>
+    <w:p>
+      <w:pPr>
+        <w:spacing w:after="0" w:line="240" w:lineRule="auto"/>
+      </w:pPr>
+      <w:proofErr w:type="spellStart"/>
+      <w:r>
+        <w:t>Patron</w:t>
+      </w:r>
+      <w:proofErr w:type="spellEnd"/>
+      <w:r>
+        <w:t xml:space="preserve"> </w:t>
+      </w:r>
+      <w:proofErr w:type="spellStart"/>
+      <w:r>
+        <w:t>Facade</w:t>
+      </w:r>
+      <w:proofErr w:type="spellEnd"/>
+    </w:p>
+    <w:p>
+      <w:pPr>
+        <w:spacing w:after="0" w:line="240" w:lineRule="auto"/>
+      </w:pPr>
+    </w:p>
+    <w:p>
+      <w:pPr>
+        <w:spacing w:after="0" w:line="240" w:lineRule="auto"/>
+        <w:jc w:val="both"/>
+        <w:rPr>
+          <w:rFonts w:ascii="Arial" w:eastAsia="Times New Roman" w:hAnsi="Arial" w:cs="Arial"/>
+          <w:sz w:val="19"/>
+          <w:szCs w:val="19"/>
+        </w:rPr>
+      </w:pPr>
+      <w:r>
+        <w:rPr>
+          <w:rFonts w:ascii="Arial" w:eastAsia="Times New Roman" w:hAnsi="Arial" w:cs="Arial"/>
+          <w:sz w:val="19"/>
+          <w:szCs w:val="19"/>
+        </w:rPr>
+        <w:t xml:space="preserve">El patrón </w:t>
+      </w:r>
+      <w:proofErr w:type="spellStart"/>
+      <w:r>
+        <w:rPr>
+          <w:rFonts w:ascii="Arial" w:eastAsia="Times New Roman" w:hAnsi="Arial" w:cs="Arial"/>
+          <w:sz w:val="19"/>
+          <w:szCs w:val="19"/>
+        </w:rPr>
+        <w:t>Fac</w:t>
+      </w:r>
+      <w:r>
+        <w:rPr>
+          <w:rFonts w:ascii="Arial" w:eastAsia="Times New Roman" w:hAnsi="Arial" w:cs="Arial"/>
+          <w:sz w:val="19"/>
+          <w:szCs w:val="19"/>
+        </w:rPr>
+        <w:t>ade</w:t>
+      </w:r>
+      <w:proofErr w:type="spellEnd"/>
+      <w:r>
+        <w:rPr>
+          <w:rFonts w:ascii="Arial" w:eastAsia="Times New Roman" w:hAnsi="Arial" w:cs="Arial"/>
+          <w:sz w:val="19"/>
+          <w:szCs w:val="19"/>
+        </w:rPr>
+        <w:t xml:space="preserve">, o Fachada, sustituye las interfaces de una serie de clases bajo una sola interfaz por lo que provee un acceso unificado a un subsistema de una aplicación. </w:t>
+      </w:r>
+    </w:p>
+    <w:p>
+      <w:pPr>
+        <w:spacing w:after="0" w:line="240" w:lineRule="auto"/>
+        <w:jc w:val="both"/>
+        <w:rPr>
+          <w:rFonts w:ascii="Arial" w:eastAsia="Times New Roman" w:hAnsi="Arial" w:cs="Arial"/>
+          <w:sz w:val="19"/>
+          <w:szCs w:val="19"/>
+        </w:rPr>
+      </w:pPr>
+      <w:r>
+        <w:rPr>
+          <w:rFonts w:ascii="Arial" w:eastAsia="Times New Roman" w:hAnsi="Arial" w:cs="Arial"/>
+          <w:sz w:val="19"/>
+          <w:szCs w:val="19"/>
+        </w:rPr>
+        <w:t>Los sistemas se estructuran en subsistemas formados por patrones y clases que los implementan, con dependencias entre ellos. Con la</w:t>
+      </w:r>
+      <w:r>
+        <w:rPr>
+          <w:rFonts w:ascii="Arial" w:eastAsia="Times New Roman" w:hAnsi="Arial" w:cs="Arial"/>
+          <w:sz w:val="19"/>
+          <w:szCs w:val="19"/>
+        </w:rPr>
+        <w:t xml:space="preserve"> </w:t>
+      </w:r>
+      <w:r>
+        <w:rPr>
+          <w:rFonts w:ascii="Arial" w:eastAsia="Times New Roman" w:hAnsi="Arial" w:cs="Arial"/>
+          <w:sz w:val="19"/>
+          <w:szCs w:val="19"/>
+        </w:rPr>
+        <w:t xml:space="preserve">utilización de este patrón se intenta evitar que un cliente, al acceder un sistema (o subsistema) necesite acceder a más de una clase provocando dependencia de cada una de ellas. </w:t>
+      </w:r>
+    </w:p>
+    <w:p>
+      <w:pPr>
+        <w:spacing w:after="0" w:line="240" w:lineRule="auto"/>
+        <w:jc w:val="both"/>
+        <w:rPr>
+          <w:rFonts w:ascii="Arial" w:eastAsia="Times New Roman" w:hAnsi="Arial" w:cs="Arial"/>
+          <w:sz w:val="19"/>
+          <w:szCs w:val="19"/>
+        </w:rPr>
+      </w:pPr>
+      <w:r>
+        <w:rPr>
+          <w:rFonts w:ascii="Arial" w:eastAsia="Times New Roman" w:hAnsi="Arial" w:cs="Arial"/>
+          <w:sz w:val="19"/>
+          <w:szCs w:val="19"/>
+        </w:rPr>
+        <w:t>Este patrón representa una capa controladora entre los clientes y la capa de negocio, abstrae la complejidad de esta última y le presenta al</w:t>
+      </w:r>
+      <w:r>
+        <w:rPr>
+          <w:rFonts w:ascii="Arial" w:eastAsia="Times New Roman" w:hAnsi="Arial" w:cs="Arial"/>
+          <w:sz w:val="19"/>
+          <w:szCs w:val="19"/>
+        </w:rPr>
+        <w:t xml:space="preserve"> </w:t>
+      </w:r>
+      <w:r>
+        <w:rPr>
+          <w:rFonts w:ascii="Arial" w:eastAsia="Times New Roman" w:hAnsi="Arial" w:cs="Arial"/>
+          <w:sz w:val="19"/>
+          <w:szCs w:val="19"/>
+        </w:rPr>
+        <w:t>cliente una interfaz sencilla reduciendo el acoplamiento y dependencia entre ellos. Encapsula la complejidad de las interacciones entre objetos exponiendo sólo las interfaces requeridas y proporcionando un acceso uniforme a los clientes</w:t>
+      </w:r>
+      <w:r>
+        <w:t>[</w:t>
+      </w:r>
+      <w:r>
+        <w:t>Mestras</w:t>
+      </w:r>
+      <w:r>
+        <w:t>,2004</w:t>
+      </w:r>
+      <w:r>
+        <w:t xml:space="preserve"> </w:t>
+      </w:r>
+      <w:r>
+        <w:t>]</w:t>
+      </w:r>
+      <w:r>
+        <w:rPr>
+          <w:rFonts w:ascii="Arial" w:eastAsia="Times New Roman" w:hAnsi="Arial" w:cs="Arial"/>
+          <w:sz w:val="19"/>
+          <w:szCs w:val="19"/>
+        </w:rPr>
+        <w:t>.</w:t>
+      </w:r>
+    </w:p>
+    <w:p>
+      <w:pPr>
+        <w:spacing w:after="0" w:line="240" w:lineRule="auto"/>
+        <w:jc w:val="both"/>
+        <w:rPr>
+          <w:rFonts w:ascii="Arial" w:eastAsia="Times New Roman" w:hAnsi="Arial" w:cs="Arial"/>
+          <w:sz w:val="19"/>
+          <w:szCs w:val="19"/>
+        </w:rPr>
+      </w:pPr>
+    </w:p>
+    <w:p>
+      <w:pPr>
+        <w:spacing w:after="0" w:line="240" w:lineRule="auto"/>
+        <w:jc w:val="center"/>
+      </w:pPr>
+      <w:r>
+        <w:rPr>
+          <w:noProof/>
+        </w:rPr>
+        <w:lastRenderedPageBreak/>
+        <w:drawing>
+          <wp:inline distT="0" distB="0" distL="0" distR="0">
+            <wp:extent cx="4199382" cy="1584151"/>
+            <wp:effectExtent l="19050" t="0" r="0" b="0"/>
+            <wp:docPr id="5" name="2 Imagen" descr="2014-10-30 18_56_13-Greenshot.jpg"/>
+            <wp:cNvGraphicFramePr>
+              <a:graphicFrameLocks xmlns:a="http://schemas.openxmlformats.org/drawingml/2006/main" noChangeAspect="1"/>
+            </wp:cNvGraphicFramePr>
+            <a:graphic xmlns:a="http://schemas.openxmlformats.org/drawingml/2006/main">
+              <a:graphicData uri="http://schemas.openxmlformats.org/drawingml/2006/picture">
+                <pic:pic xmlns:pic="http://schemas.openxmlformats.org/drawingml/2006/picture">
+                  <pic:nvPicPr>
+                    <pic:cNvPr id="0" name="2014-10-30 18_56_13-Greenshot.jpg"/>
+                    <pic:cNvPicPr/>
+                  </pic:nvPicPr>
+                  <pic:blipFill>
+                    <a:blip r:embed="rId27"/>
+                    <a:stretch>
+                      <a:fillRect/>
+                    </a:stretch>
+                  </pic:blipFill>
+                  <pic:spPr>
+                    <a:xfrm>
+                      <a:off x="0" y="0"/>
+                      <a:ext cx="4201478" cy="1584941"/>
+                    </a:xfrm>
+                    <a:prstGeom prst="rect">
+                      <a:avLst/>
+                    </a:prstGeom>
+                  </pic:spPr>
+                </pic:pic>
+              </a:graphicData>
+            </a:graphic>
+          </wp:inline>
+        </w:drawing>
+      </w:r>
+    </w:p>
+    <w:p>
+      <w:pPr>
+        <w:spacing w:after="0" w:line="240" w:lineRule="auto"/>
+        <w:jc w:val="center"/>
+      </w:pPr>
+    </w:p>
+    <w:p>
+      <w:pPr>
+        <w:spacing w:after="0" w:line="240" w:lineRule="auto"/>
+        <w:jc w:val="center"/>
+      </w:pPr>
+      <w:r>
+        <w:t>Figura 3.11</w:t>
+      </w:r>
+      <w:r>
+        <w:t xml:space="preserve"> Implementación de patrón </w:t>
+      </w:r>
+      <w:proofErr w:type="spellStart"/>
+      <w:r>
+        <w:t>Facade</w:t>
+      </w:r>
+      <w:proofErr w:type="spellEnd"/>
+      <w:r>
+        <w:t>.</w:t>
+      </w:r>
+    </w:p>
+    <w:p>
+      <w:pPr>
+        <w:spacing w:after="0" w:line="240" w:lineRule="auto"/>
+        <w:jc w:val="center"/>
+      </w:pPr>
+    </w:p>
+    <w:p>
+      <w:pPr>
+        <w:spacing w:after="0" w:line="240" w:lineRule="auto"/>
+      </w:pPr>
+      <w:proofErr w:type="spellStart"/>
+      <w:r>
+        <w:t>Patron</w:t>
+      </w:r>
+      <w:proofErr w:type="spellEnd"/>
+      <w:r>
+        <w:t xml:space="preserve"> DAO</w:t>
+      </w:r>
+    </w:p>
+    <w:p>
+      <w:pPr>
+        <w:spacing w:after="0" w:line="240" w:lineRule="auto"/>
+      </w:pPr>
+    </w:p>
+    <w:p>
+      <w:pPr>
+        <w:spacing w:after="0" w:line="240" w:lineRule="auto"/>
+        <w:jc w:val="both"/>
+        <w:rPr>
+          <w:rFonts w:ascii="Arial" w:eastAsia="Times New Roman" w:hAnsi="Arial" w:cs="Arial"/>
+          <w:sz w:val="19"/>
+          <w:szCs w:val="19"/>
+        </w:rPr>
+      </w:pPr>
+      <w:r>
+        <w:rPr>
+          <w:rFonts w:ascii="Arial" w:eastAsia="Times New Roman" w:hAnsi="Arial" w:cs="Arial"/>
+          <w:sz w:val="19"/>
+          <w:szCs w:val="19"/>
+        </w:rPr>
+        <w:t>El</w:t>
+      </w:r>
+      <w:r>
+        <w:rPr>
+          <w:rFonts w:ascii="Arial" w:eastAsia="Times New Roman" w:hAnsi="Arial" w:cs="Arial"/>
+          <w:sz w:val="19"/>
+          <w:szCs w:val="19"/>
+        </w:rPr>
+        <w:t xml:space="preserve"> patrón </w:t>
+      </w:r>
+      <w:r>
+        <w:rPr>
+          <w:rFonts w:ascii="Arial" w:eastAsia="Times New Roman" w:hAnsi="Arial" w:cs="Arial"/>
+          <w:sz w:val="19"/>
+          <w:szCs w:val="19"/>
+        </w:rPr>
+        <w:t>DAO a</w:t>
+      </w:r>
+      <w:r>
+        <w:rPr>
+          <w:rFonts w:ascii="Arial" w:eastAsia="Times New Roman" w:hAnsi="Arial" w:cs="Arial"/>
+          <w:sz w:val="19"/>
+          <w:szCs w:val="19"/>
+        </w:rPr>
+        <w:t xml:space="preserve">bstrae y encapsula todos los accesos a la fuente de datos aislando los objetos de negocio de una implementación particular de una implementación particular de la persistencia. El objeto DAO maneja la conexión con la fuente de datos para obtener y modificar datos implementando los mecanismos de acceso requeridos para trabaja con la fuente de datos. </w:t>
+      </w:r>
+    </w:p>
+    <w:p>
+      <w:pPr>
+        <w:spacing w:after="0" w:line="240" w:lineRule="auto"/>
+        <w:jc w:val="both"/>
+        <w:rPr>
+          <w:rFonts w:ascii="Arial" w:eastAsia="Times New Roman" w:hAnsi="Arial" w:cs="Arial"/>
+          <w:sz w:val="19"/>
+          <w:szCs w:val="19"/>
+        </w:rPr>
+      </w:pPr>
+    </w:p>
+    <w:p>
+      <w:pPr>
+        <w:spacing w:after="0" w:line="240" w:lineRule="auto"/>
+        <w:jc w:val="both"/>
+        <w:rPr>
+          <w:rFonts w:ascii="Arial" w:eastAsia="Times New Roman" w:hAnsi="Arial" w:cs="Arial"/>
+          <w:sz w:val="19"/>
+          <w:szCs w:val="19"/>
+        </w:rPr>
+      </w:pPr>
+      <w:r>
+        <w:rPr>
+          <w:rFonts w:ascii="Arial" w:eastAsia="Times New Roman" w:hAnsi="Arial" w:cs="Arial"/>
+          <w:sz w:val="19"/>
+          <w:szCs w:val="19"/>
+        </w:rPr>
+        <w:t>Para acceder a datos resistentes en bases de datos relacionales, el API JDBC proporciona acceso y manipulación de datos utilizando sentencias SQL. Sin embargo, incluso en estos entornos de bases de datos relacionales, la actual sintaxis y formato de las sentencias SQL pueden variar dependiendo de la base de datos en particular</w:t>
+      </w:r>
+      <w:r>
+        <w:rPr>
+          <w:rFonts w:ascii="Arial" w:eastAsia="Times New Roman" w:hAnsi="Arial" w:cs="Arial"/>
+          <w:sz w:val="19"/>
+          <w:szCs w:val="19"/>
+        </w:rPr>
+        <w:t>.</w:t>
+      </w:r>
+    </w:p>
+    <w:p>
+      <w:pPr>
+        <w:spacing w:after="0" w:line="240" w:lineRule="auto"/>
+        <w:jc w:val="both"/>
+        <w:rPr>
+          <w:rFonts w:ascii="Arial" w:eastAsia="Times New Roman" w:hAnsi="Arial" w:cs="Arial"/>
+          <w:sz w:val="19"/>
+          <w:szCs w:val="19"/>
+        </w:rPr>
+      </w:pPr>
+    </w:p>
+    <w:p>
+      <w:pPr>
+        <w:spacing w:after="0" w:line="240" w:lineRule="auto"/>
+        <w:jc w:val="both"/>
+        <w:rPr>
+          <w:rFonts w:ascii="Arial" w:eastAsia="Times New Roman" w:hAnsi="Arial" w:cs="Arial"/>
+          <w:sz w:val="19"/>
+          <w:szCs w:val="19"/>
+        </w:rPr>
+      </w:pPr>
+      <w:r>
+        <w:rPr>
+          <w:rFonts w:ascii="Arial" w:eastAsia="Times New Roman" w:hAnsi="Arial" w:cs="Arial"/>
+          <w:sz w:val="19"/>
+          <w:szCs w:val="19"/>
+        </w:rPr>
+        <w:t>Pero las diferencias son mayores cuando se</w:t>
+      </w:r>
+      <w:r>
+        <w:rPr>
+          <w:rFonts w:ascii="Arial" w:eastAsia="Times New Roman" w:hAnsi="Arial" w:cs="Arial"/>
+          <w:sz w:val="19"/>
+          <w:szCs w:val="19"/>
+        </w:rPr>
+        <w:t xml:space="preserve"> </w:t>
+      </w:r>
+      <w:r>
+        <w:rPr>
+          <w:rFonts w:ascii="Arial" w:eastAsia="Times New Roman" w:hAnsi="Arial" w:cs="Arial"/>
+          <w:sz w:val="19"/>
+          <w:szCs w:val="19"/>
+        </w:rPr>
+        <w:t>utilizan distintos mecanismos para el almacenamiento de datos. Para</w:t>
+      </w:r>
+      <w:r>
+        <w:rPr>
+          <w:rFonts w:ascii="Arial" w:eastAsia="Times New Roman" w:hAnsi="Arial" w:cs="Arial"/>
+          <w:sz w:val="19"/>
+          <w:szCs w:val="19"/>
+        </w:rPr>
+        <w:t xml:space="preserve"> </w:t>
+      </w:r>
+      <w:r>
+        <w:rPr>
+          <w:rFonts w:ascii="Arial" w:eastAsia="Times New Roman" w:hAnsi="Arial" w:cs="Arial"/>
+          <w:sz w:val="19"/>
+          <w:szCs w:val="19"/>
+        </w:rPr>
+        <w:t>evitar dependencias directas</w:t>
+      </w:r>
+      <w:r>
+        <w:rPr>
+          <w:rFonts w:ascii="Arial" w:eastAsia="Times New Roman" w:hAnsi="Arial" w:cs="Arial"/>
+          <w:sz w:val="19"/>
+          <w:szCs w:val="19"/>
+        </w:rPr>
+        <w:t xml:space="preserve"> </w:t>
+      </w:r>
+      <w:r>
+        <w:rPr>
+          <w:rFonts w:ascii="Arial" w:eastAsia="Times New Roman" w:hAnsi="Arial" w:cs="Arial"/>
+          <w:sz w:val="19"/>
+          <w:szCs w:val="19"/>
+        </w:rPr>
+        <w:t>de nuestro código con los mecanismos de almacenamiento de</w:t>
+      </w:r>
+      <w:r>
+        <w:rPr>
+          <w:rFonts w:ascii="Arial" w:eastAsia="Times New Roman" w:hAnsi="Arial" w:cs="Arial"/>
+          <w:sz w:val="19"/>
+          <w:szCs w:val="19"/>
+        </w:rPr>
+        <w:t xml:space="preserve"> </w:t>
+      </w:r>
+      <w:r>
+        <w:rPr>
+          <w:rFonts w:ascii="Arial" w:eastAsia="Times New Roman" w:hAnsi="Arial" w:cs="Arial"/>
+          <w:sz w:val="19"/>
+          <w:szCs w:val="19"/>
+        </w:rPr>
+        <w:t xml:space="preserve">datos es especialmente útil la aplicación de este patrón de </w:t>
+      </w:r>
+      <w:proofErr w:type="spellStart"/>
+      <w:r>
+        <w:rPr>
+          <w:rFonts w:ascii="Arial" w:eastAsia="Times New Roman" w:hAnsi="Arial" w:cs="Arial"/>
+          <w:sz w:val="19"/>
+          <w:szCs w:val="19"/>
+        </w:rPr>
+        <w:t>diseño</w:t>
+      </w:r>
+      <w:r>
+        <w:rPr>
+          <w:rFonts w:ascii="Arial" w:eastAsia="Times New Roman" w:hAnsi="Arial" w:cs="Arial"/>
+          <w:sz w:val="19"/>
+          <w:szCs w:val="19"/>
+        </w:rPr>
+        <w:t>.</w:t>
+      </w:r>
+      <w:r>
+        <w:rPr>
+          <w:rFonts w:ascii="Arial" w:eastAsia="Times New Roman" w:hAnsi="Arial" w:cs="Arial"/>
+          <w:sz w:val="19"/>
+          <w:szCs w:val="19"/>
+        </w:rPr>
+        <w:t>Este</w:t>
+      </w:r>
+      <w:proofErr w:type="spellEnd"/>
+      <w:r>
+        <w:rPr>
+          <w:rFonts w:ascii="Arial" w:eastAsia="Times New Roman" w:hAnsi="Arial" w:cs="Arial"/>
+          <w:sz w:val="19"/>
+          <w:szCs w:val="19"/>
+        </w:rPr>
+        <w:t xml:space="preserve"> patrón, al evitar estas dependencias, hace mucho menos complicada y tediosa la migración de la aplicación de un tipo de fuente de datos a otro. </w:t>
+      </w:r>
+    </w:p>
+    <w:p>
+      <w:pPr>
+        <w:spacing w:after="0" w:line="240" w:lineRule="auto"/>
+        <w:jc w:val="both"/>
+        <w:rPr>
+          <w:rFonts w:ascii="Arial" w:eastAsia="Times New Roman" w:hAnsi="Arial" w:cs="Arial"/>
+          <w:color w:val="FF0000"/>
+          <w:sz w:val="19"/>
+          <w:szCs w:val="19"/>
+        </w:rPr>
+      </w:pPr>
+    </w:p>
+    <w:p>
+      <w:pPr>
+        <w:spacing w:after="0" w:line="240" w:lineRule="auto"/>
+        <w:jc w:val="both"/>
+        <w:rPr>
+          <w:rFonts w:ascii="Arial" w:eastAsia="Times New Roman" w:hAnsi="Arial" w:cs="Arial"/>
+          <w:sz w:val="19"/>
+          <w:szCs w:val="19"/>
+        </w:rPr>
+      </w:pPr>
+      <w:r>
+        <w:rPr>
+          <w:rFonts w:ascii="Arial" w:eastAsia="Times New Roman" w:hAnsi="Arial" w:cs="Arial"/>
+          <w:sz w:val="19"/>
+          <w:szCs w:val="19"/>
+        </w:rPr>
+        <w:t>El uso de un objeto de acceso a dato (DAO), proporciona una solución frente a la diversidad de almacenamiento persistente abstrayendo y encapsulando todo acceso a la fuente de datos. Este objeto controla y maneja la conexión con la fuente para almacenar y obtener datos</w:t>
+      </w:r>
+      <w:r>
+        <w:rPr>
+          <w:rFonts w:ascii="Arial" w:eastAsia="Times New Roman" w:hAnsi="Arial" w:cs="Arial"/>
+          <w:sz w:val="19"/>
+          <w:szCs w:val="19"/>
+        </w:rPr>
+        <w:t>.</w:t>
+      </w:r>
+    </w:p>
+    <w:p>
+      <w:pPr>
+        <w:spacing w:after="0" w:line="240" w:lineRule="auto"/>
+        <w:jc w:val="both"/>
+        <w:rPr>
+          <w:rFonts w:ascii="Arial" w:eastAsia="Times New Roman" w:hAnsi="Arial" w:cs="Arial"/>
+          <w:sz w:val="19"/>
+          <w:szCs w:val="19"/>
+        </w:rPr>
+      </w:pPr>
+    </w:p>
+    <w:p>
+      <w:pPr>
+        <w:spacing w:after="0" w:line="240" w:lineRule="auto"/>
+        <w:jc w:val="both"/>
+        <w:rPr>
+          <w:rFonts w:ascii="Arial" w:eastAsia="Times New Roman" w:hAnsi="Arial" w:cs="Arial"/>
+          <w:sz w:val="19"/>
+          <w:szCs w:val="19"/>
+        </w:rPr>
+      </w:pPr>
+      <w:r>
+        <w:rPr>
+          <w:rFonts w:ascii="Arial" w:eastAsia="Times New Roman" w:hAnsi="Arial" w:cs="Arial"/>
+          <w:sz w:val="19"/>
+          <w:szCs w:val="19"/>
+        </w:rPr>
+        <w:t xml:space="preserve">Este patrón de acceso a datos proporciona una capa que oculta completamente posibles cambios en la implementación de la fuente de datos, permitiéndole adoptar diferentes esquemas de almacenamiento sin afectar a los clientes o componentes de negocio. Actúa como un adaptador entre un componente y la fuente de datos, permitiendo un acceso transparente a </w:t>
+      </w:r>
+    </w:p>
+    <w:p>
+      <w:pPr>
+        <w:spacing w:after="0" w:line="240" w:lineRule="auto"/>
+        <w:jc w:val="both"/>
+        <w:rPr>
+          <w:rFonts w:ascii="Arial" w:eastAsia="Times New Roman" w:hAnsi="Arial" w:cs="Arial"/>
+          <w:sz w:val="19"/>
+          <w:szCs w:val="19"/>
+        </w:rPr>
+      </w:pPr>
+      <w:r>
+        <w:rPr>
+          <w:rFonts w:ascii="Arial" w:eastAsia="Times New Roman" w:hAnsi="Arial" w:cs="Arial"/>
+          <w:sz w:val="19"/>
+          <w:szCs w:val="19"/>
+        </w:rPr>
+        <w:t xml:space="preserve">la fuente de datos. </w:t>
+      </w:r>
+    </w:p>
+    <w:p>
+      <w:pPr>
+        <w:spacing w:after="0" w:line="240" w:lineRule="auto"/>
+        <w:jc w:val="both"/>
+        <w:rPr>
+          <w:rFonts w:ascii="Arial" w:eastAsia="Times New Roman" w:hAnsi="Arial" w:cs="Arial"/>
+          <w:sz w:val="19"/>
+          <w:szCs w:val="19"/>
+        </w:rPr>
+      </w:pPr>
+    </w:p>
+    <w:p>
+      <w:pPr>
+        <w:spacing w:after="0" w:line="240" w:lineRule="auto"/>
+        <w:jc w:val="both"/>
+        <w:rPr>
+          <w:rFonts w:ascii="Arial" w:eastAsia="Times New Roman" w:hAnsi="Arial" w:cs="Arial"/>
+          <w:sz w:val="19"/>
+          <w:szCs w:val="19"/>
+        </w:rPr>
+      </w:pPr>
+    </w:p>
+    <w:p>
+      <w:pPr>
+        <w:spacing w:after="0" w:line="240" w:lineRule="auto"/>
+        <w:jc w:val="center"/>
+        <w:rPr>
+          <w:rFonts w:ascii="Arial" w:eastAsia="Times New Roman" w:hAnsi="Arial" w:cs="Arial"/>
+          <w:sz w:val="19"/>
+          <w:szCs w:val="19"/>
+        </w:rPr>
+      </w:pPr>
+      <w:r>
+        <w:rPr>
+          <w:rFonts w:ascii="Arial" w:eastAsia="Times New Roman" w:hAnsi="Arial" w:cs="Arial"/>
+          <w:noProof/>
+          <w:sz w:val="19"/>
+          <w:szCs w:val="19"/>
+        </w:rPr>
+        <w:drawing>
+          <wp:inline distT="0" distB="0" distL="0" distR="0">
+            <wp:extent cx="3171825" cy="2630258"/>
+            <wp:effectExtent l="19050" t="0" r="9525" b="0"/>
+            <wp:docPr id="11" name="3 Imagen" descr="Diapositiva5.gif"/>
+            <wp:cNvGraphicFramePr>
+              <a:graphicFrameLocks xmlns:a="http://schemas.openxmlformats.org/drawingml/2006/main" noChangeAspect="1"/>
+            </wp:cNvGraphicFramePr>
+            <a:graphic xmlns:a="http://schemas.openxmlformats.org/drawingml/2006/main">
+              <a:graphicData uri="http://schemas.openxmlformats.org/drawingml/2006/picture">
+                <pic:pic xmlns:pic="http://schemas.openxmlformats.org/drawingml/2006/picture">
+                  <pic:nvPicPr>
+                    <pic:cNvPr id="0" name="Diapositiva5.gif"/>
+                    <pic:cNvPicPr/>
+                  </pic:nvPicPr>
+                  <pic:blipFill>
+                    <a:blip r:embed="rId28"/>
+                    <a:stretch>
+                      <a:fillRect/>
+                    </a:stretch>
+                  </pic:blipFill>
+                  <pic:spPr>
+                    <a:xfrm>
+                      <a:off x="0" y="0"/>
+                      <a:ext cx="3176619" cy="2634233"/>
+                    </a:xfrm>
+                    <a:prstGeom prst="rect">
+                      <a:avLst/>
+                    </a:prstGeom>
+                  </pic:spPr>
+                </pic:pic>
+              </a:graphicData>
+            </a:graphic>
+          </wp:inline>
+        </w:drawing>
+      </w:r>
+    </w:p>
+    <w:p>
+      <w:pPr>
+        <w:spacing w:after="0" w:line="240" w:lineRule="auto"/>
+        <w:jc w:val="center"/>
+        <w:rPr>
+          <w:rFonts w:ascii="Arial" w:eastAsia="Times New Roman" w:hAnsi="Arial" w:cs="Arial"/>
+          <w:sz w:val="19"/>
+          <w:szCs w:val="19"/>
+        </w:rPr>
+      </w:pPr>
+    </w:p>
+    <w:p>
+      <w:pPr>
+        <w:spacing w:after="0" w:line="240" w:lineRule="auto"/>
+        <w:jc w:val="center"/>
+      </w:pPr>
+      <w:r>
+        <w:t>Figura 3.12</w:t>
+      </w:r>
+      <w:r>
+        <w:t xml:space="preserve"> implementación de patrón </w:t>
+      </w:r>
+      <w:proofErr w:type="spellStart"/>
+      <w:r>
+        <w:t>Dao</w:t>
+      </w:r>
+      <w:proofErr w:type="spellEnd"/>
+      <w:r>
+        <w:t>.</w:t>
+      </w:r>
+    </w:p>
+    <w:p>
+      <w:pPr>
+        <w:spacing w:after="0" w:line="240" w:lineRule="auto"/>
+        <w:jc w:val="both"/>
+        <w:rPr>
+          <w:rFonts w:ascii="Arial" w:eastAsia="Times New Roman" w:hAnsi="Arial" w:cs="Arial"/>
+          <w:sz w:val="19"/>
+          <w:szCs w:val="19"/>
+        </w:rPr>
+      </w:pPr>
+    </w:p>
+    <w:p>
+      <w:pPr>
+        <w:spacing w:after="0" w:line="240" w:lineRule="auto"/>
+        <w:jc w:val="both"/>
+        <w:rPr>
+          <w:rFonts w:ascii="Arial" w:eastAsia="Times New Roman" w:hAnsi="Arial" w:cs="Arial"/>
+          <w:sz w:val="19"/>
+          <w:szCs w:val="19"/>
+        </w:rPr>
+      </w:pPr>
+      <w:r>
+        <w:rPr>
+          <w:rFonts w:ascii="Arial" w:eastAsia="Times New Roman" w:hAnsi="Arial" w:cs="Arial"/>
+          <w:sz w:val="19"/>
+          <w:szCs w:val="19"/>
+        </w:rPr>
+        <w:t>Los problemas de esta implementación siguen siendo el mantenimiento de la misma así</w:t>
+      </w:r>
+      <w:r>
+        <w:rPr>
+          <w:rFonts w:ascii="Arial" w:eastAsia="Times New Roman" w:hAnsi="Arial" w:cs="Arial"/>
+          <w:sz w:val="19"/>
+          <w:szCs w:val="19"/>
+        </w:rPr>
+        <w:t xml:space="preserve"> </w:t>
+      </w:r>
+      <w:r>
+        <w:rPr>
+          <w:rFonts w:ascii="Arial" w:eastAsia="Times New Roman" w:hAnsi="Arial" w:cs="Arial"/>
+          <w:sz w:val="19"/>
+          <w:szCs w:val="19"/>
+        </w:rPr>
+        <w:t>como su portabilidad. Lo único que podemos decir es que tenemos el código de</w:t>
+      </w:r>
+      <w:r>
+        <w:rPr>
+          <w:rFonts w:ascii="Arial" w:eastAsia="Times New Roman" w:hAnsi="Arial" w:cs="Arial"/>
+          <w:sz w:val="19"/>
+          <w:szCs w:val="19"/>
+        </w:rPr>
+        <w:t xml:space="preserve"> </w:t>
+      </w:r>
+      <w:r>
+        <w:rPr>
+          <w:rFonts w:ascii="Arial" w:eastAsia="Times New Roman" w:hAnsi="Arial" w:cs="Arial"/>
+          <w:sz w:val="19"/>
+          <w:szCs w:val="19"/>
+        </w:rPr>
+        <w:t>transacciones encapsulado en l</w:t>
+      </w:r>
+      <w:r>
+        <w:rPr>
+          <w:rFonts w:ascii="Arial" w:eastAsia="Times New Roman" w:hAnsi="Arial" w:cs="Arial"/>
+          <w:sz w:val="19"/>
+          <w:szCs w:val="19"/>
+        </w:rPr>
+        <w:t xml:space="preserve">as clases DAO. </w:t>
+      </w:r>
+    </w:p>
+    <w:p>
+      <w:pPr>
+        <w:spacing w:after="0" w:line="240" w:lineRule="auto"/>
+        <w:jc w:val="both"/>
+        <w:rPr>
+          <w:rFonts w:ascii="Arial" w:eastAsia="Times New Roman" w:hAnsi="Arial" w:cs="Arial"/>
+          <w:sz w:val="19"/>
+          <w:szCs w:val="19"/>
+        </w:rPr>
+      </w:pPr>
+    </w:p>
+    <w:p>
+      <w:pPr>
+        <w:spacing w:after="0" w:line="240" w:lineRule="auto"/>
+        <w:jc w:val="both"/>
+        <w:rPr>
+          <w:rFonts w:ascii="Arial" w:eastAsia="Times New Roman" w:hAnsi="Arial" w:cs="Arial"/>
+          <w:sz w:val="19"/>
+          <w:szCs w:val="19"/>
+        </w:rPr>
+      </w:pPr>
+      <w:r>
+        <w:rPr>
+          <w:rFonts w:ascii="Arial" w:eastAsia="Times New Roman" w:hAnsi="Arial" w:cs="Arial"/>
+          <w:sz w:val="19"/>
+          <w:szCs w:val="19"/>
+        </w:rPr>
+        <w:t>Lo que parece claro es que debemos separar</w:t>
+      </w:r>
+      <w:r>
+        <w:rPr>
+          <w:rFonts w:ascii="Arial" w:eastAsia="Times New Roman" w:hAnsi="Arial" w:cs="Arial"/>
+          <w:sz w:val="19"/>
+          <w:szCs w:val="19"/>
+        </w:rPr>
+        <w:t xml:space="preserve"> </w:t>
+      </w:r>
+      <w:r>
+        <w:rPr>
+          <w:rFonts w:ascii="Arial" w:eastAsia="Times New Roman" w:hAnsi="Arial" w:cs="Arial"/>
+          <w:sz w:val="19"/>
+          <w:szCs w:val="19"/>
+        </w:rPr>
+        <w:t>el código de nuestras clases de negocio de la realización de nuestras sentencias SQL</w:t>
+      </w:r>
+      <w:r>
+        <w:rPr>
+          <w:rFonts w:ascii="Arial" w:eastAsia="Times New Roman" w:hAnsi="Arial" w:cs="Arial"/>
+          <w:sz w:val="19"/>
+          <w:szCs w:val="19"/>
+        </w:rPr>
+        <w:t xml:space="preserve"> contra la B</w:t>
+      </w:r>
+      <w:r>
+        <w:rPr>
+          <w:rFonts w:ascii="Arial" w:eastAsia="Times New Roman" w:hAnsi="Arial" w:cs="Arial"/>
+          <w:sz w:val="19"/>
+          <w:szCs w:val="19"/>
+        </w:rPr>
+        <w:t xml:space="preserve">D. Por lo tanto </w:t>
+      </w:r>
+      <w:proofErr w:type="spellStart"/>
+      <w:r>
+        <w:rPr>
+          <w:rFonts w:ascii="Arial" w:eastAsia="Times New Roman" w:hAnsi="Arial" w:cs="Arial"/>
+          <w:sz w:val="19"/>
+          <w:szCs w:val="19"/>
+        </w:rPr>
+        <w:t>Hibernate</w:t>
+      </w:r>
+      <w:proofErr w:type="spellEnd"/>
+      <w:r>
+        <w:rPr>
+          <w:rFonts w:ascii="Arial" w:eastAsia="Times New Roman" w:hAnsi="Arial" w:cs="Arial"/>
+          <w:sz w:val="19"/>
+          <w:szCs w:val="19"/>
+        </w:rPr>
+        <w:t xml:space="preserve"> es el puente entre nuestra aplica</w:t>
+      </w:r>
+      <w:r>
+        <w:rPr>
+          <w:rFonts w:ascii="Arial" w:eastAsia="Times New Roman" w:hAnsi="Arial" w:cs="Arial"/>
+          <w:sz w:val="19"/>
+          <w:szCs w:val="19"/>
+        </w:rPr>
+        <w:t>ción y la B</w:t>
+      </w:r>
+      <w:r>
+        <w:rPr>
+          <w:rFonts w:ascii="Arial" w:eastAsia="Times New Roman" w:hAnsi="Arial" w:cs="Arial"/>
+          <w:sz w:val="19"/>
+          <w:szCs w:val="19"/>
+        </w:rPr>
+        <w:t>D,</w:t>
+      </w:r>
+      <w:r>
+        <w:rPr>
+          <w:rFonts w:ascii="Arial" w:eastAsia="Times New Roman" w:hAnsi="Arial" w:cs="Arial"/>
+          <w:sz w:val="19"/>
+          <w:szCs w:val="19"/>
+        </w:rPr>
+        <w:t xml:space="preserve"> </w:t>
+      </w:r>
+      <w:r>
+        <w:rPr>
+          <w:rFonts w:ascii="Arial" w:eastAsia="Times New Roman" w:hAnsi="Arial" w:cs="Arial"/>
+          <w:sz w:val="19"/>
+          <w:szCs w:val="19"/>
+        </w:rPr>
+        <w:t>sus funciones van desde la ejecución de sentencias SQL a través de JDBC hasta la</w:t>
+      </w:r>
+      <w:r>
+        <w:rPr>
+          <w:rFonts w:ascii="Arial" w:eastAsia="Times New Roman" w:hAnsi="Arial" w:cs="Arial"/>
+          <w:sz w:val="19"/>
+          <w:szCs w:val="19"/>
+        </w:rPr>
+        <w:t xml:space="preserve"> </w:t>
+      </w:r>
+      <w:r>
+        <w:rPr>
+          <w:rFonts w:ascii="Arial" w:eastAsia="Times New Roman" w:hAnsi="Arial" w:cs="Arial"/>
+          <w:sz w:val="19"/>
+          <w:szCs w:val="19"/>
+        </w:rPr>
+        <w:t>creación, modificación y eliminación de objetos persistentes.</w:t>
+      </w:r>
+    </w:p>
+    <w:p>
+      <w:pPr>
+        <w:spacing w:after="0" w:line="240" w:lineRule="auto"/>
+        <w:jc w:val="both"/>
+        <w:rPr>
+          <w:rFonts w:ascii="Arial" w:eastAsia="Times New Roman" w:hAnsi="Arial" w:cs="Arial"/>
+          <w:sz w:val="19"/>
+          <w:szCs w:val="19"/>
+        </w:rPr>
+      </w:pPr>
+    </w:p>
+    <w:p>
+      <w:pPr>
+        <w:spacing w:after="0" w:line="240" w:lineRule="auto"/>
+        <w:jc w:val="center"/>
+        <w:rPr>
+          <w:rFonts w:ascii="Arial" w:eastAsia="Times New Roman" w:hAnsi="Arial" w:cs="Arial"/>
+          <w:sz w:val="19"/>
+          <w:szCs w:val="19"/>
+        </w:rPr>
+      </w:pPr>
+      <w:r>
+        <w:rPr>
+          <w:rFonts w:ascii="Arial" w:eastAsia="Times New Roman" w:hAnsi="Arial" w:cs="Arial"/>
+          <w:noProof/>
+          <w:sz w:val="19"/>
+          <w:szCs w:val="19"/>
+        </w:rPr>
+        <w:drawing>
+          <wp:inline distT="0" distB="0" distL="0" distR="0">
+            <wp:extent cx="2492502" cy="904792"/>
+            <wp:effectExtent l="19050" t="0" r="3048" b="0"/>
+            <wp:docPr id="12" name="5 Imagen" descr="2014-10-30 20_03_13-Greenshot.jpg"/>
+            <wp:cNvGraphicFramePr>
+              <a:graphicFrameLocks xmlns:a="http://schemas.openxmlformats.org/drawingml/2006/main" noChangeAspect="1"/>
+            </wp:cNvGraphicFramePr>
+            <a:graphic xmlns:a="http://schemas.openxmlformats.org/drawingml/2006/main">
+              <a:graphicData uri="http://schemas.openxmlformats.org/drawingml/2006/picture">
+                <pic:pic xmlns:pic="http://schemas.openxmlformats.org/drawingml/2006/picture">
+                  <pic:nvPicPr>
+                    <pic:cNvPr id="0" name="2014-10-30 20_03_13-Greenshot.jpg"/>
+                    <pic:cNvPicPr/>
+                  </pic:nvPicPr>
+                  <pic:blipFill>
+                    <a:blip r:embed="rId29" cstate="print"/>
+                    <a:stretch>
+                      <a:fillRect/>
+                    </a:stretch>
+                  </pic:blipFill>
+                  <pic:spPr>
+                    <a:xfrm>
+                      <a:off x="0" y="0"/>
+                      <a:ext cx="2493912" cy="905304"/>
+                    </a:xfrm>
+                    <a:prstGeom prst="rect">
+                      <a:avLst/>
+                    </a:prstGeom>
+                  </pic:spPr>
+                </pic:pic>
+              </a:graphicData>
+            </a:graphic>
+          </wp:inline>
+        </w:drawing>
+      </w:r>
+    </w:p>
+    <w:p>
+      <w:pPr>
+        <w:spacing w:after="0" w:line="240" w:lineRule="auto"/>
+        <w:jc w:val="center"/>
+      </w:pPr>
+      <w:r>
+        <w:t>Figura 3.13</w:t>
+      </w:r>
+      <w:r>
+        <w:t xml:space="preserve"> Implementación de </w:t>
+      </w:r>
+      <w:proofErr w:type="spellStart"/>
+      <w:r>
+        <w:t>Hibernate</w:t>
+      </w:r>
+      <w:proofErr w:type="spellEnd"/>
+      <w:r>
+        <w:t>.</w:t>
+      </w:r>
+    </w:p>
+    <w:p>
+      <w:pPr>
+        <w:spacing w:after="0" w:line="240" w:lineRule="auto"/>
+        <w:jc w:val="both"/>
+        <w:rPr>
+          <w:rFonts w:ascii="Arial" w:eastAsia="Times New Roman" w:hAnsi="Arial" w:cs="Arial"/>
+          <w:sz w:val="19"/>
+          <w:szCs w:val="19"/>
+        </w:rPr>
+      </w:pPr>
+    </w:p>
+    <w:p>
+      <w:pPr>
+        <w:spacing w:after="0" w:line="240" w:lineRule="auto"/>
+        <w:jc w:val="both"/>
+        <w:rPr>
+          <w:rFonts w:ascii="Arial" w:eastAsia="Times New Roman" w:hAnsi="Arial" w:cs="Arial"/>
+          <w:sz w:val="19"/>
+          <w:szCs w:val="19"/>
+        </w:rPr>
+      </w:pPr>
+      <w:r>
+        <w:rPr>
+          <w:rFonts w:ascii="Arial" w:eastAsia="Times New Roman" w:hAnsi="Arial" w:cs="Arial"/>
+          <w:sz w:val="19"/>
+          <w:szCs w:val="19"/>
+        </w:rPr>
+        <w:t>Con la creaci</w:t>
+      </w:r>
+      <w:r>
+        <w:rPr>
+          <w:rFonts w:ascii="Arial" w:eastAsia="Times New Roman" w:hAnsi="Arial" w:cs="Arial"/>
+          <w:sz w:val="19"/>
+          <w:szCs w:val="19"/>
+        </w:rPr>
+        <w:t>ón de la capa de persistencia</w:t>
+      </w:r>
+      <w:r>
+        <w:rPr>
+          <w:rFonts w:ascii="Arial" w:eastAsia="Times New Roman" w:hAnsi="Arial" w:cs="Arial"/>
+          <w:sz w:val="19"/>
+          <w:szCs w:val="19"/>
+        </w:rPr>
+        <w:t xml:space="preserve"> consigue que los desarrolladores no</w:t>
+      </w:r>
+      <w:r>
+        <w:rPr>
+          <w:rFonts w:ascii="Arial" w:eastAsia="Times New Roman" w:hAnsi="Arial" w:cs="Arial"/>
+          <w:sz w:val="19"/>
+          <w:szCs w:val="19"/>
+        </w:rPr>
+        <w:t xml:space="preserve"> </w:t>
+      </w:r>
+      <w:r>
+        <w:rPr>
+          <w:rFonts w:ascii="Arial" w:eastAsia="Times New Roman" w:hAnsi="Arial" w:cs="Arial"/>
+          <w:sz w:val="19"/>
+          <w:szCs w:val="19"/>
+        </w:rPr>
+        <w:t>necesiten conocer nada acerca</w:t>
+      </w:r>
+      <w:r>
+        <w:rPr>
+          <w:rFonts w:ascii="Arial" w:eastAsia="Times New Roman" w:hAnsi="Arial" w:cs="Arial"/>
+          <w:sz w:val="19"/>
+          <w:szCs w:val="19"/>
+        </w:rPr>
+        <w:t xml:space="preserve"> del esquema utilizado en la B</w:t>
+      </w:r>
+      <w:r>
+        <w:rPr>
+          <w:rFonts w:ascii="Arial" w:eastAsia="Times New Roman" w:hAnsi="Arial" w:cs="Arial"/>
+          <w:sz w:val="19"/>
+          <w:szCs w:val="19"/>
+        </w:rPr>
+        <w:t>D. Tan solo conocerán el</w:t>
+      </w:r>
+      <w:r>
+        <w:rPr>
+          <w:rFonts w:ascii="Arial" w:eastAsia="Times New Roman" w:hAnsi="Arial" w:cs="Arial"/>
+          <w:sz w:val="19"/>
+          <w:szCs w:val="19"/>
+        </w:rPr>
+        <w:t xml:space="preserve"> </w:t>
+      </w:r>
+      <w:r>
+        <w:rPr>
+          <w:rFonts w:ascii="Arial" w:eastAsia="Times New Roman" w:hAnsi="Arial" w:cs="Arial"/>
+          <w:sz w:val="19"/>
+          <w:szCs w:val="19"/>
+        </w:rPr>
+        <w:t>interface proporcionado por nuestro motor de persistencia. De esta manera conseguimos</w:t>
+      </w:r>
+      <w:r>
+        <w:rPr>
+          <w:rFonts w:ascii="Arial" w:eastAsia="Times New Roman" w:hAnsi="Arial" w:cs="Arial"/>
+          <w:sz w:val="19"/>
+          <w:szCs w:val="19"/>
+        </w:rPr>
+        <w:t xml:space="preserve"> </w:t>
+      </w:r>
+      <w:r>
+        <w:rPr>
+          <w:rFonts w:ascii="Arial" w:eastAsia="Times New Roman" w:hAnsi="Arial" w:cs="Arial"/>
+          <w:sz w:val="19"/>
+          <w:szCs w:val="19"/>
+        </w:rPr>
+        <w:t>separar de manera clara y definida, la lógica de negocios de la aplicación con el diseño de</w:t>
+      </w:r>
+      <w:r>
+        <w:rPr>
+          <w:rFonts w:ascii="Arial" w:eastAsia="Times New Roman" w:hAnsi="Arial" w:cs="Arial"/>
+          <w:sz w:val="19"/>
+          <w:szCs w:val="19"/>
+        </w:rPr>
+        <w:t xml:space="preserve"> la B</w:t>
+      </w:r>
+      <w:r>
+        <w:rPr>
+          <w:rFonts w:ascii="Arial" w:eastAsia="Times New Roman" w:hAnsi="Arial" w:cs="Arial"/>
+          <w:sz w:val="19"/>
+          <w:szCs w:val="19"/>
+        </w:rPr>
+        <w:t>D.</w:t>
+      </w:r>
+    </w:p>
+    <w:p>
+      <w:pPr>
+        <w:spacing w:after="0" w:line="240" w:lineRule="auto"/>
+        <w:jc w:val="both"/>
+        <w:rPr>
+          <w:rFonts w:ascii="Arial" w:eastAsia="Times New Roman" w:hAnsi="Arial" w:cs="Arial"/>
+          <w:sz w:val="19"/>
+          <w:szCs w:val="19"/>
+        </w:rPr>
+      </w:pPr>
+    </w:p>
+    <w:p>
+      <w:pPr>
+        <w:spacing w:after="0" w:line="240" w:lineRule="auto"/>
+        <w:jc w:val="both"/>
+        <w:rPr>
+          <w:rFonts w:ascii="Arial" w:eastAsia="Times New Roman" w:hAnsi="Arial" w:cs="Arial"/>
+          <w:sz w:val="19"/>
+          <w:szCs w:val="19"/>
+        </w:rPr>
+      </w:pPr>
+      <w:r>
+        <w:rPr>
+          <w:rFonts w:ascii="Arial" w:eastAsia="Times New Roman" w:hAnsi="Arial" w:cs="Arial"/>
+          <w:sz w:val="19"/>
+          <w:szCs w:val="19"/>
+        </w:rPr>
+        <w:t>Esta arquitectura conllevará un proceso de desarrollo más costoso pero una vez se</w:t>
+      </w:r>
+      <w:r>
+        <w:rPr>
+          <w:rFonts w:ascii="Arial" w:eastAsia="Times New Roman" w:hAnsi="Arial" w:cs="Arial"/>
+          <w:sz w:val="19"/>
+          <w:szCs w:val="19"/>
+        </w:rPr>
+        <w:t xml:space="preserve"> </w:t>
+      </w:r>
+      <w:r>
+        <w:rPr>
+          <w:rFonts w:ascii="Arial" w:eastAsia="Times New Roman" w:hAnsi="Arial" w:cs="Arial"/>
+          <w:sz w:val="19"/>
+          <w:szCs w:val="19"/>
+        </w:rPr>
+        <w:t>encuentre implementada las ventajas que conlleva merecerán la pena. Es en este punto</w:t>
+      </w:r>
+      <w:r>
+        <w:rPr>
+          <w:rFonts w:ascii="Arial" w:eastAsia="Times New Roman" w:hAnsi="Arial" w:cs="Arial"/>
+          <w:sz w:val="19"/>
+          <w:szCs w:val="19"/>
+        </w:rPr>
+        <w:t xml:space="preserve"> </w:t>
+      </w:r>
+      <w:r>
+        <w:rPr>
+          <w:rFonts w:ascii="Arial" w:eastAsia="Times New Roman" w:hAnsi="Arial" w:cs="Arial"/>
+          <w:sz w:val="19"/>
+          <w:szCs w:val="19"/>
+        </w:rPr>
+        <w:t xml:space="preserve">donde entra en juego </w:t>
+      </w:r>
+      <w:proofErr w:type="spellStart"/>
+      <w:r>
+        <w:rPr>
+          <w:rFonts w:ascii="Arial" w:eastAsia="Times New Roman" w:hAnsi="Arial" w:cs="Arial"/>
+          <w:sz w:val="19"/>
+          <w:szCs w:val="19"/>
+        </w:rPr>
+        <w:t>Hibernate</w:t>
+      </w:r>
+      <w:proofErr w:type="spellEnd"/>
+      <w:r>
+        <w:rPr>
+          <w:rFonts w:ascii="Arial" w:eastAsia="Times New Roman" w:hAnsi="Arial" w:cs="Arial"/>
+          <w:sz w:val="19"/>
+          <w:szCs w:val="19"/>
+        </w:rPr>
+        <w:t>. Como capa de persistencia desarrollada tan solo</w:t>
+      </w:r>
+      <w:r>
+        <w:rPr>
+          <w:rFonts w:ascii="Arial" w:eastAsia="Times New Roman" w:hAnsi="Arial" w:cs="Arial"/>
+          <w:sz w:val="19"/>
+          <w:szCs w:val="19"/>
+        </w:rPr>
+        <w:t xml:space="preserve"> </w:t>
+      </w:r>
+      <w:r>
+        <w:rPr>
+          <w:rFonts w:ascii="Arial" w:eastAsia="Times New Roman" w:hAnsi="Arial" w:cs="Arial"/>
+          <w:sz w:val="19"/>
+          <w:szCs w:val="19"/>
+        </w:rPr>
+        <w:t>tenemos que adaptarla a nuestra arquitectura</w:t>
+      </w:r>
+      <w:r>
+        <w:t>[</w:t>
+      </w:r>
+      <w:r>
+        <w:t>Mestras</w:t>
+      </w:r>
+      <w:r>
+        <w:t>,2004</w:t>
+      </w:r>
+      <w:r>
+        <w:t xml:space="preserve"> </w:t>
+      </w:r>
+      <w:r>
+        <w:t>]</w:t>
+      </w:r>
+      <w:r>
+        <w:rPr>
+          <w:rFonts w:ascii="Arial" w:eastAsia="Times New Roman" w:hAnsi="Arial" w:cs="Arial"/>
+          <w:sz w:val="19"/>
+          <w:szCs w:val="19"/>
+        </w:rPr>
+        <w:t>.</w:t>
+      </w:r>
+    </w:p>
+    <w:p>
+      <w:pPr>
+        <w:spacing w:after="0" w:line="240" w:lineRule="auto"/>
+        <w:jc w:val="both"/>
+        <w:rPr>
+          <w:rFonts w:ascii="Arial" w:eastAsia="Times New Roman" w:hAnsi="Arial" w:cs="Arial"/>
+          <w:sz w:val="19"/>
+          <w:szCs w:val="19"/>
+        </w:rPr>
+      </w:pPr>
+    </w:p>
+    <w:p>
+      <w:pPr>
+        <w:spacing w:after="0" w:line="240" w:lineRule="auto"/>
+        <w:jc w:val="center"/>
+        <w:rPr>
+          <w:u w:val="single"/>
+        </w:rPr>
+      </w:pPr>
+      <w:proofErr w:type="spellStart"/>
+      <w:r>
+        <w:rPr>
+          <w:u w:val="single"/>
+        </w:rPr>
+        <w:t>FrameWorks</w:t>
+      </w:r>
+      <w:proofErr w:type="spellEnd"/>
+    </w:p>
+    <w:p>
+      <w:pPr>
+        <w:spacing w:after="0" w:line="240" w:lineRule="auto"/>
+      </w:pPr>
+    </w:p>
+    <w:p>
+      <w:pPr>
+        <w:spacing w:after="0" w:line="240" w:lineRule="auto"/>
+        <w:jc w:val="both"/>
+      </w:pPr>
+      <w:r>
+        <w:t xml:space="preserve">Todas las aplicaciones estructuradas en capas comparten un conjunto de requerimientos </w:t>
+      </w:r>
+      <w:r>
+        <w:t>básicos</w:t>
+      </w:r>
+      <w:r>
+        <w:t>. A menudo se utiliza una capa de software llamada framework que concentra estos requerimientos y puede ser compartida entre aplicaciones. Sobre la capa del framework tendríamos la capa que consistiría en el código específico de la aplicación, que interacciona con el framework.</w:t>
+      </w:r>
+    </w:p>
+    <w:p>
+      <w:pPr>
+        <w:spacing w:after="0" w:line="240" w:lineRule="auto"/>
+        <w:jc w:val="both"/>
+      </w:pPr>
+    </w:p>
+    <w:p>
+      <w:pPr>
+        <w:spacing w:after="0" w:line="240" w:lineRule="auto"/>
+        <w:jc w:val="both"/>
+      </w:pPr>
+    </w:p>
+    <w:p>
+      <w:pPr>
+        <w:spacing w:after="0" w:line="240" w:lineRule="auto"/>
+        <w:jc w:val="both"/>
+      </w:pPr>
+      <w:r>
+        <w:t xml:space="preserve">El framework se asienta sobre una plataforma proporcionando funcionalidades comunes de aplicación como el manejo de peticiones, invocación de métodos del modelo, y selección y composición de las vistas.  </w:t>
+      </w:r>
+    </w:p>
+    <w:p>
+      <w:pPr>
+        <w:spacing w:after="0" w:line="240" w:lineRule="auto"/>
+        <w:jc w:val="both"/>
+      </w:pPr>
+      <w:r>
+        <w:t xml:space="preserve"> </w:t>
+      </w:r>
+    </w:p>
+    <w:p>
+      <w:pPr>
+        <w:spacing w:after="0" w:line="240" w:lineRule="auto"/>
+        <w:jc w:val="both"/>
+      </w:pPr>
+      <w:r>
+        <w:t xml:space="preserve">Las clases e interfaces del framework son estructurales. Los desarrolladores de aplicaciones </w:t>
+      </w:r>
+    </w:p>
+    <w:p>
+      <w:pPr>
+        <w:spacing w:after="0" w:line="240" w:lineRule="auto"/>
+        <w:jc w:val="both"/>
+      </w:pPr>
+      <w:r>
+        <w:t xml:space="preserve">usan, extienden, o implementan las clases e interfaces del framework para desarrollar funciones específicas de la aplicación. Por ejemplo, un framework puede ofrecer una clase abstracta que un desarrollador puede extender para ejecutar la lógica de negocio en respuesta a eventos de la aplicación. </w:t>
+      </w:r>
+    </w:p>
+    <w:p>
+      <w:pPr>
+        <w:spacing w:after="0" w:line="240" w:lineRule="auto"/>
+        <w:jc w:val="both"/>
+      </w:pPr>
+    </w:p>
+    <w:p>
+      <w:pPr>
+        <w:spacing w:after="0" w:line="240" w:lineRule="auto"/>
+        <w:jc w:val="both"/>
+      </w:pPr>
+      <w:r>
+        <w:t xml:space="preserve">Un framework hace más fácil el uso de tecnologías Web ayudando a los desarrolladores de aplicaciones en la lógica de negocio. El uso de un framework adecuado proporciona desacoplo de la presentación y la lógica, y por tanto separación de roles de desarrolladores y diseñadores de página. Proporcionan un punto central de control además de un conjunto de características personalizables como plantillas, etiquetas para la creación de vistas, localización, control de acceso y log in. Otra de las ventajas es la estabilidad que presentan, además de la facilidad que </w:t>
+      </w:r>
+      <w:r>
+        <w:lastRenderedPageBreak/>
+        <w:t xml:space="preserve">supone realizar pruebas de unidad y mantenimiento gracias a las interfaces consistentes del framework. </w:t>
+      </w:r>
+    </w:p>
+    <w:p>
+      <w:pPr>
+        <w:spacing w:after="0" w:line="240" w:lineRule="auto"/>
+      </w:pPr>
+      <w:r>
+        <w:t xml:space="preserve"> </w:t>
+      </w:r>
+    </w:p>
+    <w:p>
+      <w:pPr>
+        <w:spacing w:after="0" w:line="240" w:lineRule="auto"/>
+        <w:jc w:val="both"/>
+        <w:rPr>
+          <w:rFonts w:ascii="Arial" w:eastAsia="Times New Roman" w:hAnsi="Arial" w:cs="Arial"/>
+          <w:sz w:val="19"/>
+          <w:szCs w:val="19"/>
+        </w:rPr>
+      </w:pPr>
+      <w:r>
+        <w:t>Se recomiendan utilizar frameworks existentes  puesto que ahorra esfuerzo, tiempo y costes. Además existen frameworks de gran madurez en el mercado que nos permitirán centrarnos en la lógica de negocio propia de la aplicación [</w:t>
+      </w:r>
+      <w:r>
+        <w:t>Mestras</w:t>
+      </w:r>
+      <w:r>
+        <w:t>,2004</w:t>
+      </w:r>
+      <w:r>
+        <w:t xml:space="preserve"> </w:t>
+      </w:r>
+      <w:r>
+        <w:t xml:space="preserve">]. </w:t>
+      </w:r>
+    </w:p>
+    <w:p>
+      <w:pPr>
+        <w:spacing w:after="0" w:line="240" w:lineRule="auto"/>
+      </w:pPr>
+    </w:p>
+    <w:p>
+      <w:pPr>
+        <w:spacing w:after="0" w:line="240" w:lineRule="auto"/>
+        <w:rPr>
+          <w:u w:val="single"/>
+        </w:rPr>
+      </w:pPr>
+      <w:r>
+        <w:rPr>
+          <w:u w:val="single"/>
+        </w:rPr>
+        <w:t>Framewo</w:t>
+      </w:r>
+      <w:r>
+        <w:rPr>
+          <w:u w:val="single"/>
+        </w:rPr>
+        <w:t>rk</w:t>
+      </w:r>
+      <w:r>
+        <w:rPr>
+          <w:u w:val="single"/>
+        </w:rPr>
+        <w:t>:</w:t>
+      </w:r>
+      <w:r>
+        <w:rPr>
+          <w:u w:val="single"/>
+        </w:rPr>
+        <w:t xml:space="preserve"> </w:t>
+      </w:r>
+      <w:proofErr w:type="spellStart"/>
+      <w:r>
+        <w:rPr>
+          <w:u w:val="single"/>
+        </w:rPr>
+        <w:t>Hibernate</w:t>
+      </w:r>
+      <w:proofErr w:type="spellEnd"/>
+    </w:p>
+    <w:p>
+      <w:pPr>
+        <w:spacing w:after="0" w:line="240" w:lineRule="auto"/>
+      </w:pPr>
+    </w:p>
+    <w:p>
+      <w:pPr>
+        <w:spacing w:after="0" w:line="240" w:lineRule="auto"/>
+        <w:jc w:val="both"/>
+      </w:pPr>
+      <w:proofErr w:type="spellStart"/>
+      <w:r>
+        <w:t>Hibernate</w:t>
+      </w:r>
+      <w:proofErr w:type="spellEnd"/>
+      <w:r>
+        <w:t xml:space="preserve"> es una capa de persistencia objeto/relacional y un generador de sentencias </w:t>
+      </w:r>
+      <w:proofErr w:type="spellStart"/>
+      <w:r>
+        <w:t>sql</w:t>
+      </w:r>
+      <w:proofErr w:type="spellEnd"/>
+      <w:r>
+        <w:t>. Te permite diseñar objetos persistentes que podrán incluir polimorfismo, relaciones, colecciones, y un gran número de tipos de datos. De una manera muy rápida y optimizada podremos generar BBDD en cualquiera de los e</w:t>
+      </w:r>
+      <w:r>
+        <w:t>ntornos soportados : Oracle</w:t>
+      </w:r>
+      <w:r>
+        <w:t xml:space="preserve">, </w:t>
+      </w:r>
+      <w:proofErr w:type="spellStart"/>
+      <w:r>
+        <w:t>MySql</w:t>
+      </w:r>
+      <w:proofErr w:type="spellEnd"/>
+      <w:r>
+        <w:t xml:space="preserve">, etc.. Y lo más importante de todo, es open </w:t>
+      </w:r>
+      <w:proofErr w:type="spellStart"/>
+      <w:r>
+        <w:t>source</w:t>
+      </w:r>
+      <w:proofErr w:type="spellEnd"/>
+      <w:r>
+        <w:t>, lo que supone, entre otras cosas, que no tenemos que pagar nada por adquirirlo.</w:t>
+      </w:r>
+    </w:p>
+    <w:p>
+      <w:pPr>
+        <w:spacing w:after="0" w:line="240" w:lineRule="auto"/>
+        <w:jc w:val="both"/>
+      </w:pPr>
+      <w:r>
+        <w:t xml:space="preserve">Uno de los posibles procesos de desarrollo consiste en, una vez tengamos el diseño de datos realizado, mapear este a ficheros XML siguiendo la DTD de mapeo de </w:t>
+      </w:r>
+      <w:proofErr w:type="spellStart"/>
+      <w:r>
+        <w:t>Hibernate</w:t>
+      </w:r>
+      <w:proofErr w:type="spellEnd"/>
+      <w:r>
+        <w:t>. Desde estos podremos generar el código de nuestros objetos persistentes en clases Java y también crear BBDD independientemente del entorno escogido.</w:t>
+      </w:r>
+    </w:p>
+    <w:p>
+      <w:pPr>
+        <w:spacing w:after="0" w:line="240" w:lineRule="auto"/>
+        <w:jc w:val="both"/>
+      </w:pPr>
+      <w:proofErr w:type="spellStart"/>
+      <w:r>
+        <w:t>Hibernate</w:t>
+      </w:r>
+      <w:proofErr w:type="spellEnd"/>
+      <w:r>
+        <w:t xml:space="preserve"> se integra en cualquier tipo de aplicación justo por encima del contenedor de datos. Una posible configuración básica de </w:t>
+      </w:r>
+      <w:proofErr w:type="spellStart"/>
+      <w:r>
+        <w:t>hibernate</w:t>
+      </w:r>
+      <w:proofErr w:type="spellEnd"/>
+      <w:r>
+        <w:t xml:space="preserve"> es la siguiente:</w:t>
+      </w:r>
+    </w:p>
+    <w:p>
+      <w:pPr>
+        <w:spacing w:after="0" w:line="240" w:lineRule="auto"/>
+      </w:pPr>
+    </w:p>
+    <w:p>
+      <w:pPr>
+        <w:spacing w:after="0" w:line="240" w:lineRule="auto"/>
+        <w:jc w:val="center"/>
+      </w:pPr>
+      <w:r>
+        <w:rPr>
+          <w:noProof/>
+        </w:rPr>
+        <w:drawing>
+          <wp:inline distT="0" distB="0" distL="0" distR="0">
+            <wp:extent cx="1413510" cy="1441627"/>
+            <wp:effectExtent l="19050" t="0" r="0" b="0"/>
+            <wp:docPr id="13" name="4 Imagen" descr="2014-10-30 19_41_56-Greenshot.jpg"/>
+            <wp:cNvGraphicFramePr>
+              <a:graphicFrameLocks xmlns:a="http://schemas.openxmlformats.org/drawingml/2006/main" noChangeAspect="1"/>
+            </wp:cNvGraphicFramePr>
+            <a:graphic xmlns:a="http://schemas.openxmlformats.org/drawingml/2006/main">
+              <a:graphicData uri="http://schemas.openxmlformats.org/drawingml/2006/picture">
+                <pic:pic xmlns:pic="http://schemas.openxmlformats.org/drawingml/2006/picture">
+                  <pic:nvPicPr>
+                    <pic:cNvPr id="0" name="2014-10-30 19_41_56-Greenshot.jpg"/>
+                    <pic:cNvPicPr/>
+                  </pic:nvPicPr>
+                  <pic:blipFill>
+                    <a:blip r:embed="rId30" cstate="print"/>
+                    <a:stretch>
+                      <a:fillRect/>
+                    </a:stretch>
+                  </pic:blipFill>
+                  <pic:spPr>
+                    <a:xfrm>
+                      <a:off x="0" y="0"/>
+                      <a:ext cx="1413911" cy="1442036"/>
+                    </a:xfrm>
+                    <a:prstGeom prst="rect">
+                      <a:avLst/>
+                    </a:prstGeom>
+                  </pic:spPr>
+                </pic:pic>
+              </a:graphicData>
+            </a:graphic>
+          </wp:inline>
+        </w:drawing>
+      </w:r>
+    </w:p>
+    <w:p>
+      <w:pPr>
+        <w:spacing w:after="0" w:line="240" w:lineRule="auto"/>
+        <w:jc w:val="center"/>
+      </w:pPr>
+    </w:p>
+    <w:p>
+      <w:pPr>
+        <w:spacing w:after="0" w:line="240" w:lineRule="auto"/>
+        <w:jc w:val="center"/>
+      </w:pPr>
+      <w:r>
+        <w:t>Figura 3.14</w:t>
+      </w:r>
+      <w:r>
+        <w:t xml:space="preserve"> Configuración básica de </w:t>
+      </w:r>
+      <w:proofErr w:type="spellStart"/>
+      <w:r>
+        <w:t>hibernate</w:t>
+      </w:r>
+      <w:proofErr w:type="spellEnd"/>
+      <w:r>
+        <w:t>.</w:t>
+      </w:r>
+    </w:p>
+    <w:p>
+      <w:pPr>
+        <w:spacing w:after="0" w:line="240" w:lineRule="auto"/>
+        <w:jc w:val="center"/>
+      </w:pPr>
+    </w:p>
+    <w:p>
+      <w:pPr>
+        <w:spacing w:after="0" w:line="240" w:lineRule="auto"/>
+        <w:jc w:val="both"/>
+      </w:pPr>
+      <w:r>
+        <w:t xml:space="preserve">Podemos observar como </w:t>
+      </w:r>
+      <w:proofErr w:type="spellStart"/>
+      <w:r>
+        <w:t>Hibernate</w:t>
+      </w:r>
+      <w:proofErr w:type="spellEnd"/>
+      <w:r>
+        <w:t xml:space="preserve"> utiliza la BBDD y la configuración de los datos para proporcionar servicios y objetos persistentes a la aplicación que se encuentre justo por arriba de él[</w:t>
+      </w:r>
+      <w:r>
+        <w:t>Suárez González</w:t>
+      </w:r>
+      <w:r>
+        <w:t>, 2013].</w:t>
+      </w:r>
+    </w:p>
+    <w:p>
+      <w:pPr>
+        <w:spacing w:after="0" w:line="240" w:lineRule="auto"/>
+      </w:pPr>
+    </w:p>
+    <w:p>
+      <w:pPr>
+        <w:spacing w:after="0" w:line="240" w:lineRule="auto"/>
       </w:pPr>
     </w:p>
     <w:p>
@@ -7088,9 +9586,9 @@
     </w:lvl>
   </w:abstractNum>
   <w:abstractNum w:abstractNumId="1">
-    <w:nsid w:val="5DE27EEB"/>
+    <w:nsid w:val="2B615E43"/>
     <w:multiLevelType w:val="hybridMultilevel"/>
-    <w:tmpl w:val="8E40AA92"/>
+    <w:tmpl w:val="D108B082"/>
     <w:lvl w:ilvl="0" w:tplc="0C0A0001">
       <w:start w:val="1"/>
       <w:numFmt w:val="bullet"/>
@@ -7201,6 +9699,345 @@
     </w:lvl>
   </w:abstractNum>
   <w:abstractNum w:abstractNumId="2">
+    <w:nsid w:val="5DE27EEB"/>
+    <w:multiLevelType w:val="hybridMultilevel"/>
+    <w:tmpl w:val="8E40AA92"/>
+    <w:lvl w:ilvl="0" w:tplc="0C0A0001">
+      <w:start w:val="1"/>
+      <w:numFmt w:val="bullet"/>
+      <w:lvlText w:val=""/>
+      <w:lvlJc w:val="left"/>
+      <w:pPr>
+        <w:ind w:left="720" w:hanging="360"/>
+      </w:pPr>
+      <w:rPr>
+        <w:rFonts w:ascii="Symbol" w:hAnsi="Symbol" w:hint="default"/>
+      </w:rPr>
+    </w:lvl>
+    <w:lvl w:ilvl="1" w:tplc="0C0A0003" w:tentative="1">
+      <w:start w:val="1"/>
+      <w:numFmt w:val="bullet"/>
+      <w:lvlText w:val="o"/>
+      <w:lvlJc w:val="left"/>
+      <w:pPr>
+        <w:ind w:left="1440" w:hanging="360"/>
+      </w:pPr>
+      <w:rPr>
+        <w:rFonts w:ascii="Courier New" w:hAnsi="Courier New" w:cs="Courier New" w:hint="default"/>
+      </w:rPr>
+    </w:lvl>
+    <w:lvl w:ilvl="2" w:tplc="0C0A0005" w:tentative="1">
+      <w:start w:val="1"/>
+      <w:numFmt w:val="bullet"/>
+      <w:lvlText w:val=""/>
+      <w:lvlJc w:val="left"/>
+      <w:pPr>
+        <w:ind w:left="2160" w:hanging="360"/>
+      </w:pPr>
+      <w:rPr>
+        <w:rFonts w:ascii="Wingdings" w:hAnsi="Wingdings" w:hint="default"/>
+      </w:rPr>
+    </w:lvl>
+    <w:lvl w:ilvl="3" w:tplc="0C0A0001" w:tentative="1">
+      <w:start w:val="1"/>
+      <w:numFmt w:val="bullet"/>
+      <w:lvlText w:val=""/>
+      <w:lvlJc w:val="left"/>
+      <w:pPr>
+        <w:ind w:left="2880" w:hanging="360"/>
+      </w:pPr>
+      <w:rPr>
+        <w:rFonts w:ascii="Symbol" w:hAnsi="Symbol" w:hint="default"/>
+      </w:rPr>
+    </w:lvl>
+    <w:lvl w:ilvl="4" w:tplc="0C0A0003" w:tentative="1">
+      <w:start w:val="1"/>
+      <w:numFmt w:val="bullet"/>
+      <w:lvlText w:val="o"/>
+      <w:lvlJc w:val="left"/>
+      <w:pPr>
+        <w:ind w:left="3600" w:hanging="360"/>
+      </w:pPr>
+      <w:rPr>
+        <w:rFonts w:ascii="Courier New" w:hAnsi="Courier New" w:cs="Courier New" w:hint="default"/>
+      </w:rPr>
+    </w:lvl>
+    <w:lvl w:ilvl="5" w:tplc="0C0A0005" w:tentative="1">
+      <w:start w:val="1"/>
+      <w:numFmt w:val="bullet"/>
+      <w:lvlText w:val=""/>
+      <w:lvlJc w:val="left"/>
+      <w:pPr>
+        <w:ind w:left="4320" w:hanging="360"/>
+      </w:pPr>
+      <w:rPr>
+        <w:rFonts w:ascii="Wingdings" w:hAnsi="Wingdings" w:hint="default"/>
+      </w:rPr>
+    </w:lvl>
+    <w:lvl w:ilvl="6" w:tplc="0C0A0001" w:tentative="1">
+      <w:start w:val="1"/>
+      <w:numFmt w:val="bullet"/>
+      <w:lvlText w:val=""/>
+      <w:lvlJc w:val="left"/>
+      <w:pPr>
+        <w:ind w:left="5040" w:hanging="360"/>
+      </w:pPr>
+      <w:rPr>
+        <w:rFonts w:ascii="Symbol" w:hAnsi="Symbol" w:hint="default"/>
+      </w:rPr>
+    </w:lvl>
+    <w:lvl w:ilvl="7" w:tplc="0C0A0003" w:tentative="1">
+      <w:start w:val="1"/>
+      <w:numFmt w:val="bullet"/>
+      <w:lvlText w:val="o"/>
+      <w:lvlJc w:val="left"/>
+      <w:pPr>
+        <w:ind w:left="5760" w:hanging="360"/>
+      </w:pPr>
+      <w:rPr>
+        <w:rFonts w:ascii="Courier New" w:hAnsi="Courier New" w:cs="Courier New" w:hint="default"/>
+      </w:rPr>
+    </w:lvl>
+    <w:lvl w:ilvl="8" w:tplc="0C0A0005" w:tentative="1">
+      <w:start w:val="1"/>
+      <w:numFmt w:val="bullet"/>
+      <w:lvlText w:val=""/>
+      <w:lvlJc w:val="left"/>
+      <w:pPr>
+        <w:ind w:left="6480" w:hanging="360"/>
+      </w:pPr>
+      <w:rPr>
+        <w:rFonts w:ascii="Wingdings" w:hAnsi="Wingdings" w:hint="default"/>
+      </w:rPr>
+    </w:lvl>
+  </w:abstractNum>
+  <w:abstractNum w:abstractNumId="3">
+    <w:nsid w:val="618C1500"/>
+    <w:multiLevelType w:val="hybridMultilevel"/>
+    <w:tmpl w:val="A37E8082"/>
+    <w:lvl w:ilvl="0" w:tplc="0C0A0001">
+      <w:start w:val="1"/>
+      <w:numFmt w:val="bullet"/>
+      <w:lvlText w:val=""/>
+      <w:lvlJc w:val="left"/>
+      <w:pPr>
+        <w:ind w:left="720" w:hanging="360"/>
+      </w:pPr>
+      <w:rPr>
+        <w:rFonts w:ascii="Symbol" w:hAnsi="Symbol" w:hint="default"/>
+      </w:rPr>
+    </w:lvl>
+    <w:lvl w:ilvl="1" w:tplc="0C0A0003" w:tentative="1">
+      <w:start w:val="1"/>
+      <w:numFmt w:val="bullet"/>
+      <w:lvlText w:val="o"/>
+      <w:lvlJc w:val="left"/>
+      <w:pPr>
+        <w:ind w:left="1440" w:hanging="360"/>
+      </w:pPr>
+      <w:rPr>
+        <w:rFonts w:ascii="Courier New" w:hAnsi="Courier New" w:cs="Courier New" w:hint="default"/>
+      </w:rPr>
+    </w:lvl>
+    <w:lvl w:ilvl="2" w:tplc="0C0A0005" w:tentative="1">
+      <w:start w:val="1"/>
+      <w:numFmt w:val="bullet"/>
+      <w:lvlText w:val=""/>
+      <w:lvlJc w:val="left"/>
+      <w:pPr>
+        <w:ind w:left="2160" w:hanging="360"/>
+      </w:pPr>
+      <w:rPr>
+        <w:rFonts w:ascii="Wingdings" w:hAnsi="Wingdings" w:hint="default"/>
+      </w:rPr>
+    </w:lvl>
+    <w:lvl w:ilvl="3" w:tplc="0C0A0001" w:tentative="1">
+      <w:start w:val="1"/>
+      <w:numFmt w:val="bullet"/>
+      <w:lvlText w:val=""/>
+      <w:lvlJc w:val="left"/>
+      <w:pPr>
+        <w:ind w:left="2880" w:hanging="360"/>
+      </w:pPr>
+      <w:rPr>
+        <w:rFonts w:ascii="Symbol" w:hAnsi="Symbol" w:hint="default"/>
+      </w:rPr>
+    </w:lvl>
+    <w:lvl w:ilvl="4" w:tplc="0C0A0003" w:tentative="1">
+      <w:start w:val="1"/>
+      <w:numFmt w:val="bullet"/>
+      <w:lvlText w:val="o"/>
+      <w:lvlJc w:val="left"/>
+      <w:pPr>
+        <w:ind w:left="3600" w:hanging="360"/>
+      </w:pPr>
+      <w:rPr>
+        <w:rFonts w:ascii="Courier New" w:hAnsi="Courier New" w:cs="Courier New" w:hint="default"/>
+      </w:rPr>
+    </w:lvl>
+    <w:lvl w:ilvl="5" w:tplc="0C0A0005" w:tentative="1">
+      <w:start w:val="1"/>
+      <w:numFmt w:val="bullet"/>
+      <w:lvlText w:val=""/>
+      <w:lvlJc w:val="left"/>
+      <w:pPr>
+        <w:ind w:left="4320" w:hanging="360"/>
+      </w:pPr>
+      <w:rPr>
+        <w:rFonts w:ascii="Wingdings" w:hAnsi="Wingdings" w:hint="default"/>
+      </w:rPr>
+    </w:lvl>
+    <w:lvl w:ilvl="6" w:tplc="0C0A0001" w:tentative="1">
+      <w:start w:val="1"/>
+      <w:numFmt w:val="bullet"/>
+      <w:lvlText w:val=""/>
+      <w:lvlJc w:val="left"/>
+      <w:pPr>
+        <w:ind w:left="5040" w:hanging="360"/>
+      </w:pPr>
+      <w:rPr>
+        <w:rFonts w:ascii="Symbol" w:hAnsi="Symbol" w:hint="default"/>
+      </w:rPr>
+    </w:lvl>
+    <w:lvl w:ilvl="7" w:tplc="0C0A0003" w:tentative="1">
+      <w:start w:val="1"/>
+      <w:numFmt w:val="bullet"/>
+      <w:lvlText w:val="o"/>
+      <w:lvlJc w:val="left"/>
+      <w:pPr>
+        <w:ind w:left="5760" w:hanging="360"/>
+      </w:pPr>
+      <w:rPr>
+        <w:rFonts w:ascii="Courier New" w:hAnsi="Courier New" w:cs="Courier New" w:hint="default"/>
+      </w:rPr>
+    </w:lvl>
+    <w:lvl w:ilvl="8" w:tplc="0C0A0005" w:tentative="1">
+      <w:start w:val="1"/>
+      <w:numFmt w:val="bullet"/>
+      <w:lvlText w:val=""/>
+      <w:lvlJc w:val="left"/>
+      <w:pPr>
+        <w:ind w:left="6480" w:hanging="360"/>
+      </w:pPr>
+      <w:rPr>
+        <w:rFonts w:ascii="Wingdings" w:hAnsi="Wingdings" w:hint="default"/>
+      </w:rPr>
+    </w:lvl>
+  </w:abstractNum>
+  <w:abstractNum w:abstractNumId="4">
+    <w:nsid w:val="693E343C"/>
+    <w:multiLevelType w:val="hybridMultilevel"/>
+    <w:tmpl w:val="3982C168"/>
+    <w:lvl w:ilvl="0" w:tplc="0C0A0001">
+      <w:start w:val="1"/>
+      <w:numFmt w:val="bullet"/>
+      <w:lvlText w:val=""/>
+      <w:lvlJc w:val="left"/>
+      <w:pPr>
+        <w:ind w:left="720" w:hanging="360"/>
+      </w:pPr>
+      <w:rPr>
+        <w:rFonts w:ascii="Symbol" w:hAnsi="Symbol" w:hint="default"/>
+      </w:rPr>
+    </w:lvl>
+    <w:lvl w:ilvl="1" w:tplc="0C0A0003" w:tentative="1">
+      <w:start w:val="1"/>
+      <w:numFmt w:val="bullet"/>
+      <w:lvlText w:val="o"/>
+      <w:lvlJc w:val="left"/>
+      <w:pPr>
+        <w:ind w:left="1440" w:hanging="360"/>
+      </w:pPr>
+      <w:rPr>
+        <w:rFonts w:ascii="Courier New" w:hAnsi="Courier New" w:cs="Courier New" w:hint="default"/>
+      </w:rPr>
+    </w:lvl>
+    <w:lvl w:ilvl="2" w:tplc="0C0A0005" w:tentative="1">
+      <w:start w:val="1"/>
+      <w:numFmt w:val="bullet"/>
+      <w:lvlText w:val=""/>
+      <w:lvlJc w:val="left"/>
+      <w:pPr>
+        <w:ind w:left="2160" w:hanging="360"/>
+      </w:pPr>
+      <w:rPr>
+        <w:rFonts w:ascii="Wingdings" w:hAnsi="Wingdings" w:hint="default"/>
+      </w:rPr>
+    </w:lvl>
+    <w:lvl w:ilvl="3" w:tplc="0C0A0001" w:tentative="1">
+      <w:start w:val="1"/>
+      <w:numFmt w:val="bullet"/>
+      <w:lvlText w:val=""/>
+      <w:lvlJc w:val="left"/>
+      <w:pPr>
+        <w:ind w:left="2880" w:hanging="360"/>
+      </w:pPr>
+      <w:rPr>
+        <w:rFonts w:ascii="Symbol" w:hAnsi="Symbol" w:hint="default"/>
+      </w:rPr>
+    </w:lvl>
+    <w:lvl w:ilvl="4" w:tplc="0C0A0003" w:tentative="1">
+      <w:start w:val="1"/>
+      <w:numFmt w:val="bullet"/>
+      <w:lvlText w:val="o"/>
+      <w:lvlJc w:val="left"/>
+      <w:pPr>
+        <w:ind w:left="3600" w:hanging="360"/>
+      </w:pPr>
+      <w:rPr>
+        <w:rFonts w:ascii="Courier New" w:hAnsi="Courier New" w:cs="Courier New" w:hint="default"/>
+      </w:rPr>
+    </w:lvl>
+    <w:lvl w:ilvl="5" w:tplc="0C0A0005" w:tentative="1">
+      <w:start w:val="1"/>
+      <w:numFmt w:val="bullet"/>
+      <w:lvlText w:val=""/>
+      <w:lvlJc w:val="left"/>
+      <w:pPr>
+        <w:ind w:left="4320" w:hanging="360"/>
+      </w:pPr>
+      <w:rPr>
+        <w:rFonts w:ascii="Wingdings" w:hAnsi="Wingdings" w:hint="default"/>
+      </w:rPr>
+    </w:lvl>
+    <w:lvl w:ilvl="6" w:tplc="0C0A0001" w:tentative="1">
+      <w:start w:val="1"/>
+      <w:numFmt w:val="bullet"/>
+      <w:lvlText w:val=""/>
+      <w:lvlJc w:val="left"/>
+      <w:pPr>
+        <w:ind w:left="5040" w:hanging="360"/>
+      </w:pPr>
+      <w:rPr>
+        <w:rFonts w:ascii="Symbol" w:hAnsi="Symbol" w:hint="default"/>
+      </w:rPr>
+    </w:lvl>
+    <w:lvl w:ilvl="7" w:tplc="0C0A0003" w:tentative="1">
+      <w:start w:val="1"/>
+      <w:numFmt w:val="bullet"/>
+      <w:lvlText w:val="o"/>
+      <w:lvlJc w:val="left"/>
+      <w:pPr>
+        <w:ind w:left="5760" w:hanging="360"/>
+      </w:pPr>
+      <w:rPr>
+        <w:rFonts w:ascii="Courier New" w:hAnsi="Courier New" w:cs="Courier New" w:hint="default"/>
+      </w:rPr>
+    </w:lvl>
+    <w:lvl w:ilvl="8" w:tplc="0C0A0005" w:tentative="1">
+      <w:start w:val="1"/>
+      <w:numFmt w:val="bullet"/>
+      <w:lvlText w:val=""/>
+      <w:lvlJc w:val="left"/>
+      <w:pPr>
+        <w:ind w:left="6480" w:hanging="360"/>
+      </w:pPr>
+      <w:rPr>
+        <w:rFonts w:ascii="Wingdings" w:hAnsi="Wingdings" w:hint="default"/>
+      </w:rPr>
+    </w:lvl>
+  </w:abstractNum>
+  <w:abstractNum w:abstractNumId="5">
     <w:nsid w:val="695B0FC3"/>
     <w:multiLevelType w:val="hybridMultilevel"/>
     <w:tmpl w:val="0582BE1A"/>
@@ -7313,7 +10150,7 @@
       </w:rPr>
     </w:lvl>
   </w:abstractNum>
-  <w:abstractNum w:abstractNumId="3">
+  <w:abstractNum w:abstractNumId="6">
     <w:nsid w:val="7E490FA2"/>
     <w:multiLevelType w:val="hybridMultilevel"/>
     <w:tmpl w:val="D0F26978"/>
@@ -7427,16 +10264,25 @@
     </w:lvl>
   </w:abstractNum>
   <w:num w:numId="1">
-    <w:abstractNumId w:val="3"/>
+    <w:abstractNumId w:val="6"/>
   </w:num>
   <w:num w:numId="2">
     <w:abstractNumId w:val="0"/>
   </w:num>
   <w:num w:numId="3">
+    <w:abstractNumId w:val="2"/>
+  </w:num>
+  <w:num w:numId="4">
+    <w:abstractNumId w:val="5"/>
+  </w:num>
+  <w:num w:numId="5">
+    <w:abstractNumId w:val="3"/>
+  </w:num>
+  <w:num w:numId="6">
     <w:abstractNumId w:val="1"/>
   </w:num>
-  <w:num w:numId="4">
-    <w:abstractNumId w:val="2"/>
+  <w:num w:numId="7">
+    <w:abstractNumId w:val="4"/>
   </w:num>
 </w:numbering>
 </file>
@@ -7600,7 +10446,7 @@
   <w:style w:type="paragraph" w:default="1" w:styleId="Normal">
     <w:name w:val="Normal"/>
     <w:qFormat/>
-    <w:rsid w:val="00057A0A"/>
+    <w:rsid w:val="002652B4"/>
   </w:style>
   <w:style w:type="character" w:default="1" w:styleId="Fuentedeprrafopredeter">
     <w:name w:val="Default Paragraph Font"/>

</xml_diff>